<commit_message>
Update User Guide for 2.7.0
</commit_message>
<xml_diff>
--- a/FancyActionBar+ User Guide.docx
+++ b/FancyActionBar+ User Guide.docx
@@ -10,10 +10,16 @@
         <w:t>Fancy Action Bar + User Guide</w:t>
       </w:r>
       <w:r>
-        <w:t xml:space="preserve"> – Version 2.6.</w:t>
-      </w:r>
-      <w:r>
-        <w:t>9</w:t>
+        <w:t xml:space="preserve"> – Version 2.</w:t>
+      </w:r>
+      <w:r>
+        <w:t>7</w:t>
+      </w:r>
+      <w:r>
+        <w:t>.</w:t>
+      </w:r>
+      <w:r>
+        <w:t>0</w:t>
       </w:r>
     </w:p>
     <w:p>
@@ -48,31 +54,7 @@
           <w:sz w:val="24"/>
           <w:szCs w:val="24"/>
         </w:rPr>
-        <w:t>ancy Action Bar+ builds on the original Fancy Action Bar by @</w:t>
-      </w:r>
-      <w:proofErr w:type="gramStart"/>
-      <w:r>
-        <w:rPr>
-          <w:rFonts w:asciiTheme="minorHAnsi" w:eastAsiaTheme="minorHAnsi" w:hAnsiTheme="minorHAnsi" w:cstheme="minorBidi"/>
-          <w:i/>
-          <w:iCs/>
-          <w:color w:val="auto"/>
-          <w:sz w:val="24"/>
-          <w:szCs w:val="24"/>
-        </w:rPr>
-        <w:t>andy.s</w:t>
-      </w:r>
-      <w:proofErr w:type="gramEnd"/>
-      <w:r>
-        <w:rPr>
-          <w:rFonts w:asciiTheme="minorHAnsi" w:eastAsiaTheme="minorHAnsi" w:hAnsiTheme="minorHAnsi" w:cstheme="minorBidi"/>
-          <w:i/>
-          <w:iCs/>
-          <w:color w:val="auto"/>
-          <w:sz w:val="24"/>
-          <w:szCs w:val="24"/>
-        </w:rPr>
-        <w:t>, (enhance</w:t>
+        <w:t>ancy Action Bar+ builds on the original Fancy Action Bar by @andy.s, (enhance</w:t>
       </w:r>
       <w:r>
         <w:rPr>
@@ -176,6 +158,149 @@
     </w:p>
     <w:p>
       <w:pPr>
+        <w:pStyle w:val="Heading2"/>
+      </w:pPr>
+      <w:r>
+        <w:t>Changes in 2.7.0</w:t>
+      </w:r>
+    </w:p>
+    <w:p>
+      <w:pPr>
+        <w:numPr>
+          <w:ilvl w:val="0"/>
+          <w:numId w:val="26"/>
+        </w:numPr>
+      </w:pPr>
+      <w:r>
+        <w:t>Support for "</w:t>
+      </w:r>
+      <w:r>
+        <w:t>Hide Locked Bars</w:t>
+      </w:r>
+      <w:r>
+        <w:t>" mode for Oakensoul/Werewolf/Voldendrung etc., enabled by default but with a toggle to disable it under "UI Customization"</w:t>
+      </w:r>
+    </w:p>
+    <w:p>
+      <w:pPr>
+        <w:pStyle w:val="ListParagraph"/>
+        <w:numPr>
+          <w:ilvl w:val="1"/>
+          <w:numId w:val="26"/>
+        </w:numPr>
+      </w:pPr>
+      <w:r>
+        <w:t xml:space="preserve">In One Bar mode, if you enter a state where you can no longer swap weapons, the FAB+ UI will switch to hide your inactive bar, and switch back automatically when barswap is reenabled. </w:t>
+      </w:r>
+      <w:r>
+        <w:t>Supports both Keyboard and Gamepad UI</w:t>
+      </w:r>
+    </w:p>
+    <w:p>
+      <w:pPr>
+        <w:numPr>
+          <w:ilvl w:val="0"/>
+          <w:numId w:val="27"/>
+        </w:numPr>
+      </w:pPr>
+      <w:r>
+        <w:t>Add a</w:t>
+      </w:r>
+      <w:r>
+        <w:t xml:space="preserve"> setting to disable tracking of initial placement of Trap effects (e.g. Barbed Trap, Scalding Rune) Under "Ability Configuration" &gt; "Additional Tracking Options"</w:t>
+      </w:r>
+    </w:p>
+    <w:p>
+      <w:pPr>
+        <w:numPr>
+          <w:ilvl w:val="0"/>
+          <w:numId w:val="27"/>
+        </w:numPr>
+      </w:pPr>
+      <w:r>
+        <w:t xml:space="preserve">Enable support for multitarget tracking in </w:t>
+      </w:r>
+      <w:r>
+        <w:t>"Special Effects" such as Trap and Rune</w:t>
+      </w:r>
+    </w:p>
+    <w:p>
+      <w:pPr>
+        <w:numPr>
+          <w:ilvl w:val="0"/>
+          <w:numId w:val="27"/>
+        </w:numPr>
+      </w:pPr>
+      <w:r>
+        <w:t xml:space="preserve">Moved option for showing Cast/Channel Times on action slots from </w:t>
+      </w:r>
+      <w:r>
+        <w:t>Additional Tracking Options</w:t>
+      </w:r>
+      <w:r>
+        <w:t xml:space="preserve"> &gt; Effect Duration Thresholds to</w:t>
+      </w:r>
+      <w:r>
+        <w:t xml:space="preserve"> </w:t>
+      </w:r>
+      <w:r>
+        <w:t>Additional Tracking Options</w:t>
+      </w:r>
+      <w:r>
+        <w:t xml:space="preserve"> &gt; </w:t>
+      </w:r>
+      <w:r>
+        <w:t>Miscellaneous Options</w:t>
+      </w:r>
+    </w:p>
+    <w:p>
+      <w:pPr>
+        <w:numPr>
+          <w:ilvl w:val="0"/>
+          <w:numId w:val="27"/>
+        </w:numPr>
+      </w:pPr>
+      <w:r>
+        <w:t>Minor Bugfixes</w:t>
+      </w:r>
+    </w:p>
+    <w:p>
+      <w:pPr>
+        <w:numPr>
+          <w:ilvl w:val="1"/>
+          <w:numId w:val="27"/>
+        </w:numPr>
+      </w:pPr>
+      <w:r>
+        <w:t>UI Alignment fixes</w:t>
+      </w:r>
+    </w:p>
+    <w:p>
+      <w:pPr>
+        <w:numPr>
+          <w:ilvl w:val="1"/>
+          <w:numId w:val="27"/>
+        </w:numPr>
+      </w:pPr>
+      <w:r>
+        <w:t>Fix some timers persisting after effects were unslotted</w:t>
+      </w:r>
+    </w:p>
+    <w:p>
+      <w:pPr>
+        <w:pStyle w:val="ListParagraph"/>
+        <w:numPr>
+          <w:ilvl w:val="1"/>
+          <w:numId w:val="27"/>
+        </w:numPr>
+      </w:pPr>
+      <w:r>
+        <w:t>Fixed an issue where effects with special configs were not updating their end times properly</w:t>
+      </w:r>
+    </w:p>
+    <w:p/>
+    <w:p>
+      <w:pPr>
         <w:rPr>
           <w:b/>
           <w:bCs/>
@@ -201,7 +326,10 @@
         <w:pStyle w:val="Heading2"/>
       </w:pPr>
       <w:r>
-        <w:t>ACTIONBAR SIZE &amp; POSITION</w:t>
+        <w:t>ACTIONBAR</w:t>
+      </w:r>
+      <w:r>
+        <w:t xml:space="preserve"> SIZE &amp; POSITION</w:t>
       </w:r>
     </w:p>
     <w:p>
@@ -209,7 +337,10 @@
         <w:t xml:space="preserve">Options for changing the size and position of the action bar, </w:t>
       </w:r>
       <w:r>
-        <w:t>quick slot</w:t>
+        <w:t>q</w:t>
+      </w:r>
+      <w:r>
+        <w:t>uickslot</w:t>
       </w:r>
       <w:r>
         <w:t xml:space="preserve"> and ultimate slot</w:t>
@@ -220,6 +351,7 @@
         <w:pStyle w:val="Heading3"/>
       </w:pPr>
       <w:r>
+        <w:lastRenderedPageBreak/>
         <w:t>Keyboard UI</w:t>
       </w:r>
     </w:p>
@@ -232,15 +364,7 @@
         </w:numPr>
       </w:pPr>
       <w:r>
-        <w:t xml:space="preserve">Enable Action Bar Resize (default: OFF) – enables the slider to change the </w:t>
-      </w:r>
-      <w:proofErr w:type="spellStart"/>
-      <w:r>
-        <w:t>actionbar</w:t>
-      </w:r>
-      <w:proofErr w:type="spellEnd"/>
-      <w:r>
-        <w:t xml:space="preserve"> size</w:t>
+        <w:t>Enable Action Bar Resize (default: OFF) – enables the slider to change the actionbar size</w:t>
       </w:r>
     </w:p>
     <w:p>
@@ -251,29 +375,8 @@
           <w:numId w:val="8"/>
         </w:numPr>
       </w:pPr>
-      <w:proofErr w:type="spellStart"/>
-      <w:r>
-        <w:t>Actionbar</w:t>
-      </w:r>
-      <w:proofErr w:type="spellEnd"/>
-      <w:r>
-        <w:t xml:space="preserve"> size (default: 100%) slider to change the </w:t>
-      </w:r>
-      <w:proofErr w:type="spellStart"/>
-      <w:r>
-        <w:t>actionbar</w:t>
-      </w:r>
-      <w:proofErr w:type="spellEnd"/>
-      <w:r>
-        <w:t xml:space="preserve"> scale, supports making the </w:t>
-      </w:r>
-      <w:proofErr w:type="spellStart"/>
-      <w:r>
-        <w:t>actionbar</w:t>
-      </w:r>
-      <w:proofErr w:type="spellEnd"/>
-      <w:r>
-        <w:t xml:space="preserve"> smaller down to 30% of the default size, or up to 250% larger than the default size.</w:t>
+      <w:r>
+        <w:t>Actionbar size (default: 100%) slider to change the actionbar scale, supports making the actionbar smaller down to 30% of the default size, or up to 250% larger than the default size.</w:t>
       </w:r>
     </w:p>
     <w:p>
@@ -285,246 +388,142 @@
         </w:numPr>
       </w:pPr>
       <w:r>
-        <w:t xml:space="preserve">Unlock </w:t>
-      </w:r>
-      <w:proofErr w:type="spellStart"/>
-      <w:r>
-        <w:t>Actionbar</w:t>
-      </w:r>
-      <w:proofErr w:type="spellEnd"/>
-      <w:r>
-        <w:t xml:space="preserve"> Position (Keyboard)</w:t>
+        <w:t xml:space="preserve">Unlock Actionbar Position (Keyboard) </w:t>
+      </w:r>
+      <w:r>
+        <w:t xml:space="preserve">(default: OFF) </w:t>
+      </w:r>
+      <w:r>
+        <w:t>– switch to ON to allow changing the action bar position on screen when in keyboard mode. Will not affect the gamepad ui action bar position. Switch back to OFF when satisfied with the position.</w:t>
+      </w:r>
+    </w:p>
+    <w:p>
+      <w:pPr>
+        <w:pStyle w:val="Heading3"/>
+      </w:pPr>
+      <w:r>
+        <w:t>Gamepad UI</w:t>
+      </w:r>
+    </w:p>
+    <w:p>
+      <w:r>
+        <w:t>Same options as Keyboard UI, but applies to gamepad mode</w:t>
+      </w:r>
+    </w:p>
+    <w:p>
+      <w:pPr>
+        <w:pStyle w:val="ListParagraph"/>
+        <w:numPr>
+          <w:ilvl w:val="0"/>
+          <w:numId w:val="8"/>
+        </w:numPr>
+      </w:pPr>
+      <w:r>
+        <w:t>Enable Action Bar Resize (default: OFF) – enables the slider to change the actionbar size</w:t>
+      </w:r>
+    </w:p>
+    <w:p>
+      <w:pPr>
+        <w:pStyle w:val="ListParagraph"/>
+        <w:numPr>
+          <w:ilvl w:val="0"/>
+          <w:numId w:val="8"/>
+        </w:numPr>
+      </w:pPr>
+      <w:r>
+        <w:t>Actionbar size (default: 100%) slider to change the actionbar scale, supports making the actionbar smaller down to 30% of the default size, or up to 250% larger than the default size.</w:t>
+      </w:r>
+    </w:p>
+    <w:p>
+      <w:pPr>
+        <w:pStyle w:val="ListParagraph"/>
+        <w:numPr>
+          <w:ilvl w:val="0"/>
+          <w:numId w:val="8"/>
+        </w:numPr>
+      </w:pPr>
+      <w:r>
+        <w:t>Unlock Actionbar Position (</w:t>
+      </w:r>
+      <w:r>
+        <w:t>Gamepad</w:t>
+      </w:r>
+      <w:r>
+        <w:t xml:space="preserve">) </w:t>
+      </w:r>
+      <w:r>
+        <w:t xml:space="preserve">(default: OFF) </w:t>
+      </w:r>
+      <w:r>
+        <w:t>– switch to ON to allow changing the action bar position on screen when in gamepad mode. Will not affect the keyboard ui action bar position. Switch back to OFF when satisfied with the position.</w:t>
+      </w:r>
+    </w:p>
+    <w:p>
+      <w:pPr>
+        <w:pStyle w:val="Heading3"/>
+      </w:pPr>
+      <w:r>
+        <w:t>Adjust Quickslot Position</w:t>
+      </w:r>
+    </w:p>
+    <w:p>
+      <w:r>
+        <w:t>A</w:t>
+      </w:r>
+      <w:r>
+        <w:t xml:space="preserve">pplies an offset to the quickslot position. Applies to both </w:t>
+      </w:r>
+      <w:r>
+        <w:t>K</w:t>
+      </w:r>
+      <w:r>
+        <w:t>eyboard UI and Gamepad UI</w:t>
+      </w:r>
+    </w:p>
+    <w:p>
+      <w:pPr>
+        <w:pStyle w:val="ListParagraph"/>
+        <w:numPr>
+          <w:ilvl w:val="0"/>
+          <w:numId w:val="8"/>
+        </w:numPr>
+      </w:pPr>
+      <w:r>
+        <w:t>Horizontal (X) Position (default: 0), negative values move the slot left, positive values move it right.</w:t>
+      </w:r>
+    </w:p>
+    <w:p>
+      <w:pPr>
+        <w:pStyle w:val="ListParagraph"/>
+        <w:numPr>
+          <w:ilvl w:val="0"/>
+          <w:numId w:val="8"/>
+        </w:numPr>
+      </w:pPr>
+      <w:r>
+        <w:t xml:space="preserve">Vertical (Y) Position (default: 0), negative values move the slot up, positive values move it down. </w:t>
+      </w:r>
+    </w:p>
+    <w:p>
+      <w:pPr>
+        <w:pStyle w:val="Heading3"/>
+      </w:pPr>
+      <w:r>
+        <w:t>Adjust Ultimate Slot Position</w:t>
       </w:r>
       <w:r>
         <w:t xml:space="preserve"> </w:t>
       </w:r>
-      <w:r>
-        <w:t xml:space="preserve">(default: OFF) </w:t>
-      </w:r>
-      <w:r>
-        <w:t xml:space="preserve">– switch to ON to allow changing the action bar position on screen when in keyboard mode. Will not affect the gamepad </w:t>
-      </w:r>
-      <w:proofErr w:type="spellStart"/>
-      <w:r>
-        <w:t>ui</w:t>
-      </w:r>
-      <w:proofErr w:type="spellEnd"/>
-      <w:r>
-        <w:t xml:space="preserve"> action bar position. Switch back to OFF when satisfied with the position.</w:t>
-      </w:r>
-    </w:p>
-    <w:p>
-      <w:pPr>
-        <w:pStyle w:val="Heading3"/>
-      </w:pPr>
-      <w:r>
-        <w:t>Gamepad UI</w:t>
-      </w:r>
-    </w:p>
-    <w:p>
-      <w:r>
-        <w:t>Same options as Keyboard UI, but applies to gamepad mode</w:t>
-      </w:r>
-    </w:p>
-    <w:p>
-      <w:pPr>
-        <w:pStyle w:val="ListParagraph"/>
-        <w:numPr>
-          <w:ilvl w:val="0"/>
-          <w:numId w:val="8"/>
-        </w:numPr>
-      </w:pPr>
-      <w:r>
-        <w:t xml:space="preserve">Enable Action Bar Resize (default: OFF) – enables the slider to change the </w:t>
-      </w:r>
-      <w:proofErr w:type="spellStart"/>
-      <w:r>
-        <w:t>actionbar</w:t>
-      </w:r>
-      <w:proofErr w:type="spellEnd"/>
-      <w:r>
-        <w:t xml:space="preserve"> size</w:t>
-      </w:r>
-    </w:p>
-    <w:p>
-      <w:pPr>
-        <w:pStyle w:val="ListParagraph"/>
-        <w:numPr>
-          <w:ilvl w:val="0"/>
-          <w:numId w:val="8"/>
-        </w:numPr>
-      </w:pPr>
-      <w:proofErr w:type="spellStart"/>
-      <w:r>
-        <w:t>Actionbar</w:t>
-      </w:r>
-      <w:proofErr w:type="spellEnd"/>
-      <w:r>
-        <w:t xml:space="preserve"> size (default: 100%) slider to change the </w:t>
-      </w:r>
-      <w:proofErr w:type="spellStart"/>
-      <w:r>
-        <w:t>actionbar</w:t>
-      </w:r>
-      <w:proofErr w:type="spellEnd"/>
-      <w:r>
-        <w:t xml:space="preserve"> scale, supports making the </w:t>
-      </w:r>
-      <w:proofErr w:type="spellStart"/>
-      <w:r>
-        <w:t>actionbar</w:t>
-      </w:r>
-      <w:proofErr w:type="spellEnd"/>
-      <w:r>
-        <w:t xml:space="preserve"> smaller down to 30% of the default size, or up to 250% larger than the default size.</w:t>
-      </w:r>
-    </w:p>
-    <w:p>
-      <w:pPr>
-        <w:pStyle w:val="ListParagraph"/>
-        <w:numPr>
-          <w:ilvl w:val="0"/>
-          <w:numId w:val="8"/>
-        </w:numPr>
-      </w:pPr>
-      <w:r>
-        <w:t xml:space="preserve">Unlock </w:t>
-      </w:r>
-      <w:proofErr w:type="spellStart"/>
-      <w:r>
-        <w:t>Actionbar</w:t>
-      </w:r>
-      <w:proofErr w:type="spellEnd"/>
-      <w:r>
-        <w:t xml:space="preserve"> Position (</w:t>
-      </w:r>
-      <w:r>
-        <w:t>Gamepad</w:t>
-      </w:r>
-      <w:r>
-        <w:t>)</w:t>
-      </w:r>
-      <w:r>
-        <w:t xml:space="preserve"> </w:t>
-      </w:r>
-      <w:r>
-        <w:t xml:space="preserve">(default: OFF) </w:t>
-      </w:r>
-      <w:r>
-        <w:t xml:space="preserve">– switch to ON to allow changing the action bar position on screen when in </w:t>
-      </w:r>
-      <w:r>
-        <w:t>gamepad</w:t>
-      </w:r>
-      <w:r>
-        <w:t xml:space="preserve"> mode. Will not affect the </w:t>
-      </w:r>
-      <w:r>
-        <w:t>keyboard</w:t>
-      </w:r>
-      <w:r>
-        <w:t xml:space="preserve"> </w:t>
-      </w:r>
-      <w:proofErr w:type="spellStart"/>
-      <w:r>
-        <w:t>ui</w:t>
-      </w:r>
-      <w:proofErr w:type="spellEnd"/>
-      <w:r>
-        <w:t xml:space="preserve"> action bar position. Switch back to OFF when satisfied with the position.</w:t>
-      </w:r>
-    </w:p>
-    <w:p>
-      <w:pPr>
-        <w:pStyle w:val="Heading3"/>
-      </w:pPr>
-      <w:r>
-        <w:lastRenderedPageBreak/>
-        <w:t xml:space="preserve">Adjust </w:t>
-      </w:r>
-      <w:proofErr w:type="spellStart"/>
-      <w:r>
-        <w:t>Quickslot</w:t>
-      </w:r>
-      <w:proofErr w:type="spellEnd"/>
-      <w:r>
-        <w:t xml:space="preserve"> Position</w:t>
-      </w:r>
-    </w:p>
-    <w:p>
-      <w:r>
-        <w:t>A</w:t>
-      </w:r>
-      <w:r>
-        <w:t xml:space="preserve">pplies an offset to the </w:t>
-      </w:r>
-      <w:proofErr w:type="spellStart"/>
-      <w:r>
-        <w:t>quickslot</w:t>
-      </w:r>
-      <w:proofErr w:type="spellEnd"/>
-      <w:r>
-        <w:t xml:space="preserve"> position. Applies to both </w:t>
+    </w:p>
+    <w:p>
+      <w:r>
+        <w:t xml:space="preserve">Applies an offset to the ultimate slot position. Applies to both </w:t>
       </w:r>
       <w:r>
         <w:t>K</w:t>
       </w:r>
       <w:r>
-        <w:t>eyboard UI and Gamepad UI</w:t>
-      </w:r>
-    </w:p>
-    <w:p>
-      <w:pPr>
-        <w:pStyle w:val="ListParagraph"/>
-        <w:numPr>
-          <w:ilvl w:val="0"/>
-          <w:numId w:val="8"/>
-        </w:numPr>
-      </w:pPr>
-      <w:r>
-        <w:t>Horizontal (X) Position (default: 0), negative values move the slot left, positive values move it right.</w:t>
-      </w:r>
-    </w:p>
-    <w:p>
-      <w:pPr>
-        <w:pStyle w:val="ListParagraph"/>
-        <w:numPr>
-          <w:ilvl w:val="0"/>
-          <w:numId w:val="8"/>
-        </w:numPr>
-      </w:pPr>
-      <w:r>
-        <w:t xml:space="preserve">Vertical (Y) Position (default: 0), negative values move the slot up, positive values move it down. </w:t>
-      </w:r>
-    </w:p>
-    <w:p>
-      <w:pPr>
-        <w:pStyle w:val="Heading3"/>
-      </w:pPr>
-      <w:r>
-        <w:t>Adjust Ultimate Slot Position</w:t>
-      </w:r>
-      <w:r>
-        <w:t xml:space="preserve"> </w:t>
-      </w:r>
-    </w:p>
-    <w:p>
-      <w:r>
-        <w:t xml:space="preserve">Applies an offset to the ultimate slot position. Applies to both </w:t>
-      </w:r>
-      <w:r>
-        <w:t>K</w:t>
-      </w:r>
-      <w:r>
-        <w:t xml:space="preserve">eyboard UI and Gamepad UI. Companion </w:t>
-      </w:r>
-      <w:proofErr w:type="spellStart"/>
-      <w:r>
-        <w:t>Ultimates</w:t>
-      </w:r>
-      <w:proofErr w:type="spellEnd"/>
-      <w:r>
-        <w:t xml:space="preserve"> will appear to the right of wherever the ultimate slot is placed</w:t>
+        <w:t>eyboard UI and Gamepad UI. Companion Ultimates will appear to the right of wherever the ultimate slot is placed</w:t>
       </w:r>
     </w:p>
     <w:p>
@@ -551,6 +550,7 @@
         <w:rPr>
           <w:noProof/>
         </w:rPr>
+        <w:lastRenderedPageBreak/>
         <w:drawing>
           <wp:anchor distT="0" distB="0" distL="114300" distR="114300" simplePos="0" relativeHeight="251709440" behindDoc="0" locked="0" layoutInCell="1" allowOverlap="1" wp14:anchorId="5DF0B5A3" wp14:editId="1FBFF2F4">
             <wp:simplePos x="0" y="0"/>
@@ -741,7 +741,6 @@
         </w:numPr>
       </w:pPr>
       <w:r>
-        <w:lastRenderedPageBreak/>
         <w:t xml:space="preserve">Front bar on top (only for static bars) (default: OFF), by default the front bar is on the </w:t>
       </w:r>
       <w:r>
@@ -800,6 +799,7 @@
         <w:rPr>
           <w:rStyle w:val="Heading3Char"/>
         </w:rPr>
+        <w:lastRenderedPageBreak/>
         <w:t>Hotkey Text</w:t>
       </w:r>
       <w:r>
@@ -926,15 +926,7 @@
         </w:numPr>
       </w:pPr>
       <w:r>
-        <w:t>Frame color (default: R:</w:t>
-      </w:r>
-      <w:proofErr w:type="gramStart"/>
-      <w:r>
-        <w:t>0;G</w:t>
-      </w:r>
-      <w:proofErr w:type="gramEnd"/>
-      <w:r>
-        <w:t>:0;B:0;A:255 –  Black) – allows customization of the ability frame color</w:t>
+        <w:t>Frame color (default: R:0;G:0;B:0;A:255 –  Black) – allows customization of the ability frame color</w:t>
       </w:r>
     </w:p>
     <w:p>
@@ -1163,15 +1155,7 @@
         </w:numPr>
       </w:pPr>
       <w:r>
-        <w:t>Highlight color (default: R:</w:t>
-      </w:r>
-      <w:proofErr w:type="gramStart"/>
-      <w:r>
-        <w:t>0;G</w:t>
-      </w:r>
-      <w:proofErr w:type="gramEnd"/>
-      <w:r>
-        <w:t>:255;B:0;A:179 –  Green)</w:t>
+        <w:t>Highlight color (default: R:0;G:255;B:0;A:179 –  Green)</w:t>
       </w:r>
     </w:p>
     <w:p>
@@ -1179,7 +1163,6 @@
         <w:pStyle w:val="Heading3"/>
       </w:pPr>
       <w:r>
-        <w:lastRenderedPageBreak/>
         <w:t>Active Bar Arrow</w:t>
       </w:r>
     </w:p>
@@ -1263,15 +1246,7 @@
         </w:drawing>
       </w:r>
       <w:r>
-        <w:t>Arrow color (default: R:</w:t>
-      </w:r>
-      <w:proofErr w:type="gramStart"/>
-      <w:r>
-        <w:t>0;G</w:t>
-      </w:r>
-      <w:proofErr w:type="gramEnd"/>
-      <w:r>
-        <w:t xml:space="preserve">:255;B:0;A:255 –  Green) </w:t>
+        <w:t xml:space="preserve">Arrow color (default: R:0;G:255;B:0;A:255 –  Green) </w:t>
       </w:r>
     </w:p>
     <w:p>
@@ -1283,13 +1258,25 @@
         </w:numPr>
       </w:pPr>
       <w:r>
-        <w:t>Adjust Quick Slot placement</w:t>
+        <w:t>Adjust Q</w:t>
+      </w:r>
+      <w:r>
+        <w:t>uickslot</w:t>
+      </w:r>
+      <w:r>
+        <w:t xml:space="preserve"> placement</w:t>
       </w:r>
       <w:r>
         <w:t xml:space="preserve"> (default: ON) - m</w:t>
       </w:r>
       <w:r>
-        <w:t>ove Quick Slot closer to the Action Bar if the arrow is hidden</w:t>
+        <w:t>ove Q</w:t>
+      </w:r>
+      <w:r>
+        <w:t>uickslot</w:t>
+      </w:r>
+      <w:r>
+        <w:t xml:space="preserve"> closer to the Action Bar if the arrow is hidden</w:t>
       </w:r>
       <w:r>
         <w:t xml:space="preserve">. </w:t>
@@ -1324,15 +1311,7 @@
         </w:numPr>
       </w:pPr>
       <w:r>
-        <w:t xml:space="preserve">Show gamepad ult hotkeys (default: ON) – Show the LB RB labels for gamepad UI. Set this to OFF to allow </w:t>
-      </w:r>
-      <w:proofErr w:type="spellStart"/>
-      <w:r>
-        <w:t>quickslot</w:t>
-      </w:r>
-      <w:proofErr w:type="spellEnd"/>
-      <w:r>
-        <w:t xml:space="preserve"> placement adjustments in gamepad UI</w:t>
+        <w:t>Show gamepad ult hotkeys (default: ON) – Show the LB RB labels for gamepad UI. Set this to OFF to allow quickslot placement adjustments in gamepad UI</w:t>
       </w:r>
     </w:p>
     <w:p>
@@ -1342,13 +1321,98 @@
           <w:ilvl w:val="0"/>
           <w:numId w:val="15"/>
         </w:numPr>
+      </w:pPr>
+      <w:r>
+        <w:lastRenderedPageBreak/>
+        <w:t xml:space="preserve">Hide Locked Bars (default: ON) – When enabled if an effect locks the ability to barswap (such as equipping the Oakensoul ring, transforming into a Werewolf, picking up Volendrung, or various effects in dungeons or Trials such as the Ghost light Transformation in </w:t>
+      </w:r>
+      <w:r>
+        <w:t xml:space="preserve">Lucent </w:t>
+      </w:r>
+      <w:r>
+        <w:t>Citadel) the UI will switch to a “one bar” mode that only shows the active bar.</w:t>
+      </w:r>
+    </w:p>
+    <w:p>
+      <w:pPr>
+        <w:pStyle w:val="ListParagraph"/>
       </w:pPr>
       <w:r>
         <w:rPr>
           <w:noProof/>
         </w:rPr>
         <w:drawing>
-          <wp:anchor distT="0" distB="0" distL="114300" distR="114300" simplePos="0" relativeHeight="251669504" behindDoc="0" locked="0" layoutInCell="1" allowOverlap="1" wp14:anchorId="47A4DA9B" wp14:editId="0681B5E2">
+          <wp:anchor distT="0" distB="0" distL="114300" distR="114300" simplePos="0" relativeHeight="251712512" behindDoc="0" locked="0" layoutInCell="1" allowOverlap="1" wp14:anchorId="4771C2C1" wp14:editId="5A0C688C">
+            <wp:simplePos x="0" y="0"/>
+            <wp:positionH relativeFrom="column">
+              <wp:posOffset>746760</wp:posOffset>
+            </wp:positionH>
+            <wp:positionV relativeFrom="paragraph">
+              <wp:posOffset>9525</wp:posOffset>
+            </wp:positionV>
+            <wp:extent cx="4320540" cy="1002030"/>
+            <wp:effectExtent l="0" t="0" r="3810" b="7620"/>
+            <wp:wrapTopAndBottom/>
+            <wp:docPr id="1231538558" name="Picture 3" descr="A screenshot of a video game&#10;&#10;Description automatically generated"/>
+            <wp:cNvGraphicFramePr>
+              <a:graphicFrameLocks xmlns:a="http://schemas.openxmlformats.org/drawingml/2006/main" noChangeAspect="1"/>
+            </wp:cNvGraphicFramePr>
+            <a:graphic xmlns:a="http://schemas.openxmlformats.org/drawingml/2006/main">
+              <a:graphicData uri="http://schemas.openxmlformats.org/drawingml/2006/picture">
+                <pic:pic xmlns:pic="http://schemas.openxmlformats.org/drawingml/2006/picture">
+                  <pic:nvPicPr>
+                    <pic:cNvPr id="1231538558" name="Picture 3" descr="A screenshot of a video game&#10;&#10;Description automatically generated"/>
+                    <pic:cNvPicPr>
+                      <a:picLocks noChangeAspect="1" noChangeArrowheads="1"/>
+                    </pic:cNvPicPr>
+                  </pic:nvPicPr>
+                  <pic:blipFill>
+                    <a:blip r:embed="rId12" cstate="print">
+                      <a:extLst>
+                        <a:ext uri="{28A0092B-C50C-407E-A947-70E740481C1C}">
+                          <a14:useLocalDpi xmlns:a14="http://schemas.microsoft.com/office/drawing/2010/main" val="0"/>
+                        </a:ext>
+                      </a:extLst>
+                    </a:blip>
+                    <a:srcRect/>
+                    <a:stretch>
+                      <a:fillRect/>
+                    </a:stretch>
+                  </pic:blipFill>
+                  <pic:spPr bwMode="auto">
+                    <a:xfrm>
+                      <a:off x="0" y="0"/>
+                      <a:ext cx="4320540" cy="1002030"/>
+                    </a:xfrm>
+                    <a:prstGeom prst="rect">
+                      <a:avLst/>
+                    </a:prstGeom>
+                    <a:noFill/>
+                    <a:ln>
+                      <a:noFill/>
+                    </a:ln>
+                  </pic:spPr>
+                </pic:pic>
+              </a:graphicData>
+            </a:graphic>
+          </wp:anchor>
+        </w:drawing>
+      </w:r>
+    </w:p>
+    <w:p>
+      <w:pPr>
+        <w:pStyle w:val="ListParagraph"/>
+        <w:numPr>
+          <w:ilvl w:val="0"/>
+          <w:numId w:val="15"/>
+        </w:numPr>
+      </w:pPr>
+      <w:r>
+        <w:rPr>
+          <w:noProof/>
+        </w:rPr>
+        <w:drawing>
+          <wp:anchor distT="0" distB="0" distL="114300" distR="114300" simplePos="0" relativeHeight="251669504" behindDoc="0" locked="0" layoutInCell="1" allowOverlap="1" wp14:anchorId="47A4DA9B" wp14:editId="56F6A26E">
             <wp:simplePos x="0" y="0"/>
             <wp:positionH relativeFrom="column">
               <wp:posOffset>4979670</wp:posOffset>
@@ -1371,7 +1435,7 @@
                     <pic:cNvPicPr/>
                   </pic:nvPicPr>
                   <pic:blipFill rotWithShape="1">
-                    <a:blip r:embed="rId12" cstate="print">
+                    <a:blip r:embed="rId13" cstate="print">
                       <a:extLst>
                         <a:ext uri="{28A0092B-C50C-407E-A947-70E740481C1C}">
                           <a14:useLocalDpi xmlns:a14="http://schemas.microsoft.com/office/drawing/2010/main" val="0"/>
@@ -1415,7 +1479,7 @@
           <w:noProof/>
         </w:rPr>
         <w:drawing>
-          <wp:anchor distT="0" distB="0" distL="114300" distR="114300" simplePos="0" relativeHeight="251668480" behindDoc="0" locked="0" layoutInCell="1" allowOverlap="1" wp14:anchorId="468F45FA" wp14:editId="469CC015">
+          <wp:anchor distT="0" distB="0" distL="114300" distR="114300" simplePos="0" relativeHeight="251668480" behindDoc="0" locked="0" layoutInCell="1" allowOverlap="1" wp14:anchorId="468F45FA" wp14:editId="557725EC">
             <wp:simplePos x="0" y="0"/>
             <wp:positionH relativeFrom="column">
               <wp:posOffset>4958715</wp:posOffset>
@@ -1438,7 +1502,7 @@
                     <pic:cNvPicPr/>
                   </pic:nvPicPr>
                   <pic:blipFill rotWithShape="1">
-                    <a:blip r:embed="rId13" cstate="print">
+                    <a:blip r:embed="rId14" cstate="print">
                       <a:extLst>
                         <a:ext uri="{28A0092B-C50C-407E-A947-70E740481C1C}">
                           <a14:useLocalDpi xmlns:a14="http://schemas.microsoft.com/office/drawing/2010/main" val="0"/>
@@ -1520,15 +1584,7 @@
         </w:numPr>
       </w:pPr>
       <w:r>
-        <w:t>Toggled highlight color (default: R:</w:t>
-      </w:r>
-      <w:proofErr w:type="gramStart"/>
-      <w:r>
-        <w:t>255;G</w:t>
-      </w:r>
-      <w:proofErr w:type="gramEnd"/>
-      <w:r>
-        <w:t>:255;B</w:t>
+        <w:t>Toggled highlight color (default: R:255;G:255;B</w:t>
       </w:r>
       <w:r>
         <w:t>:</w:t>
@@ -1547,24 +1603,87 @@
         <w:pStyle w:val="Heading2"/>
       </w:pPr>
       <w:r>
+        <w:t>TIMER DISPLAY</w:t>
+      </w:r>
+    </w:p>
+    <w:p>
+      <w:pPr>
+        <w:pStyle w:val="Heading3"/>
+      </w:pPr>
+      <w:r>
+        <w:t>KEYBOARD UI</w:t>
+      </w:r>
+    </w:p>
+    <w:p>
+      <w:pPr>
+        <w:pStyle w:val="Heading4"/>
+      </w:pPr>
+      <w:r>
+        <w:t>TIMER DISPLAY SETTINGS</w:t>
+      </w:r>
+    </w:p>
+    <w:p>
+      <w:pPr>
+        <w:pStyle w:val="ListParagraph"/>
+        <w:numPr>
+          <w:ilvl w:val="0"/>
+          <w:numId w:val="20"/>
+        </w:numPr>
+      </w:pPr>
+      <w:r>
+        <w:t xml:space="preserve">Timer font (default: Univers 67) – select which font to </w:t>
+      </w:r>
+      <w:r>
+        <w:t xml:space="preserve">use to </w:t>
+      </w:r>
+      <w:r>
+        <w:t>display ability timers</w:t>
+      </w:r>
+    </w:p>
+    <w:p>
+      <w:pPr>
+        <w:pStyle w:val="ListParagraph"/>
+        <w:numPr>
+          <w:ilvl w:val="0"/>
+          <w:numId w:val="20"/>
+        </w:numPr>
+      </w:pPr>
+      <w:r>
+        <w:t>Timer font size (default: 34) – adjust the font size of ability timers</w:t>
+      </w:r>
+    </w:p>
+    <w:p>
+      <w:pPr>
+        <w:pStyle w:val="ListParagraph"/>
+        <w:numPr>
+          <w:ilvl w:val="0"/>
+          <w:numId w:val="20"/>
+        </w:numPr>
+      </w:pPr>
+      <w:r>
+        <w:t>Font style (default: thick-outline) – adjust font effects for ability timers</w:t>
+      </w:r>
+    </w:p>
+    <w:p>
+      <w:pPr>
+        <w:pStyle w:val="ListParagraph"/>
+        <w:numPr>
+          <w:ilvl w:val="0"/>
+          <w:numId w:val="20"/>
+        </w:numPr>
+      </w:pPr>
+      <w:r>
         <w:lastRenderedPageBreak/>
-        <w:t>TIMER DISPLAY</w:t>
-      </w:r>
-    </w:p>
-    <w:p>
-      <w:pPr>
-        <w:pStyle w:val="Heading3"/>
-      </w:pPr>
-      <w:r>
-        <w:t>KEYBOARD UI</w:t>
-      </w:r>
-    </w:p>
-    <w:p>
-      <w:pPr>
-        <w:pStyle w:val="Heading4"/>
-      </w:pPr>
-      <w:r>
-        <w:t>TIMER DISPLAY SETTINGS</w:t>
+        <w:t>Adjust timer height (default: 0)</w:t>
+      </w:r>
+      <w:r>
+        <w:t xml:space="preserve"> </w:t>
+      </w:r>
+      <w:r>
+        <w:t>–</w:t>
+      </w:r>
+      <w:r>
+        <w:t xml:space="preserve"> adjust the vertical alignment of the ability timer on the action slot (set positive values to shift the timer up, negative values to shift the timer down).</w:t>
       </w:r>
     </w:p>
     <w:p>
@@ -1576,89 +1695,10 @@
         </w:numPr>
       </w:pPr>
       <w:r>
-        <w:t xml:space="preserve">Timer font (default: </w:t>
-      </w:r>
-      <w:proofErr w:type="spellStart"/>
-      <w:r>
-        <w:t>Univers</w:t>
-      </w:r>
-      <w:proofErr w:type="spellEnd"/>
-      <w:r>
-        <w:t xml:space="preserve"> 67) – select which font to </w:t>
-      </w:r>
-      <w:r>
-        <w:t xml:space="preserve">use to </w:t>
-      </w:r>
-      <w:r>
-        <w:t>display ability timers</w:t>
-      </w:r>
-    </w:p>
-    <w:p>
-      <w:pPr>
-        <w:pStyle w:val="ListParagraph"/>
-        <w:numPr>
-          <w:ilvl w:val="0"/>
-          <w:numId w:val="20"/>
-        </w:numPr>
-      </w:pPr>
-      <w:r>
-        <w:t>Timer font size (default: 34) – adjust the font size of ability timers</w:t>
-      </w:r>
-    </w:p>
-    <w:p>
-      <w:pPr>
-        <w:pStyle w:val="ListParagraph"/>
-        <w:numPr>
-          <w:ilvl w:val="0"/>
-          <w:numId w:val="20"/>
-        </w:numPr>
-      </w:pPr>
-      <w:r>
-        <w:t>Font style (default: thick-outline) – adjust font effects for ability timers</w:t>
-      </w:r>
-    </w:p>
-    <w:p>
-      <w:pPr>
-        <w:pStyle w:val="ListParagraph"/>
-        <w:numPr>
-          <w:ilvl w:val="0"/>
-          <w:numId w:val="20"/>
-        </w:numPr>
-      </w:pPr>
-      <w:r>
-        <w:t>Adjust timer height (default: 0)</w:t>
-      </w:r>
-      <w:r>
-        <w:t xml:space="preserve"> </w:t>
-      </w:r>
-      <w:r>
-        <w:t>–</w:t>
-      </w:r>
-      <w:r>
-        <w:t xml:space="preserve"> adjust the vertical alignment of the ability timer on the action slot (set positive values to shift the timer up, negative values to shift the timer down).</w:t>
-      </w:r>
-    </w:p>
-    <w:p>
-      <w:pPr>
-        <w:pStyle w:val="ListParagraph"/>
-        <w:numPr>
-          <w:ilvl w:val="0"/>
-          <w:numId w:val="20"/>
-        </w:numPr>
-      </w:pPr>
-      <w:r>
         <w:t>Timer color</w:t>
       </w:r>
       <w:r>
-        <w:t xml:space="preserve"> (default: R:</w:t>
-      </w:r>
-      <w:proofErr w:type="gramStart"/>
-      <w:r>
-        <w:t>255;G</w:t>
-      </w:r>
-      <w:proofErr w:type="gramEnd"/>
-      <w:r>
-        <w:t>:255;B:255 –  White) – adjust the color of the ability timer (when not overridden by expiration settings)</w:t>
+        <w:t xml:space="preserve"> (default: R:255;G:255;B:255 –  White) – adjust the color of the ability timer (when not overridden by expiration settings)</w:t>
       </w:r>
     </w:p>
     <w:p>
@@ -1698,7 +1738,7 @@
                     <pic:cNvPicPr/>
                   </pic:nvPicPr>
                   <pic:blipFill>
-                    <a:blip r:embed="rId14">
+                    <a:blip r:embed="rId15">
                       <a:extLst>
                         <a:ext uri="{28A0092B-C50C-407E-A947-70E740481C1C}">
                           <a14:useLocalDpi xmlns:a14="http://schemas.microsoft.com/office/drawing/2010/main" val="0"/>
@@ -1758,7 +1798,7 @@
                     <pic:cNvPicPr/>
                   </pic:nvPicPr>
                   <pic:blipFill rotWithShape="1">
-                    <a:blip r:embed="rId15">
+                    <a:blip r:embed="rId16">
                       <a:extLst>
                         <a:ext uri="{28A0092B-C50C-407E-A947-70E740481C1C}">
                           <a14:useLocalDpi xmlns:a14="http://schemas.microsoft.com/office/drawing/2010/main" val="0"/>
@@ -1808,13 +1848,8 @@
       </w:r>
     </w:p>
     <w:p>
-      <w:proofErr w:type="spellStart"/>
-      <w:r>
-        <w:t>Ulfsild's</w:t>
-      </w:r>
-      <w:proofErr w:type="spellEnd"/>
-      <w:r>
-        <w:t xml:space="preserve"> Contingency</w:t>
+      <w:r>
+        <w:t>Ulfsild's Contingency</w:t>
       </w:r>
       <w:r>
         <w:t xml:space="preserve"> variants will display a special stack icon (</w:t>
@@ -1835,15 +1870,7 @@
         </w:numPr>
       </w:pPr>
       <w:r>
-        <w:t xml:space="preserve">Stacks font (default: </w:t>
-      </w:r>
-      <w:proofErr w:type="spellStart"/>
-      <w:r>
-        <w:t>Univers</w:t>
-      </w:r>
-      <w:proofErr w:type="spellEnd"/>
-      <w:r>
-        <w:t xml:space="preserve"> 67) – select which font to </w:t>
+        <w:t xml:space="preserve">Stacks font (default: Univers 67) – select which font to </w:t>
       </w:r>
       <w:r>
         <w:t xml:space="preserve">use to </w:t>
@@ -1897,15 +1924,7 @@
         </w:numPr>
       </w:pPr>
       <w:r>
-        <w:t>Stack color (default: R:</w:t>
-      </w:r>
-      <w:proofErr w:type="gramStart"/>
-      <w:r>
-        <w:t>255;G</w:t>
-      </w:r>
-      <w:proofErr w:type="gramEnd"/>
-      <w:r>
-        <w:t>:204;B:0 –  Gold) – adjust the color of the stack counter</w:t>
+        <w:t>Stack color (default: R:255;G:204;B:0 –  Gold) – adjust the color of the stack counter</w:t>
       </w:r>
     </w:p>
     <w:p>
@@ -1937,7 +1956,6 @@
         <w:pStyle w:val="Heading4"/>
       </w:pPr>
       <w:r>
-        <w:lastRenderedPageBreak/>
         <w:t>TARGETS DISPLAY SETTINGS</w:t>
       </w:r>
     </w:p>
@@ -1970,7 +1988,7 @@
                     <pic:cNvPicPr/>
                   </pic:nvPicPr>
                   <pic:blipFill>
-                    <a:blip r:embed="rId16">
+                    <a:blip r:embed="rId17">
                       <a:extLst>
                         <a:ext uri="{28A0092B-C50C-407E-A947-70E740481C1C}">
                           <a14:useLocalDpi xmlns:a14="http://schemas.microsoft.com/office/drawing/2010/main" val="0"/>
@@ -2021,15 +2039,7 @@
         <w:t>Targets</w:t>
       </w:r>
       <w:r>
-        <w:t xml:space="preserve"> font (default: </w:t>
-      </w:r>
-      <w:proofErr w:type="spellStart"/>
-      <w:r>
-        <w:t>Univers</w:t>
-      </w:r>
-      <w:proofErr w:type="spellEnd"/>
-      <w:r>
-        <w:t xml:space="preserve"> 67) – select which font to </w:t>
+        <w:t xml:space="preserve"> font (default: Univers 67) – select which font to </w:t>
       </w:r>
       <w:r>
         <w:t xml:space="preserve">use to </w:t>
@@ -2095,18 +2105,11 @@
         </w:numPr>
       </w:pPr>
       <w:r>
+        <w:lastRenderedPageBreak/>
         <w:t>Target</w:t>
       </w:r>
       <w:r>
-        <w:t xml:space="preserve"> color (default: R:</w:t>
-      </w:r>
-      <w:proofErr w:type="gramStart"/>
-      <w:r>
-        <w:t>255;G</w:t>
-      </w:r>
-      <w:proofErr w:type="gramEnd"/>
-      <w:r>
-        <w:t xml:space="preserve">:204;B:0 –  Gold) – adjust the color of the </w:t>
+        <w:t xml:space="preserve"> color (default: R:255;G:204;B:0 –  Gold) – adjust the color of the </w:t>
       </w:r>
       <w:r>
         <w:t>target</w:t>
@@ -2183,7 +2186,7 @@
                     <pic:cNvPicPr/>
                   </pic:nvPicPr>
                   <pic:blipFill>
-                    <a:blip r:embed="rId17">
+                    <a:blip r:embed="rId18">
                       <a:extLst>
                         <a:ext uri="{28A0092B-C50C-407E-A947-70E740481C1C}">
                           <a14:useLocalDpi xmlns:a14="http://schemas.microsoft.com/office/drawing/2010/main" val="0"/>
@@ -2216,15 +2219,7 @@
         <w:t>If more than one ultimate is active it will show the timer for the current bar’s ultimate, otherwise it will show the timer for any active ultimate and</w:t>
       </w:r>
       <w:r>
-        <w:t xml:space="preserve"> will persist through </w:t>
-      </w:r>
-      <w:proofErr w:type="spellStart"/>
-      <w:r>
-        <w:t>barswap</w:t>
-      </w:r>
-      <w:proofErr w:type="spellEnd"/>
-      <w:r>
-        <w:t>.</w:t>
+        <w:t xml:space="preserve"> will persist through barswap.</w:t>
       </w:r>
     </w:p>
     <w:p>
@@ -2236,13 +2231,8 @@
         </w:numPr>
       </w:pPr>
       <w:r>
-        <w:t xml:space="preserve">Display Ultimate Timer (default: ON) – display a timer for active </w:t>
-      </w:r>
-      <w:proofErr w:type="spellStart"/>
-      <w:r>
-        <w:t>ultimates</w:t>
-      </w:r>
-      <w:proofErr w:type="spellEnd"/>
+        <w:t>Display Ultimate Timer (default: ON) – display a timer for active ultimates</w:t>
+      </w:r>
     </w:p>
     <w:p>
       <w:pPr>
@@ -2253,15 +2243,7 @@
         </w:numPr>
       </w:pPr>
       <w:r>
-        <w:t xml:space="preserve">Ultimate timer font (default: </w:t>
-      </w:r>
-      <w:proofErr w:type="spellStart"/>
-      <w:r>
-        <w:t>Univers</w:t>
-      </w:r>
-      <w:proofErr w:type="spellEnd"/>
-      <w:r>
-        <w:t xml:space="preserve"> 67) – select which font to</w:t>
+        <w:t>Ultimate timer font (default: Univers 67) – select which font to</w:t>
       </w:r>
       <w:r>
         <w:t xml:space="preserve"> use to</w:t>
@@ -2318,15 +2300,7 @@
         </w:numPr>
       </w:pPr>
       <w:r>
-        <w:t>Ultimate timer color (default: R:</w:t>
-      </w:r>
-      <w:proofErr w:type="gramStart"/>
-      <w:r>
-        <w:t>255;G</w:t>
-      </w:r>
-      <w:proofErr w:type="gramEnd"/>
-      <w:r>
-        <w:t>:2</w:t>
+        <w:t>Ultimate timer color (default: R:255;G:2</w:t>
       </w:r>
       <w:r>
         <w:t>55</w:t>
@@ -2371,21 +2345,63 @@
         </w:numPr>
       </w:pPr>
       <w:r>
+        <w:t>Horizontal (default: 37) – adjust the horizontal offset of the ultimate timer (positive values shift the timer right, negative values shift it left, default is aligned to the outside right border of the ultimate slot)</w:t>
+      </w:r>
+    </w:p>
+    <w:p>
+      <w:pPr>
+        <w:pStyle w:val="Heading4"/>
+      </w:pPr>
+      <w:r>
+        <w:t>ULTIMATE VALUE SETTINGS</w:t>
+      </w:r>
+    </w:p>
+    <w:p>
+      <w:r>
+        <w:t>Options for configuring display of your current ultimate value</w:t>
+      </w:r>
+    </w:p>
+    <w:p>
+      <w:pPr>
+        <w:pStyle w:val="ListParagraph"/>
+        <w:numPr>
+          <w:ilvl w:val="0"/>
+          <w:numId w:val="22"/>
+        </w:numPr>
+      </w:pPr>
+      <w:r>
+        <w:t xml:space="preserve">Display ultimate number (default: </w:t>
+      </w:r>
+      <w:r>
+        <w:t>ON</w:t>
+      </w:r>
+      <w:r>
+        <w:t>) – display the current ultimate value</w:t>
+      </w:r>
+    </w:p>
+    <w:p>
+      <w:pPr>
+        <w:pStyle w:val="ListParagraph"/>
+        <w:numPr>
+          <w:ilvl w:val="0"/>
+          <w:numId w:val="22"/>
+        </w:numPr>
+      </w:pPr>
+      <w:r>
+        <w:t xml:space="preserve">Display Mode (default: current) – display options for the current ultimate value. “Current” displays the current ultimate value. “Current  / Cost (dynamic)” </w:t>
+      </w:r>
+      <w:r>
+        <w:t>displays</w:t>
+      </w:r>
+      <w:r>
+        <w:t xml:space="preserve"> the current value / ultimate cost when the current value is less than the cost, but switches to just displaying the current value if the current value is enough to cast </w:t>
+      </w:r>
+      <w:r>
         <w:lastRenderedPageBreak/>
-        <w:t>Horizontal (default: 37) – adjust the horizontal offset of the ultimate timer (positive values shift the timer right, negative values shift it left, default is aligned to the outside right border of the ultimate slot)</w:t>
-      </w:r>
-    </w:p>
-    <w:p>
-      <w:pPr>
-        <w:pStyle w:val="Heading4"/>
-      </w:pPr>
-      <w:r>
-        <w:t>ULTIMATE VALUE SETTINGS</w:t>
-      </w:r>
-    </w:p>
-    <w:p>
-      <w:r>
-        <w:t>Options for configuring display of your current ultimate value</w:t>
+        <w:t xml:space="preserve">the ultimate. “Current / Cost (static)” always displays both the current value and the </w:t>
+      </w:r>
+      <w:r>
+        <w:t>cost of the ultimate</w:t>
       </w:r>
     </w:p>
     <w:p>
@@ -2397,13 +2413,13 @@
         </w:numPr>
       </w:pPr>
       <w:r>
-        <w:t xml:space="preserve">Display ultimate number (default: </w:t>
-      </w:r>
-      <w:r>
-        <w:t>ON</w:t>
-      </w:r>
-      <w:r>
-        <w:t>) – display the current ultimate value</w:t>
+        <w:t xml:space="preserve">Ultimate value font (default: Univers 67) – select which font to </w:t>
+      </w:r>
+      <w:r>
+        <w:t xml:space="preserve">use to </w:t>
+      </w:r>
+      <w:r>
+        <w:t>display the ultimate value</w:t>
       </w:r>
     </w:p>
     <w:p>
@@ -2415,24 +2431,7 @@
         </w:numPr>
       </w:pPr>
       <w:r>
-        <w:t>Display Mode (default: current) – display options for the current ultimate value. “Current” displays the current ultimate value. “</w:t>
-      </w:r>
-      <w:proofErr w:type="gramStart"/>
-      <w:r>
-        <w:t>Current  /</w:t>
-      </w:r>
-      <w:proofErr w:type="gramEnd"/>
-      <w:r>
-        <w:t xml:space="preserve"> Cost (dynamic)” </w:t>
-      </w:r>
-      <w:r>
-        <w:t>displays</w:t>
-      </w:r>
-      <w:r>
-        <w:t xml:space="preserve"> the current value / ultimate cost when the current value is less than the cost, but switches to just displaying the current value if the current value is enough to cast the ultimate. “Current / Cost (static)” always displays both the current value and the </w:t>
-      </w:r>
-      <w:r>
-        <w:t>cost of the ultimate</w:t>
+        <w:t>Ultimate value font size (default: 24) – adjust the font size of the ultimate value</w:t>
       </w:r>
     </w:p>
     <w:p>
@@ -2444,21 +2443,7 @@
         </w:numPr>
       </w:pPr>
       <w:r>
-        <w:t xml:space="preserve">Ultimate value font (default: </w:t>
-      </w:r>
-      <w:proofErr w:type="spellStart"/>
-      <w:r>
-        <w:t>Univers</w:t>
-      </w:r>
-      <w:proofErr w:type="spellEnd"/>
-      <w:r>
-        <w:t xml:space="preserve"> 67) – select which font to </w:t>
-      </w:r>
-      <w:r>
-        <w:t xml:space="preserve">use to </w:t>
-      </w:r>
-      <w:r>
-        <w:t>display the ultimate value</w:t>
+        <w:t>Ultimate value font style (default: thick-outline) – adjust font effects for the ultimate value</w:t>
       </w:r>
     </w:p>
     <w:p>
@@ -2470,7 +2455,7 @@
         </w:numPr>
       </w:pPr>
       <w:r>
-        <w:t>Ultimate value font size (default: 24) – adjust the font size of the ultimate value</w:t>
+        <w:t>Vertical (default: -5) – adjust the vertical offset of the ultimate value (negative values shift the timer down, positive values shift it up)</w:t>
       </w:r>
     </w:p>
     <w:p>
@@ -2482,30 +2467,6 @@
         </w:numPr>
       </w:pPr>
       <w:r>
-        <w:t>Ultimate value font style (default: thick-outline) – adjust font effects for the ultimate value</w:t>
-      </w:r>
-    </w:p>
-    <w:p>
-      <w:pPr>
-        <w:pStyle w:val="ListParagraph"/>
-        <w:numPr>
-          <w:ilvl w:val="0"/>
-          <w:numId w:val="22"/>
-        </w:numPr>
-      </w:pPr>
-      <w:r>
-        <w:t>Vertical (default: -5) – adjust the vertical offset of the ultimate value (negative values shift the timer down, positive values shift it up)</w:t>
-      </w:r>
-    </w:p>
-    <w:p>
-      <w:pPr>
-        <w:pStyle w:val="ListParagraph"/>
-        <w:numPr>
-          <w:ilvl w:val="0"/>
-          <w:numId w:val="22"/>
-        </w:numPr>
-      </w:pPr>
-      <w:r>
         <w:t>Horizontal (default: -2) – adjust the horizontal offset of the ultimate timer (positive values shift the timer right, negative values shift it left.</w:t>
       </w:r>
     </w:p>
@@ -2526,15 +2487,7 @@
         </w:numPr>
       </w:pPr>
       <w:r>
-        <w:t>Ult Value Base Color (default: R:</w:t>
-      </w:r>
-      <w:proofErr w:type="gramStart"/>
-      <w:r>
-        <w:t>255;G</w:t>
-      </w:r>
-      <w:proofErr w:type="gramEnd"/>
-      <w:r>
-        <w:t>:255;B:255 –  White) – Color to use for ultimate values if no other condition is met.</w:t>
+        <w:t>Ult Value Base Color (default: R:255;G:255;B:255 –  White) – Color to use for ultimate values if no other condition is met.</w:t>
       </w:r>
     </w:p>
     <w:p>
@@ -2546,15 +2499,7 @@
         </w:numPr>
       </w:pPr>
       <w:r>
-        <w:t>Ult Usable Value Color (default: R:</w:t>
-      </w:r>
-      <w:proofErr w:type="gramStart"/>
-      <w:r>
-        <w:t>0;G</w:t>
-      </w:r>
-      <w:proofErr w:type="gramEnd"/>
-      <w:r>
-        <w:t>:255;B:0 –  Green) – Switch to this color from Ult Value Base Color when the Ultimate becomes usable</w:t>
+        <w:t>Ult Usable Value Color (default: R:0;G:255;B:0 –  Green) – Switch to this color from Ult Value Base Color when the Ultimate becomes usable</w:t>
       </w:r>
     </w:p>
     <w:p>
@@ -2566,15 +2511,7 @@
         </w:numPr>
       </w:pPr>
       <w:r>
-        <w:t>Ult Max Value Color (default: R:</w:t>
-      </w:r>
-      <w:proofErr w:type="gramStart"/>
-      <w:r>
-        <w:t>255;G</w:t>
-      </w:r>
-      <w:proofErr w:type="gramEnd"/>
-      <w:r>
-        <w:t>:0;B:0 –  Red) – Switch to this color as maximum ultimate (500 ult)</w:t>
+        <w:t>Ult Max Value Color (default: R:255;G:0;B:0 –  Red) – Switch to this color as maximum ultimate (500 ult)</w:t>
       </w:r>
     </w:p>
     <w:p>
@@ -2586,15 +2523,7 @@
         </w:numPr>
       </w:pPr>
       <w:r>
-        <w:t>Ult ‘Almost Ready’ Value Color (default: R:</w:t>
-      </w:r>
-      <w:proofErr w:type="gramStart"/>
-      <w:r>
-        <w:t>255;G</w:t>
-      </w:r>
-      <w:proofErr w:type="gramEnd"/>
-      <w:r>
-        <w:t xml:space="preserve">:204;B:0 –  Gold) – Switch to this color when the ultimate value is above the “Ult ‘Almost Ready’ Threshold %, but is below the value needed to cast the ult. </w:t>
+        <w:t xml:space="preserve">Ult ‘Almost Ready’ Value Color (default: R:255;G:204;B:0 –  Gold) – Switch to this color when the ultimate value is above the “Ult ‘Almost Ready’ Threshold %, but is below the value needed to cast the ult. </w:t>
       </w:r>
     </w:p>
     <w:p>
@@ -2609,7 +2538,6 @@
         <w:rPr>
           <w:noProof/>
         </w:rPr>
-        <w:lastRenderedPageBreak/>
         <mc:AlternateContent>
           <mc:Choice Requires="wpg">
             <w:drawing>
@@ -2646,7 +2574,7 @@
                           </pic:cNvPicPr>
                         </pic:nvPicPr>
                         <pic:blipFill rotWithShape="1">
-                          <a:blip r:embed="rId18">
+                          <a:blip r:embed="rId19">
                             <a:extLst>
                               <a:ext uri="{28A0092B-C50C-407E-A947-70E740481C1C}">
                                 <a14:useLocalDpi xmlns:a14="http://schemas.microsoft.com/office/drawing/2010/main" val="0"/>
@@ -2682,7 +2610,7 @@
                           </pic:cNvPicPr>
                         </pic:nvPicPr>
                         <pic:blipFill rotWithShape="1">
-                          <a:blip r:embed="rId19">
+                          <a:blip r:embed="rId20">
                             <a:extLst>
                               <a:ext uri="{28A0092B-C50C-407E-A947-70E740481C1C}">
                                 <a14:useLocalDpi xmlns:a14="http://schemas.microsoft.com/office/drawing/2010/main" val="0"/>
@@ -2718,7 +2646,7 @@
                           </pic:cNvPicPr>
                         </pic:nvPicPr>
                         <pic:blipFill rotWithShape="1">
-                          <a:blip r:embed="rId20">
+                          <a:blip r:embed="rId21">
                             <a:extLst>
                               <a:ext uri="{28A0092B-C50C-407E-A947-70E740481C1C}">
                                 <a14:useLocalDpi xmlns:a14="http://schemas.microsoft.com/office/drawing/2010/main" val="0"/>
@@ -2754,7 +2682,7 @@
                           </pic:cNvPicPr>
                         </pic:nvPicPr>
                         <pic:blipFill rotWithShape="1">
-                          <a:blip r:embed="rId21">
+                          <a:blip r:embed="rId22">
                             <a:extLst>
                               <a:ext uri="{28A0092B-C50C-407E-A947-70E740481C1C}">
                                 <a14:useLocalDpi xmlns:a14="http://schemas.microsoft.com/office/drawing/2010/main" val="0"/>
@@ -2790,7 +2718,7 @@
                           </pic:cNvPicPr>
                         </pic:nvPicPr>
                         <pic:blipFill rotWithShape="1">
-                          <a:blip r:embed="rId22">
+                          <a:blip r:embed="rId23">
                             <a:extLst>
                               <a:ext uri="{28A0092B-C50C-407E-A947-70E740481C1C}">
                                 <a14:useLocalDpi xmlns:a14="http://schemas.microsoft.com/office/drawing/2010/main" val="0"/>
@@ -2847,19 +2775,19 @@
                   <o:lock v:ext="edit" aspectratio="t"/>
                 </v:shapetype>
                 <v:shape id="Picture 1" o:spid="_x0000_s1027" type="#_x0000_t75" alt="A black and white image of a bird&#10;&#10;Description automatically generated" style="position:absolute;top:457;width:7924;height:7391;visibility:visible;mso-wrap-style:square" o:gfxdata="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">
-                  <v:imagedata r:id="rId23" o:title="A black and white image of a bird&#10;&#10;Description automatically generated" croptop="4713f" cropbottom="3682f" cropleft="1f" cropright="6269f"/>
+                  <v:imagedata r:id="rId24" o:title="A black and white image of a bird&#10;&#10;Description automatically generated" croptop="4713f" cropbottom="3682f" cropleft="1f" cropright="6269f"/>
                 </v:shape>
                 <v:shape id="Picture 1" o:spid="_x0000_s1028" type="#_x0000_t75" alt="A screenshot of a video game&#10;&#10;Description automatically generated" style="position:absolute;left:10134;top:533;width:9220;height:7315;visibility:visible;mso-wrap-style:square" o:gfxdata="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">
-                  <v:imagedata r:id="rId24" o:title="A screenshot of a video game&#10;&#10;Description automatically generated" croptop="1f" cropbottom="4895f" cropleft="7735f" cropright="5802f"/>
+                  <v:imagedata r:id="rId25" o:title="A screenshot of a video game&#10;&#10;Description automatically generated" croptop="1f" cropbottom="4895f" cropleft="7735f" cropright="5802f"/>
                 </v:shape>
                 <v:shape id="Picture 1" o:spid="_x0000_s1029" type="#_x0000_t75" alt="A black square with yellow text and a black dragon&#10;&#10;Description automatically generated" style="position:absolute;left:21412;width:10668;height:7848;visibility:visible;mso-wrap-style:square" o:gfxdata="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">
-                  <v:imagedata r:id="rId25" o:title="A black square with yellow text and a black dragon&#10;&#10;Description automatically generated" cropbottom="3465f"/>
+                  <v:imagedata r:id="rId26" o:title="A black square with yellow text and a black dragon&#10;&#10;Description automatically generated" cropbottom="3465f"/>
                 </v:shape>
                 <v:shape id="Picture 1" o:spid="_x0000_s1030" type="#_x0000_t75" alt="A picture of a bird with a hat and a black background&#10;&#10;Description automatically generated" style="position:absolute;left:34366;top:381;width:7620;height:7467;visibility:visible;mso-wrap-style:square" o:gfxdata="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">
-                  <v:imagedata r:id="rId26" o:title="A picture of a bird with a hat and a black background&#10;&#10;Description automatically generated" croptop="12015f" cropleft="10030f" cropright="9916f"/>
+                  <v:imagedata r:id="rId27" o:title="A picture of a bird with a hat and a black background&#10;&#10;Description automatically generated" croptop="12015f" cropleft="10030f" cropright="9916f"/>
                 </v:shape>
                 <v:shape id="Picture 1" o:spid="_x0000_s1031" type="#_x0000_t75" alt="A black dragon with a purple background&#10;&#10;Description automatically generated with medium confidence" style="position:absolute;left:44119;top:304;width:8859;height:7506;visibility:visible;mso-wrap-style:square" o:gfxdata="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">
-                  <v:imagedata r:id="rId27" o:title="A black dragon with a purple background&#10;&#10;Description automatically generated with medium confidence" croptop="5487f"/>
+                  <v:imagedata r:id="rId28" o:title="A black dragon with a purple background&#10;&#10;Description automatically generated with medium confidence" croptop="5487f"/>
                 </v:shape>
                 <w10:wrap type="square"/>
               </v:group>
@@ -2881,15 +2809,7 @@
         <w:ind w:left="360"/>
       </w:pPr>
       <w:r>
-        <w:t xml:space="preserve">Companion Ultimate Settings – the companion ultimate value will inherit font and size (but not color) of the player ultimate. </w:t>
-      </w:r>
-      <w:proofErr w:type="gramStart"/>
-      <w:r>
-        <w:t>Position</w:t>
-      </w:r>
-      <w:proofErr w:type="gramEnd"/>
-      <w:r>
-        <w:t xml:space="preserve"> of the companion ultimate slot can be adjusted.</w:t>
+        <w:t>Companion Ultimate Settings – the companion ultimate value will inherit font and size (but not color) of the player ultimate. Position of the companion ultimate slot can be adjusted.</w:t>
       </w:r>
     </w:p>
     <w:p>
@@ -2925,6 +2845,7 @@
         </w:numPr>
       </w:pPr>
       <w:r>
+        <w:lastRenderedPageBreak/>
         <w:t>Horizontal (default: 0) adjust the horizontal offset of the companion ultimate slot with respect to the player ultimate slot (negative values shift the slot left, positive values shift it right)</w:t>
       </w:r>
     </w:p>
@@ -2933,7 +2854,7 @@
         <w:pStyle w:val="Heading4"/>
       </w:pPr>
       <w:r>
-        <w:t>QUICK SLOT DISPLAY SETTINGS</w:t>
+        <w:t>QUICKSLOT DISPLAY SETTINGS</w:t>
       </w:r>
     </w:p>
     <w:p>
@@ -2972,7 +2893,7 @@
                     <pic:cNvPicPr/>
                   </pic:nvPicPr>
                   <pic:blipFill>
-                    <a:blip r:embed="rId28">
+                    <a:blip r:embed="rId29">
                       <a:extLst>
                         <a:ext uri="{28A0092B-C50C-407E-A947-70E740481C1C}">
                           <a14:useLocalDpi xmlns:a14="http://schemas.microsoft.com/office/drawing/2010/main" val="0"/>
@@ -2999,7 +2920,16 @@
         </w:drawing>
       </w:r>
       <w:r>
-        <w:t>Quick Slot cooldown duration (default: ON) – show the time remaining until the quick slot item is available to be used again</w:t>
+        <w:t>Quickslot</w:t>
+      </w:r>
+      <w:r>
+        <w:t xml:space="preserve"> cooldown duration (default: ON) – show the time remaining until the q</w:t>
+      </w:r>
+      <w:r>
+        <w:t>uickslot</w:t>
+      </w:r>
+      <w:r>
+        <w:t xml:space="preserve"> item is available to be used again</w:t>
       </w:r>
     </w:p>
     <w:p>
@@ -3011,18 +2941,22 @@
         </w:numPr>
       </w:pPr>
       <w:r>
-        <w:t xml:space="preserve">Quick Slot timer font (default: </w:t>
-      </w:r>
-      <w:proofErr w:type="spellStart"/>
-      <w:r>
-        <w:t>Univers</w:t>
-      </w:r>
-      <w:proofErr w:type="spellEnd"/>
-      <w:r>
-        <w:t xml:space="preserve"> 67) – select which font to </w:t>
-      </w:r>
-      <w:r>
-        <w:t>use to display the quick slot cooldown</w:t>
+        <w:t>Q</w:t>
+      </w:r>
+      <w:r>
+        <w:t>uickslot</w:t>
+      </w:r>
+      <w:r>
+        <w:t xml:space="preserve"> timer font (default: Univers 67) – select which font to </w:t>
+      </w:r>
+      <w:r>
+        <w:t>use to display the q</w:t>
+      </w:r>
+      <w:r>
+        <w:t>uickslot</w:t>
+      </w:r>
+      <w:r>
+        <w:t xml:space="preserve"> cooldown</w:t>
       </w:r>
     </w:p>
     <w:p>
@@ -3034,7 +2968,19 @@
         </w:numPr>
       </w:pPr>
       <w:r>
-        <w:t>Quick Slot timer font size (default: 24) – adjust the font size of the quick slot timer</w:t>
+        <w:t>Q</w:t>
+      </w:r>
+      <w:r>
+        <w:t>uickslot</w:t>
+      </w:r>
+      <w:r>
+        <w:t xml:space="preserve"> timer font size (default: 24) – adjust the font size of the q</w:t>
+      </w:r>
+      <w:r>
+        <w:t>uickslot</w:t>
+      </w:r>
+      <w:r>
+        <w:t xml:space="preserve"> timer</w:t>
       </w:r>
     </w:p>
     <w:p>
@@ -3046,7 +2992,19 @@
         </w:numPr>
       </w:pPr>
       <w:r>
-        <w:t xml:space="preserve">Quick Slot timer font style (default: outline) – adjust font effects for the quick slot timer </w:t>
+        <w:t>Q</w:t>
+      </w:r>
+      <w:r>
+        <w:t>uickslot</w:t>
+      </w:r>
+      <w:r>
+        <w:t xml:space="preserve"> timer font style (default: outline) – adjust font effects for the q</w:t>
+      </w:r>
+      <w:r>
+        <w:t>uickslot</w:t>
+      </w:r>
+      <w:r>
+        <w:t xml:space="preserve"> timer </w:t>
       </w:r>
     </w:p>
     <w:p>
@@ -3058,21 +3016,25 @@
         </w:numPr>
       </w:pPr>
       <w:r>
-        <w:t>Quick Slot timer color (default: R:</w:t>
-      </w:r>
-      <w:proofErr w:type="gramStart"/>
-      <w:r>
-        <w:t>255;G</w:t>
-      </w:r>
-      <w:proofErr w:type="gramEnd"/>
-      <w:r>
-        <w:t xml:space="preserve">:128;B:51 –  </w:t>
+        <w:t>Q</w:t>
+      </w:r>
+      <w:r>
+        <w:t>uickslot</w:t>
+      </w:r>
+      <w:r>
+        <w:t xml:space="preserve"> timer color (default: R:255;G:128;B:51 –  </w:t>
       </w:r>
       <w:r>
         <w:t>Tangerine</w:t>
       </w:r>
       <w:r>
-        <w:t>) – adjust the color of the quick slot timer</w:t>
+        <w:t>) – adjust the color of the q</w:t>
+      </w:r>
+      <w:r>
+        <w:t>uickslot</w:t>
+      </w:r>
+      <w:r>
+        <w:t xml:space="preserve"> timer</w:t>
       </w:r>
     </w:p>
     <w:p>
@@ -3084,7 +3046,13 @@
         </w:numPr>
       </w:pPr>
       <w:r>
-        <w:t>Vertical (default: 10) – adjust the vertical offset of the quick slot timer (negative values shift the timer down, positive values shift it up)</w:t>
+        <w:t>Vertical (default: 10) – adjust the vertical offset of the q</w:t>
+      </w:r>
+      <w:r>
+        <w:t>uickslot</w:t>
+      </w:r>
+      <w:r>
+        <w:t xml:space="preserve"> timer (negative values shift the timer down, positive values shift it up)</w:t>
       </w:r>
     </w:p>
     <w:p>
@@ -3096,7 +3064,13 @@
         </w:numPr>
       </w:pPr>
       <w:r>
-        <w:t>Horizontal (default: 0) – adjust the horizontal offset of the quick slot timer (positive values shift the timer right, negative values shift it left</w:t>
+        <w:t>Horizontal (default: 0) – adjust the horizontal offset of the q</w:t>
+      </w:r>
+      <w:r>
+        <w:t>uickslot</w:t>
+      </w:r>
+      <w:r>
+        <w:t xml:space="preserve"> timer (positive values shift the timer right, negative values shift it left</w:t>
       </w:r>
     </w:p>
     <w:p>
@@ -3124,15 +3098,7 @@
         </w:numPr>
       </w:pPr>
       <w:r>
-        <w:t xml:space="preserve">Timer font (default: </w:t>
-      </w:r>
-      <w:proofErr w:type="spellStart"/>
-      <w:r>
-        <w:t>Univers</w:t>
-      </w:r>
-      <w:proofErr w:type="spellEnd"/>
-      <w:r>
-        <w:t xml:space="preserve"> 67) – select which font to use to display ability timers</w:t>
+        <w:t>Timer font (default: Univers 67) – select which font to use to display ability timers</w:t>
       </w:r>
     </w:p>
     <w:p>
@@ -3156,7 +3122,6 @@
         </w:numPr>
       </w:pPr>
       <w:r>
-        <w:lastRenderedPageBreak/>
         <w:t>Font style (default: thick-outline) – adjust font effects for ability timers</w:t>
       </w:r>
     </w:p>
@@ -3181,15 +3146,7 @@
         </w:numPr>
       </w:pPr>
       <w:r>
-        <w:t>Timer color (default: R:</w:t>
-      </w:r>
-      <w:proofErr w:type="gramStart"/>
-      <w:r>
-        <w:t>255;G</w:t>
-      </w:r>
-      <w:proofErr w:type="gramEnd"/>
-      <w:r>
-        <w:t>:255;B:255 –  White) – adjust the color of the ability timer (when not overridden by expiration settings)</w:t>
+        <w:t>Timer color (default: R:255;G:255;B:255 –  White) – adjust the color of the ability timer (when not overridden by expiration settings)</w:t>
       </w:r>
     </w:p>
     <w:p>
@@ -3229,7 +3186,7 @@
                     <pic:cNvPicPr/>
                   </pic:nvPicPr>
                   <pic:blipFill>
-                    <a:blip r:embed="rId29">
+                    <a:blip r:embed="rId30">
                       <a:extLst>
                         <a:ext uri="{28A0092B-C50C-407E-A947-70E740481C1C}">
                           <a14:useLocalDpi xmlns:a14="http://schemas.microsoft.com/office/drawing/2010/main" val="0"/>
@@ -3283,7 +3240,7 @@
                     <pic:cNvPicPr/>
                   </pic:nvPicPr>
                   <pic:blipFill>
-                    <a:blip r:embed="rId30">
+                    <a:blip r:embed="rId31">
                       <a:extLst>
                         <a:ext uri="{28A0092B-C50C-407E-A947-70E740481C1C}">
                           <a14:useLocalDpi xmlns:a14="http://schemas.microsoft.com/office/drawing/2010/main" val="0"/>
@@ -3320,13 +3277,9 @@
       </w:r>
     </w:p>
     <w:p>
-      <w:proofErr w:type="spellStart"/>
-      <w:r>
-        <w:t>Ulfsild's</w:t>
-      </w:r>
-      <w:proofErr w:type="spellEnd"/>
-      <w:r>
-        <w:t xml:space="preserve"> Contingency</w:t>
+      <w:r>
+        <w:lastRenderedPageBreak/>
+        <w:t>Ulfsild's Contingency</w:t>
       </w:r>
       <w:r>
         <w:t xml:space="preserve"> variants will display a special stack icon (</w:t>
@@ -3348,15 +3301,7 @@
         </w:numPr>
       </w:pPr>
       <w:r>
-        <w:t xml:space="preserve">Stacks font (default: </w:t>
-      </w:r>
-      <w:proofErr w:type="spellStart"/>
-      <w:r>
-        <w:t>Univers</w:t>
-      </w:r>
-      <w:proofErr w:type="spellEnd"/>
-      <w:r>
-        <w:t xml:space="preserve"> 67) – select which font to use to display the stack counter</w:t>
+        <w:t>Stacks font (default: Univers 67) – select which font to use to display the stack counter</w:t>
       </w:r>
     </w:p>
     <w:p>
@@ -3392,15 +3337,7 @@
         </w:numPr>
       </w:pPr>
       <w:r>
-        <w:t>Stack color (default: R:</w:t>
-      </w:r>
-      <w:proofErr w:type="gramStart"/>
-      <w:r>
-        <w:t>255;G</w:t>
-      </w:r>
-      <w:proofErr w:type="gramEnd"/>
-      <w:r>
-        <w:t>:204;B:0 –  Gold) – adjust the color of the stack counter</w:t>
+        <w:t>Stack color (default: R:255;G:204;B:0 –  Gold) – adjust the color of the stack counter</w:t>
       </w:r>
     </w:p>
     <w:p>
@@ -3464,7 +3401,7 @@
                     <pic:cNvPicPr/>
                   </pic:nvPicPr>
                   <pic:blipFill>
-                    <a:blip r:embed="rId31">
+                    <a:blip r:embed="rId32">
                       <a:extLst>
                         <a:ext uri="{28A0092B-C50C-407E-A947-70E740481C1C}">
                           <a14:useLocalDpi xmlns:a14="http://schemas.microsoft.com/office/drawing/2010/main" val="0"/>
@@ -3503,16 +3440,7 @@
         </w:numPr>
       </w:pPr>
       <w:r>
-        <w:lastRenderedPageBreak/>
-        <w:t xml:space="preserve">Targets font (default: </w:t>
-      </w:r>
-      <w:proofErr w:type="spellStart"/>
-      <w:r>
-        <w:t>Univers</w:t>
-      </w:r>
-      <w:proofErr w:type="spellEnd"/>
-      <w:r>
-        <w:t xml:space="preserve"> 67) – select which font to use to display the targets counter</w:t>
+        <w:t>Targets font (default: Univers 67) – select which font to use to display the targets counter</w:t>
       </w:r>
     </w:p>
     <w:p>
@@ -3548,15 +3476,7 @@
         </w:numPr>
       </w:pPr>
       <w:r>
-        <w:t>Target color (default: R:</w:t>
-      </w:r>
-      <w:proofErr w:type="gramStart"/>
-      <w:r>
-        <w:t>255;G</w:t>
-      </w:r>
-      <w:proofErr w:type="gramEnd"/>
-      <w:r>
-        <w:t>:204;B:0 –  Gold) – adjust the color of the target counter</w:t>
+        <w:t>Target color (default: R:255;G:204;B:0 –  Gold) – adjust the color of the target counter</w:t>
       </w:r>
       <w:r>
         <w:rPr>
@@ -3597,6 +3517,7 @@
         <w:rPr>
           <w:noProof/>
         </w:rPr>
+        <w:lastRenderedPageBreak/>
         <w:drawing>
           <wp:anchor distT="0" distB="0" distL="114300" distR="114300" simplePos="0" relativeHeight="251700224" behindDoc="0" locked="0" layoutInCell="1" allowOverlap="1" wp14:anchorId="7640E47F" wp14:editId="0C23648A">
             <wp:simplePos x="0" y="0"/>
@@ -3621,7 +3542,7 @@
                     <pic:cNvPicPr/>
                   </pic:nvPicPr>
                   <pic:blipFill>
-                    <a:blip r:embed="rId32">
+                    <a:blip r:embed="rId33">
                       <a:extLst>
                         <a:ext uri="{28A0092B-C50C-407E-A947-70E740481C1C}">
                           <a14:useLocalDpi xmlns:a14="http://schemas.microsoft.com/office/drawing/2010/main" val="0"/>
@@ -3653,15 +3574,7 @@
     </w:p>
     <w:p>
       <w:r>
-        <w:t xml:space="preserve">Options for displaying a timer for active Ultimate effects. If more than one ultimate is active it will show the timer for the current bar’s ultimate, otherwise it will show the timer for any active ultimate and will persist through </w:t>
-      </w:r>
-      <w:proofErr w:type="spellStart"/>
-      <w:r>
-        <w:t>barswap</w:t>
-      </w:r>
-      <w:proofErr w:type="spellEnd"/>
-      <w:r>
-        <w:t>.</w:t>
+        <w:t>Options for displaying a timer for active Ultimate effects. If more than one ultimate is active it will show the timer for the current bar’s ultimate, otherwise it will show the timer for any active ultimate and will persist through barswap.</w:t>
       </w:r>
     </w:p>
     <w:p>
@@ -3673,13 +3586,8 @@
         </w:numPr>
       </w:pPr>
       <w:r>
-        <w:t xml:space="preserve">Display Ultimate Timer (default: ON) – display a timer for active </w:t>
-      </w:r>
-      <w:proofErr w:type="spellStart"/>
-      <w:r>
-        <w:t>ultimates</w:t>
-      </w:r>
-      <w:proofErr w:type="spellEnd"/>
+        <w:t>Display Ultimate Timer (default: ON) – display a timer for active ultimates</w:t>
+      </w:r>
     </w:p>
     <w:p>
       <w:pPr>
@@ -3690,15 +3598,7 @@
         </w:numPr>
       </w:pPr>
       <w:r>
-        <w:t xml:space="preserve">Ultimate timer font (default: </w:t>
-      </w:r>
-      <w:proofErr w:type="spellStart"/>
-      <w:r>
-        <w:t>Univers</w:t>
-      </w:r>
-      <w:proofErr w:type="spellEnd"/>
-      <w:r>
-        <w:t xml:space="preserve"> 67) – select which font to use to display the ultimate timer</w:t>
+        <w:t>Ultimate timer font (default: Univers 67) – select which font to use to display the ultimate timer</w:t>
       </w:r>
     </w:p>
     <w:p>
@@ -3740,15 +3640,7 @@
         </w:numPr>
       </w:pPr>
       <w:r>
-        <w:t>Ultimate timer color (default: R:</w:t>
-      </w:r>
-      <w:proofErr w:type="gramStart"/>
-      <w:r>
-        <w:t>255;G</w:t>
-      </w:r>
-      <w:proofErr w:type="gramEnd"/>
-      <w:r>
-        <w:t>:255;B:255 –  White) – adjust the color of the ultimate timer</w:t>
+        <w:t>Ultimate timer color (default: R:255;G:255;B:255 –  White) – adjust the color of the ultimate timer</w:t>
       </w:r>
     </w:p>
     <w:p>
@@ -3821,101 +3713,85 @@
         </w:numPr>
       </w:pPr>
       <w:r>
+        <w:t xml:space="preserve">Display Mode (default: current) – display options for the current ultimate value. “Current” displays the current ultimate value. “Current  / Cost (dynamic)” </w:t>
+      </w:r>
+      <w:r>
+        <w:t>displays</w:t>
+      </w:r>
+      <w:r>
+        <w:t xml:space="preserve"> the current value / ultimate cost when the current value is less than the cost, but switches to just displaying the current value if the current value is enough to cast the ultimate. “Current / Cost (static)” always displays both the current value and the cost of the ultimate</w:t>
+      </w:r>
+    </w:p>
+    <w:p>
+      <w:pPr>
+        <w:pStyle w:val="ListParagraph"/>
+        <w:numPr>
+          <w:ilvl w:val="0"/>
+          <w:numId w:val="22"/>
+        </w:numPr>
+      </w:pPr>
+      <w:r>
+        <w:t>Ultimate value font (default: Univers 67) – select which font to use to display the ultimate value</w:t>
+      </w:r>
+    </w:p>
+    <w:p>
+      <w:pPr>
+        <w:pStyle w:val="ListParagraph"/>
+        <w:numPr>
+          <w:ilvl w:val="0"/>
+          <w:numId w:val="22"/>
+        </w:numPr>
+      </w:pPr>
+      <w:r>
+        <w:t xml:space="preserve">Ultimate value font size (default: </w:t>
+      </w:r>
+      <w:r>
+        <w:t>22</w:t>
+      </w:r>
+      <w:r>
+        <w:t>) – adjust the font size of the ultimate value</w:t>
+      </w:r>
+    </w:p>
+    <w:p>
+      <w:pPr>
+        <w:pStyle w:val="ListParagraph"/>
+        <w:numPr>
+          <w:ilvl w:val="0"/>
+          <w:numId w:val="22"/>
+        </w:numPr>
+      </w:pPr>
+      <w:r>
+        <w:t>Ultimate value font style (default: outline) – adjust font effects for the ultimate value</w:t>
+      </w:r>
+    </w:p>
+    <w:p>
+      <w:pPr>
+        <w:pStyle w:val="ListParagraph"/>
+        <w:numPr>
+          <w:ilvl w:val="0"/>
+          <w:numId w:val="22"/>
+        </w:numPr>
+      </w:pPr>
+      <w:r>
+        <w:t xml:space="preserve">Vertical (default: </w:t>
+      </w:r>
+      <w:r>
+        <w:t>-2</w:t>
+      </w:r>
+      <w:r>
+        <w:t>) – adjust the vertical offset of the ultimate value (negative values shift the timer down, positive values shift it up)</w:t>
+      </w:r>
+    </w:p>
+    <w:p>
+      <w:pPr>
+        <w:pStyle w:val="ListParagraph"/>
+        <w:numPr>
+          <w:ilvl w:val="0"/>
+          <w:numId w:val="22"/>
+        </w:numPr>
+      </w:pPr>
+      <w:r>
         <w:lastRenderedPageBreak/>
-        <w:t>Display Mode (default: current) – display options for the current ultimate value. “Current” displays the current ultimate value. “</w:t>
-      </w:r>
-      <w:proofErr w:type="gramStart"/>
-      <w:r>
-        <w:t>Current  /</w:t>
-      </w:r>
-      <w:proofErr w:type="gramEnd"/>
-      <w:r>
-        <w:t xml:space="preserve"> Cost (dynamic)” </w:t>
-      </w:r>
-      <w:r>
-        <w:t>displays</w:t>
-      </w:r>
-      <w:r>
-        <w:t xml:space="preserve"> the current value / ultimate cost when the current value is less than the cost, but switches to just displaying the current value if the current value is enough to cast the ultimate. “Current / Cost (static)” always displays both the current value and the cost of the ultimate</w:t>
-      </w:r>
-    </w:p>
-    <w:p>
-      <w:pPr>
-        <w:pStyle w:val="ListParagraph"/>
-        <w:numPr>
-          <w:ilvl w:val="0"/>
-          <w:numId w:val="22"/>
-        </w:numPr>
-      </w:pPr>
-      <w:r>
-        <w:t xml:space="preserve">Ultimate value font (default: </w:t>
-      </w:r>
-      <w:proofErr w:type="spellStart"/>
-      <w:r>
-        <w:t>Univers</w:t>
-      </w:r>
-      <w:proofErr w:type="spellEnd"/>
-      <w:r>
-        <w:t xml:space="preserve"> 67) – select which font to use to display the ultimate value</w:t>
-      </w:r>
-    </w:p>
-    <w:p>
-      <w:pPr>
-        <w:pStyle w:val="ListParagraph"/>
-        <w:numPr>
-          <w:ilvl w:val="0"/>
-          <w:numId w:val="22"/>
-        </w:numPr>
-      </w:pPr>
-      <w:r>
-        <w:t xml:space="preserve">Ultimate value font size (default: </w:t>
-      </w:r>
-      <w:r>
-        <w:t>22</w:t>
-      </w:r>
-      <w:r>
-        <w:t>) – adjust the font size of the ultimate value</w:t>
-      </w:r>
-    </w:p>
-    <w:p>
-      <w:pPr>
-        <w:pStyle w:val="ListParagraph"/>
-        <w:numPr>
-          <w:ilvl w:val="0"/>
-          <w:numId w:val="22"/>
-        </w:numPr>
-      </w:pPr>
-      <w:r>
-        <w:t>Ultimate value font style (default: outline) – adjust font effects for the ultimate value</w:t>
-      </w:r>
-    </w:p>
-    <w:p>
-      <w:pPr>
-        <w:pStyle w:val="ListParagraph"/>
-        <w:numPr>
-          <w:ilvl w:val="0"/>
-          <w:numId w:val="22"/>
-        </w:numPr>
-      </w:pPr>
-      <w:r>
-        <w:t xml:space="preserve">Vertical (default: </w:t>
-      </w:r>
-      <w:r>
-        <w:t>-2</w:t>
-      </w:r>
-      <w:r>
-        <w:t>) – adjust the vertical offset of the ultimate value (negative values shift the timer down, positive values shift it up)</w:t>
-      </w:r>
-    </w:p>
-    <w:p>
-      <w:pPr>
-        <w:pStyle w:val="ListParagraph"/>
-        <w:numPr>
-          <w:ilvl w:val="0"/>
-          <w:numId w:val="22"/>
-        </w:numPr>
-      </w:pPr>
-      <w:r>
         <w:t xml:space="preserve">Horizontal (default: </w:t>
       </w:r>
       <w:r>
@@ -3942,15 +3818,7 @@
         </w:numPr>
       </w:pPr>
       <w:r>
-        <w:t>Ult Value Base Color (default: R:</w:t>
-      </w:r>
-      <w:proofErr w:type="gramStart"/>
-      <w:r>
-        <w:t>255;G</w:t>
-      </w:r>
-      <w:proofErr w:type="gramEnd"/>
-      <w:r>
-        <w:t>:255;B:255 –  White) – Color to use for ultimate values if no other condition is met.</w:t>
+        <w:t>Ult Value Base Color (default: R:255;G:255;B:255 –  White) – Color to use for ultimate values if no other condition is met.</w:t>
       </w:r>
     </w:p>
     <w:p>
@@ -3962,15 +3830,7 @@
         </w:numPr>
       </w:pPr>
       <w:r>
-        <w:t>Ult Usable Value Color (default: R:</w:t>
-      </w:r>
-      <w:proofErr w:type="gramStart"/>
-      <w:r>
-        <w:t>0;G</w:t>
-      </w:r>
-      <w:proofErr w:type="gramEnd"/>
-      <w:r>
-        <w:t>:255;B:0 –  Green) – Switch to this color from Ult Value Base Color when the Ultimate becomes usable</w:t>
+        <w:t>Ult Usable Value Color (default: R:0;G:255;B:0 –  Green) – Switch to this color from Ult Value Base Color when the Ultimate becomes usable</w:t>
       </w:r>
     </w:p>
     <w:p>
@@ -3982,15 +3842,7 @@
         </w:numPr>
       </w:pPr>
       <w:r>
-        <w:t>Ult Max Value Color (default: R:</w:t>
-      </w:r>
-      <w:proofErr w:type="gramStart"/>
-      <w:r>
-        <w:t>255;G</w:t>
-      </w:r>
-      <w:proofErr w:type="gramEnd"/>
-      <w:r>
-        <w:t>:0;B:0 –  Red) – Switch to this color as maximum ultimate (500 ult)</w:t>
+        <w:t>Ult Max Value Color (default: R:255;G:0;B:0 –  Red) – Switch to this color as maximum ultimate (500 ult)</w:t>
       </w:r>
     </w:p>
     <w:p>
@@ -4002,15 +3854,7 @@
         </w:numPr>
       </w:pPr>
       <w:r>
-        <w:t>Ult ‘Almost Ready’ Value Color (default: R:</w:t>
-      </w:r>
-      <w:proofErr w:type="gramStart"/>
-      <w:r>
-        <w:t>255;G</w:t>
-      </w:r>
-      <w:proofErr w:type="gramEnd"/>
-      <w:r>
-        <w:t xml:space="preserve">:204;B:0 –  Gold) – Switch to this color when the ultimate value is above the “Ult ‘Almost Ready’ Threshold %, but is below the value needed to cast the ult. </w:t>
+        <w:t xml:space="preserve">Ult ‘Almost Ready’ Value Color (default: R:255;G:204;B:0 –  Gold) – Switch to this color when the ultimate value is above the “Ult ‘Almost Ready’ Threshold %, but is below the value needed to cast the ult. </w:t>
       </w:r>
     </w:p>
     <w:p>
@@ -4061,7 +3905,7 @@
                           </pic:cNvPicPr>
                         </pic:nvPicPr>
                         <pic:blipFill>
-                          <a:blip r:embed="rId33">
+                          <a:blip r:embed="rId34">
                             <a:extLst>
                               <a:ext uri="{28A0092B-C50C-407E-A947-70E740481C1C}">
                                 <a14:useLocalDpi xmlns:a14="http://schemas.microsoft.com/office/drawing/2010/main" val="0"/>
@@ -4090,7 +3934,7 @@
                           </pic:cNvPicPr>
                         </pic:nvPicPr>
                         <pic:blipFill rotWithShape="1">
-                          <a:blip r:embed="rId34">
+                          <a:blip r:embed="rId35">
                             <a:extLst>
                               <a:ext uri="{28A0092B-C50C-407E-A947-70E740481C1C}">
                                 <a14:useLocalDpi xmlns:a14="http://schemas.microsoft.com/office/drawing/2010/main" val="0"/>
@@ -4126,7 +3970,7 @@
                           </pic:cNvPicPr>
                         </pic:nvPicPr>
                         <pic:blipFill>
-                          <a:blip r:embed="rId35">
+                          <a:blip r:embed="rId36">
                             <a:extLst>
                               <a:ext uri="{28A0092B-C50C-407E-A947-70E740481C1C}">
                                 <a14:useLocalDpi xmlns:a14="http://schemas.microsoft.com/office/drawing/2010/main" val="0"/>
@@ -4155,7 +3999,7 @@
                           </pic:cNvPicPr>
                         </pic:nvPicPr>
                         <pic:blipFill>
-                          <a:blip r:embed="rId36">
+                          <a:blip r:embed="rId37">
                             <a:extLst>
                               <a:ext uri="{28A0092B-C50C-407E-A947-70E740481C1C}">
                                 <a14:useLocalDpi xmlns:a14="http://schemas.microsoft.com/office/drawing/2010/main" val="0"/>
@@ -4184,7 +4028,7 @@
                           </pic:cNvPicPr>
                         </pic:nvPicPr>
                         <pic:blipFill>
-                          <a:blip r:embed="rId37">
+                          <a:blip r:embed="rId38">
                             <a:extLst>
                               <a:ext uri="{28A0092B-C50C-407E-A947-70E740481C1C}">
                                 <a14:useLocalDpi xmlns:a14="http://schemas.microsoft.com/office/drawing/2010/main" val="0"/>
@@ -4215,19 +4059,19 @@
             <w:pict>
               <v:group w14:anchorId="1B818142" id="Group 4" o:spid="_x0000_s1026" style="position:absolute;margin-left:0;margin-top:51.35pt;width:436.45pt;height:80.05pt;z-index:251706368;mso-position-horizontal:center;mso-position-horizontal-relative:margin" coordsize="55429,10166" o:gfxdata="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">
                 <v:shape id="Picture 1" o:spid="_x0000_s1027" type="#_x0000_t75" alt="A screen shot of a video game&#10;&#10;Description automatically generated" style="position:absolute;width:10013;height:10096;visibility:visible;mso-wrap-style:square" o:gfxdata="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">
-                  <v:imagedata r:id="rId38" o:title="A screen shot of a video game&#10;&#10;Description automatically generated"/>
+                  <v:imagedata r:id="rId39" o:title="A screen shot of a video game&#10;&#10;Description automatically generated"/>
                 </v:shape>
                 <v:shape id="Picture 1" o:spid="_x0000_s1028" type="#_x0000_t75" alt="A screen shot of a video game&#10;&#10;Description automatically generated" style="position:absolute;left:11049;width:10636;height:10096;visibility:visible;mso-wrap-style:square" o:gfxdata="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">
-                  <v:imagedata r:id="rId39" o:title="A screen shot of a video game&#10;&#10;Description automatically generated" croptop="2621f" cropbottom="2060f"/>
+                  <v:imagedata r:id="rId40" o:title="A screen shot of a video game&#10;&#10;Description automatically generated" croptop="2621f" cropbottom="2060f"/>
                 </v:shape>
                 <v:shape id="Picture 1" o:spid="_x0000_s1029" type="#_x0000_t75" alt="A screen shot of a video game&#10;&#10;Description automatically generated" style="position:absolute;left:22860;width:10248;height:10096;visibility:visible;mso-wrap-style:square" o:gfxdata="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">
-                  <v:imagedata r:id="rId40" o:title="A screen shot of a video game&#10;&#10;Description automatically generated"/>
+                  <v:imagedata r:id="rId41" o:title="A screen shot of a video game&#10;&#10;Description automatically generated"/>
                 </v:shape>
                 <v:shape id="Picture 1" o:spid="_x0000_s1030" type="#_x0000_t75" alt="A picture of a dragon with a purple box&#10;&#10;Description automatically generated" style="position:absolute;left:34137;width:10097;height:10096;visibility:visible;mso-wrap-style:square" o:gfxdata="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">
-                  <v:imagedata r:id="rId41" o:title="A picture of a dragon with a purple box&#10;&#10;Description automatically generated"/>
+                  <v:imagedata r:id="rId42" o:title="A picture of a dragon with a purple box&#10;&#10;Description automatically generated"/>
                 </v:shape>
                 <v:shape id="Picture 1" o:spid="_x0000_s1031" type="#_x0000_t75" alt="A picture of a dragon&#10;&#10;Description automatically generated" style="position:absolute;left:45415;top:228;width:10014;height:9938;visibility:visible;mso-wrap-style:square" o:gfxdata="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">
-                  <v:imagedata r:id="rId42" o:title="A picture of a dragon&#10;&#10;Description automatically generated"/>
+                  <v:imagedata r:id="rId43" o:title="A picture of a dragon&#10;&#10;Description automatically generated"/>
                 </v:shape>
                 <w10:wrap type="square" anchorx="margin"/>
               </v:group>
@@ -4255,15 +4099,7 @@
         <w:ind w:left="360"/>
       </w:pPr>
       <w:r>
-        <w:t xml:space="preserve">Companion Ultimate Settings – the companion ultimate value will inherit font and size (but not color) of the player ultimate. </w:t>
-      </w:r>
-      <w:proofErr w:type="gramStart"/>
-      <w:r>
-        <w:t>Position</w:t>
-      </w:r>
-      <w:proofErr w:type="gramEnd"/>
-      <w:r>
-        <w:t xml:space="preserve"> of the companion ultimate slot can be adjusted.</w:t>
+        <w:t>Companion Ultimate Settings – the companion ultimate value will inherit font and size (but not color) of the player ultimate. Position of the companion ultimate slot can be adjusted.</w:t>
       </w:r>
     </w:p>
     <w:p>
@@ -4275,40 +4111,40 @@
         </w:numPr>
       </w:pPr>
       <w:r>
+        <w:t>Display ultimate number for companion (default: ON)</w:t>
+      </w:r>
+    </w:p>
+    <w:p>
+      <w:pPr>
+        <w:pStyle w:val="ListParagraph"/>
+        <w:numPr>
+          <w:ilvl w:val="0"/>
+          <w:numId w:val="24"/>
+        </w:numPr>
+      </w:pPr>
+      <w:r>
+        <w:t>Vertical (default: 0) adjust the vertical offset of the companion ultimate slot with respect to the player ultimate slot (negative values shift the slot down, positive values shift it up)</w:t>
+      </w:r>
+    </w:p>
+    <w:p>
+      <w:pPr>
+        <w:pStyle w:val="ListParagraph"/>
+        <w:numPr>
+          <w:ilvl w:val="0"/>
+          <w:numId w:val="24"/>
+        </w:numPr>
+      </w:pPr>
+      <w:r>
+        <w:t>Horizontal (default: 0) adjust the horizontal offset of the companion ultimate slot with respect to the player ultimate slot (negative values shift the slot left, positive values shift it right)</w:t>
+      </w:r>
+    </w:p>
+    <w:p>
+      <w:pPr>
+        <w:pStyle w:val="Heading4"/>
+      </w:pPr>
+      <w:r>
         <w:lastRenderedPageBreak/>
-        <w:t>Display ultimate number for companion (default: ON)</w:t>
-      </w:r>
-    </w:p>
-    <w:p>
-      <w:pPr>
-        <w:pStyle w:val="ListParagraph"/>
-        <w:numPr>
-          <w:ilvl w:val="0"/>
-          <w:numId w:val="24"/>
-        </w:numPr>
-      </w:pPr>
-      <w:r>
-        <w:t>Vertical (default: 0) adjust the vertical offset of the companion ultimate slot with respect to the player ultimate slot (negative values shift the slot down, positive values shift it up)</w:t>
-      </w:r>
-    </w:p>
-    <w:p>
-      <w:pPr>
-        <w:pStyle w:val="ListParagraph"/>
-        <w:numPr>
-          <w:ilvl w:val="0"/>
-          <w:numId w:val="24"/>
-        </w:numPr>
-      </w:pPr>
-      <w:r>
-        <w:t>Horizontal (default: 0) adjust the horizontal offset of the companion ultimate slot with respect to the player ultimate slot (negative values shift the slot left, positive values shift it right)</w:t>
-      </w:r>
-    </w:p>
-    <w:p>
-      <w:pPr>
-        <w:pStyle w:val="Heading4"/>
-      </w:pPr>
-      <w:r>
-        <w:t>QUICK SLOT DISPLAY SETTINGS</w:t>
+        <w:t>QUICKSLOT DISPLAY SETTINGS</w:t>
       </w:r>
     </w:p>
     <w:p>
@@ -4347,7 +4183,7 @@
                     <pic:cNvPicPr/>
                   </pic:nvPicPr>
                   <pic:blipFill>
-                    <a:blip r:embed="rId43">
+                    <a:blip r:embed="rId44">
                       <a:extLst>
                         <a:ext uri="{28A0092B-C50C-407E-A947-70E740481C1C}">
                           <a14:useLocalDpi xmlns:a14="http://schemas.microsoft.com/office/drawing/2010/main" val="0"/>
@@ -4380,7 +4216,19 @@
         </w:drawing>
       </w:r>
       <w:r>
-        <w:t>Quick Slot cooldown duration (default: ON) – show the time remaining until the quick slot item is available to be used again</w:t>
+        <w:t>Q</w:t>
+      </w:r>
+      <w:r>
+        <w:t>uickslot</w:t>
+      </w:r>
+      <w:r>
+        <w:t xml:space="preserve"> cooldown duration (default: ON) – show the time remaining until the q</w:t>
+      </w:r>
+      <w:r>
+        <w:t>uickslot</w:t>
+      </w:r>
+      <w:r>
+        <w:t xml:space="preserve"> item is available to be used again</w:t>
       </w:r>
       <w:r>
         <w:rPr>
@@ -4398,15 +4246,19 @@
         </w:numPr>
       </w:pPr>
       <w:r>
-        <w:t xml:space="preserve">Quick Slot timer font (default: </w:t>
-      </w:r>
-      <w:proofErr w:type="spellStart"/>
-      <w:r>
-        <w:t>Univers</w:t>
-      </w:r>
-      <w:proofErr w:type="spellEnd"/>
-      <w:r>
-        <w:t xml:space="preserve"> 67) – select which font to use to display the quick slot cooldown</w:t>
+        <w:t>Q</w:t>
+      </w:r>
+      <w:r>
+        <w:t>uickslot</w:t>
+      </w:r>
+      <w:r>
+        <w:t xml:space="preserve"> timer font (default: Univers 67) – select which font to use to display the q</w:t>
+      </w:r>
+      <w:r>
+        <w:t>uickslot</w:t>
+      </w:r>
+      <w:r>
+        <w:t xml:space="preserve"> cooldown</w:t>
       </w:r>
     </w:p>
     <w:p>
@@ -4418,13 +4270,25 @@
         </w:numPr>
       </w:pPr>
       <w:r>
-        <w:t xml:space="preserve">Quick Slot timer font size (default: </w:t>
+        <w:t>Q</w:t>
+      </w:r>
+      <w:r>
+        <w:t>uickslot</w:t>
+      </w:r>
+      <w:r>
+        <w:t xml:space="preserve"> timer font size (default: </w:t>
       </w:r>
       <w:r>
         <w:t>3</w:t>
       </w:r>
       <w:r>
-        <w:t>4) – adjust the font size of the quick slot timer</w:t>
+        <w:t>4) – adjust the font size of the q</w:t>
+      </w:r>
+      <w:r>
+        <w:t>uickslot</w:t>
+      </w:r>
+      <w:r>
+        <w:t xml:space="preserve"> timer</w:t>
       </w:r>
     </w:p>
     <w:p>
@@ -4436,7 +4300,19 @@
         </w:numPr>
       </w:pPr>
       <w:r>
-        <w:t xml:space="preserve">Quick Slot timer font style (default: outline) – adjust font effects for the quick slot timer </w:t>
+        <w:t>Q</w:t>
+      </w:r>
+      <w:r>
+        <w:t>uickslot</w:t>
+      </w:r>
+      <w:r>
+        <w:t xml:space="preserve"> timer font style (default: outline) – adjust font effects for the q</w:t>
+      </w:r>
+      <w:r>
+        <w:t>uickslot</w:t>
+      </w:r>
+      <w:r>
+        <w:t xml:space="preserve"> timer </w:t>
       </w:r>
     </w:p>
     <w:p>
@@ -4448,21 +4324,25 @@
         </w:numPr>
       </w:pPr>
       <w:r>
-        <w:t>Quick Slot timer color (default: R:</w:t>
-      </w:r>
-      <w:proofErr w:type="gramStart"/>
-      <w:r>
-        <w:t>255;G</w:t>
-      </w:r>
-      <w:proofErr w:type="gramEnd"/>
-      <w:r>
-        <w:t xml:space="preserve">:128;B:51 –  </w:t>
+        <w:t>Q</w:t>
+      </w:r>
+      <w:r>
+        <w:t>uickslot</w:t>
+      </w:r>
+      <w:r>
+        <w:t xml:space="preserve"> timer color (default: R:255;G:128;B:51 –  </w:t>
       </w:r>
       <w:r>
         <w:t>Tangerine</w:t>
       </w:r>
       <w:r>
-        <w:t>) – adjust the color of the quick slot timer</w:t>
+        <w:t>) – adjust the color of the q</w:t>
+      </w:r>
+      <w:r>
+        <w:t>uickslot</w:t>
+      </w:r>
+      <w:r>
+        <w:t xml:space="preserve"> timer</w:t>
       </w:r>
     </w:p>
     <w:p>
@@ -4474,7 +4354,13 @@
         </w:numPr>
       </w:pPr>
       <w:r>
-        <w:t>Vertical (default: 10) – adjust the vertical offset of the quick slot timer (negative values shift the timer down, positive values shift it up)</w:t>
+        <w:t>Vertical (default: 10) – adjust the vertical offset of the q</w:t>
+      </w:r>
+      <w:r>
+        <w:t>uickslot</w:t>
+      </w:r>
+      <w:r>
+        <w:t xml:space="preserve"> timer (negative values shift the timer down, positive values shift it up)</w:t>
       </w:r>
     </w:p>
     <w:p>
@@ -4486,7 +4372,13 @@
         </w:numPr>
       </w:pPr>
       <w:r>
-        <w:t>Horizontal (default: 0) – adjust the horizontal offset of the quick slot timer (positive values shift the timer right, negative values shift it left</w:t>
+        <w:t>Horizontal (default: 0) – adjust the horizontal offset of the q</w:t>
+      </w:r>
+      <w:r>
+        <w:t>uickslot</w:t>
+      </w:r>
+      <w:r>
+        <w:t xml:space="preserve"> timer (positive values shift the timer right, negative values shift it left</w:t>
       </w:r>
     </w:p>
     <w:p>
@@ -4593,47 +4485,39 @@
         <w:pStyle w:val="Heading4"/>
       </w:pPr>
       <w:r>
+        <w:t>Display Changes for Expiring Effects</w:t>
+      </w:r>
+    </w:p>
+    <w:p>
+      <w:pPr>
+        <w:pStyle w:val="ListParagraph"/>
+        <w:numPr>
+          <w:ilvl w:val="0"/>
+          <w:numId w:val="18"/>
+        </w:numPr>
+      </w:pPr>
+      <w:r>
+        <w:t xml:space="preserve">Expiring timer threshold (default: 2 seconds) – </w:t>
+      </w:r>
+      <w:r>
+        <w:t xml:space="preserve">timers will be considered “expiring” and change to display decimals, or change their highlight color, </w:t>
+      </w:r>
+      <w:r>
+        <w:t xml:space="preserve">when </w:t>
+      </w:r>
+      <w:r>
+        <w:t>they</w:t>
+      </w:r>
+      <w:r>
+        <w:t xml:space="preserve"> fall below the selected amount of seconds remaining if their individual settings are enabled.</w:t>
+      </w:r>
+    </w:p>
+    <w:p>
+      <w:pPr>
+        <w:pStyle w:val="Heading4"/>
+      </w:pPr>
+      <w:r>
         <w:lastRenderedPageBreak/>
-        <w:t>Display Changes for Expiring Effects</w:t>
-      </w:r>
-    </w:p>
-    <w:p>
-      <w:pPr>
-        <w:pStyle w:val="ListParagraph"/>
-        <w:numPr>
-          <w:ilvl w:val="0"/>
-          <w:numId w:val="18"/>
-        </w:numPr>
-      </w:pPr>
-      <w:r>
-        <w:t xml:space="preserve">Expiring timer threshold (default: 2 seconds) – </w:t>
-      </w:r>
-      <w:r>
-        <w:t xml:space="preserve">timers will be considered “expiring” and change to display decimals, or change their highlight color, </w:t>
-      </w:r>
-      <w:r>
-        <w:t xml:space="preserve">when </w:t>
-      </w:r>
-      <w:r>
-        <w:t>they</w:t>
-      </w:r>
-      <w:r>
-        <w:t xml:space="preserve"> fall below the selected </w:t>
-      </w:r>
-      <w:proofErr w:type="gramStart"/>
-      <w:r>
-        <w:t>amount</w:t>
-      </w:r>
-      <w:proofErr w:type="gramEnd"/>
-      <w:r>
-        <w:t xml:space="preserve"> of seconds remaining if their individual settings are enabled.</w:t>
-      </w:r>
-    </w:p>
-    <w:p>
-      <w:pPr>
-        <w:pStyle w:val="Heading4"/>
-      </w:pPr>
-      <w:r>
         <w:t>Timer Text</w:t>
       </w:r>
     </w:p>
@@ -4673,7 +4557,7 @@
                     <pic:cNvPicPr/>
                   </pic:nvPicPr>
                   <pic:blipFill>
-                    <a:blip r:embed="rId44">
+                    <a:blip r:embed="rId45">
                       <a:extLst>
                         <a:ext uri="{28A0092B-C50C-407E-A947-70E740481C1C}">
                           <a14:useLocalDpi xmlns:a14="http://schemas.microsoft.com/office/drawing/2010/main" val="0"/>
@@ -4721,15 +4605,7 @@
         <w:t xml:space="preserve"> </w:t>
       </w:r>
       <w:r>
-        <w:t>G:</w:t>
-      </w:r>
-      <w:proofErr w:type="gramStart"/>
-      <w:r>
-        <w:t>255;B</w:t>
-      </w:r>
-      <w:proofErr w:type="gramEnd"/>
-      <w:r>
-        <w:t>:0 –  Yellow)</w:t>
+        <w:t>G:255;B:0 –  Yellow)</w:t>
       </w:r>
     </w:p>
     <w:p>
@@ -4776,7 +4652,7 @@
                     <pic:cNvPicPr/>
                   </pic:nvPicPr>
                   <pic:blipFill rotWithShape="1">
-                    <a:blip r:embed="rId45">
+                    <a:blip r:embed="rId46">
                       <a:extLst>
                         <a:ext uri="{28A0092B-C50C-407E-A947-70E740481C1C}">
                           <a14:useLocalDpi xmlns:a14="http://schemas.microsoft.com/office/drawing/2010/main" val="0"/>
@@ -4825,15 +4701,7 @@
         </w:numPr>
       </w:pPr>
       <w:r>
-        <w:t>Select highlight color for expiring effects (default: R:</w:t>
-      </w:r>
-      <w:proofErr w:type="gramStart"/>
-      <w:r>
-        <w:t>255;G</w:t>
-      </w:r>
-      <w:proofErr w:type="gramEnd"/>
-      <w:r>
-        <w:t>:0;B:0;A:179 –  Red)</w:t>
+        <w:t>Select highlight color for expiring effects (default: R:255;G:0;B:0;A:179 –  Red)</w:t>
       </w:r>
     </w:p>
     <w:p/>
@@ -4888,21 +4756,8 @@
           <w:numId w:val="7"/>
         </w:numPr>
       </w:pPr>
-      <w:proofErr w:type="spellStart"/>
-      <w:r>
-        <w:t>Accountwide</w:t>
-      </w:r>
-      <w:proofErr w:type="spellEnd"/>
-      <w:r>
-        <w:t xml:space="preserve"> Skill Settings (default: ON, requires </w:t>
-      </w:r>
-      <w:proofErr w:type="spellStart"/>
-      <w:r>
-        <w:t>reloadui</w:t>
-      </w:r>
-      <w:proofErr w:type="spellEnd"/>
-      <w:r>
-        <w:t>) – by default skill configuration changes will be applied to all characters.</w:t>
+      <w:r>
+        <w:t>Accountwide Skill Settings (default: ON, requires reloadui) – by default skill configuration changes will be applied to all characters.</w:t>
       </w:r>
     </w:p>
     <w:p>
@@ -4953,21 +4808,12 @@
         </w:numPr>
       </w:pPr>
       <w:r>
-        <w:lastRenderedPageBreak/>
         <w:t xml:space="preserve">New Effect ID – the ability id for the new effect that you want the selected skill to track. If Change Type is “Reset” or “Disable” leave this blank. </w:t>
       </w:r>
     </w:p>
     <w:p>
       <w:r>
-        <w:t xml:space="preserve">Confirm Change – after entering the configuration changes, select confirm change to apply the new configuration. Configuration changes will print a message to the </w:t>
-      </w:r>
-      <w:proofErr w:type="spellStart"/>
-      <w:r>
-        <w:t>chatbox</w:t>
-      </w:r>
-      <w:proofErr w:type="spellEnd"/>
-      <w:r>
-        <w:t xml:space="preserve"> describing the change made when confirmed</w:t>
+        <w:t>Confirm Change – after entering the configuration changes, select confirm change to apply the new configuration. Configuration changes will print a message to the chatbox describing the change made when confirmed</w:t>
       </w:r>
     </w:p>
     <w:p>
@@ -4975,6 +4821,7 @@
         <w:rPr>
           <w:noProof/>
         </w:rPr>
+        <w:lastRenderedPageBreak/>
         <mc:AlternateContent>
           <mc:Choice Requires="wpg">
             <w:drawing>
@@ -5025,7 +4872,7 @@
                           </pic:cNvPicPr>
                         </pic:nvPicPr>
                         <pic:blipFill>
-                          <a:blip r:embed="rId46"/>
+                          <a:blip r:embed="rId47"/>
                           <a:stretch>
                             <a:fillRect/>
                           </a:stretch>
@@ -5197,7 +5044,7 @@
                   <o:lock v:ext="edit" aspectratio="t"/>
                 </v:shapetype>
                 <v:shape id="Picture 4" o:spid="_x0000_s1027" type="#_x0000_t75" alt="A screenshot of a video game&#10;&#10;Description automatically generated" style="position:absolute;width:59436;height:35953;visibility:visible;mso-wrap-style:square" o:gfxdata="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">
-                  <v:imagedata r:id="rId47" o:title="A screenshot of a video game&#10;&#10;Description automatically generated"/>
+                  <v:imagedata r:id="rId48" o:title="A screenshot of a video game&#10;&#10;Description automatically generated"/>
                 </v:shape>
                 <v:group id="Group 1" o:spid="_x0000_s1028" style="position:absolute;left:30099;top:1676;width:26517;height:26670" coordorigin="-2362,36957" coordsize="26517,26670" o:gfxdata="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">
                   <v:shapetype id="_x0000_t202" coordsize="21600,21600" o:spt="202" path="m,l,21600r21600,l21600,xe">
@@ -5290,15 +5137,7 @@
         <w:t xml:space="preserve"> </w:t>
       </w:r>
       <w:r>
-        <w:t xml:space="preserve">You can also select which </w:t>
-      </w:r>
-      <w:proofErr w:type="spellStart"/>
-      <w:r>
-        <w:t>effects you</w:t>
-      </w:r>
-      <w:proofErr w:type="spellEnd"/>
-      <w:r>
-        <w:t xml:space="preserve"> do not want to have tracked if you are not the source</w:t>
+        <w:t>You can also select which effects you do not want to have tracked if you are not the source</w:t>
       </w:r>
       <w:r>
         <w:t>.</w:t>
@@ -5313,15 +5152,7 @@
         </w:numPr>
       </w:pPr>
       <w:r>
-        <w:t xml:space="preserve">Track Buffs </w:t>
-      </w:r>
-      <w:proofErr w:type="gramStart"/>
-      <w:r>
-        <w:t>From</w:t>
-      </w:r>
-      <w:proofErr w:type="gramEnd"/>
-      <w:r>
-        <w:t xml:space="preserve"> Others (default: OFF) – by default only effect durations for effects applied by you will be tracked</w:t>
+        <w:t>Track Buffs From Others (default: OFF) – by default only effect durations for effects applied by you will be tracked</w:t>
       </w:r>
     </w:p>
     <w:p>
@@ -5345,15 +5176,7 @@
         </w:numPr>
       </w:pPr>
       <w:r>
-        <w:t xml:space="preserve">Add to Blacklist – requires the ability id of the effect to be blacklisted. To blacklist an </w:t>
-      </w:r>
-      <w:proofErr w:type="gramStart"/>
-      <w:r>
-        <w:t>ability</w:t>
-      </w:r>
-      <w:proofErr w:type="gramEnd"/>
-      <w:r>
-        <w:t xml:space="preserve"> enter the ability id and click “Confirm Blacklist”</w:t>
+        <w:t>Add to Blacklist – requires the ability id of the effect to be blacklisted. To blacklist an ability enter the ability id and click “Confirm Blacklist”</w:t>
       </w:r>
     </w:p>
     <w:p>
@@ -5365,151 +5188,100 @@
         </w:numPr>
       </w:pPr>
       <w:r>
-        <w:t xml:space="preserve">Blacklisted IDs – contains the names of abilities that have been blacklisted (defaults: Restoration Staff Abilities, Vigor, other common buffs). Blacklisted </w:t>
-      </w:r>
+        <w:t>Blacklisted IDs – contains the names of abilities that have been blacklisted (defaults: Restoration Staff Abilities, Vigor, other common buffs). Blacklisted abilities can be removed by selecting an ability from the list and clicking “Remove from Blacklist”</w:t>
+      </w:r>
+    </w:p>
+    <w:p/>
+    <w:p>
+      <w:pPr>
+        <w:pStyle w:val="Heading3"/>
+      </w:pPr>
       <w:r>
         <w:lastRenderedPageBreak/>
-        <w:t>abilities can be removed by selecting an ability from the list and clicking “Remove from Blacklist”</w:t>
-      </w:r>
-    </w:p>
-    <w:p/>
+        <w:t>DEBUFFS ON TARGET</w:t>
+      </w:r>
+    </w:p>
+    <w:p>
+      <w:r>
+        <w:t>By default FancyActionBar+ configures effect timers to track the basic ability duration. This feature enables an alternative behavior where the timers for debuffs will instead track durations for the given debuff on the specific enemy being targeted</w:t>
+      </w:r>
+    </w:p>
+    <w:p>
+      <w:pPr>
+        <w:pStyle w:val="ListParagraph"/>
+        <w:numPr>
+          <w:ilvl w:val="0"/>
+          <w:numId w:val="5"/>
+        </w:numPr>
+      </w:pPr>
+      <w:r>
+        <w:t>Debuff timers for current target (default: OFF) – enable the alternative “debuff on target” tracking behavior</w:t>
+      </w:r>
+    </w:p>
+    <w:p>
+      <w:pPr>
+        <w:pStyle w:val="ListParagraph"/>
+        <w:numPr>
+          <w:ilvl w:val="0"/>
+          <w:numId w:val="5"/>
+        </w:numPr>
+      </w:pPr>
+      <w:r>
+        <w:t>Keep Timers For Last Target (default: ON) – with this enabled, when you move your reticle away from the debuffed target it will keep the active duration for the target until a new enemy is targeted. With this OFF, the timer will only show while the reticle is on the debuffed target.</w:t>
+      </w:r>
+    </w:p>
+    <w:p>
+      <w:pPr>
+        <w:pStyle w:val="ListParagraph"/>
+        <w:numPr>
+          <w:ilvl w:val="0"/>
+          <w:numId w:val="5"/>
+        </w:numPr>
+      </w:pPr>
+      <w:r>
+        <w:t xml:space="preserve">Show Stack Count for Overtaunt Debuff (default: OFF) - </w:t>
+      </w:r>
+      <w:r>
+        <w:t xml:space="preserve">Multiple taunt sources can cause an enemy to gain taunt immunity, this </w:t>
+      </w:r>
+      <w:r>
+        <w:t xml:space="preserve">enables a </w:t>
+      </w:r>
+      <w:r>
+        <w:t xml:space="preserve">stack counter </w:t>
+      </w:r>
+      <w:r>
+        <w:t>to track</w:t>
+      </w:r>
+      <w:r>
+        <w:t xml:space="preserve"> the status of this debuff</w:t>
+      </w:r>
+      <w:r>
+        <w:t xml:space="preserve"> on skills that can taunt</w:t>
+      </w:r>
+      <w:r>
+        <w:t>.</w:t>
+      </w:r>
+      <w:r>
+        <w:t xml:space="preserve"> Note, this feature is experimental.</w:t>
+      </w:r>
+    </w:p>
     <w:p>
       <w:pPr>
         <w:pStyle w:val="Heading3"/>
       </w:pPr>
       <w:r>
-        <w:t>DEBUFFS ON TARGET</w:t>
-      </w:r>
-    </w:p>
-    <w:p>
-      <w:r>
-        <w:t xml:space="preserve">By </w:t>
-      </w:r>
-      <w:proofErr w:type="gramStart"/>
-      <w:r>
-        <w:t>default</w:t>
-      </w:r>
-      <w:proofErr w:type="gramEnd"/>
+        <w:t>ADDITIONAL TRACKING OPTIONS</w:t>
+      </w:r>
       <w:r>
         <w:t xml:space="preserve"> </w:t>
       </w:r>
-      <w:proofErr w:type="spellStart"/>
-      <w:r>
-        <w:t>FancyActionBar</w:t>
-      </w:r>
-      <w:proofErr w:type="spellEnd"/>
-      <w:r>
-        <w:t>+ configures effect timers to track the basic ability duration. This feature enables an alternative behavior where the timers for debuffs will instead track durations for the given debuff on the specific enemy being targeted</w:t>
-      </w:r>
-    </w:p>
-    <w:p>
-      <w:pPr>
-        <w:pStyle w:val="ListParagraph"/>
-        <w:numPr>
-          <w:ilvl w:val="0"/>
-          <w:numId w:val="5"/>
-        </w:numPr>
-      </w:pPr>
-      <w:r>
-        <w:t>Debuff timers for current target (default: OFF) – enable the alternative “debuff on target” tracking behavior</w:t>
-      </w:r>
-    </w:p>
-    <w:p>
-      <w:pPr>
-        <w:pStyle w:val="ListParagraph"/>
-        <w:numPr>
-          <w:ilvl w:val="0"/>
-          <w:numId w:val="5"/>
-        </w:numPr>
-      </w:pPr>
-      <w:r>
-        <w:t xml:space="preserve">Keep Timers </w:t>
-      </w:r>
-      <w:proofErr w:type="gramStart"/>
-      <w:r>
-        <w:t>For</w:t>
-      </w:r>
-      <w:proofErr w:type="gramEnd"/>
-      <w:r>
-        <w:t xml:space="preserve"> Last Target (default: ON) – with this enabled, when you move your reticle away from the </w:t>
-      </w:r>
-      <w:proofErr w:type="spellStart"/>
-      <w:r>
-        <w:t>debuffed</w:t>
-      </w:r>
-      <w:proofErr w:type="spellEnd"/>
-      <w:r>
-        <w:t xml:space="preserve"> target it will keep the active duration for the target until a new enemy is targeted. With this OFF, the timer will only show while the reticle is on the </w:t>
-      </w:r>
-      <w:proofErr w:type="spellStart"/>
-      <w:r>
-        <w:t>debuffed</w:t>
-      </w:r>
-      <w:proofErr w:type="spellEnd"/>
-      <w:r>
-        <w:t xml:space="preserve"> target.</w:t>
-      </w:r>
-    </w:p>
-    <w:p>
-      <w:pPr>
-        <w:pStyle w:val="ListParagraph"/>
-        <w:numPr>
-          <w:ilvl w:val="0"/>
-          <w:numId w:val="5"/>
-        </w:numPr>
-      </w:pPr>
-      <w:r>
-        <w:t xml:space="preserve">Show Stack Count for </w:t>
-      </w:r>
-      <w:proofErr w:type="spellStart"/>
-      <w:r>
-        <w:t>Overtaunt</w:t>
-      </w:r>
-      <w:proofErr w:type="spellEnd"/>
-      <w:r>
-        <w:t xml:space="preserve"> Debuff (default: OFF) - </w:t>
-      </w:r>
-      <w:r>
-        <w:t xml:space="preserve">Multiple taunt sources can cause an enemy to gain taunt immunity, this </w:t>
-      </w:r>
-      <w:r>
-        <w:t xml:space="preserve">enables a </w:t>
-      </w:r>
-      <w:r>
-        <w:t xml:space="preserve">stack counter </w:t>
-      </w:r>
-      <w:r>
-        <w:t>to track</w:t>
-      </w:r>
-      <w:r>
-        <w:t xml:space="preserve"> the status of this debuff</w:t>
-      </w:r>
-      <w:r>
-        <w:t xml:space="preserve"> on skills that can taunt</w:t>
-      </w:r>
-      <w:r>
-        <w:t>.</w:t>
-      </w:r>
-      <w:r>
-        <w:t xml:space="preserve"> Note, this feature is experimental.</w:t>
-      </w:r>
     </w:p>
     <w:p>
       <w:pPr>
         <w:pStyle w:val="Heading3"/>
       </w:pPr>
       <w:r>
-        <w:t>ADDITIONAL TRACKING OPTIONS</w:t>
-      </w:r>
-      <w:r>
-        <w:t xml:space="preserve"> </w:t>
-      </w:r>
-    </w:p>
-    <w:p>
-      <w:pPr>
-        <w:pStyle w:val="Heading3"/>
-      </w:pPr>
-      <w:r>
         <w:t>Effect Duration Thresholds</w:t>
       </w:r>
     </w:p>
@@ -5540,21 +5312,6 @@
       </w:pPr>
       <w:r>
         <w:t>Maximum (default: 120 seconds) – effects with timers longer than this duration will not show on the action bar</w:t>
-      </w:r>
-    </w:p>
-    <w:p>
-      <w:pPr>
-        <w:pStyle w:val="ListParagraph"/>
-        <w:numPr>
-          <w:ilvl w:val="0"/>
-          <w:numId w:val="3"/>
-        </w:numPr>
-      </w:pPr>
-      <w:r>
-        <w:t xml:space="preserve">Show Cast/Channel Times on Action Slots (default: ON) – </w:t>
-      </w:r>
-      <w:r>
-        <w:t>If an ability has a cast or channel time, it will display that duration on the slot while the ability is being cast/channeled</w:t>
       </w:r>
     </w:p>
     <w:p>
@@ -5597,7 +5354,7 @@
                     <pic:cNvPicPr/>
                   </pic:nvPicPr>
                   <pic:blipFill>
-                    <a:blip r:embed="rId16">
+                    <a:blip r:embed="rId17">
                       <a:extLst>
                         <a:ext uri="{28A0092B-C50C-407E-A947-70E740481C1C}">
                           <a14:useLocalDpi xmlns:a14="http://schemas.microsoft.com/office/drawing/2010/main" val="0"/>
@@ -5648,16 +5405,7 @@
         </w:numPr>
       </w:pPr>
       <w:r>
-        <w:lastRenderedPageBreak/>
-        <w:t xml:space="preserve">Show Instance Counter for One Active Instance (default: OFF) </w:t>
-      </w:r>
-      <w:proofErr w:type="gramStart"/>
-      <w:r>
-        <w:t>-  by</w:t>
-      </w:r>
-      <w:proofErr w:type="gramEnd"/>
-      <w:r>
-        <w:t xml:space="preserve"> default the instance counter will be hidden if there is only one instance of an effect active</w:t>
+        <w:t>Show Instance Counter for One Active Instance (default: OFF) -  by default the instance counter will be hidden if there is only one instance of an effect active</w:t>
       </w:r>
     </w:p>
     <w:p>
@@ -5684,15 +5432,7 @@
         </w:numPr>
       </w:pPr>
       <w:r>
-        <w:t xml:space="preserve">Add to Blacklist – requires the ability id of the effect to be blacklisted. To blacklist an </w:t>
-      </w:r>
-      <w:proofErr w:type="gramStart"/>
-      <w:r>
-        <w:t>ability</w:t>
-      </w:r>
-      <w:proofErr w:type="gramEnd"/>
-      <w:r>
-        <w:t xml:space="preserve"> enter the ability id and click “Confirm Blacklist”</w:t>
+        <w:t>Add to Blacklist – requires the ability id of the effect to be blacklisted. To blacklist an ability enter the ability id and click “Confirm Blacklist”</w:t>
       </w:r>
     </w:p>
     <w:p>
@@ -5707,6 +5447,7 @@
         <w:rPr>
           <w:noProof/>
         </w:rPr>
+        <w:lastRenderedPageBreak/>
         <w:drawing>
           <wp:anchor distT="0" distB="0" distL="114300" distR="114300" simplePos="0" relativeHeight="251656192" behindDoc="0" locked="0" layoutInCell="1" allowOverlap="1" wp14:anchorId="1B2E93E3" wp14:editId="0A6D8BC5">
             <wp:simplePos x="0" y="0"/>
@@ -5731,7 +5472,7 @@
                     <pic:cNvPicPr/>
                   </pic:nvPicPr>
                   <pic:blipFill>
-                    <a:blip r:embed="rId48">
+                    <a:blip r:embed="rId49">
                       <a:extLst>
                         <a:ext uri="{28A0092B-C50C-407E-A947-70E740481C1C}">
                           <a14:useLocalDpi xmlns:a14="http://schemas.microsoft.com/office/drawing/2010/main" val="0"/>
@@ -5761,16 +5502,66 @@
         <w:t>Blacklisted IDs – contains the names of abilities that have been blacklisted (defaults shown). Blacklisted abilities can be removed by selecting an ability from the list and clicking “Remove from Blacklist”</w:t>
       </w:r>
     </w:p>
+    <w:p/>
+    <w:p>
+      <w:pPr>
+        <w:pStyle w:val="Heading3"/>
+      </w:pPr>
+      <w:r>
+        <w:t>Miscellaneous Options</w:t>
+      </w:r>
+    </w:p>
+    <w:p>
+      <w:r>
+        <w:t>Additional settings for configuring ability tracking</w:t>
+      </w:r>
+    </w:p>
+    <w:p>
+      <w:pPr>
+        <w:pStyle w:val="ListParagraph"/>
+        <w:numPr>
+          <w:ilvl w:val="0"/>
+          <w:numId w:val="3"/>
+        </w:numPr>
+      </w:pPr>
+      <w:r>
+        <w:t xml:space="preserve">Show Cast/Channel Times on Action Slots (default: ON) – </w:t>
+      </w:r>
+      <w:r>
+        <w:t>If an ability has a cast or channel time, it will display that duration on the slot while the ability is being cast/channeled</w:t>
+      </w:r>
+    </w:p>
+    <w:p>
+      <w:pPr>
+        <w:pStyle w:val="ListParagraph"/>
+        <w:numPr>
+          <w:ilvl w:val="0"/>
+          <w:numId w:val="3"/>
+        </w:numPr>
+      </w:pPr>
+      <w:r>
+        <w:t xml:space="preserve">Ignore Initial Trap Placement (default: OFF) - </w:t>
+      </w:r>
+      <w:r>
+        <w:t xml:space="preserve">By default 'Trap' effects, such as Trap Beast and Scalding Rune display an initial timer and stack when placed, and switch to tracking the DOT when </w:t>
+      </w:r>
+      <w:r>
+        <w:t>triggered</w:t>
+      </w:r>
+      <w:r>
+        <w:t>. Toggle ON to only track the DOT</w:t>
+      </w:r>
+      <w:r>
+        <w:t>.</w:t>
+      </w:r>
+    </w:p>
+    <w:p/>
     <w:p>
       <w:pPr>
         <w:pStyle w:val="Heading2"/>
       </w:pPr>
-    </w:p>
-    <w:p>
-      <w:pPr>
-        <w:pStyle w:val="Heading2"/>
-      </w:pPr>
-      <w:r>
+      <w:r>
+        <w:lastRenderedPageBreak/>
         <w:t>MISCELLANEOUS</w:t>
       </w:r>
     </w:p>
@@ -5812,16 +5603,7 @@
         </w:numPr>
       </w:pPr>
       <w:r>
-        <w:lastRenderedPageBreak/>
-        <w:t xml:space="preserve">Enable Perfect Weave (default: OFF, requires </w:t>
-      </w:r>
-      <w:proofErr w:type="spellStart"/>
-      <w:r>
-        <w:t>ReloadUI</w:t>
-      </w:r>
-      <w:proofErr w:type="spellEnd"/>
-      <w:r>
-        <w:t>) – enables compatibility support for the Perfect Weave addon.</w:t>
+        <w:t>Enable Perfect Weave (default: OFF, requires ReloadUI) – enables compatibility support for the Perfect Weave addon.</w:t>
       </w:r>
     </w:p>
     <w:p>
@@ -5844,15 +5626,7 @@
         <w:t>Show Enemy Markers (default: OFF) – display a red arrow over the head of enemies you are currently in combat with (</w:t>
       </w:r>
       <w:r>
-        <w:t xml:space="preserve">this replicates a similar feature found in the </w:t>
-      </w:r>
-      <w:proofErr w:type="spellStart"/>
-      <w:r>
-        <w:t>untaunted</w:t>
-      </w:r>
-      <w:proofErr w:type="spellEnd"/>
-      <w:r>
-        <w:t xml:space="preserve"> addon</w:t>
+        <w:t>this replicates a similar feature found in the untaunted addon</w:t>
       </w:r>
       <w:r>
         <w:t>)</w:t>
@@ -5902,7 +5676,7 @@
                     <pic:cNvPicPr/>
                   </pic:nvPicPr>
                   <pic:blipFill>
-                    <a:blip r:embed="rId49">
+                    <a:blip r:embed="rId50">
                       <a:extLst>
                         <a:ext uri="{28A0092B-C50C-407E-A947-70E740481C1C}">
                           <a14:useLocalDpi xmlns:a14="http://schemas.microsoft.com/office/drawing/2010/main" val="0"/>
@@ -5989,15 +5763,7 @@
         </w:numPr>
       </w:pPr>
       <w:r>
-        <w:t>Fill color (default: R:</w:t>
-      </w:r>
-      <w:proofErr w:type="gramStart"/>
-      <w:r>
-        <w:t>51;G</w:t>
-      </w:r>
-      <w:proofErr w:type="gramEnd"/>
-      <w:r>
-        <w:t>:153;B:255;A:255)</w:t>
+        <w:t>Fill color (default: R:51;G:153;B:255;A:255)</w:t>
       </w:r>
     </w:p>
     <w:p>
@@ -6009,15 +5775,7 @@
         </w:numPr>
       </w:pPr>
       <w:r>
-        <w:t>Edge color (default: R:</w:t>
-      </w:r>
-      <w:proofErr w:type="gramStart"/>
-      <w:r>
-        <w:t>0;G</w:t>
-      </w:r>
-      <w:proofErr w:type="gramEnd"/>
-      <w:r>
-        <w:t>:0;B:0;A:255)</w:t>
+        <w:t>Edge color (default: R:0;G:0;B:0;A:255)</w:t>
       </w:r>
     </w:p>
     <w:sectPr>
@@ -7954,6 +7712,155 @@
     </w:lvl>
   </w:abstractNum>
   <w:abstractNum w:abstractNumId="17" w15:restartNumberingAfterBreak="0">
+    <w:nsid w:val="4ACB1F81"/>
+    <w:multiLevelType w:val="multilevel"/>
+    <w:tmpl w:val="7FAA1D10"/>
+    <w:lvl w:ilvl="0">
+      <w:start w:val="1"/>
+      <w:numFmt w:val="bullet"/>
+      <w:lvlText w:val=""/>
+      <w:lvlJc w:val="left"/>
+      <w:pPr>
+        <w:tabs>
+          <w:tab w:val="num" w:pos="720"/>
+        </w:tabs>
+        <w:ind w:left="720" w:hanging="360"/>
+      </w:pPr>
+      <w:rPr>
+        <w:rFonts w:ascii="Symbol" w:hAnsi="Symbol" w:hint="default"/>
+        <w:sz w:val="20"/>
+      </w:rPr>
+    </w:lvl>
+    <w:lvl w:ilvl="1">
+      <w:start w:val="1"/>
+      <w:numFmt w:val="bullet"/>
+      <w:lvlText w:val=""/>
+      <w:lvlJc w:val="left"/>
+      <w:pPr>
+        <w:tabs>
+          <w:tab w:val="num" w:pos="1440"/>
+        </w:tabs>
+        <w:ind w:left="1440" w:hanging="360"/>
+      </w:pPr>
+      <w:rPr>
+        <w:rFonts w:ascii="Symbol" w:hAnsi="Symbol" w:hint="default"/>
+        <w:sz w:val="20"/>
+      </w:rPr>
+    </w:lvl>
+    <w:lvl w:ilvl="2" w:tentative="1">
+      <w:start w:val="1"/>
+      <w:numFmt w:val="bullet"/>
+      <w:lvlText w:val=""/>
+      <w:lvlJc w:val="left"/>
+      <w:pPr>
+        <w:tabs>
+          <w:tab w:val="num" w:pos="2160"/>
+        </w:tabs>
+        <w:ind w:left="2160" w:hanging="360"/>
+      </w:pPr>
+      <w:rPr>
+        <w:rFonts w:ascii="Symbol" w:hAnsi="Symbol" w:hint="default"/>
+        <w:sz w:val="20"/>
+      </w:rPr>
+    </w:lvl>
+    <w:lvl w:ilvl="3" w:tentative="1">
+      <w:start w:val="1"/>
+      <w:numFmt w:val="bullet"/>
+      <w:lvlText w:val=""/>
+      <w:lvlJc w:val="left"/>
+      <w:pPr>
+        <w:tabs>
+          <w:tab w:val="num" w:pos="2880"/>
+        </w:tabs>
+        <w:ind w:left="2880" w:hanging="360"/>
+      </w:pPr>
+      <w:rPr>
+        <w:rFonts w:ascii="Symbol" w:hAnsi="Symbol" w:hint="default"/>
+        <w:sz w:val="20"/>
+      </w:rPr>
+    </w:lvl>
+    <w:lvl w:ilvl="4" w:tentative="1">
+      <w:start w:val="1"/>
+      <w:numFmt w:val="bullet"/>
+      <w:lvlText w:val=""/>
+      <w:lvlJc w:val="left"/>
+      <w:pPr>
+        <w:tabs>
+          <w:tab w:val="num" w:pos="3600"/>
+        </w:tabs>
+        <w:ind w:left="3600" w:hanging="360"/>
+      </w:pPr>
+      <w:rPr>
+        <w:rFonts w:ascii="Symbol" w:hAnsi="Symbol" w:hint="default"/>
+        <w:sz w:val="20"/>
+      </w:rPr>
+    </w:lvl>
+    <w:lvl w:ilvl="5" w:tentative="1">
+      <w:start w:val="1"/>
+      <w:numFmt w:val="bullet"/>
+      <w:lvlText w:val=""/>
+      <w:lvlJc w:val="left"/>
+      <w:pPr>
+        <w:tabs>
+          <w:tab w:val="num" w:pos="4320"/>
+        </w:tabs>
+        <w:ind w:left="4320" w:hanging="360"/>
+      </w:pPr>
+      <w:rPr>
+        <w:rFonts w:ascii="Symbol" w:hAnsi="Symbol" w:hint="default"/>
+        <w:sz w:val="20"/>
+      </w:rPr>
+    </w:lvl>
+    <w:lvl w:ilvl="6" w:tentative="1">
+      <w:start w:val="1"/>
+      <w:numFmt w:val="bullet"/>
+      <w:lvlText w:val=""/>
+      <w:lvlJc w:val="left"/>
+      <w:pPr>
+        <w:tabs>
+          <w:tab w:val="num" w:pos="5040"/>
+        </w:tabs>
+        <w:ind w:left="5040" w:hanging="360"/>
+      </w:pPr>
+      <w:rPr>
+        <w:rFonts w:ascii="Symbol" w:hAnsi="Symbol" w:hint="default"/>
+        <w:sz w:val="20"/>
+      </w:rPr>
+    </w:lvl>
+    <w:lvl w:ilvl="7" w:tentative="1">
+      <w:start w:val="1"/>
+      <w:numFmt w:val="bullet"/>
+      <w:lvlText w:val=""/>
+      <w:lvlJc w:val="left"/>
+      <w:pPr>
+        <w:tabs>
+          <w:tab w:val="num" w:pos="5760"/>
+        </w:tabs>
+        <w:ind w:left="5760" w:hanging="360"/>
+      </w:pPr>
+      <w:rPr>
+        <w:rFonts w:ascii="Symbol" w:hAnsi="Symbol" w:hint="default"/>
+        <w:sz w:val="20"/>
+      </w:rPr>
+    </w:lvl>
+    <w:lvl w:ilvl="8" w:tentative="1">
+      <w:start w:val="1"/>
+      <w:numFmt w:val="bullet"/>
+      <w:lvlText w:val=""/>
+      <w:lvlJc w:val="left"/>
+      <w:pPr>
+        <w:tabs>
+          <w:tab w:val="num" w:pos="6480"/>
+        </w:tabs>
+        <w:ind w:left="6480" w:hanging="360"/>
+      </w:pPr>
+      <w:rPr>
+        <w:rFonts w:ascii="Symbol" w:hAnsi="Symbol" w:hint="default"/>
+        <w:sz w:val="20"/>
+      </w:rPr>
+    </w:lvl>
+  </w:abstractNum>
+  <w:abstractNum w:abstractNumId="18" w15:restartNumberingAfterBreak="0">
     <w:nsid w:val="51C54AF4"/>
     <w:multiLevelType w:val="hybridMultilevel"/>
     <w:tmpl w:val="4F504930"/>
@@ -8066,7 +7973,7 @@
       </w:rPr>
     </w:lvl>
   </w:abstractNum>
-  <w:abstractNum w:abstractNumId="18" w15:restartNumberingAfterBreak="0">
+  <w:abstractNum w:abstractNumId="19" w15:restartNumberingAfterBreak="0">
     <w:nsid w:val="52A53B54"/>
     <w:multiLevelType w:val="hybridMultilevel"/>
     <w:tmpl w:val="A34869E2"/>
@@ -8179,7 +8086,7 @@
       </w:rPr>
     </w:lvl>
   </w:abstractNum>
-  <w:abstractNum w:abstractNumId="19" w15:restartNumberingAfterBreak="0">
+  <w:abstractNum w:abstractNumId="20" w15:restartNumberingAfterBreak="0">
     <w:nsid w:val="5D1E19C9"/>
     <w:multiLevelType w:val="hybridMultilevel"/>
     <w:tmpl w:val="D5CEB640"/>
@@ -8292,7 +8199,7 @@
       </w:rPr>
     </w:lvl>
   </w:abstractNum>
-  <w:abstractNum w:abstractNumId="20" w15:restartNumberingAfterBreak="0">
+  <w:abstractNum w:abstractNumId="21" w15:restartNumberingAfterBreak="0">
     <w:nsid w:val="6297101B"/>
     <w:multiLevelType w:val="hybridMultilevel"/>
     <w:tmpl w:val="00504D46"/>
@@ -8405,7 +8312,7 @@
       </w:rPr>
     </w:lvl>
   </w:abstractNum>
-  <w:abstractNum w:abstractNumId="21" w15:restartNumberingAfterBreak="0">
+  <w:abstractNum w:abstractNumId="22" w15:restartNumberingAfterBreak="0">
     <w:nsid w:val="6B670DE0"/>
     <w:multiLevelType w:val="hybridMultilevel"/>
     <w:tmpl w:val="07A6C564"/>
@@ -8518,7 +8425,7 @@
       </w:rPr>
     </w:lvl>
   </w:abstractNum>
-  <w:abstractNum w:abstractNumId="22" w15:restartNumberingAfterBreak="0">
+  <w:abstractNum w:abstractNumId="23" w15:restartNumberingAfterBreak="0">
     <w:nsid w:val="6D424C9E"/>
     <w:multiLevelType w:val="hybridMultilevel"/>
     <w:tmpl w:val="2A1E0854"/>
@@ -8631,7 +8538,156 @@
       </w:rPr>
     </w:lvl>
   </w:abstractNum>
-  <w:abstractNum w:abstractNumId="23" w15:restartNumberingAfterBreak="0">
+  <w:abstractNum w:abstractNumId="24" w15:restartNumberingAfterBreak="0">
+    <w:nsid w:val="71B154D4"/>
+    <w:multiLevelType w:val="multilevel"/>
+    <w:tmpl w:val="3022E27C"/>
+    <w:lvl w:ilvl="0">
+      <w:start w:val="1"/>
+      <w:numFmt w:val="bullet"/>
+      <w:lvlText w:val=""/>
+      <w:lvlJc w:val="left"/>
+      <w:pPr>
+        <w:tabs>
+          <w:tab w:val="num" w:pos="720"/>
+        </w:tabs>
+        <w:ind w:left="720" w:hanging="360"/>
+      </w:pPr>
+      <w:rPr>
+        <w:rFonts w:ascii="Symbol" w:hAnsi="Symbol" w:hint="default"/>
+        <w:sz w:val="20"/>
+      </w:rPr>
+    </w:lvl>
+    <w:lvl w:ilvl="1">
+      <w:start w:val="1"/>
+      <w:numFmt w:val="bullet"/>
+      <w:lvlText w:val=""/>
+      <w:lvlJc w:val="left"/>
+      <w:pPr>
+        <w:tabs>
+          <w:tab w:val="num" w:pos="1440"/>
+        </w:tabs>
+        <w:ind w:left="1440" w:hanging="360"/>
+      </w:pPr>
+      <w:rPr>
+        <w:rFonts w:ascii="Symbol" w:hAnsi="Symbol" w:hint="default"/>
+        <w:sz w:val="20"/>
+      </w:rPr>
+    </w:lvl>
+    <w:lvl w:ilvl="2" w:tentative="1">
+      <w:start w:val="1"/>
+      <w:numFmt w:val="bullet"/>
+      <w:lvlText w:val=""/>
+      <w:lvlJc w:val="left"/>
+      <w:pPr>
+        <w:tabs>
+          <w:tab w:val="num" w:pos="2160"/>
+        </w:tabs>
+        <w:ind w:left="2160" w:hanging="360"/>
+      </w:pPr>
+      <w:rPr>
+        <w:rFonts w:ascii="Symbol" w:hAnsi="Symbol" w:hint="default"/>
+        <w:sz w:val="20"/>
+      </w:rPr>
+    </w:lvl>
+    <w:lvl w:ilvl="3" w:tentative="1">
+      <w:start w:val="1"/>
+      <w:numFmt w:val="bullet"/>
+      <w:lvlText w:val=""/>
+      <w:lvlJc w:val="left"/>
+      <w:pPr>
+        <w:tabs>
+          <w:tab w:val="num" w:pos="2880"/>
+        </w:tabs>
+        <w:ind w:left="2880" w:hanging="360"/>
+      </w:pPr>
+      <w:rPr>
+        <w:rFonts w:ascii="Symbol" w:hAnsi="Symbol" w:hint="default"/>
+        <w:sz w:val="20"/>
+      </w:rPr>
+    </w:lvl>
+    <w:lvl w:ilvl="4" w:tentative="1">
+      <w:start w:val="1"/>
+      <w:numFmt w:val="bullet"/>
+      <w:lvlText w:val=""/>
+      <w:lvlJc w:val="left"/>
+      <w:pPr>
+        <w:tabs>
+          <w:tab w:val="num" w:pos="3600"/>
+        </w:tabs>
+        <w:ind w:left="3600" w:hanging="360"/>
+      </w:pPr>
+      <w:rPr>
+        <w:rFonts w:ascii="Symbol" w:hAnsi="Symbol" w:hint="default"/>
+        <w:sz w:val="20"/>
+      </w:rPr>
+    </w:lvl>
+    <w:lvl w:ilvl="5" w:tentative="1">
+      <w:start w:val="1"/>
+      <w:numFmt w:val="bullet"/>
+      <w:lvlText w:val=""/>
+      <w:lvlJc w:val="left"/>
+      <w:pPr>
+        <w:tabs>
+          <w:tab w:val="num" w:pos="4320"/>
+        </w:tabs>
+        <w:ind w:left="4320" w:hanging="360"/>
+      </w:pPr>
+      <w:rPr>
+        <w:rFonts w:ascii="Symbol" w:hAnsi="Symbol" w:hint="default"/>
+        <w:sz w:val="20"/>
+      </w:rPr>
+    </w:lvl>
+    <w:lvl w:ilvl="6" w:tentative="1">
+      <w:start w:val="1"/>
+      <w:numFmt w:val="bullet"/>
+      <w:lvlText w:val=""/>
+      <w:lvlJc w:val="left"/>
+      <w:pPr>
+        <w:tabs>
+          <w:tab w:val="num" w:pos="5040"/>
+        </w:tabs>
+        <w:ind w:left="5040" w:hanging="360"/>
+      </w:pPr>
+      <w:rPr>
+        <w:rFonts w:ascii="Symbol" w:hAnsi="Symbol" w:hint="default"/>
+        <w:sz w:val="20"/>
+      </w:rPr>
+    </w:lvl>
+    <w:lvl w:ilvl="7" w:tentative="1">
+      <w:start w:val="1"/>
+      <w:numFmt w:val="bullet"/>
+      <w:lvlText w:val=""/>
+      <w:lvlJc w:val="left"/>
+      <w:pPr>
+        <w:tabs>
+          <w:tab w:val="num" w:pos="5760"/>
+        </w:tabs>
+        <w:ind w:left="5760" w:hanging="360"/>
+      </w:pPr>
+      <w:rPr>
+        <w:rFonts w:ascii="Symbol" w:hAnsi="Symbol" w:hint="default"/>
+        <w:sz w:val="20"/>
+      </w:rPr>
+    </w:lvl>
+    <w:lvl w:ilvl="8" w:tentative="1">
+      <w:start w:val="1"/>
+      <w:numFmt w:val="bullet"/>
+      <w:lvlText w:val=""/>
+      <w:lvlJc w:val="left"/>
+      <w:pPr>
+        <w:tabs>
+          <w:tab w:val="num" w:pos="6480"/>
+        </w:tabs>
+        <w:ind w:left="6480" w:hanging="360"/>
+      </w:pPr>
+      <w:rPr>
+        <w:rFonts w:ascii="Symbol" w:hAnsi="Symbol" w:hint="default"/>
+        <w:sz w:val="20"/>
+      </w:rPr>
+    </w:lvl>
+  </w:abstractNum>
+  <w:abstractNum w:abstractNumId="25" w15:restartNumberingAfterBreak="0">
     <w:nsid w:val="74007528"/>
     <w:multiLevelType w:val="hybridMultilevel"/>
     <w:tmpl w:val="C10C68BE"/>
@@ -8744,7 +8800,7 @@
       </w:rPr>
     </w:lvl>
   </w:abstractNum>
-  <w:abstractNum w:abstractNumId="24" w15:restartNumberingAfterBreak="0">
+  <w:abstractNum w:abstractNumId="26" w15:restartNumberingAfterBreak="0">
     <w:nsid w:val="786C16FC"/>
     <w:multiLevelType w:val="hybridMultilevel"/>
     <w:tmpl w:val="0D42EB90"/>
@@ -8858,10 +8914,10 @@
     </w:lvl>
   </w:abstractNum>
   <w:num w:numId="1" w16cid:durableId="1919317385">
-    <w:abstractNumId w:val="17"/>
+    <w:abstractNumId w:val="18"/>
   </w:num>
   <w:num w:numId="2" w16cid:durableId="905267464">
-    <w:abstractNumId w:val="24"/>
+    <w:abstractNumId w:val="26"/>
   </w:num>
   <w:num w:numId="3" w16cid:durableId="665405178">
     <w:abstractNumId w:val="9"/>
@@ -8894,7 +8950,7 @@
     <w:abstractNumId w:val="11"/>
   </w:num>
   <w:num w:numId="13" w16cid:durableId="1643922512">
-    <w:abstractNumId w:val="20"/>
+    <w:abstractNumId w:val="21"/>
   </w:num>
   <w:num w:numId="14" w16cid:durableId="205335518">
     <w:abstractNumId w:val="6"/>
@@ -8903,10 +8959,10 @@
     <w:abstractNumId w:val="2"/>
   </w:num>
   <w:num w:numId="16" w16cid:durableId="1233126672">
-    <w:abstractNumId w:val="21"/>
+    <w:abstractNumId w:val="22"/>
   </w:num>
   <w:num w:numId="17" w16cid:durableId="1710641742">
-    <w:abstractNumId w:val="18"/>
+    <w:abstractNumId w:val="19"/>
   </w:num>
   <w:num w:numId="18" w16cid:durableId="665864690">
     <w:abstractNumId w:val="0"/>
@@ -8918,19 +8974,25 @@
     <w:abstractNumId w:val="7"/>
   </w:num>
   <w:num w:numId="21" w16cid:durableId="191117601">
-    <w:abstractNumId w:val="23"/>
+    <w:abstractNumId w:val="25"/>
   </w:num>
   <w:num w:numId="22" w16cid:durableId="243224438">
     <w:abstractNumId w:val="3"/>
   </w:num>
   <w:num w:numId="23" w16cid:durableId="2111924683">
-    <w:abstractNumId w:val="22"/>
+    <w:abstractNumId w:val="23"/>
   </w:num>
   <w:num w:numId="24" w16cid:durableId="1098525909">
     <w:abstractNumId w:val="10"/>
   </w:num>
   <w:num w:numId="25" w16cid:durableId="1736976838">
-    <w:abstractNumId w:val="19"/>
+    <w:abstractNumId w:val="20"/>
+  </w:num>
+  <w:num w:numId="26" w16cid:durableId="484321838">
+    <w:abstractNumId w:val="24"/>
+  </w:num>
+  <w:num w:numId="27" w16cid:durableId="439690514">
+    <w:abstractNumId w:val="17"/>
   </w:num>
 </w:numbering>
 </file>
@@ -9535,7 +9597,6 @@
   <w:style w:type="character" w:default="1" w:styleId="DefaultParagraphFont">
     <w:name w:val="Default Paragraph Font"/>
     <w:uiPriority w:val="1"/>
-    <w:semiHidden/>
     <w:unhideWhenUsed/>
   </w:style>
   <w:style w:type="table" w:default="1" w:styleId="TableNormal">

</xml_diff>

<commit_message>
Update Documentation for Release
</commit_message>
<xml_diff>
--- a/FancyActionBar+ User Guide.docx
+++ b/FancyActionBar+ User Guide.docx
@@ -13,13 +13,13 @@
         <w:t xml:space="preserve"> – Version 2.</w:t>
       </w:r>
       <w:r>
-        <w:t>7</w:t>
+        <w:t>8</w:t>
       </w:r>
       <w:r>
         <w:t>.</w:t>
       </w:r>
       <w:r>
-        <w:t>2</w:t>
+        <w:t>0</w:t>
       </w:r>
     </w:p>
     <w:p>
@@ -185,10 +185,16 @@
         <w:pStyle w:val="Heading2"/>
       </w:pPr>
       <w:r>
-        <w:t>Changes in 2.7.</w:t>
-      </w:r>
-      <w:r>
-        <w:t>2</w:t>
+        <w:t>Changes in 2.</w:t>
+      </w:r>
+      <w:r>
+        <w:t>8</w:t>
+      </w:r>
+      <w:r>
+        <w:t>.</w:t>
+      </w:r>
+      <w:r>
+        <w:t>0</w:t>
       </w:r>
     </w:p>
     <w:p>
@@ -200,7 +206,29 @@
         </w:numPr>
       </w:pPr>
       <w:r>
-        <w:t>Implement menu option to always hide the companion ultimate slot</w:t>
+        <w:t xml:space="preserve">Implement option to allow enabling the Gamepad Action Bar theme while in Keyboard Mode (UI Customization &gt; Miscellaneous &gt; </w:t>
+      </w:r>
+      <w:r>
+        <w:t>Force enable gamepad Action Bar style</w:t>
+      </w:r>
+      <w:r>
+        <w:t xml:space="preserve">). Note that enabling this setting will cause </w:t>
+      </w:r>
+      <w:proofErr w:type="spellStart"/>
+      <w:r>
+        <w:t>FancyActionBar</w:t>
+      </w:r>
+      <w:proofErr w:type="spellEnd"/>
+      <w:r>
+        <w:t xml:space="preserve">+ to use the menu options for customizing the gamepad UI. </w:t>
+      </w:r>
+      <w:proofErr w:type="gramStart"/>
+      <w:r>
+        <w:t>Additionally</w:t>
+      </w:r>
+      <w:proofErr w:type="gramEnd"/>
+      <w:r>
+        <w:t xml:space="preserve"> the default (OFF) setting is incompatible with the standalone “Animated Action Bar” addon. Enable this setting to resolve the UI conflicts.</w:t>
       </w:r>
     </w:p>
     <w:p>
@@ -212,15 +240,60 @@
         </w:numPr>
       </w:pPr>
       <w:r>
-        <w:t xml:space="preserve">Fixed an issue that could cause the companion ultimate slot to appear for companions without </w:t>
+        <w:t xml:space="preserve">Added a menu option to disable showing the Stack counter (Under </w:t>
+      </w:r>
+      <w:r>
+        <w:t>Miscellaneous Options</w:t>
+      </w:r>
+      <w:r>
+        <w:t>)</w:t>
+      </w:r>
+    </w:p>
+    <w:p>
+      <w:pPr>
+        <w:pStyle w:val="ListParagraph"/>
+        <w:numPr>
+          <w:ilvl w:val="0"/>
+          <w:numId w:val="28"/>
+        </w:numPr>
+      </w:pPr>
+      <w:r>
+        <w:t xml:space="preserve">Added options to adjust the spacing between the front and back action bars, as well as the relative position of the front and back action bars with respect to each other </w:t>
+      </w:r>
+      <w:r>
+        <w:t>(</w:t>
+      </w:r>
+      <w:r>
+        <w:t>ACTIONBAR SIZE &amp; POSITION</w:t>
+      </w:r>
+      <w:r>
+        <w:t xml:space="preserve"> &gt; </w:t>
+      </w:r>
+      <w:r>
+        <w:t>Adjust Bar Spacing and Offset</w:t>
+      </w:r>
+      <w:r>
+        <w:t>)</w:t>
+      </w:r>
+    </w:p>
+    <w:p>
+      <w:pPr>
+        <w:pStyle w:val="ListParagraph"/>
+        <w:numPr>
+          <w:ilvl w:val="0"/>
+          <w:numId w:val="28"/>
+        </w:numPr>
+      </w:pPr>
+      <w:r>
+        <w:t xml:space="preserve">Offsets for </w:t>
       </w:r>
       <w:proofErr w:type="spellStart"/>
       <w:r>
-        <w:t>ultimates</w:t>
+        <w:t>Quickslot</w:t>
       </w:r>
       <w:proofErr w:type="spellEnd"/>
       <w:r>
-        <w:t xml:space="preserve"> if the companion was automatically summoned on login</w:t>
+        <w:t xml:space="preserve"> and Ultimate slot will now be set independently for Keyboard UI and Gamepad UI.</w:t>
       </w:r>
     </w:p>
     <w:p>
@@ -232,29 +305,86 @@
         </w:numPr>
       </w:pPr>
       <w:r>
-        <w:t xml:space="preserve">Workaround for a game </w:t>
-      </w:r>
-      <w:proofErr w:type="spellStart"/>
-      <w:r>
-        <w:t>api</w:t>
-      </w:r>
-      <w:proofErr w:type="spellEnd"/>
-      <w:r>
-        <w:t xml:space="preserve"> issue that could result in incorrect ultimate values being reported with the set </w:t>
-      </w:r>
-      <w:proofErr w:type="spellStart"/>
-      <w:r>
-        <w:t>Arkasis’s</w:t>
-      </w:r>
-      <w:proofErr w:type="spellEnd"/>
-      <w:r>
-        <w:t xml:space="preserve"> Genius</w:t>
-      </w:r>
-    </w:p>
-    <w:p>
-      <w:pPr>
-        <w:pStyle w:val="ListParagraph"/>
-      </w:pPr>
+        <w:t xml:space="preserve">Effects that were handled through the “special Effects” code will now be able to count their </w:t>
+      </w:r>
+      <w:r>
+        <w:t xml:space="preserve">affected </w:t>
+      </w:r>
+      <w:r>
+        <w:t>targets</w:t>
+      </w:r>
+    </w:p>
+    <w:p>
+      <w:pPr>
+        <w:ind w:left="360"/>
+      </w:pPr>
+      <w:r>
+        <w:t>Bugfixes:</w:t>
+      </w:r>
+    </w:p>
+    <w:p>
+      <w:pPr>
+        <w:pStyle w:val="ListParagraph"/>
+        <w:numPr>
+          <w:ilvl w:val="0"/>
+          <w:numId w:val="28"/>
+        </w:numPr>
+      </w:pPr>
+      <w:r>
+        <w:t xml:space="preserve">Fix an issue where Action Bar elements were not properly </w:t>
+      </w:r>
+      <w:proofErr w:type="gramStart"/>
+      <w:r>
+        <w:t>updating</w:t>
+      </w:r>
+      <w:proofErr w:type="gramEnd"/>
+      <w:r>
+        <w:t xml:space="preserve"> when loading an armory build.</w:t>
+      </w:r>
+    </w:p>
+    <w:p>
+      <w:pPr>
+        <w:pStyle w:val="ListParagraph"/>
+        <w:numPr>
+          <w:ilvl w:val="0"/>
+          <w:numId w:val="28"/>
+        </w:numPr>
+      </w:pPr>
+      <w:r>
+        <w:t>Fixed an issue where effects that changed the cost of an Ultimate ability would not update the displayed cost.</w:t>
+      </w:r>
+    </w:p>
+    <w:p>
+      <w:pPr>
+        <w:pStyle w:val="ListParagraph"/>
+        <w:numPr>
+          <w:ilvl w:val="0"/>
+          <w:numId w:val="28"/>
+        </w:numPr>
+      </w:pPr>
+      <w:r>
+        <w:t>Fixed several issues with detecting and resetting the default action bar position when swapping between UI modes</w:t>
+      </w:r>
+    </w:p>
+    <w:p>
+      <w:pPr>
+        <w:ind w:left="360"/>
+      </w:pPr>
+      <w:r>
+        <w:t>Known Issues:</w:t>
+      </w:r>
+    </w:p>
+    <w:p>
+      <w:pPr>
+        <w:pStyle w:val="ListParagraph"/>
+        <w:numPr>
+          <w:ilvl w:val="0"/>
+          <w:numId w:val="30"/>
+        </w:numPr>
+      </w:pPr>
+      <w:r>
+        <w:t>An empty ultimate slot may occasionally appear for summoned companions without ultimate abilities unlocked</w:t>
+      </w:r>
     </w:p>
     <w:p>
       <w:pPr>
@@ -268,6 +398,7 @@
           <w:b/>
           <w:bCs/>
         </w:rPr>
+        <w:lastRenderedPageBreak/>
         <w:t>Full documentation of all menu options:</w:t>
       </w:r>
       <w:r>
@@ -422,16 +553,203 @@
         </w:numPr>
       </w:pPr>
       <w:r>
+        <w:t xml:space="preserve">Enable Action Bar Resize (default: OFF) – enables the slider to change the </w:t>
+      </w:r>
+      <w:proofErr w:type="spellStart"/>
+      <w:r>
+        <w:t>actionbar</w:t>
+      </w:r>
+      <w:proofErr w:type="spellEnd"/>
+      <w:r>
+        <w:t xml:space="preserve"> size</w:t>
+      </w:r>
+    </w:p>
+    <w:p>
+      <w:pPr>
+        <w:pStyle w:val="ListParagraph"/>
+        <w:numPr>
+          <w:ilvl w:val="0"/>
+          <w:numId w:val="8"/>
+        </w:numPr>
+      </w:pPr>
+      <w:proofErr w:type="spellStart"/>
+      <w:r>
+        <w:t>Actionbar</w:t>
+      </w:r>
+      <w:proofErr w:type="spellEnd"/>
+      <w:r>
+        <w:t xml:space="preserve"> size (default: 100%) slider to change the </w:t>
+      </w:r>
+      <w:proofErr w:type="spellStart"/>
+      <w:r>
+        <w:t>actionbar</w:t>
+      </w:r>
+      <w:proofErr w:type="spellEnd"/>
+      <w:r>
+        <w:t xml:space="preserve"> scale, supports making the </w:t>
+      </w:r>
+      <w:proofErr w:type="spellStart"/>
+      <w:r>
+        <w:t>actionbar</w:t>
+      </w:r>
+      <w:proofErr w:type="spellEnd"/>
+      <w:r>
+        <w:t xml:space="preserve"> smaller down to 30% of the default size, or up to 250% larger than the default size.</w:t>
+      </w:r>
+    </w:p>
+    <w:p>
+      <w:pPr>
+        <w:pStyle w:val="ListParagraph"/>
+        <w:numPr>
+          <w:ilvl w:val="0"/>
+          <w:numId w:val="8"/>
+        </w:numPr>
+      </w:pPr>
+      <w:r>
+        <w:t xml:space="preserve">Unlock </w:t>
+      </w:r>
+      <w:proofErr w:type="spellStart"/>
+      <w:r>
+        <w:t>Actionbar</w:t>
+      </w:r>
+      <w:proofErr w:type="spellEnd"/>
+      <w:r>
+        <w:t xml:space="preserve"> Position (</w:t>
+      </w:r>
+      <w:r>
+        <w:t>Gamepad</w:t>
+      </w:r>
+      <w:r>
+        <w:t xml:space="preserve">) </w:t>
+      </w:r>
+      <w:r>
+        <w:t xml:space="preserve">(default: OFF) </w:t>
+      </w:r>
+      <w:r>
+        <w:t xml:space="preserve">– switch to ON to allow changing the action bar position on screen when in gamepad mode. Will not affect the keyboard </w:t>
+      </w:r>
+      <w:proofErr w:type="spellStart"/>
+      <w:r>
+        <w:t>ui</w:t>
+      </w:r>
+      <w:proofErr w:type="spellEnd"/>
+      <w:r>
+        <w:t xml:space="preserve"> action bar position. Switch back to OFF when satisfied with the position.</w:t>
+      </w:r>
+    </w:p>
+    <w:p>
+      <w:pPr>
+        <w:pStyle w:val="Heading3"/>
+      </w:pPr>
+      <w:r>
+        <w:t>Additional Shared Options</w:t>
+      </w:r>
+    </w:p>
+    <w:p>
+      <w:pPr>
+        <w:pStyle w:val="ListParagraph"/>
+        <w:numPr>
+          <w:ilvl w:val="0"/>
+          <w:numId w:val="8"/>
+        </w:numPr>
+      </w:pPr>
+      <w:r>
+        <w:t>Center Horizontally – Will center the action bar position horizontally on the screen</w:t>
+      </w:r>
+    </w:p>
+    <w:p>
+      <w:pPr>
+        <w:pStyle w:val="ListParagraph"/>
+        <w:numPr>
+          <w:ilvl w:val="0"/>
+          <w:numId w:val="8"/>
+        </w:numPr>
+      </w:pPr>
+      <w:r>
+        <w:t>Center Vertically – Will center the action bar position vertically on the screen</w:t>
+      </w:r>
+    </w:p>
+    <w:p>
+      <w:pPr>
+        <w:pStyle w:val="ListParagraph"/>
+        <w:numPr>
+          <w:ilvl w:val="0"/>
+          <w:numId w:val="8"/>
+        </w:numPr>
+      </w:pPr>
+      <w:r>
+        <w:t>Undo Last Move – Resets the action bar to the position it was in prior to last being repositioned by the user (after the initial Undo operation, will toggle between the moved and undone positions)</w:t>
+      </w:r>
+    </w:p>
+    <w:p>
+      <w:pPr>
+        <w:pStyle w:val="ListParagraph"/>
+        <w:numPr>
+          <w:ilvl w:val="0"/>
+          <w:numId w:val="8"/>
+        </w:numPr>
+      </w:pPr>
+      <w:r>
+        <w:t xml:space="preserve">Reset </w:t>
+      </w:r>
+      <w:proofErr w:type="spellStart"/>
+      <w:r>
+        <w:t>Actionbar</w:t>
+      </w:r>
+      <w:proofErr w:type="spellEnd"/>
+      <w:r>
+        <w:t xml:space="preserve"> Position – Resets the action bar to the default Fancy Action Bar+ UI position </w:t>
+      </w:r>
+    </w:p>
+    <w:p>
+      <w:pPr>
+        <w:pStyle w:val="Heading3"/>
+      </w:pPr>
+      <w:r>
         <w:lastRenderedPageBreak/>
-        <w:t xml:space="preserve">Enable Action Bar Resize (default: OFF) – enables the slider to change the </w:t>
+        <w:t xml:space="preserve">Adjust </w:t>
       </w:r>
       <w:proofErr w:type="spellStart"/>
       <w:r>
-        <w:t>actionbar</w:t>
+        <w:t>Quickslot</w:t>
       </w:r>
       <w:proofErr w:type="spellEnd"/>
       <w:r>
-        <w:t xml:space="preserve"> size</w:t>
+        <w:t xml:space="preserve"> Position</w:t>
+      </w:r>
+    </w:p>
+    <w:p>
+      <w:r>
+        <w:t>A</w:t>
+      </w:r>
+      <w:r>
+        <w:t xml:space="preserve">pplies an offset to the </w:t>
+      </w:r>
+      <w:proofErr w:type="spellStart"/>
+      <w:r>
+        <w:t>quickslot</w:t>
+      </w:r>
+      <w:proofErr w:type="spellEnd"/>
+      <w:r>
+        <w:t xml:space="preserve"> position. </w:t>
+      </w:r>
+      <w:r>
+        <w:t>Applies to Keyboard UI or Gamepad UI depending on which UI mode is active</w:t>
+      </w:r>
+      <w:r>
+        <w:t>.</w:t>
+      </w:r>
+    </w:p>
+    <w:p>
+      <w:pPr>
+        <w:pStyle w:val="ListParagraph"/>
+        <w:numPr>
+          <w:ilvl w:val="0"/>
+          <w:numId w:val="29"/>
+        </w:numPr>
+      </w:pPr>
+      <w:r>
+        <w:t>Horizontal (X) Position (default: 0), negative values move the slot left, positive values move it right.</w:t>
       </w:r>
     </w:p>
     <w:p>
@@ -442,69 +760,8 @@
           <w:numId w:val="8"/>
         </w:numPr>
       </w:pPr>
-      <w:proofErr w:type="spellStart"/>
-      <w:r>
-        <w:t>Actionbar</w:t>
-      </w:r>
-      <w:proofErr w:type="spellEnd"/>
-      <w:r>
-        <w:t xml:space="preserve"> size (default: 100%) slider to change the </w:t>
-      </w:r>
-      <w:proofErr w:type="spellStart"/>
-      <w:r>
-        <w:t>actionbar</w:t>
-      </w:r>
-      <w:proofErr w:type="spellEnd"/>
-      <w:r>
-        <w:t xml:space="preserve"> scale, supports making the </w:t>
-      </w:r>
-      <w:proofErr w:type="spellStart"/>
-      <w:r>
-        <w:t>actionbar</w:t>
-      </w:r>
-      <w:proofErr w:type="spellEnd"/>
-      <w:r>
-        <w:t xml:space="preserve"> smaller down to 30% of the default size, or up to 250% larger than the default size.</w:t>
-      </w:r>
-    </w:p>
-    <w:p>
-      <w:pPr>
-        <w:pStyle w:val="ListParagraph"/>
-        <w:numPr>
-          <w:ilvl w:val="0"/>
-          <w:numId w:val="8"/>
-        </w:numPr>
-      </w:pPr>
-      <w:r>
-        <w:t xml:space="preserve">Unlock </w:t>
-      </w:r>
-      <w:proofErr w:type="spellStart"/>
-      <w:r>
-        <w:t>Actionbar</w:t>
-      </w:r>
-      <w:proofErr w:type="spellEnd"/>
-      <w:r>
-        <w:t xml:space="preserve"> Position (</w:t>
-      </w:r>
-      <w:r>
-        <w:t>Gamepad</w:t>
-      </w:r>
-      <w:r>
-        <w:t xml:space="preserve">) </w:t>
-      </w:r>
-      <w:r>
-        <w:t xml:space="preserve">(default: OFF) </w:t>
-      </w:r>
-      <w:r>
-        <w:t xml:space="preserve">– switch to ON to allow changing the action bar position on screen when in gamepad mode. Will not affect the keyboard </w:t>
-      </w:r>
-      <w:proofErr w:type="spellStart"/>
-      <w:r>
-        <w:t>ui</w:t>
-      </w:r>
-      <w:proofErr w:type="spellEnd"/>
-      <w:r>
-        <w:t xml:space="preserve"> action bar position. Switch back to OFF when satisfied with the position.</w:t>
+      <w:r>
+        <w:t xml:space="preserve">Vertical (Y) Position (default: 0), negative values move the slot up, positive values move it down. </w:t>
       </w:r>
     </w:p>
     <w:p>
@@ -512,132 +769,6 @@
         <w:pStyle w:val="Heading3"/>
       </w:pPr>
       <w:r>
-        <w:t>Additional Shared Options</w:t>
-      </w:r>
-    </w:p>
-    <w:p>
-      <w:pPr>
-        <w:pStyle w:val="ListParagraph"/>
-        <w:numPr>
-          <w:ilvl w:val="0"/>
-          <w:numId w:val="8"/>
-        </w:numPr>
-      </w:pPr>
-      <w:r>
-        <w:t>Center Horizontally – Will center the action bar position horizontally on the screen</w:t>
-      </w:r>
-    </w:p>
-    <w:p>
-      <w:pPr>
-        <w:pStyle w:val="ListParagraph"/>
-        <w:numPr>
-          <w:ilvl w:val="0"/>
-          <w:numId w:val="8"/>
-        </w:numPr>
-      </w:pPr>
-      <w:r>
-        <w:t>Center Vertically – Will center the action bar position vertically on the screen</w:t>
-      </w:r>
-    </w:p>
-    <w:p>
-      <w:pPr>
-        <w:pStyle w:val="ListParagraph"/>
-        <w:numPr>
-          <w:ilvl w:val="0"/>
-          <w:numId w:val="8"/>
-        </w:numPr>
-      </w:pPr>
-      <w:r>
-        <w:t>Undo Last Move – Resets the action bar to the position it was in prior to last being repositioned by the user (after the initial Undo operation, will toggle between the moved and undone positions)</w:t>
-      </w:r>
-    </w:p>
-    <w:p>
-      <w:pPr>
-        <w:pStyle w:val="ListParagraph"/>
-        <w:numPr>
-          <w:ilvl w:val="0"/>
-          <w:numId w:val="8"/>
-        </w:numPr>
-      </w:pPr>
-      <w:r>
-        <w:t xml:space="preserve">Reset </w:t>
-      </w:r>
-      <w:proofErr w:type="spellStart"/>
-      <w:r>
-        <w:t>Actionbar</w:t>
-      </w:r>
-      <w:proofErr w:type="spellEnd"/>
-      <w:r>
-        <w:t xml:space="preserve"> Position – Resets the action bar to the default Fancy Action Bar+ UI position </w:t>
-      </w:r>
-    </w:p>
-    <w:p>
-      <w:pPr>
-        <w:pStyle w:val="Heading3"/>
-      </w:pPr>
-      <w:r>
-        <w:t xml:space="preserve">Adjust </w:t>
-      </w:r>
-      <w:proofErr w:type="spellStart"/>
-      <w:r>
-        <w:t>Quickslot</w:t>
-      </w:r>
-      <w:proofErr w:type="spellEnd"/>
-      <w:r>
-        <w:t xml:space="preserve"> Position</w:t>
-      </w:r>
-    </w:p>
-    <w:p>
-      <w:r>
-        <w:t>A</w:t>
-      </w:r>
-      <w:r>
-        <w:t xml:space="preserve">pplies an offset to the </w:t>
-      </w:r>
-      <w:proofErr w:type="spellStart"/>
-      <w:r>
-        <w:t>quickslot</w:t>
-      </w:r>
-      <w:proofErr w:type="spellEnd"/>
-      <w:r>
-        <w:t xml:space="preserve"> position. Applies to both </w:t>
-      </w:r>
-      <w:r>
-        <w:t>K</w:t>
-      </w:r>
-      <w:r>
-        <w:t>eyboard UI and Gamepad UI</w:t>
-      </w:r>
-    </w:p>
-    <w:p>
-      <w:pPr>
-        <w:pStyle w:val="ListParagraph"/>
-        <w:numPr>
-          <w:ilvl w:val="0"/>
-          <w:numId w:val="8"/>
-        </w:numPr>
-      </w:pPr>
-      <w:r>
-        <w:t>Horizontal (X) Position (default: 0), negative values move the slot left, positive values move it right.</w:t>
-      </w:r>
-    </w:p>
-    <w:p>
-      <w:pPr>
-        <w:pStyle w:val="ListParagraph"/>
-        <w:numPr>
-          <w:ilvl w:val="0"/>
-          <w:numId w:val="8"/>
-        </w:numPr>
-      </w:pPr>
-      <w:r>
-        <w:t xml:space="preserve">Vertical (Y) Position (default: 0), negative values move the slot up, positive values move it down. </w:t>
-      </w:r>
-    </w:p>
-    <w:p>
-      <w:pPr>
-        <w:pStyle w:val="Heading3"/>
-      </w:pPr>
-      <w:r>
         <w:t>Adjust Ultimate Slot Position</w:t>
       </w:r>
       <w:r>
@@ -646,13 +777,13 @@
     </w:p>
     <w:p>
       <w:r>
-        <w:t xml:space="preserve">Applies an offset to the ultimate slot position. Applies to both </w:t>
-      </w:r>
-      <w:r>
-        <w:t>K</w:t>
-      </w:r>
-      <w:r>
-        <w:t xml:space="preserve">eyboard UI and Gamepad UI. Companion </w:t>
+        <w:t xml:space="preserve">Applies an offset to the ultimate slot position. </w:t>
+      </w:r>
+      <w:r>
+        <w:t>Applies to Keyboard UI or Gamepad UI depending on which UI mode is active</w:t>
+      </w:r>
+      <w:r>
+        <w:t xml:space="preserve">. Companion </w:t>
       </w:r>
       <w:proofErr w:type="spellStart"/>
       <w:r>
@@ -687,7 +818,6 @@
         <w:rPr>
           <w:noProof/>
         </w:rPr>
-        <w:lastRenderedPageBreak/>
         <w:drawing>
           <wp:anchor distT="0" distB="0" distL="114300" distR="114300" simplePos="0" relativeHeight="251709440" behindDoc="0" locked="0" layoutInCell="1" allowOverlap="1" wp14:anchorId="5DF0B5A3" wp14:editId="1FBFF2F4">
             <wp:simplePos x="0" y="0"/>
@@ -814,6 +944,46 @@
     </w:p>
     <w:p>
       <w:pPr>
+        <w:pStyle w:val="Heading3"/>
+      </w:pPr>
+      <w:r>
+        <w:t>A</w:t>
+      </w:r>
+      <w:r>
+        <w:t>djust Bar Spacing and Offset</w:t>
+      </w:r>
+    </w:p>
+    <w:p>
+      <w:pPr>
+        <w:pStyle w:val="ListParagraph"/>
+        <w:numPr>
+          <w:ilvl w:val="0"/>
+          <w:numId w:val="8"/>
+        </w:numPr>
+      </w:pPr>
+      <w:r>
+        <w:t>Horizontal (X) Position (default: 0) - Adjusts the relative position of the front and back action bars with respect to each other along the X (horizonal) axis (changing this value will shift the top bar left, and the bottom bar right, or vice versa)</w:t>
+      </w:r>
+    </w:p>
+    <w:p>
+      <w:pPr>
+        <w:pStyle w:val="ListParagraph"/>
+        <w:numPr>
+          <w:ilvl w:val="0"/>
+          <w:numId w:val="8"/>
+        </w:numPr>
+      </w:pPr>
+      <w:r>
+        <w:t xml:space="preserve">Vertical (Y) Position (default: 0) - Adjusts the relative position of the front and back action bars along the Y (vertical) axis. This setting effectively changes the gap </w:t>
+      </w:r>
+      <w:r>
+        <w:lastRenderedPageBreak/>
+        <w:t>between the top and bottom bar. Recommended setting: 4 for a gap that matches the gap between action buttons.</w:t>
+      </w:r>
+    </w:p>
+    <w:p/>
+    <w:p>
+      <w:pPr>
         <w:pStyle w:val="Heading2"/>
       </w:pPr>
       <w:r>
@@ -936,7 +1106,6 @@
         <w:rPr>
           <w:rStyle w:val="Heading3Char"/>
         </w:rPr>
-        <w:lastRenderedPageBreak/>
         <w:t>Hotkey Text</w:t>
       </w:r>
       <w:r>
@@ -1063,6 +1232,7 @@
         </w:numPr>
       </w:pPr>
       <w:r>
+        <w:lastRenderedPageBreak/>
         <w:t>Frame color (default: R:</w:t>
       </w:r>
       <w:proofErr w:type="gramStart"/>
@@ -1482,6 +1652,50 @@
         </w:numPr>
       </w:pPr>
       <w:r>
+        <w:t xml:space="preserve">Force </w:t>
+      </w:r>
+      <w:proofErr w:type="gramStart"/>
+      <w:r>
+        <w:t>enable</w:t>
+      </w:r>
+      <w:proofErr w:type="gramEnd"/>
+      <w:r>
+        <w:t xml:space="preserve"> gamepad Action Bar style</w:t>
+      </w:r>
+      <w:r>
+        <w:t xml:space="preserve"> (default: OFF) </w:t>
+      </w:r>
+      <w:r>
+        <w:t>–</w:t>
+      </w:r>
+      <w:r>
+        <w:t xml:space="preserve"> </w:t>
+      </w:r>
+      <w:r>
+        <w:t xml:space="preserve">The gamepad UI enables additional action bar animations and styling, by default this is only available when using a controller, or after enabling </w:t>
+      </w:r>
+      <w:r>
+        <w:t>Accessibility</w:t>
+      </w:r>
+      <w:r>
+        <w:t xml:space="preserve"> Mode. This setting force enables these </w:t>
+      </w:r>
+      <w:r>
+        <w:t>additional</w:t>
+      </w:r>
+      <w:r>
+        <w:t xml:space="preserve"> UI elements. Adapted with permission from Animated Action Bar by @Geldis1306 and @undcdd.</w:t>
+      </w:r>
+    </w:p>
+    <w:p>
+      <w:pPr>
+        <w:pStyle w:val="ListParagraph"/>
+        <w:numPr>
+          <w:ilvl w:val="0"/>
+          <w:numId w:val="15"/>
+        </w:numPr>
+      </w:pPr>
+      <w:r>
         <w:t>Show gamepad ult</w:t>
       </w:r>
       <w:r>
@@ -1508,19 +1722,19 @@
         </w:numPr>
       </w:pPr>
       <w:r>
+        <w:t>Hide companion ultimate slot (default: OFF) – When enabled, the companion ultimate slot, normally anchored to the right of the player ultimate slot when a companion has an ultimate ability slotted will always be hidden</w:t>
+      </w:r>
+    </w:p>
+    <w:p>
+      <w:pPr>
+        <w:pStyle w:val="ListParagraph"/>
+        <w:numPr>
+          <w:ilvl w:val="0"/>
+          <w:numId w:val="15"/>
+        </w:numPr>
+      </w:pPr>
+      <w:r>
         <w:lastRenderedPageBreak/>
-        <w:t>Hide companion ultimate slot (default: OFF) – When enabled, the companion ultimate slot, normally anchored to the right of the player ultimate slot when a companion has an ultimate ability slotted will always be hidden</w:t>
-      </w:r>
-    </w:p>
-    <w:p>
-      <w:pPr>
-        <w:pStyle w:val="ListParagraph"/>
-        <w:numPr>
-          <w:ilvl w:val="0"/>
-          <w:numId w:val="15"/>
-        </w:numPr>
-      </w:pPr>
-      <w:r>
         <w:t xml:space="preserve">Hide </w:t>
       </w:r>
       <w:r>
@@ -1645,7 +1859,7 @@
           <w:noProof/>
         </w:rPr>
         <w:drawing>
-          <wp:anchor distT="0" distB="0" distL="114300" distR="114300" simplePos="0" relativeHeight="251669504" behindDoc="0" locked="0" layoutInCell="1" allowOverlap="1" wp14:anchorId="47A4DA9B" wp14:editId="2079EF84">
+          <wp:anchor distT="0" distB="0" distL="114300" distR="114300" simplePos="0" relativeHeight="251669504" behindDoc="0" locked="0" layoutInCell="1" allowOverlap="1" wp14:anchorId="47A4DA9B" wp14:editId="041C85B6">
             <wp:simplePos x="0" y="0"/>
             <wp:positionH relativeFrom="column">
               <wp:posOffset>4979670</wp:posOffset>
@@ -1712,7 +1926,7 @@
           <w:noProof/>
         </w:rPr>
         <w:drawing>
-          <wp:anchor distT="0" distB="0" distL="114300" distR="114300" simplePos="0" relativeHeight="251668480" behindDoc="0" locked="0" layoutInCell="1" allowOverlap="1" wp14:anchorId="468F45FA" wp14:editId="50427471">
+          <wp:anchor distT="0" distB="0" distL="114300" distR="114300" simplePos="0" relativeHeight="251668480" behindDoc="0" locked="0" layoutInCell="1" allowOverlap="1" wp14:anchorId="468F45FA" wp14:editId="3E775C4B">
             <wp:simplePos x="0" y="0"/>
             <wp:positionH relativeFrom="column">
               <wp:posOffset>4958715</wp:posOffset>
@@ -1910,19 +2124,19 @@
         </w:numPr>
       </w:pPr>
       <w:r>
+        <w:t>Font style (default: thick-outline) – adjust font effects for ability timers</w:t>
+      </w:r>
+    </w:p>
+    <w:p>
+      <w:pPr>
+        <w:pStyle w:val="ListParagraph"/>
+        <w:numPr>
+          <w:ilvl w:val="0"/>
+          <w:numId w:val="20"/>
+        </w:numPr>
+      </w:pPr>
+      <w:r>
         <w:lastRenderedPageBreak/>
-        <w:t>Font style (default: thick-outline) – adjust font effects for ability timers</w:t>
-      </w:r>
-    </w:p>
-    <w:p>
-      <w:pPr>
-        <w:pStyle w:val="ListParagraph"/>
-        <w:numPr>
-          <w:ilvl w:val="0"/>
-          <w:numId w:val="20"/>
-        </w:numPr>
-      </w:pPr>
-      <w:r>
         <w:t>Adjust timer height (default: 0)</w:t>
       </w:r>
       <w:r>
@@ -6149,7 +6363,13 @@
         </w:numPr>
       </w:pPr>
       <w:r>
-        <w:t>Show Instance Counter (default: ON)</w:t>
+        <w:t xml:space="preserve">Show </w:t>
+      </w:r>
+      <w:r>
+        <w:t xml:space="preserve">Target </w:t>
+      </w:r>
+      <w:r>
+        <w:t>Instance Counter (default: ON)</w:t>
       </w:r>
     </w:p>
     <w:p>
@@ -6297,6 +6517,41 @@
         </w:numPr>
       </w:pPr>
       <w:r>
+        <w:t>Show Stack Counter</w:t>
+      </w:r>
+      <w:r>
+        <w:t xml:space="preserve"> (default: ON) </w:t>
+      </w:r>
+      <w:r>
+        <w:t>–</w:t>
+      </w:r>
+      <w:r>
+        <w:t xml:space="preserve"> </w:t>
+      </w:r>
+      <w:r>
+        <w:t xml:space="preserve">Show stack count for abilities that can have multiple </w:t>
+      </w:r>
+      <w:proofErr w:type="gramStart"/>
+      <w:r>
+        <w:t>stacks, or</w:t>
+      </w:r>
+      <w:proofErr w:type="gramEnd"/>
+      <w:r>
+        <w:t xml:space="preserve"> can stack multiple times</w:t>
+      </w:r>
+      <w:r>
+        <w:t>.</w:t>
+      </w:r>
+    </w:p>
+    <w:p>
+      <w:pPr>
+        <w:pStyle w:val="ListParagraph"/>
+        <w:numPr>
+          <w:ilvl w:val="0"/>
+          <w:numId w:val="3"/>
+        </w:numPr>
+      </w:pPr>
+      <w:r>
         <w:t xml:space="preserve">Show Cast/Channel Times on Action Slots (default: ON) – </w:t>
       </w:r>
       <w:r>
@@ -6327,7 +6582,6 @@
         <w:pStyle w:val="Heading2"/>
       </w:pPr>
       <w:r>
-        <w:lastRenderedPageBreak/>
         <w:t>MISCELLANEOUS</w:t>
       </w:r>
     </w:p>
@@ -7832,6 +8086,119 @@
     </w:lvl>
   </w:abstractNum>
   <w:abstractNum w:abstractNumId="11" w15:restartNumberingAfterBreak="0">
+    <w:nsid w:val="2F62118D"/>
+    <w:multiLevelType w:val="hybridMultilevel"/>
+    <w:tmpl w:val="1D44280E"/>
+    <w:lvl w:ilvl="0" w:tplc="04090001">
+      <w:start w:val="1"/>
+      <w:numFmt w:val="bullet"/>
+      <w:lvlText w:val=""/>
+      <w:lvlJc w:val="left"/>
+      <w:pPr>
+        <w:ind w:left="1080" w:hanging="360"/>
+      </w:pPr>
+      <w:rPr>
+        <w:rFonts w:ascii="Symbol" w:hAnsi="Symbol" w:hint="default"/>
+      </w:rPr>
+    </w:lvl>
+    <w:lvl w:ilvl="1" w:tplc="04090003" w:tentative="1">
+      <w:start w:val="1"/>
+      <w:numFmt w:val="bullet"/>
+      <w:lvlText w:val="o"/>
+      <w:lvlJc w:val="left"/>
+      <w:pPr>
+        <w:ind w:left="1800" w:hanging="360"/>
+      </w:pPr>
+      <w:rPr>
+        <w:rFonts w:ascii="Courier New" w:hAnsi="Courier New" w:cs="Courier New" w:hint="default"/>
+      </w:rPr>
+    </w:lvl>
+    <w:lvl w:ilvl="2" w:tplc="04090005" w:tentative="1">
+      <w:start w:val="1"/>
+      <w:numFmt w:val="bullet"/>
+      <w:lvlText w:val=""/>
+      <w:lvlJc w:val="left"/>
+      <w:pPr>
+        <w:ind w:left="2520" w:hanging="360"/>
+      </w:pPr>
+      <w:rPr>
+        <w:rFonts w:ascii="Wingdings" w:hAnsi="Wingdings" w:hint="default"/>
+      </w:rPr>
+    </w:lvl>
+    <w:lvl w:ilvl="3" w:tplc="04090001" w:tentative="1">
+      <w:start w:val="1"/>
+      <w:numFmt w:val="bullet"/>
+      <w:lvlText w:val=""/>
+      <w:lvlJc w:val="left"/>
+      <w:pPr>
+        <w:ind w:left="3240" w:hanging="360"/>
+      </w:pPr>
+      <w:rPr>
+        <w:rFonts w:ascii="Symbol" w:hAnsi="Symbol" w:hint="default"/>
+      </w:rPr>
+    </w:lvl>
+    <w:lvl w:ilvl="4" w:tplc="04090003" w:tentative="1">
+      <w:start w:val="1"/>
+      <w:numFmt w:val="bullet"/>
+      <w:lvlText w:val="o"/>
+      <w:lvlJc w:val="left"/>
+      <w:pPr>
+        <w:ind w:left="3960" w:hanging="360"/>
+      </w:pPr>
+      <w:rPr>
+        <w:rFonts w:ascii="Courier New" w:hAnsi="Courier New" w:cs="Courier New" w:hint="default"/>
+      </w:rPr>
+    </w:lvl>
+    <w:lvl w:ilvl="5" w:tplc="04090005" w:tentative="1">
+      <w:start w:val="1"/>
+      <w:numFmt w:val="bullet"/>
+      <w:lvlText w:val=""/>
+      <w:lvlJc w:val="left"/>
+      <w:pPr>
+        <w:ind w:left="4680" w:hanging="360"/>
+      </w:pPr>
+      <w:rPr>
+        <w:rFonts w:ascii="Wingdings" w:hAnsi="Wingdings" w:hint="default"/>
+      </w:rPr>
+    </w:lvl>
+    <w:lvl w:ilvl="6" w:tplc="04090001" w:tentative="1">
+      <w:start w:val="1"/>
+      <w:numFmt w:val="bullet"/>
+      <w:lvlText w:val=""/>
+      <w:lvlJc w:val="left"/>
+      <w:pPr>
+        <w:ind w:left="5400" w:hanging="360"/>
+      </w:pPr>
+      <w:rPr>
+        <w:rFonts w:ascii="Symbol" w:hAnsi="Symbol" w:hint="default"/>
+      </w:rPr>
+    </w:lvl>
+    <w:lvl w:ilvl="7" w:tplc="04090003" w:tentative="1">
+      <w:start w:val="1"/>
+      <w:numFmt w:val="bullet"/>
+      <w:lvlText w:val="o"/>
+      <w:lvlJc w:val="left"/>
+      <w:pPr>
+        <w:ind w:left="6120" w:hanging="360"/>
+      </w:pPr>
+      <w:rPr>
+        <w:rFonts w:ascii="Courier New" w:hAnsi="Courier New" w:cs="Courier New" w:hint="default"/>
+      </w:rPr>
+    </w:lvl>
+    <w:lvl w:ilvl="8" w:tplc="04090005" w:tentative="1">
+      <w:start w:val="1"/>
+      <w:numFmt w:val="bullet"/>
+      <w:lvlText w:val=""/>
+      <w:lvlJc w:val="left"/>
+      <w:pPr>
+        <w:ind w:left="6840" w:hanging="360"/>
+      </w:pPr>
+      <w:rPr>
+        <w:rFonts w:ascii="Wingdings" w:hAnsi="Wingdings" w:hint="default"/>
+      </w:rPr>
+    </w:lvl>
+  </w:abstractNum>
+  <w:abstractNum w:abstractNumId="12" w15:restartNumberingAfterBreak="0">
     <w:nsid w:val="3098629C"/>
     <w:multiLevelType w:val="hybridMultilevel"/>
     <w:tmpl w:val="97262100"/>
@@ -7944,7 +8311,7 @@
       </w:rPr>
     </w:lvl>
   </w:abstractNum>
-  <w:abstractNum w:abstractNumId="12" w15:restartNumberingAfterBreak="0">
+  <w:abstractNum w:abstractNumId="13" w15:restartNumberingAfterBreak="0">
     <w:nsid w:val="32BE59F9"/>
     <w:multiLevelType w:val="hybridMultilevel"/>
     <w:tmpl w:val="F6CA5870"/>
@@ -8057,7 +8424,7 @@
       </w:rPr>
     </w:lvl>
   </w:abstractNum>
-  <w:abstractNum w:abstractNumId="13" w15:restartNumberingAfterBreak="0">
+  <w:abstractNum w:abstractNumId="14" w15:restartNumberingAfterBreak="0">
     <w:nsid w:val="34816975"/>
     <w:multiLevelType w:val="hybridMultilevel"/>
     <w:tmpl w:val="D1368230"/>
@@ -8170,7 +8537,7 @@
       </w:rPr>
     </w:lvl>
   </w:abstractNum>
-  <w:abstractNum w:abstractNumId="14" w15:restartNumberingAfterBreak="0">
+  <w:abstractNum w:abstractNumId="15" w15:restartNumberingAfterBreak="0">
     <w:nsid w:val="364005B5"/>
     <w:multiLevelType w:val="hybridMultilevel"/>
     <w:tmpl w:val="4FF04314"/>
@@ -8283,7 +8650,7 @@
       </w:rPr>
     </w:lvl>
   </w:abstractNum>
-  <w:abstractNum w:abstractNumId="15" w15:restartNumberingAfterBreak="0">
+  <w:abstractNum w:abstractNumId="16" w15:restartNumberingAfterBreak="0">
     <w:nsid w:val="36EB20BF"/>
     <w:multiLevelType w:val="hybridMultilevel"/>
     <w:tmpl w:val="FC0CFF82"/>
@@ -8396,7 +8763,7 @@
       </w:rPr>
     </w:lvl>
   </w:abstractNum>
-  <w:abstractNum w:abstractNumId="16" w15:restartNumberingAfterBreak="0">
+  <w:abstractNum w:abstractNumId="17" w15:restartNumberingAfterBreak="0">
     <w:nsid w:val="44AD6441"/>
     <w:multiLevelType w:val="hybridMultilevel"/>
     <w:tmpl w:val="C3D8BEBC"/>
@@ -8509,7 +8876,7 @@
       </w:rPr>
     </w:lvl>
   </w:abstractNum>
-  <w:abstractNum w:abstractNumId="17" w15:restartNumberingAfterBreak="0">
+  <w:abstractNum w:abstractNumId="18" w15:restartNumberingAfterBreak="0">
     <w:nsid w:val="48245E83"/>
     <w:multiLevelType w:val="hybridMultilevel"/>
     <w:tmpl w:val="06E49EAA"/>
@@ -8622,7 +8989,120 @@
       </w:rPr>
     </w:lvl>
   </w:abstractNum>
-  <w:abstractNum w:abstractNumId="18" w15:restartNumberingAfterBreak="0">
+  <w:abstractNum w:abstractNumId="19" w15:restartNumberingAfterBreak="0">
+    <w:nsid w:val="48E37B4F"/>
+    <w:multiLevelType w:val="hybridMultilevel"/>
+    <w:tmpl w:val="A2F2B992"/>
+    <w:lvl w:ilvl="0" w:tplc="04090001">
+      <w:start w:val="1"/>
+      <w:numFmt w:val="bullet"/>
+      <w:lvlText w:val=""/>
+      <w:lvlJc w:val="left"/>
+      <w:pPr>
+        <w:ind w:left="720" w:hanging="360"/>
+      </w:pPr>
+      <w:rPr>
+        <w:rFonts w:ascii="Symbol" w:hAnsi="Symbol" w:hint="default"/>
+      </w:rPr>
+    </w:lvl>
+    <w:lvl w:ilvl="1" w:tplc="04090003" w:tentative="1">
+      <w:start w:val="1"/>
+      <w:numFmt w:val="bullet"/>
+      <w:lvlText w:val="o"/>
+      <w:lvlJc w:val="left"/>
+      <w:pPr>
+        <w:ind w:left="1440" w:hanging="360"/>
+      </w:pPr>
+      <w:rPr>
+        <w:rFonts w:ascii="Courier New" w:hAnsi="Courier New" w:cs="Courier New" w:hint="default"/>
+      </w:rPr>
+    </w:lvl>
+    <w:lvl w:ilvl="2" w:tplc="04090005" w:tentative="1">
+      <w:start w:val="1"/>
+      <w:numFmt w:val="bullet"/>
+      <w:lvlText w:val=""/>
+      <w:lvlJc w:val="left"/>
+      <w:pPr>
+        <w:ind w:left="2160" w:hanging="360"/>
+      </w:pPr>
+      <w:rPr>
+        <w:rFonts w:ascii="Wingdings" w:hAnsi="Wingdings" w:hint="default"/>
+      </w:rPr>
+    </w:lvl>
+    <w:lvl w:ilvl="3" w:tplc="04090001" w:tentative="1">
+      <w:start w:val="1"/>
+      <w:numFmt w:val="bullet"/>
+      <w:lvlText w:val=""/>
+      <w:lvlJc w:val="left"/>
+      <w:pPr>
+        <w:ind w:left="2880" w:hanging="360"/>
+      </w:pPr>
+      <w:rPr>
+        <w:rFonts w:ascii="Symbol" w:hAnsi="Symbol" w:hint="default"/>
+      </w:rPr>
+    </w:lvl>
+    <w:lvl w:ilvl="4" w:tplc="04090003" w:tentative="1">
+      <w:start w:val="1"/>
+      <w:numFmt w:val="bullet"/>
+      <w:lvlText w:val="o"/>
+      <w:lvlJc w:val="left"/>
+      <w:pPr>
+        <w:ind w:left="3600" w:hanging="360"/>
+      </w:pPr>
+      <w:rPr>
+        <w:rFonts w:ascii="Courier New" w:hAnsi="Courier New" w:cs="Courier New" w:hint="default"/>
+      </w:rPr>
+    </w:lvl>
+    <w:lvl w:ilvl="5" w:tplc="04090005" w:tentative="1">
+      <w:start w:val="1"/>
+      <w:numFmt w:val="bullet"/>
+      <w:lvlText w:val=""/>
+      <w:lvlJc w:val="left"/>
+      <w:pPr>
+        <w:ind w:left="4320" w:hanging="360"/>
+      </w:pPr>
+      <w:rPr>
+        <w:rFonts w:ascii="Wingdings" w:hAnsi="Wingdings" w:hint="default"/>
+      </w:rPr>
+    </w:lvl>
+    <w:lvl w:ilvl="6" w:tplc="04090001" w:tentative="1">
+      <w:start w:val="1"/>
+      <w:numFmt w:val="bullet"/>
+      <w:lvlText w:val=""/>
+      <w:lvlJc w:val="left"/>
+      <w:pPr>
+        <w:ind w:left="5040" w:hanging="360"/>
+      </w:pPr>
+      <w:rPr>
+        <w:rFonts w:ascii="Symbol" w:hAnsi="Symbol" w:hint="default"/>
+      </w:rPr>
+    </w:lvl>
+    <w:lvl w:ilvl="7" w:tplc="04090003" w:tentative="1">
+      <w:start w:val="1"/>
+      <w:numFmt w:val="bullet"/>
+      <w:lvlText w:val="o"/>
+      <w:lvlJc w:val="left"/>
+      <w:pPr>
+        <w:ind w:left="5760" w:hanging="360"/>
+      </w:pPr>
+      <w:rPr>
+        <w:rFonts w:ascii="Courier New" w:hAnsi="Courier New" w:cs="Courier New" w:hint="default"/>
+      </w:rPr>
+    </w:lvl>
+    <w:lvl w:ilvl="8" w:tplc="04090005" w:tentative="1">
+      <w:start w:val="1"/>
+      <w:numFmt w:val="bullet"/>
+      <w:lvlText w:val=""/>
+      <w:lvlJc w:val="left"/>
+      <w:pPr>
+        <w:ind w:left="6480" w:hanging="360"/>
+      </w:pPr>
+      <w:rPr>
+        <w:rFonts w:ascii="Wingdings" w:hAnsi="Wingdings" w:hint="default"/>
+      </w:rPr>
+    </w:lvl>
+  </w:abstractNum>
+  <w:abstractNum w:abstractNumId="20" w15:restartNumberingAfterBreak="0">
     <w:nsid w:val="4ACB1F81"/>
     <w:multiLevelType w:val="multilevel"/>
     <w:tmpl w:val="7FAA1D10"/>
@@ -8771,7 +9251,7 @@
       </w:rPr>
     </w:lvl>
   </w:abstractNum>
-  <w:abstractNum w:abstractNumId="19" w15:restartNumberingAfterBreak="0">
+  <w:abstractNum w:abstractNumId="21" w15:restartNumberingAfterBreak="0">
     <w:nsid w:val="51C54AF4"/>
     <w:multiLevelType w:val="hybridMultilevel"/>
     <w:tmpl w:val="4F504930"/>
@@ -8884,7 +9364,7 @@
       </w:rPr>
     </w:lvl>
   </w:abstractNum>
-  <w:abstractNum w:abstractNumId="20" w15:restartNumberingAfterBreak="0">
+  <w:abstractNum w:abstractNumId="22" w15:restartNumberingAfterBreak="0">
     <w:nsid w:val="52A53B54"/>
     <w:multiLevelType w:val="hybridMultilevel"/>
     <w:tmpl w:val="A34869E2"/>
@@ -8997,7 +9477,7 @@
       </w:rPr>
     </w:lvl>
   </w:abstractNum>
-  <w:abstractNum w:abstractNumId="21" w15:restartNumberingAfterBreak="0">
+  <w:abstractNum w:abstractNumId="23" w15:restartNumberingAfterBreak="0">
     <w:nsid w:val="5D1E19C9"/>
     <w:multiLevelType w:val="hybridMultilevel"/>
     <w:tmpl w:val="D5CEB640"/>
@@ -9110,7 +9590,7 @@
       </w:rPr>
     </w:lvl>
   </w:abstractNum>
-  <w:abstractNum w:abstractNumId="22" w15:restartNumberingAfterBreak="0">
+  <w:abstractNum w:abstractNumId="24" w15:restartNumberingAfterBreak="0">
     <w:nsid w:val="6297101B"/>
     <w:multiLevelType w:val="hybridMultilevel"/>
     <w:tmpl w:val="00504D46"/>
@@ -9223,7 +9703,7 @@
       </w:rPr>
     </w:lvl>
   </w:abstractNum>
-  <w:abstractNum w:abstractNumId="23" w15:restartNumberingAfterBreak="0">
+  <w:abstractNum w:abstractNumId="25" w15:restartNumberingAfterBreak="0">
     <w:nsid w:val="6B670DE0"/>
     <w:multiLevelType w:val="hybridMultilevel"/>
     <w:tmpl w:val="07A6C564"/>
@@ -9336,7 +9816,7 @@
       </w:rPr>
     </w:lvl>
   </w:abstractNum>
-  <w:abstractNum w:abstractNumId="24" w15:restartNumberingAfterBreak="0">
+  <w:abstractNum w:abstractNumId="26" w15:restartNumberingAfterBreak="0">
     <w:nsid w:val="6D424C9E"/>
     <w:multiLevelType w:val="hybridMultilevel"/>
     <w:tmpl w:val="2A1E0854"/>
@@ -9449,7 +9929,7 @@
       </w:rPr>
     </w:lvl>
   </w:abstractNum>
-  <w:abstractNum w:abstractNumId="25" w15:restartNumberingAfterBreak="0">
+  <w:abstractNum w:abstractNumId="27" w15:restartNumberingAfterBreak="0">
     <w:nsid w:val="71B154D4"/>
     <w:multiLevelType w:val="multilevel"/>
     <w:tmpl w:val="3022E27C"/>
@@ -9598,7 +10078,7 @@
       </w:rPr>
     </w:lvl>
   </w:abstractNum>
-  <w:abstractNum w:abstractNumId="26" w15:restartNumberingAfterBreak="0">
+  <w:abstractNum w:abstractNumId="28" w15:restartNumberingAfterBreak="0">
     <w:nsid w:val="74007528"/>
     <w:multiLevelType w:val="hybridMultilevel"/>
     <w:tmpl w:val="C10C68BE"/>
@@ -9711,7 +10191,7 @@
       </w:rPr>
     </w:lvl>
   </w:abstractNum>
-  <w:abstractNum w:abstractNumId="27" w15:restartNumberingAfterBreak="0">
+  <w:abstractNum w:abstractNumId="29" w15:restartNumberingAfterBreak="0">
     <w:nsid w:val="786C16FC"/>
     <w:multiLevelType w:val="hybridMultilevel"/>
     <w:tmpl w:val="0D42EB90"/>
@@ -9825,10 +10305,10 @@
     </w:lvl>
   </w:abstractNum>
   <w:num w:numId="1" w16cid:durableId="1919317385">
-    <w:abstractNumId w:val="19"/>
+    <w:abstractNumId w:val="21"/>
   </w:num>
   <w:num w:numId="2" w16cid:durableId="905267464">
-    <w:abstractNumId w:val="27"/>
+    <w:abstractNumId w:val="29"/>
   </w:num>
   <w:num w:numId="3" w16cid:durableId="665405178">
     <w:abstractNumId w:val="9"/>
@@ -9837,31 +10317,31 @@
     <w:abstractNumId w:val="4"/>
   </w:num>
   <w:num w:numId="5" w16cid:durableId="311371646">
-    <w:abstractNumId w:val="14"/>
+    <w:abstractNumId w:val="15"/>
   </w:num>
   <w:num w:numId="6" w16cid:durableId="1918055785">
-    <w:abstractNumId w:val="16"/>
+    <w:abstractNumId w:val="17"/>
   </w:num>
   <w:num w:numId="7" w16cid:durableId="57947984">
-    <w:abstractNumId w:val="13"/>
+    <w:abstractNumId w:val="14"/>
   </w:num>
   <w:num w:numId="8" w16cid:durableId="130633226">
     <w:abstractNumId w:val="5"/>
   </w:num>
   <w:num w:numId="9" w16cid:durableId="306470759">
-    <w:abstractNumId w:val="12"/>
+    <w:abstractNumId w:val="13"/>
   </w:num>
   <w:num w:numId="10" w16cid:durableId="959334649">
-    <w:abstractNumId w:val="17"/>
+    <w:abstractNumId w:val="18"/>
   </w:num>
   <w:num w:numId="11" w16cid:durableId="1989288929">
     <w:abstractNumId w:val="8"/>
   </w:num>
   <w:num w:numId="12" w16cid:durableId="1328947386">
-    <w:abstractNumId w:val="11"/>
+    <w:abstractNumId w:val="12"/>
   </w:num>
   <w:num w:numId="13" w16cid:durableId="1643922512">
-    <w:abstractNumId w:val="22"/>
+    <w:abstractNumId w:val="24"/>
   </w:num>
   <w:num w:numId="14" w16cid:durableId="205335518">
     <w:abstractNumId w:val="6"/>
@@ -9870,10 +10350,10 @@
     <w:abstractNumId w:val="2"/>
   </w:num>
   <w:num w:numId="16" w16cid:durableId="1233126672">
-    <w:abstractNumId w:val="23"/>
+    <w:abstractNumId w:val="25"/>
   </w:num>
   <w:num w:numId="17" w16cid:durableId="1710641742">
-    <w:abstractNumId w:val="20"/>
+    <w:abstractNumId w:val="22"/>
   </w:num>
   <w:num w:numId="18" w16cid:durableId="665864690">
     <w:abstractNumId w:val="0"/>
@@ -9885,28 +10365,34 @@
     <w:abstractNumId w:val="7"/>
   </w:num>
   <w:num w:numId="21" w16cid:durableId="191117601">
-    <w:abstractNumId w:val="26"/>
+    <w:abstractNumId w:val="28"/>
   </w:num>
   <w:num w:numId="22" w16cid:durableId="243224438">
     <w:abstractNumId w:val="3"/>
   </w:num>
   <w:num w:numId="23" w16cid:durableId="2111924683">
-    <w:abstractNumId w:val="24"/>
+    <w:abstractNumId w:val="26"/>
   </w:num>
   <w:num w:numId="24" w16cid:durableId="1098525909">
     <w:abstractNumId w:val="10"/>
   </w:num>
   <w:num w:numId="25" w16cid:durableId="1736976838">
-    <w:abstractNumId w:val="21"/>
+    <w:abstractNumId w:val="23"/>
   </w:num>
   <w:num w:numId="26" w16cid:durableId="484321838">
-    <w:abstractNumId w:val="25"/>
+    <w:abstractNumId w:val="27"/>
   </w:num>
   <w:num w:numId="27" w16cid:durableId="439690514">
-    <w:abstractNumId w:val="18"/>
+    <w:abstractNumId w:val="20"/>
   </w:num>
   <w:num w:numId="28" w16cid:durableId="1101756375">
-    <w:abstractNumId w:val="15"/>
+    <w:abstractNumId w:val="16"/>
+  </w:num>
+  <w:num w:numId="29" w16cid:durableId="2060934268">
+    <w:abstractNumId w:val="19"/>
+  </w:num>
+  <w:num w:numId="30" w16cid:durableId="2021271158">
+    <w:abstractNumId w:val="11"/>
   </w:num>
 </w:numbering>
 </file>
@@ -10511,7 +10997,6 @@
   <w:style w:type="character" w:default="1" w:styleId="DefaultParagraphFont">
     <w:name w:val="Default Paragraph Font"/>
     <w:uiPriority w:val="1"/>
-    <w:semiHidden/>
     <w:unhideWhenUsed/>
   </w:style>
   <w:style w:type="table" w:default="1" w:styleId="TableNormal">

</xml_diff>

<commit_message>
Add Image to Doc
</commit_message>
<xml_diff>
--- a/FancyActionBar+ User Guide.docx
+++ b/FancyActionBar+ User Guide.docx
@@ -282,7 +282,15 @@
         <w:t>Force enable gamepad Action Bar style</w:t>
       </w:r>
       <w:r>
-        <w:t xml:space="preserve">). Note that enabling this setting will cause FancyActionBar+ to use the menu options for customizing the gamepad UI. </w:t>
+        <w:t xml:space="preserve">). Note that enabling this setting will cause </w:t>
+      </w:r>
+      <w:proofErr w:type="spellStart"/>
+      <w:r>
+        <w:t>FancyActionBar</w:t>
+      </w:r>
+      <w:proofErr w:type="spellEnd"/>
+      <w:r>
+        <w:t xml:space="preserve">+ to use the menu options for customizing the gamepad UI. </w:t>
       </w:r>
       <w:proofErr w:type="gramStart"/>
       <w:r>
@@ -335,7 +343,15 @@
         </w:numPr>
       </w:pPr>
       <w:r>
-        <w:t>Offsets for Quickslot and Ultimate slot will now be set independently for Keyboard UI and Gamepad UI.</w:t>
+        <w:t xml:space="preserve">Offsets for </w:t>
+      </w:r>
+      <w:proofErr w:type="spellStart"/>
+      <w:r>
+        <w:t>Quickslot</w:t>
+      </w:r>
+      <w:proofErr w:type="spellEnd"/>
+      <w:r>
+        <w:t xml:space="preserve"> and Ultimate slot will now be set independently for Keyboard UI and Gamepad UI.</w:t>
       </w:r>
     </w:p>
     <w:p>
@@ -466,12 +482,14 @@
       <w:r>
         <w:t xml:space="preserve">Options for changing the size and position of the action bar, </w:t>
       </w:r>
+      <w:proofErr w:type="spellStart"/>
       <w:r>
         <w:t>q</w:t>
       </w:r>
       <w:r>
         <w:t>uickslot</w:t>
       </w:r>
+      <w:proofErr w:type="spellEnd"/>
       <w:r>
         <w:t xml:space="preserve"> and ultimate slot</w:t>
       </w:r>
@@ -493,7 +511,15 @@
         </w:numPr>
       </w:pPr>
       <w:r>
-        <w:t>Enable Action Bar Resize (default: OFF) – enables the slider to change the actionbar size</w:t>
+        <w:t xml:space="preserve">Enable Action Bar Resize (default: OFF) – enables the slider to change the </w:t>
+      </w:r>
+      <w:proofErr w:type="spellStart"/>
+      <w:r>
+        <w:t>actionbar</w:t>
+      </w:r>
+      <w:proofErr w:type="spellEnd"/>
+      <w:r>
+        <w:t xml:space="preserve"> size</w:t>
       </w:r>
     </w:p>
     <w:p>
@@ -504,8 +530,29 @@
           <w:numId w:val="8"/>
         </w:numPr>
       </w:pPr>
-      <w:r>
-        <w:t>Actionbar size (default: 100%) slider to change the actionbar scale, supports making the actionbar smaller down to 30% of the default size, or up to 250% larger than the default size.</w:t>
+      <w:proofErr w:type="spellStart"/>
+      <w:r>
+        <w:t>Actionbar</w:t>
+      </w:r>
+      <w:proofErr w:type="spellEnd"/>
+      <w:r>
+        <w:t xml:space="preserve"> size (default: 100%) slider to change the </w:t>
+      </w:r>
+      <w:proofErr w:type="spellStart"/>
+      <w:r>
+        <w:t>actionbar</w:t>
+      </w:r>
+      <w:proofErr w:type="spellEnd"/>
+      <w:r>
+        <w:t xml:space="preserve"> scale, supports making the </w:t>
+      </w:r>
+      <w:proofErr w:type="spellStart"/>
+      <w:r>
+        <w:t>actionbar</w:t>
+      </w:r>
+      <w:proofErr w:type="spellEnd"/>
+      <w:r>
+        <w:t xml:space="preserve"> smaller down to 30% of the default size, or up to 250% larger than the default size.</w:t>
       </w:r>
     </w:p>
     <w:p>
@@ -517,13 +564,29 @@
         </w:numPr>
       </w:pPr>
       <w:r>
-        <w:t xml:space="preserve">Unlock Actionbar Position (Keyboard) </w:t>
+        <w:t xml:space="preserve">Unlock </w:t>
+      </w:r>
+      <w:proofErr w:type="spellStart"/>
+      <w:r>
+        <w:t>Actionbar</w:t>
+      </w:r>
+      <w:proofErr w:type="spellEnd"/>
+      <w:r>
+        <w:t xml:space="preserve"> Position (Keyboard) </w:t>
       </w:r>
       <w:r>
         <w:t xml:space="preserve">(default: OFF) </w:t>
       </w:r>
       <w:r>
-        <w:t>– switch to ON to allow changing the action bar position on screen when in keyboard mode. Will not affect the gamepad ui action bar position. Switch back to OFF when satisfied with the position.</w:t>
+        <w:t xml:space="preserve">– switch to ON to allow changing the action bar position on screen when in keyboard mode. Will not affect the gamepad </w:t>
+      </w:r>
+      <w:proofErr w:type="spellStart"/>
+      <w:r>
+        <w:t>ui</w:t>
+      </w:r>
+      <w:proofErr w:type="spellEnd"/>
+      <w:r>
+        <w:t xml:space="preserve"> action bar position. Switch back to OFF when satisfied with the position.</w:t>
       </w:r>
     </w:p>
     <w:p>
@@ -548,7 +611,15 @@
         </w:numPr>
       </w:pPr>
       <w:r>
-        <w:t>Enable Action Bar Resize (default: OFF) – enables the slider to change the actionbar size</w:t>
+        <w:t xml:space="preserve">Enable Action Bar Resize (default: OFF) – enables the slider to change the </w:t>
+      </w:r>
+      <w:proofErr w:type="spellStart"/>
+      <w:r>
+        <w:t>actionbar</w:t>
+      </w:r>
+      <w:proofErr w:type="spellEnd"/>
+      <w:r>
+        <w:t xml:space="preserve"> size</w:t>
       </w:r>
     </w:p>
     <w:p>
@@ -559,8 +630,29 @@
           <w:numId w:val="8"/>
         </w:numPr>
       </w:pPr>
-      <w:r>
-        <w:t>Actionbar size (default: 100%) slider to change the actionbar scale, supports making the actionbar smaller down to 30% of the default size, or up to 250% larger than the default size.</w:t>
+      <w:proofErr w:type="spellStart"/>
+      <w:r>
+        <w:t>Actionbar</w:t>
+      </w:r>
+      <w:proofErr w:type="spellEnd"/>
+      <w:r>
+        <w:t xml:space="preserve"> size (default: 100%) slider to change the </w:t>
+      </w:r>
+      <w:proofErr w:type="spellStart"/>
+      <w:r>
+        <w:t>actionbar</w:t>
+      </w:r>
+      <w:proofErr w:type="spellEnd"/>
+      <w:r>
+        <w:t xml:space="preserve"> scale, supports making the </w:t>
+      </w:r>
+      <w:proofErr w:type="spellStart"/>
+      <w:r>
+        <w:t>actionbar</w:t>
+      </w:r>
+      <w:proofErr w:type="spellEnd"/>
+      <w:r>
+        <w:t xml:space="preserve"> smaller down to 30% of the default size, or up to 250% larger than the default size.</w:t>
       </w:r>
     </w:p>
     <w:p>
@@ -572,7 +664,15 @@
         </w:numPr>
       </w:pPr>
       <w:r>
-        <w:t>Unlock Actionbar Position (</w:t>
+        <w:t xml:space="preserve">Unlock </w:t>
+      </w:r>
+      <w:proofErr w:type="spellStart"/>
+      <w:r>
+        <w:t>Actionbar</w:t>
+      </w:r>
+      <w:proofErr w:type="spellEnd"/>
+      <w:r>
+        <w:t xml:space="preserve"> Position (</w:t>
       </w:r>
       <w:r>
         <w:t>Gamepad</w:t>
@@ -584,7 +684,15 @@
         <w:t xml:space="preserve">(default: OFF) </w:t>
       </w:r>
       <w:r>
-        <w:t>– switch to ON to allow changing the action bar position on screen when in gamepad mode. Will not affect the keyboard ui action bar position. Switch back to OFF when satisfied with the position.</w:t>
+        <w:t xml:space="preserve">– switch to ON to allow changing the action bar position on screen when in gamepad mode. Will not affect the keyboard </w:t>
+      </w:r>
+      <w:proofErr w:type="spellStart"/>
+      <w:r>
+        <w:t>ui</w:t>
+      </w:r>
+      <w:proofErr w:type="spellEnd"/>
+      <w:r>
+        <w:t xml:space="preserve"> action bar position. Switch back to OFF when satisfied with the position.</w:t>
       </w:r>
     </w:p>
     <w:p>
@@ -641,7 +749,15 @@
         </w:numPr>
       </w:pPr>
       <w:r>
-        <w:t xml:space="preserve">Reset Actionbar Position – Resets the action bar to the default Fancy Action Bar+ UI position </w:t>
+        <w:t xml:space="preserve">Reset </w:t>
+      </w:r>
+      <w:proofErr w:type="spellStart"/>
+      <w:r>
+        <w:t>Actionbar</w:t>
+      </w:r>
+      <w:proofErr w:type="spellEnd"/>
+      <w:r>
+        <w:t xml:space="preserve"> Position – Resets the action bar to the default Fancy Action Bar+ UI position </w:t>
       </w:r>
     </w:p>
     <w:p>
@@ -649,7 +765,15 @@
         <w:pStyle w:val="Heading3"/>
       </w:pPr>
       <w:r>
-        <w:t>Adjust Quickslot Position</w:t>
+        <w:t xml:space="preserve">Adjust </w:t>
+      </w:r>
+      <w:proofErr w:type="spellStart"/>
+      <w:r>
+        <w:t>Quickslot</w:t>
+      </w:r>
+      <w:proofErr w:type="spellEnd"/>
+      <w:r>
+        <w:t xml:space="preserve"> Position</w:t>
       </w:r>
     </w:p>
     <w:p>
@@ -657,7 +781,15 @@
         <w:t>A</w:t>
       </w:r>
       <w:r>
-        <w:t xml:space="preserve">pplies an offset to the quickslot position. </w:t>
+        <w:t xml:space="preserve">pplies an offset to the </w:t>
+      </w:r>
+      <w:proofErr w:type="spellStart"/>
+      <w:r>
+        <w:t>quickslot</w:t>
+      </w:r>
+      <w:proofErr w:type="spellEnd"/>
+      <w:r>
+        <w:t xml:space="preserve"> position. </w:t>
       </w:r>
       <w:r>
         <w:t>Applies to Keyboard UI or Gamepad UI depending on which UI mode is active</w:t>
@@ -709,7 +841,15 @@
         <w:t>Applies to Keyboard UI or Gamepad UI depending on which UI mode is active</w:t>
       </w:r>
       <w:r>
-        <w:t>. Companion Ultimates will appear to the right of wherever the ultimate slot is placed</w:t>
+        <w:t xml:space="preserve">. Companion </w:t>
+      </w:r>
+      <w:proofErr w:type="spellStart"/>
+      <w:r>
+        <w:t>Ultimates</w:t>
+      </w:r>
+      <w:proofErr w:type="spellEnd"/>
+      <w:r>
+        <w:t xml:space="preserve"> will appear to the right of wherever the ultimate slot is placed</w:t>
       </w:r>
     </w:p>
     <w:p>
@@ -1530,11 +1670,16 @@
         </w:numPr>
       </w:pPr>
       <w:r>
-        <w:t>Adjust Q</w:t>
+        <w:t xml:space="preserve">Adjust </w:t>
+      </w:r>
+      <w:proofErr w:type="spellStart"/>
+      <w:r>
+        <w:t>Q</w:t>
       </w:r>
       <w:r>
         <w:t>uickslot</w:t>
       </w:r>
+      <w:proofErr w:type="spellEnd"/>
       <w:r>
         <w:t xml:space="preserve"> placement</w:t>
       </w:r>
@@ -1542,11 +1687,16 @@
         <w:t xml:space="preserve"> (default: ON) - m</w:t>
       </w:r>
       <w:r>
-        <w:t>ove Q</w:t>
+        <w:t xml:space="preserve">ove </w:t>
+      </w:r>
+      <w:proofErr w:type="spellStart"/>
+      <w:r>
+        <w:t>Q</w:t>
       </w:r>
       <w:r>
         <w:t>uickslot</w:t>
       </w:r>
+      <w:proofErr w:type="spellEnd"/>
       <w:r>
         <w:t xml:space="preserve"> closer to the Action Bar if the arrow is hidden</w:t>
       </w:r>
@@ -1619,6 +1769,49 @@
     <w:p>
       <w:pPr>
         <w:pStyle w:val="ListParagraph"/>
+        <w:jc w:val="center"/>
+      </w:pPr>
+      <w:r>
+        <w:drawing>
+          <wp:inline distT="0" distB="0" distL="0" distR="0" wp14:anchorId="15CD6B40" wp14:editId="3DEEB2DA">
+            <wp:extent cx="4099560" cy="1006495"/>
+            <wp:effectExtent l="0" t="0" r="0" b="3175"/>
+            <wp:docPr id="213259799" name="Picture 1" descr="A screenshot of a video game&#10;&#10;Description automatically generated"/>
+            <wp:cNvGraphicFramePr>
+              <a:graphicFrameLocks xmlns:a="http://schemas.openxmlformats.org/drawingml/2006/main" noChangeAspect="1"/>
+            </wp:cNvGraphicFramePr>
+            <a:graphic xmlns:a="http://schemas.openxmlformats.org/drawingml/2006/main">
+              <a:graphicData uri="http://schemas.openxmlformats.org/drawingml/2006/picture">
+                <pic:pic xmlns:pic="http://schemas.openxmlformats.org/drawingml/2006/picture">
+                  <pic:nvPicPr>
+                    <pic:cNvPr id="213259799" name="Picture 1" descr="A screenshot of a video game&#10;&#10;Description automatically generated"/>
+                    <pic:cNvPicPr/>
+                  </pic:nvPicPr>
+                  <pic:blipFill>
+                    <a:blip r:embed="rId12"/>
+                    <a:stretch>
+                      <a:fillRect/>
+                    </a:stretch>
+                  </pic:blipFill>
+                  <pic:spPr>
+                    <a:xfrm>
+                      <a:off x="0" y="0"/>
+                      <a:ext cx="4130838" cy="1014174"/>
+                    </a:xfrm>
+                    <a:prstGeom prst="rect">
+                      <a:avLst/>
+                    </a:prstGeom>
+                  </pic:spPr>
+                </pic:pic>
+              </a:graphicData>
+            </a:graphic>
+          </wp:inline>
+        </w:drawing>
+      </w:r>
+    </w:p>
+    <w:p>
+      <w:pPr>
+        <w:pStyle w:val="ListParagraph"/>
         <w:numPr>
           <w:ilvl w:val="0"/>
           <w:numId w:val="15"/>
@@ -1631,7 +1824,15 @@
         <w:t>imate</w:t>
       </w:r>
       <w:r>
-        <w:t xml:space="preserve"> hotkeys (default: ON) – Show the LB RB labels for gamepad UI. Set this to OFF to allow quickslot placement adjustments in gamepad UI</w:t>
+        <w:t xml:space="preserve"> hotkeys (default: ON) – Show the LB RB labels for gamepad UI. Set this to OFF to allow </w:t>
+      </w:r>
+      <w:proofErr w:type="spellStart"/>
+      <w:r>
+        <w:t>quickslot</w:t>
+      </w:r>
+      <w:proofErr w:type="spellEnd"/>
+      <w:r>
+        <w:t xml:space="preserve"> placement adjustments in gamepad UI</w:t>
       </w:r>
     </w:p>
     <w:p>
@@ -1667,7 +1868,31 @@
         <w:t>Action b</w:t>
       </w:r>
       <w:r>
-        <w:t xml:space="preserve">ars (default: ON) – When enabled if an effect locks the ability to barswap (such as equipping the Oakensoul ring, transforming into a Werewolf, picking up Volendrung, or various effects in dungeons or Trials such as the Ghost light Transformation in </w:t>
+        <w:t xml:space="preserve">ars (default: ON) – When enabled if an effect locks the ability to </w:t>
+      </w:r>
+      <w:proofErr w:type="spellStart"/>
+      <w:r>
+        <w:t>barswap</w:t>
+      </w:r>
+      <w:proofErr w:type="spellEnd"/>
+      <w:r>
+        <w:t xml:space="preserve"> (such as equipping the </w:t>
+      </w:r>
+      <w:proofErr w:type="spellStart"/>
+      <w:r>
+        <w:t>Oakensoul</w:t>
+      </w:r>
+      <w:proofErr w:type="spellEnd"/>
+      <w:r>
+        <w:t xml:space="preserve"> ring, transforming into a Werewolf, picking up </w:t>
+      </w:r>
+      <w:proofErr w:type="spellStart"/>
+      <w:r>
+        <w:t>Volendrung</w:t>
+      </w:r>
+      <w:proofErr w:type="spellEnd"/>
+      <w:r>
+        <w:t xml:space="preserve">, or various effects in dungeons or Trials such as the Ghost light Transformation in </w:t>
       </w:r>
       <w:r>
         <w:t xml:space="preserve">Lucent </w:t>
@@ -1710,7 +1935,7 @@
                     </pic:cNvPicPr>
                   </pic:nvPicPr>
                   <pic:blipFill>
-                    <a:blip r:embed="rId12" cstate="print">
+                    <a:blip r:embed="rId13" cstate="print">
                       <a:extLst>
                         <a:ext uri="{28A0092B-C50C-407E-A947-70E740481C1C}">
                           <a14:useLocalDpi xmlns:a14="http://schemas.microsoft.com/office/drawing/2010/main" val="0"/>
@@ -1778,7 +2003,7 @@
                     <pic:cNvPicPr/>
                   </pic:nvPicPr>
                   <pic:blipFill rotWithShape="1">
-                    <a:blip r:embed="rId13" cstate="print">
+                    <a:blip r:embed="rId14" cstate="print">
                       <a:extLst>
                         <a:ext uri="{28A0092B-C50C-407E-A947-70E740481C1C}">
                           <a14:useLocalDpi xmlns:a14="http://schemas.microsoft.com/office/drawing/2010/main" val="0"/>
@@ -1845,7 +2070,7 @@
                     <pic:cNvPicPr/>
                   </pic:nvPicPr>
                   <pic:blipFill rotWithShape="1">
-                    <a:blip r:embed="rId14" cstate="print">
+                    <a:blip r:embed="rId15" cstate="print">
                       <a:extLst>
                         <a:ext uri="{28A0092B-C50C-407E-A947-70E740481C1C}">
                           <a14:useLocalDpi xmlns:a14="http://schemas.microsoft.com/office/drawing/2010/main" val="0"/>
@@ -1915,6 +2140,7 @@
         </w:numPr>
       </w:pPr>
       <w:r>
+        <w:lastRenderedPageBreak/>
         <w:t>Toggled highlight (default: OFF) – show a custom highlight color for toggled abilities</w:t>
       </w:r>
     </w:p>
@@ -1954,7 +2180,6 @@
         <w:pStyle w:val="Heading2"/>
       </w:pPr>
       <w:r>
-        <w:lastRenderedPageBreak/>
         <w:t>TIMER DISPLAY</w:t>
       </w:r>
     </w:p>
@@ -1983,7 +2208,15 @@
         </w:numPr>
       </w:pPr>
       <w:r>
-        <w:t xml:space="preserve">Timer font (default: Univers 67) – select which font to </w:t>
+        <w:t xml:space="preserve">Timer font (default: </w:t>
+      </w:r>
+      <w:proofErr w:type="spellStart"/>
+      <w:r>
+        <w:t>Univers</w:t>
+      </w:r>
+      <w:proofErr w:type="spellEnd"/>
+      <w:r>
+        <w:t xml:space="preserve"> 67) – select which font to </w:t>
       </w:r>
       <w:r>
         <w:t xml:space="preserve">use to </w:t>
@@ -2097,7 +2330,7 @@
                     <pic:cNvPicPr/>
                   </pic:nvPicPr>
                   <pic:blipFill>
-                    <a:blip r:embed="rId15">
+                    <a:blip r:embed="rId16">
                       <a:extLst>
                         <a:ext uri="{28A0092B-C50C-407E-A947-70E740481C1C}">
                           <a14:useLocalDpi xmlns:a14="http://schemas.microsoft.com/office/drawing/2010/main" val="0"/>
@@ -2157,7 +2390,7 @@
                     <pic:cNvPicPr/>
                   </pic:nvPicPr>
                   <pic:blipFill rotWithShape="1">
-                    <a:blip r:embed="rId16">
+                    <a:blip r:embed="rId17">
                       <a:extLst>
                         <a:ext uri="{28A0092B-C50C-407E-A947-70E740481C1C}">
                           <a14:useLocalDpi xmlns:a14="http://schemas.microsoft.com/office/drawing/2010/main" val="0"/>
@@ -2207,8 +2440,13 @@
       </w:r>
     </w:p>
     <w:p>
-      <w:r>
-        <w:t>Ulfsild's Contingency</w:t>
+      <w:proofErr w:type="spellStart"/>
+      <w:r>
+        <w:t>Ulfsild's</w:t>
+      </w:r>
+      <w:proofErr w:type="spellEnd"/>
+      <w:r>
+        <w:t xml:space="preserve"> Contingency</w:t>
       </w:r>
       <w:r>
         <w:t xml:space="preserve"> variants will display a special stack icon (</w:t>
@@ -2229,7 +2467,15 @@
         </w:numPr>
       </w:pPr>
       <w:r>
-        <w:t xml:space="preserve">Stacks font (default: Univers 67) – select which font to </w:t>
+        <w:t xml:space="preserve">Stacks font (default: </w:t>
+      </w:r>
+      <w:proofErr w:type="spellStart"/>
+      <w:r>
+        <w:t>Univers</w:t>
+      </w:r>
+      <w:proofErr w:type="spellEnd"/>
+      <w:r>
+        <w:t xml:space="preserve"> 67) – select which font to </w:t>
       </w:r>
       <w:r>
         <w:t xml:space="preserve">use to </w:t>
@@ -2356,7 +2602,7 @@
                     <pic:cNvPicPr/>
                   </pic:nvPicPr>
                   <pic:blipFill>
-                    <a:blip r:embed="rId17">
+                    <a:blip r:embed="rId18">
                       <a:extLst>
                         <a:ext uri="{28A0092B-C50C-407E-A947-70E740481C1C}">
                           <a14:useLocalDpi xmlns:a14="http://schemas.microsoft.com/office/drawing/2010/main" val="0"/>
@@ -2407,7 +2653,15 @@
         <w:t>Targets</w:t>
       </w:r>
       <w:r>
-        <w:t xml:space="preserve"> font (default: Univers 67) – select which font to </w:t>
+        <w:t xml:space="preserve"> font (default: </w:t>
+      </w:r>
+      <w:proofErr w:type="spellStart"/>
+      <w:r>
+        <w:t>Univers</w:t>
+      </w:r>
+      <w:proofErr w:type="spellEnd"/>
+      <w:r>
+        <w:t xml:space="preserve"> 67) – select which font to </w:t>
       </w:r>
       <w:r>
         <w:t xml:space="preserve">use to </w:t>
@@ -2561,7 +2815,7 @@
                     <pic:cNvPicPr/>
                   </pic:nvPicPr>
                   <pic:blipFill>
-                    <a:blip r:embed="rId18">
+                    <a:blip r:embed="rId19">
                       <a:extLst>
                         <a:ext uri="{28A0092B-C50C-407E-A947-70E740481C1C}">
                           <a14:useLocalDpi xmlns:a14="http://schemas.microsoft.com/office/drawing/2010/main" val="0"/>
@@ -2594,7 +2848,15 @@
         <w:t>If more than one ultimate is active it will show the timer for the current bar’s ultimate, otherwise it will show the timer for any active ultimate and</w:t>
       </w:r>
       <w:r>
-        <w:t xml:space="preserve"> will persist through barswap.</w:t>
+        <w:t xml:space="preserve"> will persist through </w:t>
+      </w:r>
+      <w:proofErr w:type="spellStart"/>
+      <w:r>
+        <w:t>barswap</w:t>
+      </w:r>
+      <w:proofErr w:type="spellEnd"/>
+      <w:r>
+        <w:t>.</w:t>
       </w:r>
     </w:p>
     <w:p>
@@ -2606,8 +2868,13 @@
         </w:numPr>
       </w:pPr>
       <w:r>
-        <w:t>Display Ultimate Timer (default: ON) – display a timer for active ultimates</w:t>
-      </w:r>
+        <w:t xml:space="preserve">Display Ultimate Timer (default: ON) – display a timer for active </w:t>
+      </w:r>
+      <w:proofErr w:type="spellStart"/>
+      <w:r>
+        <w:t>ultimates</w:t>
+      </w:r>
+      <w:proofErr w:type="spellEnd"/>
     </w:p>
     <w:p>
       <w:pPr>
@@ -2618,7 +2885,15 @@
         </w:numPr>
       </w:pPr>
       <w:r>
-        <w:t>Ultimate timer font (default: Univers 67) – select which font to</w:t>
+        <w:t xml:space="preserve">Ultimate timer font (default: </w:t>
+      </w:r>
+      <w:proofErr w:type="spellStart"/>
+      <w:r>
+        <w:t>Univers</w:t>
+      </w:r>
+      <w:proofErr w:type="spellEnd"/>
+      <w:r>
+        <w:t xml:space="preserve"> 67) – select which font to</w:t>
       </w:r>
       <w:r>
         <w:t xml:space="preserve"> use to</w:t>
@@ -2801,7 +3076,15 @@
         </w:numPr>
       </w:pPr>
       <w:r>
-        <w:t xml:space="preserve">Ultimate value font (default: Univers 67) – select which font to </w:t>
+        <w:t xml:space="preserve">Ultimate value font (default: </w:t>
+      </w:r>
+      <w:proofErr w:type="spellStart"/>
+      <w:r>
+        <w:t>Univers</w:t>
+      </w:r>
+      <w:proofErr w:type="spellEnd"/>
+      <w:r>
+        <w:t xml:space="preserve"> 67) – select which font to </w:t>
       </w:r>
       <w:r>
         <w:t xml:space="preserve">use to </w:t>
@@ -2995,7 +3278,7 @@
                           </pic:cNvPicPr>
                         </pic:nvPicPr>
                         <pic:blipFill rotWithShape="1">
-                          <a:blip r:embed="rId19">
+                          <a:blip r:embed="rId20">
                             <a:extLst>
                               <a:ext uri="{28A0092B-C50C-407E-A947-70E740481C1C}">
                                 <a14:useLocalDpi xmlns:a14="http://schemas.microsoft.com/office/drawing/2010/main" val="0"/>
@@ -3031,7 +3314,7 @@
                           </pic:cNvPicPr>
                         </pic:nvPicPr>
                         <pic:blipFill rotWithShape="1">
-                          <a:blip r:embed="rId20">
+                          <a:blip r:embed="rId21">
                             <a:extLst>
                               <a:ext uri="{28A0092B-C50C-407E-A947-70E740481C1C}">
                                 <a14:useLocalDpi xmlns:a14="http://schemas.microsoft.com/office/drawing/2010/main" val="0"/>
@@ -3067,7 +3350,7 @@
                           </pic:cNvPicPr>
                         </pic:nvPicPr>
                         <pic:blipFill rotWithShape="1">
-                          <a:blip r:embed="rId21">
+                          <a:blip r:embed="rId22">
                             <a:extLst>
                               <a:ext uri="{28A0092B-C50C-407E-A947-70E740481C1C}">
                                 <a14:useLocalDpi xmlns:a14="http://schemas.microsoft.com/office/drawing/2010/main" val="0"/>
@@ -3103,7 +3386,7 @@
                           </pic:cNvPicPr>
                         </pic:nvPicPr>
                         <pic:blipFill rotWithShape="1">
-                          <a:blip r:embed="rId22">
+                          <a:blip r:embed="rId23">
                             <a:extLst>
                               <a:ext uri="{28A0092B-C50C-407E-A947-70E740481C1C}">
                                 <a14:useLocalDpi xmlns:a14="http://schemas.microsoft.com/office/drawing/2010/main" val="0"/>
@@ -3139,7 +3422,7 @@
                           </pic:cNvPicPr>
                         </pic:nvPicPr>
                         <pic:blipFill rotWithShape="1">
-                          <a:blip r:embed="rId23">
+                          <a:blip r:embed="rId24">
                             <a:extLst>
                               <a:ext uri="{28A0092B-C50C-407E-A947-70E740481C1C}">
                                 <a14:useLocalDpi xmlns:a14="http://schemas.microsoft.com/office/drawing/2010/main" val="0"/>
@@ -3196,19 +3479,19 @@
                   <o:lock v:ext="edit" aspectratio="t"/>
                 </v:shapetype>
                 <v:shape id="Picture 1" o:spid="_x0000_s1027" type="#_x0000_t75" alt="A black and white image of a bird&#10;&#10;Description automatically generated" style="position:absolute;top:457;width:7924;height:7391;visibility:visible;mso-wrap-style:square" o:gfxdata="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">
-                  <v:imagedata r:id="rId24" o:title="A black and white image of a bird&#10;&#10;Description automatically generated" croptop="4713f" cropbottom="3682f" cropleft="1f" cropright="6269f"/>
+                  <v:imagedata r:id="rId25" o:title="A black and white image of a bird&#10;&#10;Description automatically generated" croptop="4713f" cropbottom="3682f" cropleft="1f" cropright="6269f"/>
                 </v:shape>
                 <v:shape id="Picture 1" o:spid="_x0000_s1028" type="#_x0000_t75" alt="A screenshot of a video game&#10;&#10;Description automatically generated" style="position:absolute;left:10134;top:533;width:9220;height:7315;visibility:visible;mso-wrap-style:square" o:gfxdata="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">
-                  <v:imagedata r:id="rId25" o:title="A screenshot of a video game&#10;&#10;Description automatically generated" croptop="1f" cropbottom="4895f" cropleft="7735f" cropright="5802f"/>
+                  <v:imagedata r:id="rId26" o:title="A screenshot of a video game&#10;&#10;Description automatically generated" croptop="1f" cropbottom="4895f" cropleft="7735f" cropright="5802f"/>
                 </v:shape>
                 <v:shape id="Picture 1" o:spid="_x0000_s1029" type="#_x0000_t75" alt="A black square with yellow text and a black dragon&#10;&#10;Description automatically generated" style="position:absolute;left:21412;width:10668;height:7848;visibility:visible;mso-wrap-style:square" o:gfxdata="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">
-                  <v:imagedata r:id="rId26" o:title="A black square with yellow text and a black dragon&#10;&#10;Description automatically generated" cropbottom="3465f"/>
+                  <v:imagedata r:id="rId27" o:title="A black square with yellow text and a black dragon&#10;&#10;Description automatically generated" cropbottom="3465f"/>
                 </v:shape>
                 <v:shape id="Picture 1" o:spid="_x0000_s1030" type="#_x0000_t75" alt="A picture of a bird with a hat and a black background&#10;&#10;Description automatically generated" style="position:absolute;left:34366;top:381;width:7620;height:7467;visibility:visible;mso-wrap-style:square" o:gfxdata="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">
-                  <v:imagedata r:id="rId27" o:title="A picture of a bird with a hat and a black background&#10;&#10;Description automatically generated" croptop="12015f" cropleft="10030f" cropright="9916f"/>
+                  <v:imagedata r:id="rId28" o:title="A picture of a bird with a hat and a black background&#10;&#10;Description automatically generated" croptop="12015f" cropleft="10030f" cropright="9916f"/>
                 </v:shape>
                 <v:shape id="Picture 1" o:spid="_x0000_s1031" type="#_x0000_t75" alt="A black dragon with a purple background&#10;&#10;Description automatically generated with medium confidence" style="position:absolute;left:44119;top:304;width:8859;height:7506;visibility:visible;mso-wrap-style:square" o:gfxdata="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">
-                  <v:imagedata r:id="rId28" o:title="A black dragon with a purple background&#10;&#10;Description automatically generated with medium confidence" croptop="5487f"/>
+                  <v:imagedata r:id="rId29" o:title="A black dragon with a purple background&#10;&#10;Description automatically generated with medium confidence" croptop="5487f"/>
                 </v:shape>
                 <w10:wrap type="square"/>
               </v:group>
@@ -3321,7 +3604,7 @@
                     <pic:cNvPicPr/>
                   </pic:nvPicPr>
                   <pic:blipFill>
-                    <a:blip r:embed="rId29">
+                    <a:blip r:embed="rId30">
                       <a:extLst>
                         <a:ext uri="{28A0092B-C50C-407E-A947-70E740481C1C}">
                           <a14:useLocalDpi xmlns:a14="http://schemas.microsoft.com/office/drawing/2010/main" val="0"/>
@@ -3347,15 +3630,22 @@
           </wp:anchor>
         </w:drawing>
       </w:r>
+      <w:proofErr w:type="spellStart"/>
       <w:r>
         <w:t>Quickslot</w:t>
       </w:r>
-      <w:r>
-        <w:t xml:space="preserve"> cooldown duration (default: ON) – show the time remaining until the q</w:t>
+      <w:proofErr w:type="spellEnd"/>
+      <w:r>
+        <w:t xml:space="preserve"> cooldown duration (default: ON) – show the time remaining until the </w:t>
+      </w:r>
+      <w:proofErr w:type="spellStart"/>
+      <w:r>
+        <w:t>q</w:t>
       </w:r>
       <w:r>
         <w:t>uickslot</w:t>
       </w:r>
+      <w:proofErr w:type="spellEnd"/>
       <w:r>
         <w:t xml:space="preserve"> item is available to be used again</w:t>
       </w:r>
@@ -3368,21 +3658,36 @@
           <w:numId w:val="25"/>
         </w:numPr>
       </w:pPr>
+      <w:proofErr w:type="spellStart"/>
       <w:r>
         <w:t>Q</w:t>
       </w:r>
       <w:r>
         <w:t>uickslot</w:t>
       </w:r>
-      <w:r>
-        <w:t xml:space="preserve"> timer font (default: Univers 67) – select which font to </w:t>
-      </w:r>
-      <w:r>
-        <w:t>use to display the q</w:t>
+      <w:proofErr w:type="spellEnd"/>
+      <w:r>
+        <w:t xml:space="preserve"> timer font (default: </w:t>
+      </w:r>
+      <w:proofErr w:type="spellStart"/>
+      <w:r>
+        <w:t>Univers</w:t>
+      </w:r>
+      <w:proofErr w:type="spellEnd"/>
+      <w:r>
+        <w:t xml:space="preserve"> 67) – select which font to </w:t>
+      </w:r>
+      <w:r>
+        <w:t xml:space="preserve">use to display the </w:t>
+      </w:r>
+      <w:proofErr w:type="spellStart"/>
+      <w:r>
+        <w:t>q</w:t>
       </w:r>
       <w:r>
         <w:t>uickslot</w:t>
       </w:r>
+      <w:proofErr w:type="spellEnd"/>
       <w:r>
         <w:t xml:space="preserve"> cooldown</w:t>
       </w:r>
@@ -3395,18 +3700,25 @@
           <w:numId w:val="25"/>
         </w:numPr>
       </w:pPr>
+      <w:proofErr w:type="spellStart"/>
       <w:r>
         <w:t>Q</w:t>
       </w:r>
       <w:r>
         <w:t>uickslot</w:t>
       </w:r>
-      <w:r>
-        <w:t xml:space="preserve"> timer font size (default: 24) – adjust the font size of the q</w:t>
+      <w:proofErr w:type="spellEnd"/>
+      <w:r>
+        <w:t xml:space="preserve"> timer font size (default: 24) – adjust the font size of the </w:t>
+      </w:r>
+      <w:proofErr w:type="spellStart"/>
+      <w:r>
+        <w:t>q</w:t>
       </w:r>
       <w:r>
         <w:t>uickslot</w:t>
       </w:r>
+      <w:proofErr w:type="spellEnd"/>
       <w:r>
         <w:t xml:space="preserve"> timer</w:t>
       </w:r>
@@ -3419,18 +3731,25 @@
           <w:numId w:val="25"/>
         </w:numPr>
       </w:pPr>
+      <w:proofErr w:type="spellStart"/>
       <w:r>
         <w:t>Q</w:t>
       </w:r>
       <w:r>
         <w:t>uickslot</w:t>
       </w:r>
-      <w:r>
-        <w:t xml:space="preserve"> timer font style (default: outline) – adjust font effects for the q</w:t>
+      <w:proofErr w:type="spellEnd"/>
+      <w:r>
+        <w:t xml:space="preserve"> timer font style (default: outline) – adjust font effects for the </w:t>
+      </w:r>
+      <w:proofErr w:type="spellStart"/>
+      <w:r>
+        <w:t>q</w:t>
       </w:r>
       <w:r>
         <w:t>uickslot</w:t>
       </w:r>
+      <w:proofErr w:type="spellEnd"/>
       <w:r>
         <w:t xml:space="preserve"> timer </w:t>
       </w:r>
@@ -3443,12 +3762,14 @@
           <w:numId w:val="25"/>
         </w:numPr>
       </w:pPr>
+      <w:proofErr w:type="spellStart"/>
       <w:r>
         <w:t>Q</w:t>
       </w:r>
       <w:r>
         <w:t>uickslot</w:t>
       </w:r>
+      <w:proofErr w:type="spellEnd"/>
       <w:r>
         <w:t xml:space="preserve"> timer color (default: R:</w:t>
       </w:r>
@@ -3464,11 +3785,16 @@
         <w:t>Tangerine</w:t>
       </w:r>
       <w:r>
-        <w:t>) – adjust the color of the q</w:t>
+        <w:t xml:space="preserve">) – adjust the color of the </w:t>
+      </w:r>
+      <w:proofErr w:type="spellStart"/>
+      <w:r>
+        <w:t>q</w:t>
       </w:r>
       <w:r>
         <w:t>uickslot</w:t>
       </w:r>
+      <w:proofErr w:type="spellEnd"/>
       <w:r>
         <w:t xml:space="preserve"> timer</w:t>
       </w:r>
@@ -3482,11 +3808,16 @@
         </w:numPr>
       </w:pPr>
       <w:r>
-        <w:t>Vertical (default: 10) – adjust the vertical offset of the q</w:t>
+        <w:t xml:space="preserve">Vertical (default: 10) – adjust the vertical offset of the </w:t>
+      </w:r>
+      <w:proofErr w:type="spellStart"/>
+      <w:r>
+        <w:t>q</w:t>
       </w:r>
       <w:r>
         <w:t>uickslot</w:t>
       </w:r>
+      <w:proofErr w:type="spellEnd"/>
       <w:r>
         <w:t xml:space="preserve"> timer (negative values shift the timer down, positive values shift it up)</w:t>
       </w:r>
@@ -3500,11 +3831,16 @@
         </w:numPr>
       </w:pPr>
       <w:r>
-        <w:t>Horizontal (default: 0) – adjust the horizontal offset of the q</w:t>
+        <w:t xml:space="preserve">Horizontal (default: 0) – adjust the horizontal offset of the </w:t>
+      </w:r>
+      <w:proofErr w:type="spellStart"/>
+      <w:r>
+        <w:t>q</w:t>
       </w:r>
       <w:r>
         <w:t>uickslot</w:t>
       </w:r>
+      <w:proofErr w:type="spellEnd"/>
       <w:r>
         <w:t xml:space="preserve"> timer (positive values shift the timer right, negative values shift it left</w:t>
       </w:r>
@@ -3534,7 +3870,15 @@
         </w:numPr>
       </w:pPr>
       <w:r>
-        <w:t>Timer font (default: Univers 67) – select which font to use to display ability timers</w:t>
+        <w:t xml:space="preserve">Timer font (default: </w:t>
+      </w:r>
+      <w:proofErr w:type="spellStart"/>
+      <w:r>
+        <w:t>Univers</w:t>
+      </w:r>
+      <w:proofErr w:type="spellEnd"/>
+      <w:r>
+        <w:t xml:space="preserve"> 67) – select which font to use to display ability timers</w:t>
       </w:r>
     </w:p>
     <w:p>
@@ -3631,7 +3975,7 @@
                     <pic:cNvPicPr/>
                   </pic:nvPicPr>
                   <pic:blipFill>
-                    <a:blip r:embed="rId30">
+                    <a:blip r:embed="rId31">
                       <a:extLst>
                         <a:ext uri="{28A0092B-C50C-407E-A947-70E740481C1C}">
                           <a14:useLocalDpi xmlns:a14="http://schemas.microsoft.com/office/drawing/2010/main" val="0"/>
@@ -3685,7 +4029,7 @@
                     <pic:cNvPicPr/>
                   </pic:nvPicPr>
                   <pic:blipFill>
-                    <a:blip r:embed="rId31">
+                    <a:blip r:embed="rId32">
                       <a:extLst>
                         <a:ext uri="{28A0092B-C50C-407E-A947-70E740481C1C}">
                           <a14:useLocalDpi xmlns:a14="http://schemas.microsoft.com/office/drawing/2010/main" val="0"/>
@@ -3722,8 +4066,13 @@
       </w:r>
     </w:p>
     <w:p>
-      <w:r>
-        <w:t>Ulfsild's Contingency</w:t>
+      <w:proofErr w:type="spellStart"/>
+      <w:r>
+        <w:t>Ulfsild's</w:t>
+      </w:r>
+      <w:proofErr w:type="spellEnd"/>
+      <w:r>
+        <w:t xml:space="preserve"> Contingency</w:t>
       </w:r>
       <w:r>
         <w:t xml:space="preserve"> variants will display a special stack icon (</w:t>
@@ -3745,7 +4094,15 @@
         </w:numPr>
       </w:pPr>
       <w:r>
-        <w:t>Stacks font (default: Univers 67) – select which font to use to display the stack counter</w:t>
+        <w:t xml:space="preserve">Stacks font (default: </w:t>
+      </w:r>
+      <w:proofErr w:type="spellStart"/>
+      <w:r>
+        <w:t>Univers</w:t>
+      </w:r>
+      <w:proofErr w:type="spellEnd"/>
+      <w:r>
+        <w:t xml:space="preserve"> 67) – select which font to use to display the stack counter</w:t>
       </w:r>
     </w:p>
     <w:p>
@@ -3853,7 +4210,7 @@
                     <pic:cNvPicPr/>
                   </pic:nvPicPr>
                   <pic:blipFill>
-                    <a:blip r:embed="rId32">
+                    <a:blip r:embed="rId33">
                       <a:extLst>
                         <a:ext uri="{28A0092B-C50C-407E-A947-70E740481C1C}">
                           <a14:useLocalDpi xmlns:a14="http://schemas.microsoft.com/office/drawing/2010/main" val="0"/>
@@ -3893,7 +4250,15 @@
       </w:pPr>
       <w:r>
         <w:lastRenderedPageBreak/>
-        <w:t>Targets font (default: Univers 67) – select which font to use to display the targets counter</w:t>
+        <w:t xml:space="preserve">Targets font (default: </w:t>
+      </w:r>
+      <w:proofErr w:type="spellStart"/>
+      <w:r>
+        <w:t>Univers</w:t>
+      </w:r>
+      <w:proofErr w:type="spellEnd"/>
+      <w:r>
+        <w:t xml:space="preserve"> 67) – select which font to use to display the targets counter</w:t>
       </w:r>
     </w:p>
     <w:p>
@@ -4002,7 +4367,7 @@
                     <pic:cNvPicPr/>
                   </pic:nvPicPr>
                   <pic:blipFill>
-                    <a:blip r:embed="rId33">
+                    <a:blip r:embed="rId34">
                       <a:extLst>
                         <a:ext uri="{28A0092B-C50C-407E-A947-70E740481C1C}">
                           <a14:useLocalDpi xmlns:a14="http://schemas.microsoft.com/office/drawing/2010/main" val="0"/>
@@ -4034,7 +4399,15 @@
     </w:p>
     <w:p>
       <w:r>
-        <w:t>Options for displaying a timer for active Ultimate effects. If more than one ultimate is active it will show the timer for the current bar’s ultimate, otherwise it will show the timer for any active ultimate and will persist through barswap.</w:t>
+        <w:t xml:space="preserve">Options for displaying a timer for active Ultimate effects. If more than one ultimate is active it will show the timer for the current bar’s ultimate, otherwise it will show the timer for any active ultimate and will persist through </w:t>
+      </w:r>
+      <w:proofErr w:type="spellStart"/>
+      <w:r>
+        <w:t>barswap</w:t>
+      </w:r>
+      <w:proofErr w:type="spellEnd"/>
+      <w:r>
+        <w:t>.</w:t>
       </w:r>
     </w:p>
     <w:p>
@@ -4046,8 +4419,13 @@
         </w:numPr>
       </w:pPr>
       <w:r>
-        <w:t>Display Ultimate Timer (default: ON) – display a timer for active ultimates</w:t>
-      </w:r>
+        <w:t xml:space="preserve">Display Ultimate Timer (default: ON) – display a timer for active </w:t>
+      </w:r>
+      <w:proofErr w:type="spellStart"/>
+      <w:r>
+        <w:t>ultimates</w:t>
+      </w:r>
+      <w:proofErr w:type="spellEnd"/>
     </w:p>
     <w:p>
       <w:pPr>
@@ -4058,7 +4436,15 @@
         </w:numPr>
       </w:pPr>
       <w:r>
-        <w:t>Ultimate timer font (default: Univers 67) – select which font to use to display the ultimate timer</w:t>
+        <w:t xml:space="preserve">Ultimate timer font (default: </w:t>
+      </w:r>
+      <w:proofErr w:type="spellStart"/>
+      <w:r>
+        <w:t>Univers</w:t>
+      </w:r>
+      <w:proofErr w:type="spellEnd"/>
+      <w:r>
+        <w:t xml:space="preserve"> 67) – select which font to use to display the ultimate timer</w:t>
       </w:r>
     </w:p>
     <w:p>
@@ -4208,7 +4594,15 @@
         </w:numPr>
       </w:pPr>
       <w:r>
-        <w:t>Ultimate value font (default: Univers 67) – select which font to use to display the ultimate value</w:t>
+        <w:t xml:space="preserve">Ultimate value font (default: </w:t>
+      </w:r>
+      <w:proofErr w:type="spellStart"/>
+      <w:r>
+        <w:t>Univers</w:t>
+      </w:r>
+      <w:proofErr w:type="spellEnd"/>
+      <w:r>
+        <w:t xml:space="preserve"> 67) – select which font to use to display the ultimate value</w:t>
       </w:r>
     </w:p>
     <w:p>
@@ -4413,7 +4807,7 @@
                           </pic:cNvPicPr>
                         </pic:nvPicPr>
                         <pic:blipFill>
-                          <a:blip r:embed="rId34">
+                          <a:blip r:embed="rId35">
                             <a:extLst>
                               <a:ext uri="{28A0092B-C50C-407E-A947-70E740481C1C}">
                                 <a14:useLocalDpi xmlns:a14="http://schemas.microsoft.com/office/drawing/2010/main" val="0"/>
@@ -4442,7 +4836,7 @@
                           </pic:cNvPicPr>
                         </pic:nvPicPr>
                         <pic:blipFill rotWithShape="1">
-                          <a:blip r:embed="rId35">
+                          <a:blip r:embed="rId36">
                             <a:extLst>
                               <a:ext uri="{28A0092B-C50C-407E-A947-70E740481C1C}">
                                 <a14:useLocalDpi xmlns:a14="http://schemas.microsoft.com/office/drawing/2010/main" val="0"/>
@@ -4478,7 +4872,7 @@
                           </pic:cNvPicPr>
                         </pic:nvPicPr>
                         <pic:blipFill>
-                          <a:blip r:embed="rId36">
+                          <a:blip r:embed="rId37">
                             <a:extLst>
                               <a:ext uri="{28A0092B-C50C-407E-A947-70E740481C1C}">
                                 <a14:useLocalDpi xmlns:a14="http://schemas.microsoft.com/office/drawing/2010/main" val="0"/>
@@ -4507,7 +4901,7 @@
                           </pic:cNvPicPr>
                         </pic:nvPicPr>
                         <pic:blipFill>
-                          <a:blip r:embed="rId37">
+                          <a:blip r:embed="rId38">
                             <a:extLst>
                               <a:ext uri="{28A0092B-C50C-407E-A947-70E740481C1C}">
                                 <a14:useLocalDpi xmlns:a14="http://schemas.microsoft.com/office/drawing/2010/main" val="0"/>
@@ -4536,7 +4930,7 @@
                           </pic:cNvPicPr>
                         </pic:nvPicPr>
                         <pic:blipFill>
-                          <a:blip r:embed="rId38">
+                          <a:blip r:embed="rId39">
                             <a:extLst>
                               <a:ext uri="{28A0092B-C50C-407E-A947-70E740481C1C}">
                                 <a14:useLocalDpi xmlns:a14="http://schemas.microsoft.com/office/drawing/2010/main" val="0"/>
@@ -4567,19 +4961,19 @@
             <w:pict>
               <v:group w14:anchorId="1B818142" id="Group 4" o:spid="_x0000_s1026" style="position:absolute;margin-left:0;margin-top:51.35pt;width:436.45pt;height:80.05pt;z-index:251706368;mso-position-horizontal:center;mso-position-horizontal-relative:margin" coordsize="55429,10166" o:gfxdata="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">
                 <v:shape id="Picture 1" o:spid="_x0000_s1027" type="#_x0000_t75" alt="A screen shot of a video game&#10;&#10;Description automatically generated" style="position:absolute;width:10013;height:10096;visibility:visible;mso-wrap-style:square" o:gfxdata="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">
-                  <v:imagedata r:id="rId39" o:title="A screen shot of a video game&#10;&#10;Description automatically generated"/>
+                  <v:imagedata r:id="rId40" o:title="A screen shot of a video game&#10;&#10;Description automatically generated"/>
                 </v:shape>
                 <v:shape id="Picture 1" o:spid="_x0000_s1028" type="#_x0000_t75" alt="A screen shot of a video game&#10;&#10;Description automatically generated" style="position:absolute;left:11049;width:10636;height:10096;visibility:visible;mso-wrap-style:square" o:gfxdata="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">
-                  <v:imagedata r:id="rId40" o:title="A screen shot of a video game&#10;&#10;Description automatically generated" croptop="2621f" cropbottom="2060f"/>
+                  <v:imagedata r:id="rId41" o:title="A screen shot of a video game&#10;&#10;Description automatically generated" croptop="2621f" cropbottom="2060f"/>
                 </v:shape>
                 <v:shape id="Picture 1" o:spid="_x0000_s1029" type="#_x0000_t75" alt="A screen shot of a video game&#10;&#10;Description automatically generated" style="position:absolute;left:22860;width:10248;height:10096;visibility:visible;mso-wrap-style:square" o:gfxdata="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">
-                  <v:imagedata r:id="rId41" o:title="A screen shot of a video game&#10;&#10;Description automatically generated"/>
+                  <v:imagedata r:id="rId42" o:title="A screen shot of a video game&#10;&#10;Description automatically generated"/>
                 </v:shape>
                 <v:shape id="Picture 1" o:spid="_x0000_s1030" type="#_x0000_t75" alt="A picture of a dragon with a purple box&#10;&#10;Description automatically generated" style="position:absolute;left:34137;width:10097;height:10096;visibility:visible;mso-wrap-style:square" o:gfxdata="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">
-                  <v:imagedata r:id="rId42" o:title="A picture of a dragon with a purple box&#10;&#10;Description automatically generated"/>
+                  <v:imagedata r:id="rId43" o:title="A picture of a dragon with a purple box&#10;&#10;Description automatically generated"/>
                 </v:shape>
                 <v:shape id="Picture 1" o:spid="_x0000_s1031" type="#_x0000_t75" alt="A picture of a dragon&#10;&#10;Description automatically generated" style="position:absolute;left:45415;top:228;width:10014;height:9938;visibility:visible;mso-wrap-style:square" o:gfxdata="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">
-                  <v:imagedata r:id="rId43" o:title="A picture of a dragon&#10;&#10;Description automatically generated"/>
+                  <v:imagedata r:id="rId44" o:title="A picture of a dragon&#10;&#10;Description automatically generated"/>
                 </v:shape>
                 <w10:wrap type="square" anchorx="margin"/>
               </v:group>
@@ -4699,7 +5093,7 @@
                     <pic:cNvPicPr/>
                   </pic:nvPicPr>
                   <pic:blipFill>
-                    <a:blip r:embed="rId44">
+                    <a:blip r:embed="rId45">
                       <a:extLst>
                         <a:ext uri="{28A0092B-C50C-407E-A947-70E740481C1C}">
                           <a14:useLocalDpi xmlns:a14="http://schemas.microsoft.com/office/drawing/2010/main" val="0"/>
@@ -4731,18 +5125,25 @@
           </wp:anchor>
         </w:drawing>
       </w:r>
+      <w:proofErr w:type="spellStart"/>
       <w:r>
         <w:t>Q</w:t>
       </w:r>
       <w:r>
         <w:t>uickslot</w:t>
       </w:r>
-      <w:r>
-        <w:t xml:space="preserve"> cooldown duration (default: ON) – show the time remaining until the q</w:t>
+      <w:proofErr w:type="spellEnd"/>
+      <w:r>
+        <w:t xml:space="preserve"> cooldown duration (default: ON) – show the time remaining until the </w:t>
+      </w:r>
+      <w:proofErr w:type="spellStart"/>
+      <w:r>
+        <w:t>q</w:t>
       </w:r>
       <w:r>
         <w:t>uickslot</w:t>
       </w:r>
+      <w:proofErr w:type="spellEnd"/>
       <w:r>
         <w:t xml:space="preserve"> item is available to be used again</w:t>
       </w:r>
@@ -4761,18 +5162,33 @@
           <w:numId w:val="25"/>
         </w:numPr>
       </w:pPr>
+      <w:proofErr w:type="spellStart"/>
       <w:r>
         <w:t>Q</w:t>
       </w:r>
       <w:r>
         <w:t>uickslot</w:t>
       </w:r>
-      <w:r>
-        <w:t xml:space="preserve"> timer font (default: Univers 67) – select which font to use to display the q</w:t>
+      <w:proofErr w:type="spellEnd"/>
+      <w:r>
+        <w:t xml:space="preserve"> timer font (default: </w:t>
+      </w:r>
+      <w:proofErr w:type="spellStart"/>
+      <w:r>
+        <w:t>Univers</w:t>
+      </w:r>
+      <w:proofErr w:type="spellEnd"/>
+      <w:r>
+        <w:t xml:space="preserve"> 67) – select which font to use to display the </w:t>
+      </w:r>
+      <w:proofErr w:type="spellStart"/>
+      <w:r>
+        <w:t>q</w:t>
       </w:r>
       <w:r>
         <w:t>uickslot</w:t>
       </w:r>
+      <w:proofErr w:type="spellEnd"/>
       <w:r>
         <w:t xml:space="preserve"> cooldown</w:t>
       </w:r>
@@ -4785,12 +5201,14 @@
           <w:numId w:val="25"/>
         </w:numPr>
       </w:pPr>
+      <w:proofErr w:type="spellStart"/>
       <w:r>
         <w:t>Q</w:t>
       </w:r>
       <w:r>
         <w:t>uickslot</w:t>
       </w:r>
+      <w:proofErr w:type="spellEnd"/>
       <w:r>
         <w:t xml:space="preserve"> timer font size (default: </w:t>
       </w:r>
@@ -4798,11 +5216,16 @@
         <w:t>3</w:t>
       </w:r>
       <w:r>
-        <w:t>4) – adjust the font size of the q</w:t>
+        <w:t xml:space="preserve">4) – adjust the font size of the </w:t>
+      </w:r>
+      <w:proofErr w:type="spellStart"/>
+      <w:r>
+        <w:t>q</w:t>
       </w:r>
       <w:r>
         <w:t>uickslot</w:t>
       </w:r>
+      <w:proofErr w:type="spellEnd"/>
       <w:r>
         <w:t xml:space="preserve"> timer</w:t>
       </w:r>
@@ -4815,18 +5238,25 @@
           <w:numId w:val="25"/>
         </w:numPr>
       </w:pPr>
+      <w:proofErr w:type="spellStart"/>
       <w:r>
         <w:t>Q</w:t>
       </w:r>
       <w:r>
         <w:t>uickslot</w:t>
       </w:r>
-      <w:r>
-        <w:t xml:space="preserve"> timer font style (default: outline) – adjust font effects for the q</w:t>
+      <w:proofErr w:type="spellEnd"/>
+      <w:r>
+        <w:t xml:space="preserve"> timer font style (default: outline) – adjust font effects for the </w:t>
+      </w:r>
+      <w:proofErr w:type="spellStart"/>
+      <w:r>
+        <w:t>q</w:t>
       </w:r>
       <w:r>
         <w:t>uickslot</w:t>
       </w:r>
+      <w:proofErr w:type="spellEnd"/>
       <w:r>
         <w:t xml:space="preserve"> timer </w:t>
       </w:r>
@@ -4839,12 +5269,14 @@
           <w:numId w:val="25"/>
         </w:numPr>
       </w:pPr>
+      <w:proofErr w:type="spellStart"/>
       <w:r>
         <w:t>Q</w:t>
       </w:r>
       <w:r>
         <w:t>uickslot</w:t>
       </w:r>
+      <w:proofErr w:type="spellEnd"/>
       <w:r>
         <w:t xml:space="preserve"> timer color (default: R:</w:t>
       </w:r>
@@ -4860,11 +5292,16 @@
         <w:t>Tangerine</w:t>
       </w:r>
       <w:r>
-        <w:t>) – adjust the color of the q</w:t>
+        <w:t xml:space="preserve">) – adjust the color of the </w:t>
+      </w:r>
+      <w:proofErr w:type="spellStart"/>
+      <w:r>
+        <w:t>q</w:t>
       </w:r>
       <w:r>
         <w:t>uickslot</w:t>
       </w:r>
+      <w:proofErr w:type="spellEnd"/>
       <w:r>
         <w:t xml:space="preserve"> timer</w:t>
       </w:r>
@@ -4878,11 +5315,16 @@
         </w:numPr>
       </w:pPr>
       <w:r>
-        <w:t>Vertical (default: 10) – adjust the vertical offset of the q</w:t>
+        <w:t xml:space="preserve">Vertical (default: 10) – adjust the vertical offset of the </w:t>
+      </w:r>
+      <w:proofErr w:type="spellStart"/>
+      <w:r>
+        <w:t>q</w:t>
       </w:r>
       <w:r>
         <w:t>uickslot</w:t>
       </w:r>
+      <w:proofErr w:type="spellEnd"/>
       <w:r>
         <w:t xml:space="preserve"> timer (negative values shift the timer down, positive values shift it up)</w:t>
       </w:r>
@@ -4896,11 +5338,16 @@
         </w:numPr>
       </w:pPr>
       <w:r>
-        <w:t>Horizontal (default: 0) – adjust the horizontal offset of the q</w:t>
+        <w:t xml:space="preserve">Horizontal (default: 0) – adjust the horizontal offset of the </w:t>
+      </w:r>
+      <w:proofErr w:type="spellStart"/>
+      <w:r>
+        <w:t>q</w:t>
       </w:r>
       <w:r>
         <w:t>uickslot</w:t>
       </w:r>
+      <w:proofErr w:type="spellEnd"/>
       <w:r>
         <w:t xml:space="preserve"> timer (positive values shift the timer right, negative values shift it left</w:t>
       </w:r>
@@ -5089,7 +5536,7 @@
                     <pic:cNvPicPr/>
                   </pic:nvPicPr>
                   <pic:blipFill>
-                    <a:blip r:embed="rId45">
+                    <a:blip r:embed="rId46">
                       <a:extLst>
                         <a:ext uri="{28A0092B-C50C-407E-A947-70E740481C1C}">
                           <a14:useLocalDpi xmlns:a14="http://schemas.microsoft.com/office/drawing/2010/main" val="0"/>
@@ -5192,7 +5639,7 @@
                     <pic:cNvPicPr/>
                   </pic:nvPicPr>
                   <pic:blipFill rotWithShape="1">
-                    <a:blip r:embed="rId46">
+                    <a:blip r:embed="rId47">
                       <a:extLst>
                         <a:ext uri="{28A0092B-C50C-407E-A947-70E740481C1C}">
                           <a14:useLocalDpi xmlns:a14="http://schemas.microsoft.com/office/drawing/2010/main" val="0"/>
@@ -5304,8 +5751,21 @@
           <w:numId w:val="7"/>
         </w:numPr>
       </w:pPr>
-      <w:r>
-        <w:t>Accountwide Skill Settings (default: ON, requires reloadui) – by default skill configuration changes will be applied to all characters.</w:t>
+      <w:proofErr w:type="spellStart"/>
+      <w:r>
+        <w:t>Accountwide</w:t>
+      </w:r>
+      <w:proofErr w:type="spellEnd"/>
+      <w:r>
+        <w:t xml:space="preserve"> Skill Settings (default: ON, requires </w:t>
+      </w:r>
+      <w:proofErr w:type="spellStart"/>
+      <w:r>
+        <w:t>reloadui</w:t>
+      </w:r>
+      <w:proofErr w:type="spellEnd"/>
+      <w:r>
+        <w:t>) – by default skill configuration changes will be applied to all characters.</w:t>
       </w:r>
     </w:p>
     <w:p>
@@ -5362,7 +5822,15 @@
     </w:p>
     <w:p>
       <w:r>
-        <w:t>Confirm Change – after entering the configuration changes, select confirm change to apply the new configuration. Configuration changes will print a message to the chatbox describing the change made when confirmed</w:t>
+        <w:t xml:space="preserve">Confirm Change – after entering the configuration changes, select confirm change to apply the new configuration. Configuration changes will print a message to the </w:t>
+      </w:r>
+      <w:proofErr w:type="spellStart"/>
+      <w:r>
+        <w:t>chatbox</w:t>
+      </w:r>
+      <w:proofErr w:type="spellEnd"/>
+      <w:r>
+        <w:t xml:space="preserve"> describing the change made when confirmed</w:t>
       </w:r>
     </w:p>
     <w:p>
@@ -5420,7 +5888,7 @@
                           </pic:cNvPicPr>
                         </pic:nvPicPr>
                         <pic:blipFill>
-                          <a:blip r:embed="rId47"/>
+                          <a:blip r:embed="rId48"/>
                           <a:stretch>
                             <a:fillRect/>
                           </a:stretch>
@@ -5592,7 +6060,7 @@
                   <o:lock v:ext="edit" aspectratio="t"/>
                 </v:shapetype>
                 <v:shape id="Picture 4" o:spid="_x0000_s1027" type="#_x0000_t75" alt="A screenshot of a video game&#10;&#10;Description automatically generated" style="position:absolute;width:59436;height:35953;visibility:visible;mso-wrap-style:square" o:gfxdata="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">
-                  <v:imagedata r:id="rId48" o:title="A screenshot of a video game&#10;&#10;Description automatically generated"/>
+                  <v:imagedata r:id="rId49" o:title="A screenshot of a video game&#10;&#10;Description automatically generated"/>
                 </v:shape>
                 <v:group id="Group 1" o:spid="_x0000_s1028" style="position:absolute;left:30099;top:1676;width:26517;height:26670" coordorigin="-2362,36957" coordsize="26517,26670" o:gfxdata="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">
                   <v:shapetype id="_x0000_t202" coordsize="21600,21600" o:spt="202" path="m,l,21600r21600,l21600,xe">
@@ -5685,7 +6153,15 @@
         <w:t xml:space="preserve"> </w:t>
       </w:r>
       <w:r>
-        <w:t>You can also select which effects you do not want to have tracked if you are not the source</w:t>
+        <w:t xml:space="preserve">You can also select which </w:t>
+      </w:r>
+      <w:proofErr w:type="spellStart"/>
+      <w:r>
+        <w:t>effects you</w:t>
+      </w:r>
+      <w:proofErr w:type="spellEnd"/>
+      <w:r>
+        <w:t xml:space="preserve"> do not want to have tracked if you are not the source</w:t>
       </w:r>
       <w:r>
         <w:t>.</w:t>
@@ -5778,7 +6254,15 @@
       </w:r>
       <w:proofErr w:type="gramEnd"/>
       <w:r>
-        <w:t xml:space="preserve"> FancyActionBar+ configures effect timers to track the basic ability duration. This feature enables an alternative behavior where the timers for debuffs will instead track durations for the given debuff on the specific enemy being targeted</w:t>
+        <w:t xml:space="preserve"> </w:t>
+      </w:r>
+      <w:proofErr w:type="spellStart"/>
+      <w:r>
+        <w:t>FancyActionBar</w:t>
+      </w:r>
+      <w:proofErr w:type="spellEnd"/>
+      <w:r>
+        <w:t>+ configures effect timers to track the basic ability duration. This feature enables an alternative behavior where the timers for debuffs will instead track durations for the given debuff on the specific enemy being targeted</w:t>
       </w:r>
     </w:p>
     <w:p>
@@ -5810,7 +6294,23 @@
       </w:r>
       <w:proofErr w:type="gramEnd"/>
       <w:r>
-        <w:t xml:space="preserve"> Last Target (default: ON) – with this enabled, when you move your reticle away from the debuffed target it will keep the active duration for the target until a new enemy is targeted. With this OFF, the timer will only show while the reticle is on the debuffed target.</w:t>
+        <w:t xml:space="preserve"> Last Target (default: ON) – with this enabled, when you move your reticle away from the </w:t>
+      </w:r>
+      <w:proofErr w:type="spellStart"/>
+      <w:r>
+        <w:t>debuffed</w:t>
+      </w:r>
+      <w:proofErr w:type="spellEnd"/>
+      <w:r>
+        <w:t xml:space="preserve"> target it will keep the active duration for the target until a new enemy is targeted. With this OFF, the timer will only show while the reticle is on the </w:t>
+      </w:r>
+      <w:proofErr w:type="spellStart"/>
+      <w:r>
+        <w:t>debuffed</w:t>
+      </w:r>
+      <w:proofErr w:type="spellEnd"/>
+      <w:r>
+        <w:t xml:space="preserve"> target.</w:t>
       </w:r>
     </w:p>
     <w:p>
@@ -5822,7 +6322,15 @@
         </w:numPr>
       </w:pPr>
       <w:r>
-        <w:t xml:space="preserve">Show Stack Count for Overtaunt Debuff (default: OFF) - </w:t>
+        <w:t xml:space="preserve">Show Stack Count for </w:t>
+      </w:r>
+      <w:proofErr w:type="spellStart"/>
+      <w:r>
+        <w:t>Overtaunt</w:t>
+      </w:r>
+      <w:proofErr w:type="spellEnd"/>
+      <w:r>
+        <w:t xml:space="preserve"> Debuff (default: OFF) - </w:t>
       </w:r>
       <w:r>
         <w:t xml:space="preserve">Multiple taunt sources can cause an enemy to gain taunt immunity, this </w:t>
@@ -5937,7 +6445,7 @@
                     <pic:cNvPicPr/>
                   </pic:nvPicPr>
                   <pic:blipFill>
-                    <a:blip r:embed="rId17">
+                    <a:blip r:embed="rId18">
                       <a:extLst>
                         <a:ext uri="{28A0092B-C50C-407E-A947-70E740481C1C}">
                           <a14:useLocalDpi xmlns:a14="http://schemas.microsoft.com/office/drawing/2010/main" val="0"/>
@@ -6077,7 +6585,7 @@
                     <pic:cNvPicPr/>
                   </pic:nvPicPr>
                   <pic:blipFill>
-                    <a:blip r:embed="rId49">
+                    <a:blip r:embed="rId50">
                       <a:extLst>
                         <a:ext uri="{28A0092B-C50C-407E-A947-70E740481C1C}">
                           <a14:useLocalDpi xmlns:a14="http://schemas.microsoft.com/office/drawing/2010/main" val="0"/>
@@ -6231,7 +6739,15 @@
         </w:numPr>
       </w:pPr>
       <w:r>
-        <w:t>Enable Perfect Weave (default: OFF, requires ReloadUI) – enables compatibility support for the Perfect Weave addon.</w:t>
+        <w:t xml:space="preserve">Enable Perfect Weave (default: OFF, requires </w:t>
+      </w:r>
+      <w:proofErr w:type="spellStart"/>
+      <w:r>
+        <w:t>ReloadUI</w:t>
+      </w:r>
+      <w:proofErr w:type="spellEnd"/>
+      <w:r>
+        <w:t>) – enables compatibility support for the Perfect Weave addon.</w:t>
       </w:r>
     </w:p>
     <w:p>
@@ -6254,7 +6770,15 @@
         <w:t>Show Enemy Markers (default: OFF) – display a red arrow over the head of enemies you are currently in combat with (</w:t>
       </w:r>
       <w:r>
-        <w:t>this replicates a similar feature found in the untaunted addon</w:t>
+        <w:t xml:space="preserve">this replicates a similar feature found in the </w:t>
+      </w:r>
+      <w:proofErr w:type="spellStart"/>
+      <w:r>
+        <w:t>untaunted</w:t>
+      </w:r>
+      <w:proofErr w:type="spellEnd"/>
+      <w:r>
+        <w:t xml:space="preserve"> addon</w:t>
       </w:r>
       <w:r>
         <w:t>)</w:t>
@@ -6304,7 +6828,7 @@
                     <pic:cNvPicPr/>
                   </pic:nvPicPr>
                   <pic:blipFill>
-                    <a:blip r:embed="rId50">
+                    <a:blip r:embed="rId51">
                       <a:extLst>
                         <a:ext uri="{28A0092B-C50C-407E-A947-70E740481C1C}">
                           <a14:useLocalDpi xmlns:a14="http://schemas.microsoft.com/office/drawing/2010/main" val="0"/>

</xml_diff>

<commit_message>
Bugfixes, Targets for Ults, Bump Version
</commit_message>
<xml_diff>
--- a/FancyActionBar+ User Guide.docx
+++ b/FancyActionBar+ User Guide.docx
@@ -19,7 +19,7 @@
         <w:t>.</w:t>
       </w:r>
       <w:r>
-        <w:t>2</w:t>
+        <w:t>3</w:t>
       </w:r>
     </w:p>
     <w:p>
@@ -54,7 +54,31 @@
           <w:sz w:val="24"/>
           <w:szCs w:val="24"/>
         </w:rPr>
-        <w:t>ancy Action Bar+ builds on the original Fancy Action Bar by @andy.s, (enhance</w:t>
+        <w:t>ancy Action Bar+ builds on the original Fancy Action Bar by @</w:t>
+      </w:r>
+      <w:proofErr w:type="gramStart"/>
+      <w:r>
+        <w:rPr>
+          <w:rFonts w:asciiTheme="minorHAnsi" w:eastAsiaTheme="minorHAnsi" w:hAnsiTheme="minorHAnsi" w:cstheme="minorBidi"/>
+          <w:i/>
+          <w:iCs/>
+          <w:color w:val="auto"/>
+          <w:sz w:val="24"/>
+          <w:szCs w:val="24"/>
+        </w:rPr>
+        <w:t>andy.s</w:t>
+      </w:r>
+      <w:proofErr w:type="gramEnd"/>
+      <w:r>
+        <w:rPr>
+          <w:rFonts w:asciiTheme="minorHAnsi" w:eastAsiaTheme="minorHAnsi" w:hAnsiTheme="minorHAnsi" w:cstheme="minorBidi"/>
+          <w:i/>
+          <w:iCs/>
+          <w:color w:val="auto"/>
+          <w:sz w:val="24"/>
+          <w:szCs w:val="24"/>
+        </w:rPr>
+        <w:t>, (enhance</w:t>
       </w:r>
       <w:r>
         <w:rPr>
@@ -161,6 +185,78 @@
         <w:pStyle w:val="Heading2"/>
       </w:pPr>
       <w:r>
+        <w:t>Changes in 2.8.3</w:t>
+      </w:r>
+    </w:p>
+    <w:p>
+      <w:pPr>
+        <w:pStyle w:val="ListParagraph"/>
+        <w:numPr>
+          <w:ilvl w:val="0"/>
+          <w:numId w:val="28"/>
+        </w:numPr>
+      </w:pPr>
+      <w:r>
+        <w:t xml:space="preserve">Add support for Target and Stack counters for </w:t>
+      </w:r>
+      <w:proofErr w:type="spellStart"/>
+      <w:r>
+        <w:t>Ultimates</w:t>
+      </w:r>
+      <w:proofErr w:type="spellEnd"/>
+    </w:p>
+    <w:p>
+      <w:pPr>
+        <w:pStyle w:val="ListParagraph"/>
+        <w:numPr>
+          <w:ilvl w:val="0"/>
+          <w:numId w:val="28"/>
+        </w:numPr>
+      </w:pPr>
+      <w:r>
+        <w:t>Bugfixes for Azurah compatibility</w:t>
+      </w:r>
+    </w:p>
+    <w:p>
+      <w:pPr>
+        <w:pStyle w:val="ListParagraph"/>
+        <w:numPr>
+          <w:ilvl w:val="0"/>
+          <w:numId w:val="28"/>
+        </w:numPr>
+      </w:pPr>
+      <w:r>
+        <w:t xml:space="preserve">Bugfixes for </w:t>
+      </w:r>
+      <w:proofErr w:type="spellStart"/>
+      <w:r>
+        <w:t>DarkUI</w:t>
+      </w:r>
+      <w:proofErr w:type="spellEnd"/>
+      <w:r>
+        <w:t xml:space="preserve"> </w:t>
+      </w:r>
+      <w:r>
+        <w:t>compatibility</w:t>
+      </w:r>
+    </w:p>
+    <w:p>
+      <w:pPr>
+        <w:pStyle w:val="ListParagraph"/>
+        <w:numPr>
+          <w:ilvl w:val="0"/>
+          <w:numId w:val="28"/>
+        </w:numPr>
+      </w:pPr>
+      <w:r>
+        <w:t>Bugfixes for thin gamepad button frames</w:t>
+      </w:r>
+    </w:p>
+    <w:p>
+      <w:pPr>
+        <w:pStyle w:val="Heading2"/>
+      </w:pPr>
+      <w:r>
         <w:t>Changes in 2.8.2</w:t>
       </w:r>
     </w:p>
@@ -212,10 +308,7 @@
         </w:numPr>
       </w:pPr>
       <w:r>
-        <w:t>Fix prior known issue with companion ult slot appearing</w:t>
-      </w:r>
-      <w:r>
-        <w:t xml:space="preserve"> when it </w:t>
+        <w:t xml:space="preserve">Fix prior known issue with companion ult slot appearing when it </w:t>
       </w:r>
       <w:r>
         <w:t>shouldn’t</w:t>
@@ -285,7 +378,23 @@
         <w:t>Force enable gamepad Action Bar style</w:t>
       </w:r>
       <w:r>
-        <w:t>). Note that enabling this setting will cause FancyActionBar+ to use the menu options for customizing the gamepad UI. Additionally the default (OFF) setting is incompatible with the standalone “Animated Action Bar” addon. Enable this setting to resolve the UI conflicts.</w:t>
+        <w:t xml:space="preserve">). Note that enabling this setting will cause </w:t>
+      </w:r>
+      <w:proofErr w:type="spellStart"/>
+      <w:r>
+        <w:t>FancyActionBar</w:t>
+      </w:r>
+      <w:proofErr w:type="spellEnd"/>
+      <w:r>
+        <w:t xml:space="preserve">+ to use the menu options for customizing the gamepad UI. </w:t>
+      </w:r>
+      <w:proofErr w:type="gramStart"/>
+      <w:r>
+        <w:t>Additionally</w:t>
+      </w:r>
+      <w:proofErr w:type="gramEnd"/>
+      <w:r>
+        <w:t xml:space="preserve"> the default (OFF) setting is incompatible with the standalone “Animated Action Bar” addon. Enable this setting to resolve the UI conflicts.</w:t>
       </w:r>
     </w:p>
     <w:p>
@@ -330,7 +439,16 @@
         </w:numPr>
       </w:pPr>
       <w:r>
-        <w:t>Offsets for Quickslot and Ultimate slot will now be set independently for Keyboard UI and Gamepad UI.</w:t>
+        <w:lastRenderedPageBreak/>
+        <w:t xml:space="preserve">Offsets for </w:t>
+      </w:r>
+      <w:proofErr w:type="spellStart"/>
+      <w:r>
+        <w:t>Quickslot</w:t>
+      </w:r>
+      <w:proofErr w:type="spellEnd"/>
+      <w:r>
+        <w:t xml:space="preserve"> and Ultimate slot will now be set independently for Keyboard UI and Gamepad UI.</w:t>
       </w:r>
     </w:p>
     <w:p>
@@ -368,8 +486,15 @@
         </w:numPr>
       </w:pPr>
       <w:r>
-        <w:lastRenderedPageBreak/>
-        <w:t>Fix an issue where Action Bar elements were not properly updating when loading an armory build.</w:t>
+        <w:t xml:space="preserve">Fix an issue where Action Bar elements were not properly </w:t>
+      </w:r>
+      <w:proofErr w:type="gramStart"/>
+      <w:r>
+        <w:t>updating</w:t>
+      </w:r>
+      <w:proofErr w:type="gramEnd"/>
+      <w:r>
+        <w:t xml:space="preserve"> when loading an armory build.</w:t>
       </w:r>
     </w:p>
     <w:p>
@@ -453,12 +578,14 @@
       <w:r>
         <w:t xml:space="preserve">Options for changing the size and position of the action bar, </w:t>
       </w:r>
+      <w:proofErr w:type="spellStart"/>
       <w:r>
         <w:t>q</w:t>
       </w:r>
       <w:r>
         <w:t>uickslot</w:t>
       </w:r>
+      <w:proofErr w:type="spellEnd"/>
       <w:r>
         <w:t xml:space="preserve"> and ultimate slot</w:t>
       </w:r>
@@ -480,7 +607,15 @@
         </w:numPr>
       </w:pPr>
       <w:r>
-        <w:t>Enable Action Bar Resize (default: OFF) – enables the slider to change the actionbar size</w:t>
+        <w:t xml:space="preserve">Enable Action Bar Resize (default: OFF) – enables the slider to change the </w:t>
+      </w:r>
+      <w:proofErr w:type="spellStart"/>
+      <w:r>
+        <w:t>actionbar</w:t>
+      </w:r>
+      <w:proofErr w:type="spellEnd"/>
+      <w:r>
+        <w:t xml:space="preserve"> size</w:t>
       </w:r>
     </w:p>
     <w:p>
@@ -491,8 +626,29 @@
           <w:numId w:val="8"/>
         </w:numPr>
       </w:pPr>
-      <w:r>
-        <w:t>Actionbar size (default: 100%) slider to change the actionbar scale, supports making the actionbar smaller down to 30% of the default size, or up to 250% larger than the default size.</w:t>
+      <w:proofErr w:type="spellStart"/>
+      <w:r>
+        <w:t>Actionbar</w:t>
+      </w:r>
+      <w:proofErr w:type="spellEnd"/>
+      <w:r>
+        <w:t xml:space="preserve"> size (default: 100%) slider to change the </w:t>
+      </w:r>
+      <w:proofErr w:type="spellStart"/>
+      <w:r>
+        <w:t>actionbar</w:t>
+      </w:r>
+      <w:proofErr w:type="spellEnd"/>
+      <w:r>
+        <w:t xml:space="preserve"> scale, supports making the </w:t>
+      </w:r>
+      <w:proofErr w:type="spellStart"/>
+      <w:r>
+        <w:t>actionbar</w:t>
+      </w:r>
+      <w:proofErr w:type="spellEnd"/>
+      <w:r>
+        <w:t xml:space="preserve"> smaller down to 30% of the default size, or up to 250% larger than the default size.</w:t>
       </w:r>
     </w:p>
     <w:p>
@@ -504,13 +660,29 @@
         </w:numPr>
       </w:pPr>
       <w:r>
-        <w:t xml:space="preserve">Unlock Actionbar Position (Keyboard) </w:t>
+        <w:t xml:space="preserve">Unlock </w:t>
+      </w:r>
+      <w:proofErr w:type="spellStart"/>
+      <w:r>
+        <w:t>Actionbar</w:t>
+      </w:r>
+      <w:proofErr w:type="spellEnd"/>
+      <w:r>
+        <w:t xml:space="preserve"> Position (Keyboard) </w:t>
       </w:r>
       <w:r>
         <w:t xml:space="preserve">(default: OFF) </w:t>
       </w:r>
       <w:r>
-        <w:t>– switch to ON to allow changing the action bar position on screen when in keyboard mode. Will not affect the gamepad ui action bar position. Switch back to OFF when satisfied with the position.</w:t>
+        <w:t xml:space="preserve">– switch to ON to allow changing the action bar position on screen when in keyboard mode. Will not affect the gamepad </w:t>
+      </w:r>
+      <w:proofErr w:type="spellStart"/>
+      <w:r>
+        <w:t>ui</w:t>
+      </w:r>
+      <w:proofErr w:type="spellEnd"/>
+      <w:r>
+        <w:t xml:space="preserve"> action bar position. Switch back to OFF when satisfied with the position.</w:t>
       </w:r>
     </w:p>
     <w:p>
@@ -535,7 +707,15 @@
         </w:numPr>
       </w:pPr>
       <w:r>
-        <w:t>Enable Action Bar Resize (default: OFF) – enables the slider to change the actionbar size</w:t>
+        <w:t xml:space="preserve">Enable Action Bar Resize (default: OFF) – enables the slider to change the </w:t>
+      </w:r>
+      <w:proofErr w:type="spellStart"/>
+      <w:r>
+        <w:t>actionbar</w:t>
+      </w:r>
+      <w:proofErr w:type="spellEnd"/>
+      <w:r>
+        <w:t xml:space="preserve"> size</w:t>
       </w:r>
     </w:p>
     <w:p>
@@ -546,8 +726,30 @@
           <w:numId w:val="8"/>
         </w:numPr>
       </w:pPr>
-      <w:r>
-        <w:t>Actionbar size (default: 100%) slider to change the actionbar scale, supports making the actionbar smaller down to 30% of the default size, or up to 250% larger than the default size.</w:t>
+      <w:proofErr w:type="spellStart"/>
+      <w:r>
+        <w:lastRenderedPageBreak/>
+        <w:t>Actionbar</w:t>
+      </w:r>
+      <w:proofErr w:type="spellEnd"/>
+      <w:r>
+        <w:t xml:space="preserve"> size (default: 100%) slider to change the </w:t>
+      </w:r>
+      <w:proofErr w:type="spellStart"/>
+      <w:r>
+        <w:t>actionbar</w:t>
+      </w:r>
+      <w:proofErr w:type="spellEnd"/>
+      <w:r>
+        <w:t xml:space="preserve"> scale, supports making the </w:t>
+      </w:r>
+      <w:proofErr w:type="spellStart"/>
+      <w:r>
+        <w:t>actionbar</w:t>
+      </w:r>
+      <w:proofErr w:type="spellEnd"/>
+      <w:r>
+        <w:t xml:space="preserve"> smaller down to 30% of the default size, or up to 250% larger than the default size.</w:t>
       </w:r>
     </w:p>
     <w:p>
@@ -559,7 +761,15 @@
         </w:numPr>
       </w:pPr>
       <w:r>
-        <w:t>Unlock Actionbar Position (</w:t>
+        <w:t xml:space="preserve">Unlock </w:t>
+      </w:r>
+      <w:proofErr w:type="spellStart"/>
+      <w:r>
+        <w:t>Actionbar</w:t>
+      </w:r>
+      <w:proofErr w:type="spellEnd"/>
+      <w:r>
+        <w:t xml:space="preserve"> Position (</w:t>
       </w:r>
       <w:r>
         <w:t>Gamepad</w:t>
@@ -571,11 +781,15 @@
         <w:t xml:space="preserve">(default: OFF) </w:t>
       </w:r>
       <w:r>
-        <w:t xml:space="preserve">– switch to ON to allow changing the action bar position on screen when in gamepad mode. Will not affect </w:t>
-      </w:r>
-      <w:r>
-        <w:lastRenderedPageBreak/>
-        <w:t>the keyboard ui action bar position. Switch back to OFF when satisfied with the position.</w:t>
+        <w:t xml:space="preserve">– switch to ON to allow changing the action bar position on screen when in gamepad mode. Will not affect the keyboard </w:t>
+      </w:r>
+      <w:proofErr w:type="spellStart"/>
+      <w:r>
+        <w:t>ui</w:t>
+      </w:r>
+      <w:proofErr w:type="spellEnd"/>
+      <w:r>
+        <w:t xml:space="preserve"> action bar position. Switch back to OFF when satisfied with the position.</w:t>
       </w:r>
     </w:p>
     <w:p>
@@ -631,7 +845,15 @@
         </w:numPr>
       </w:pPr>
       <w:r>
-        <w:t xml:space="preserve">Reset Actionbar Position – Resets the action bar to the default Fancy Action Bar+ UI position </w:t>
+        <w:t xml:space="preserve">Reset </w:t>
+      </w:r>
+      <w:proofErr w:type="spellStart"/>
+      <w:r>
+        <w:t>Actionbar</w:t>
+      </w:r>
+      <w:proofErr w:type="spellEnd"/>
+      <w:r>
+        <w:t xml:space="preserve"> Position – Resets the action bar to the default Fancy Action Bar+ UI position </w:t>
       </w:r>
     </w:p>
     <w:p>
@@ -639,7 +861,15 @@
         <w:pStyle w:val="Heading3"/>
       </w:pPr>
       <w:r>
-        <w:t>Adjust Quickslot Position</w:t>
+        <w:t xml:space="preserve">Adjust </w:t>
+      </w:r>
+      <w:proofErr w:type="spellStart"/>
+      <w:r>
+        <w:t>Quickslot</w:t>
+      </w:r>
+      <w:proofErr w:type="spellEnd"/>
+      <w:r>
+        <w:t xml:space="preserve"> Position</w:t>
       </w:r>
     </w:p>
     <w:p>
@@ -647,7 +877,15 @@
         <w:t>A</w:t>
       </w:r>
       <w:r>
-        <w:t xml:space="preserve">pplies an offset to the quickslot position. </w:t>
+        <w:t xml:space="preserve">pplies an offset to the </w:t>
+      </w:r>
+      <w:proofErr w:type="spellStart"/>
+      <w:r>
+        <w:t>quickslot</w:t>
+      </w:r>
+      <w:proofErr w:type="spellEnd"/>
+      <w:r>
+        <w:t xml:space="preserve"> position. </w:t>
       </w:r>
       <w:r>
         <w:t>Applies to Keyboard UI or Gamepad UI depending on which UI mode is active</w:t>
@@ -699,7 +937,15 @@
         <w:t>Applies to Keyboard UI or Gamepad UI depending on which UI mode is active</w:t>
       </w:r>
       <w:r>
-        <w:t>. Companion Ultimates will appear to the right of wherever the ultimate slot is placed</w:t>
+        <w:t xml:space="preserve">. Companion </w:t>
+      </w:r>
+      <w:proofErr w:type="spellStart"/>
+      <w:r>
+        <w:t>Ultimates</w:t>
+      </w:r>
+      <w:proofErr w:type="spellEnd"/>
+      <w:r>
+        <w:t xml:space="preserve"> will appear to the right of wherever the ultimate slot is placed</w:t>
       </w:r>
     </w:p>
     <w:p>
@@ -726,6 +972,7 @@
         <w:rPr>
           <w:noProof/>
         </w:rPr>
+        <w:lastRenderedPageBreak/>
         <w:drawing>
           <wp:anchor distT="0" distB="0" distL="114300" distR="114300" simplePos="0" relativeHeight="251709440" behindDoc="0" locked="0" layoutInCell="1" allowOverlap="1" wp14:anchorId="5DF0B5A3" wp14:editId="1FBFF2F4">
             <wp:simplePos x="0" y="0"/>
@@ -855,122 +1102,130 @@
         <w:pStyle w:val="Heading3"/>
       </w:pPr>
       <w:r>
+        <w:t>A</w:t>
+      </w:r>
+      <w:r>
+        <w:t>djust Bar Spacing and Offset</w:t>
+      </w:r>
+    </w:p>
+    <w:p>
+      <w:pPr>
+        <w:pStyle w:val="ListParagraph"/>
+        <w:numPr>
+          <w:ilvl w:val="0"/>
+          <w:numId w:val="8"/>
+        </w:numPr>
+      </w:pPr>
+      <w:r>
+        <w:t>Horizontal (X) Position (default: 0) - Adjusts the relative position of the front and back action bars with respect to each other along the X (horizon</w:t>
+      </w:r>
+      <w:r>
+        <w:t>t</w:t>
+      </w:r>
+      <w:r>
+        <w:t>al) axis (changing this value will shift the top bar left, and the bottom bar right, or vice versa)</w:t>
+      </w:r>
+    </w:p>
+    <w:p>
+      <w:pPr>
+        <w:pStyle w:val="ListParagraph"/>
+        <w:numPr>
+          <w:ilvl w:val="0"/>
+          <w:numId w:val="8"/>
+        </w:numPr>
+      </w:pPr>
+      <w:r>
+        <w:t>Vertical (Y) Position (default: 0) - Adjusts the relative position of the front and back action bars along the Y (vertical) axis. This setting effectively changes the gap between the top and bottom bar. Recommended setting: 4 for a gap that matches the gap between action buttons.</w:t>
+      </w:r>
+    </w:p>
+    <w:p>
+      <w:pPr>
+        <w:pStyle w:val="ListParagraph"/>
+        <w:numPr>
+          <w:ilvl w:val="0"/>
+          <w:numId w:val="8"/>
+        </w:numPr>
+      </w:pPr>
+      <w:r>
+        <w:t xml:space="preserve">Button (X) Spacing (default: 4 </w:t>
+      </w:r>
+      <w:proofErr w:type="gramStart"/>
+      <w:r>
+        <w:t>keyboard</w:t>
+      </w:r>
+      <w:proofErr w:type="gramEnd"/>
+      <w:r>
+        <w:t xml:space="preserve">; 10 gamepad) – Adjusts the spacing between action buttons within the action bar. </w:t>
+      </w:r>
+    </w:p>
+    <w:p/>
+    <w:p>
+      <w:pPr>
+        <w:pStyle w:val="Heading2"/>
+      </w:pPr>
+      <w:r>
+        <w:t>GENERAL</w:t>
+      </w:r>
+    </w:p>
+    <w:p>
+      <w:pPr>
+        <w:pStyle w:val="Heading3"/>
+      </w:pPr>
+      <w:r>
+        <w:t xml:space="preserve">Front &amp; Back Bars Position </w:t>
+      </w:r>
+    </w:p>
+    <w:p>
+      <w:r>
+        <w:t>S</w:t>
+      </w:r>
+      <w:r>
+        <w:t xml:space="preserve">ets the position of the front and back </w:t>
+      </w:r>
+      <w:r>
+        <w:t>action bars</w:t>
+      </w:r>
+      <w:r>
+        <w:t xml:space="preserve">. By </w:t>
+      </w:r>
+      <w:r>
+        <w:t>default,</w:t>
+      </w:r>
+      <w:r>
+        <w:t xml:space="preserve"> the front bar is on </w:t>
+      </w:r>
+      <w:r>
+        <w:t>the bottom</w:t>
+      </w:r>
+      <w:r>
+        <w:t xml:space="preserve"> and the back bar is on the </w:t>
+      </w:r>
+      <w:r>
+        <w:t>top</w:t>
+      </w:r>
+    </w:p>
+    <w:p>
+      <w:pPr>
+        <w:pStyle w:val="ListParagraph"/>
+        <w:numPr>
+          <w:ilvl w:val="0"/>
+          <w:numId w:val="9"/>
+        </w:numPr>
+      </w:pPr>
+      <w:r>
+        <w:t>Static bar positions (default: ON) – when swapping weapons, the action bars do not change position. If disabled, the active bar will always be on the bottom, and the inactive bar on top.</w:t>
+      </w:r>
+    </w:p>
+    <w:p>
+      <w:pPr>
+        <w:pStyle w:val="ListParagraph"/>
+        <w:numPr>
+          <w:ilvl w:val="0"/>
+          <w:numId w:val="9"/>
+        </w:numPr>
+      </w:pPr>
+      <w:r>
         <w:lastRenderedPageBreak/>
-        <w:t>A</w:t>
-      </w:r>
-      <w:r>
-        <w:t>djust Bar Spacing and Offset</w:t>
-      </w:r>
-    </w:p>
-    <w:p>
-      <w:pPr>
-        <w:pStyle w:val="ListParagraph"/>
-        <w:numPr>
-          <w:ilvl w:val="0"/>
-          <w:numId w:val="8"/>
-        </w:numPr>
-      </w:pPr>
-      <w:r>
-        <w:t>Horizontal (X) Position (default: 0) - Adjusts the relative position of the front and back action bars with respect to each other along the X (horizon</w:t>
-      </w:r>
-      <w:r>
-        <w:t>t</w:t>
-      </w:r>
-      <w:r>
-        <w:t>al) axis (changing this value will shift the top bar left, and the bottom bar right, or vice versa)</w:t>
-      </w:r>
-    </w:p>
-    <w:p>
-      <w:pPr>
-        <w:pStyle w:val="ListParagraph"/>
-        <w:numPr>
-          <w:ilvl w:val="0"/>
-          <w:numId w:val="8"/>
-        </w:numPr>
-      </w:pPr>
-      <w:r>
-        <w:t>Vertical (Y) Position (default: 0) - Adjusts the relative position of the front and back action bars along the Y (vertical) axis. This setting effectively changes the gap between the top and bottom bar. Recommended setting: 4 for a gap that matches the gap between action buttons.</w:t>
-      </w:r>
-    </w:p>
-    <w:p>
-      <w:pPr>
-        <w:pStyle w:val="ListParagraph"/>
-        <w:numPr>
-          <w:ilvl w:val="0"/>
-          <w:numId w:val="8"/>
-        </w:numPr>
-      </w:pPr>
-      <w:r>
-        <w:t xml:space="preserve">Button (X) Spacing (default: 4 keyboard; 10 gamepad) – Adjusts the spacing between action buttons within the action bar. </w:t>
-      </w:r>
-    </w:p>
-    <w:p/>
-    <w:p>
-      <w:pPr>
-        <w:pStyle w:val="Heading2"/>
-      </w:pPr>
-      <w:r>
-        <w:t>GENERAL</w:t>
-      </w:r>
-    </w:p>
-    <w:p>
-      <w:pPr>
-        <w:pStyle w:val="Heading3"/>
-      </w:pPr>
-      <w:r>
-        <w:t xml:space="preserve">Front &amp; Back Bars Position </w:t>
-      </w:r>
-    </w:p>
-    <w:p>
-      <w:r>
-        <w:t>S</w:t>
-      </w:r>
-      <w:r>
-        <w:t xml:space="preserve">ets the position of the front and back </w:t>
-      </w:r>
-      <w:r>
-        <w:t>action bars</w:t>
-      </w:r>
-      <w:r>
-        <w:t xml:space="preserve">. By </w:t>
-      </w:r>
-      <w:r>
-        <w:t>default,</w:t>
-      </w:r>
-      <w:r>
-        <w:t xml:space="preserve"> the front bar is on </w:t>
-      </w:r>
-      <w:r>
-        <w:t>the bottom</w:t>
-      </w:r>
-      <w:r>
-        <w:t xml:space="preserve"> and the back bar is on the </w:t>
-      </w:r>
-      <w:r>
-        <w:t>top</w:t>
-      </w:r>
-    </w:p>
-    <w:p>
-      <w:pPr>
-        <w:pStyle w:val="ListParagraph"/>
-        <w:numPr>
-          <w:ilvl w:val="0"/>
-          <w:numId w:val="9"/>
-        </w:numPr>
-      </w:pPr>
-      <w:r>
-        <w:t>Static bar positions (default: ON) – when swapping weapons, the action bars do not change position. If disabled, the active bar will always be on the bottom, and the inactive bar on top.</w:t>
-      </w:r>
-    </w:p>
-    <w:p>
-      <w:pPr>
-        <w:pStyle w:val="ListParagraph"/>
-        <w:numPr>
-          <w:ilvl w:val="0"/>
-          <w:numId w:val="9"/>
-        </w:numPr>
-      </w:pPr>
-      <w:r>
         <w:t xml:space="preserve">Front bar on top (only for static bars) (default: OFF), by default the front bar is on the </w:t>
       </w:r>
       <w:r>
@@ -1040,7 +1295,6 @@
         <w:ind w:left="360"/>
       </w:pPr>
       <w:r>
-        <w:lastRenderedPageBreak/>
         <w:t xml:space="preserve">Show hotkeys </w:t>
       </w:r>
       <w:r>
@@ -1156,7 +1410,15 @@
         </w:numPr>
       </w:pPr>
       <w:r>
-        <w:t>Frame color (default: R:0;G:0;B:0;A:255 –  Black) – allows customization of the ability frame color</w:t>
+        <w:t>Frame color (default: R:</w:t>
+      </w:r>
+      <w:proofErr w:type="gramStart"/>
+      <w:r>
+        <w:t>0;G</w:t>
+      </w:r>
+      <w:proofErr w:type="gramEnd"/>
+      <w:r>
+        <w:t>:0;B:0;A:255 –  Black) – allows customization of the ability frame color</w:t>
       </w:r>
     </w:p>
     <w:p>
@@ -1385,7 +1647,15 @@
         </w:numPr>
       </w:pPr>
       <w:r>
-        <w:t>Highlight color (default: R:0;G:255;B:0;A:179 –  Green)</w:t>
+        <w:t>Highlight color (default: R:</w:t>
+      </w:r>
+      <w:proofErr w:type="gramStart"/>
+      <w:r>
+        <w:t>0;G</w:t>
+      </w:r>
+      <w:proofErr w:type="gramEnd"/>
+      <w:r>
+        <w:t>:255;B:0;A:179 –  Green)</w:t>
       </w:r>
     </w:p>
     <w:p>
@@ -1393,6 +1663,7 @@
         <w:pStyle w:val="Heading3"/>
       </w:pPr>
       <w:r>
+        <w:lastRenderedPageBreak/>
         <w:t>Active Bar Arrow</w:t>
       </w:r>
     </w:p>
@@ -1476,7 +1747,15 @@
         </w:drawing>
       </w:r>
       <w:r>
-        <w:t xml:space="preserve">Arrow color (default: R:0;G:255;B:0;A:255 –  Green) </w:t>
+        <w:t>Arrow color (default: R:</w:t>
+      </w:r>
+      <w:proofErr w:type="gramStart"/>
+      <w:r>
+        <w:t>0;G</w:t>
+      </w:r>
+      <w:proofErr w:type="gramEnd"/>
+      <w:r>
+        <w:t xml:space="preserve">:255;B:0;A:255 –  Green) </w:t>
       </w:r>
     </w:p>
     <w:p>
@@ -1488,11 +1767,16 @@
         </w:numPr>
       </w:pPr>
       <w:r>
-        <w:t>Adjust Q</w:t>
+        <w:t xml:space="preserve">Adjust </w:t>
+      </w:r>
+      <w:proofErr w:type="spellStart"/>
+      <w:r>
+        <w:t>Q</w:t>
       </w:r>
       <w:r>
         <w:t>uickslot</w:t>
       </w:r>
+      <w:proofErr w:type="spellEnd"/>
       <w:r>
         <w:t xml:space="preserve"> placement</w:t>
       </w:r>
@@ -1500,11 +1784,16 @@
         <w:t xml:space="preserve"> (default: ON) - m</w:t>
       </w:r>
       <w:r>
-        <w:t>ove Q</w:t>
+        <w:t xml:space="preserve">ove </w:t>
+      </w:r>
+      <w:proofErr w:type="spellStart"/>
+      <w:r>
+        <w:t>Q</w:t>
       </w:r>
       <w:r>
         <w:t>uickslot</w:t>
       </w:r>
+      <w:proofErr w:type="spellEnd"/>
       <w:r>
         <w:t xml:space="preserve"> closer to the Action Bar if the arrow is hidden</w:t>
       </w:r>
@@ -1541,17 +1830,21 @@
         </w:numPr>
       </w:pPr>
       <w:r>
-        <w:t>Force enable gamepad Action Bar style</w:t>
+        <w:t xml:space="preserve">Force </w:t>
+      </w:r>
+      <w:proofErr w:type="gramStart"/>
+      <w:r>
+        <w:t>enable</w:t>
+      </w:r>
+      <w:proofErr w:type="gramEnd"/>
+      <w:r>
+        <w:t xml:space="preserve"> gamepad Action Bar style</w:t>
       </w:r>
       <w:r>
         <w:t xml:space="preserve"> (default: OFF) – </w:t>
       </w:r>
       <w:r>
-        <w:t xml:space="preserve">The gamepad UI enables additional action bar animations and styling, by default this is only available when using a controller, or after enabling Accessibility Mode. This setting force enables </w:t>
-      </w:r>
-      <w:r>
-        <w:lastRenderedPageBreak/>
-        <w:t>these additional UI elements. Adapted with permission from Animated Action Bar by @Geldis1306 and @undcdd.</w:t>
+        <w:t>The gamepad UI enables additional action bar animations and styling, by default this is only available when using a controller, or after enabling Accessibility Mode. This setting force enables these additional UI elements. Adapted with permission from Animated Action Bar by @Geldis1306 and @undcdd.</w:t>
       </w:r>
     </w:p>
     <w:p>
@@ -1627,7 +1920,15 @@
         <w:t>imate</w:t>
       </w:r>
       <w:r>
-        <w:t xml:space="preserve"> hotkeys (default: ON) – Show the LB RB labels for gamepad UI. Set this to OFF to allow quickslot placement adjustments in gamepad UI</w:t>
+        <w:t xml:space="preserve"> hotkeys (default: ON) – Show the LB RB labels for gamepad UI. Set this to OFF to allow </w:t>
+      </w:r>
+      <w:proofErr w:type="spellStart"/>
+      <w:r>
+        <w:t>quickslot</w:t>
+      </w:r>
+      <w:proofErr w:type="spellEnd"/>
+      <w:r>
+        <w:t xml:space="preserve"> placement adjustments in gamepad UI</w:t>
       </w:r>
     </w:p>
     <w:p>
@@ -1663,7 +1964,31 @@
         <w:t>Action b</w:t>
       </w:r>
       <w:r>
-        <w:t xml:space="preserve">ars (default: ON) – When enabled if an effect locks the ability to barswap (such as equipping the Oakensoul ring, transforming into a Werewolf, picking up Volendrung, or various effects in dungeons or Trials such as the Ghost light Transformation in </w:t>
+        <w:t xml:space="preserve">ars (default: ON) – When enabled if an effect locks the ability to </w:t>
+      </w:r>
+      <w:proofErr w:type="spellStart"/>
+      <w:r>
+        <w:t>barswap</w:t>
+      </w:r>
+      <w:proofErr w:type="spellEnd"/>
+      <w:r>
+        <w:t xml:space="preserve"> (such as equipping the </w:t>
+      </w:r>
+      <w:proofErr w:type="spellStart"/>
+      <w:r>
+        <w:t>Oakensoul</w:t>
+      </w:r>
+      <w:proofErr w:type="spellEnd"/>
+      <w:r>
+        <w:t xml:space="preserve"> ring, transforming into a Werewolf, picking up </w:t>
+      </w:r>
+      <w:proofErr w:type="spellStart"/>
+      <w:r>
+        <w:t>Volendrung</w:t>
+      </w:r>
+      <w:proofErr w:type="spellEnd"/>
+      <w:r>
+        <w:t xml:space="preserve">, or various effects in dungeons or Trials such as the Ghost light Transformation in </w:t>
       </w:r>
       <w:r>
         <w:t xml:space="preserve">Lucent </w:t>
@@ -1680,6 +2005,7 @@
         <w:rPr>
           <w:noProof/>
         </w:rPr>
+        <w:lastRenderedPageBreak/>
         <w:drawing>
           <wp:anchor distT="0" distB="0" distL="114300" distR="114300" simplePos="0" relativeHeight="251712512" behindDoc="0" locked="0" layoutInCell="1" allowOverlap="1" wp14:anchorId="4771C2C1" wp14:editId="5A0C688C">
             <wp:simplePos x="0" y="0"/>
@@ -1751,7 +2077,7 @@
           <w:noProof/>
         </w:rPr>
         <w:drawing>
-          <wp:anchor distT="0" distB="0" distL="114300" distR="114300" simplePos="0" relativeHeight="251669504" behindDoc="0" locked="0" layoutInCell="1" allowOverlap="1" wp14:anchorId="47A4DA9B" wp14:editId="5141FA68">
+          <wp:anchor distT="0" distB="0" distL="114300" distR="114300" simplePos="0" relativeHeight="251669504" behindDoc="0" locked="0" layoutInCell="1" allowOverlap="1" wp14:anchorId="47A4DA9B" wp14:editId="1241B0A5">
             <wp:simplePos x="0" y="0"/>
             <wp:positionH relativeFrom="column">
               <wp:posOffset>4979670</wp:posOffset>
@@ -1818,7 +2144,7 @@
           <w:noProof/>
         </w:rPr>
         <w:drawing>
-          <wp:anchor distT="0" distB="0" distL="114300" distR="114300" simplePos="0" relativeHeight="251668480" behindDoc="0" locked="0" layoutInCell="1" allowOverlap="1" wp14:anchorId="468F45FA" wp14:editId="6888556C">
+          <wp:anchor distT="0" distB="0" distL="114300" distR="114300" simplePos="0" relativeHeight="251668480" behindDoc="0" locked="0" layoutInCell="1" allowOverlap="1" wp14:anchorId="468F45FA" wp14:editId="1CAC1F83">
             <wp:simplePos x="0" y="0"/>
             <wp:positionH relativeFrom="column">
               <wp:posOffset>4958715</wp:posOffset>
@@ -1911,140 +2237,164 @@
         </w:numPr>
       </w:pPr>
       <w:r>
+        <w:t>Toggled highlight (default: OFF) – show a custom highlight color for toggled abilities</w:t>
+      </w:r>
+    </w:p>
+    <w:p>
+      <w:pPr>
+        <w:pStyle w:val="ListParagraph"/>
+        <w:numPr>
+          <w:ilvl w:val="0"/>
+          <w:numId w:val="13"/>
+        </w:numPr>
+      </w:pPr>
+      <w:r>
+        <w:t>Toggled highlight color (default: R:</w:t>
+      </w:r>
+      <w:proofErr w:type="gramStart"/>
+      <w:r>
+        <w:t>255;G</w:t>
+      </w:r>
+      <w:proofErr w:type="gramEnd"/>
+      <w:r>
+        <w:t>:255;B</w:t>
+      </w:r>
+      <w:r>
+        <w:t>:</w:t>
+      </w:r>
+      <w:r>
+        <w:t>255;A:179 –  White)</w:t>
+      </w:r>
+    </w:p>
+    <w:p>
+      <w:pPr>
+        <w:pStyle w:val="ListParagraph"/>
+      </w:pPr>
+    </w:p>
+    <w:p>
+      <w:pPr>
+        <w:pStyle w:val="Heading2"/>
+      </w:pPr>
+      <w:r>
+        <w:t>TIMER DISPLAY</w:t>
+      </w:r>
+    </w:p>
+    <w:p>
+      <w:pPr>
+        <w:pStyle w:val="Heading3"/>
+      </w:pPr>
+      <w:r>
+        <w:t>KEYBOARD UI</w:t>
+      </w:r>
+    </w:p>
+    <w:p>
+      <w:pPr>
+        <w:pStyle w:val="Heading4"/>
+      </w:pPr>
+      <w:r>
+        <w:t>TIMER DISPLAY SETTINGS</w:t>
+      </w:r>
+    </w:p>
+    <w:p>
+      <w:pPr>
+        <w:pStyle w:val="ListParagraph"/>
+        <w:numPr>
+          <w:ilvl w:val="0"/>
+          <w:numId w:val="20"/>
+        </w:numPr>
+      </w:pPr>
+      <w:r>
+        <w:t xml:space="preserve">Timer font (default: </w:t>
+      </w:r>
+      <w:proofErr w:type="spellStart"/>
+      <w:r>
+        <w:t>Univers</w:t>
+      </w:r>
+      <w:proofErr w:type="spellEnd"/>
+      <w:r>
+        <w:t xml:space="preserve"> 67) – select which font to </w:t>
+      </w:r>
+      <w:r>
+        <w:t xml:space="preserve">use to </w:t>
+      </w:r>
+      <w:r>
+        <w:t>display ability timers</w:t>
+      </w:r>
+    </w:p>
+    <w:p>
+      <w:pPr>
+        <w:pStyle w:val="ListParagraph"/>
+        <w:numPr>
+          <w:ilvl w:val="0"/>
+          <w:numId w:val="20"/>
+        </w:numPr>
+      </w:pPr>
+      <w:r>
+        <w:t>Timer font size (default: 34) – adjust the font size of ability timers</w:t>
+      </w:r>
+    </w:p>
+    <w:p>
+      <w:pPr>
+        <w:pStyle w:val="ListParagraph"/>
+        <w:numPr>
+          <w:ilvl w:val="0"/>
+          <w:numId w:val="20"/>
+        </w:numPr>
+      </w:pPr>
+      <w:r>
+        <w:t>Font style (default: thick-outline) – adjust font effects for ability timers</w:t>
+      </w:r>
+    </w:p>
+    <w:p>
+      <w:pPr>
+        <w:pStyle w:val="ListParagraph"/>
+        <w:numPr>
+          <w:ilvl w:val="0"/>
+          <w:numId w:val="20"/>
+        </w:numPr>
+      </w:pPr>
+      <w:r>
+        <w:t>Adjust timer height (default: 0)</w:t>
+      </w:r>
+      <w:r>
+        <w:t xml:space="preserve"> </w:t>
+      </w:r>
+      <w:r>
+        <w:t>–</w:t>
+      </w:r>
+      <w:r>
+        <w:t xml:space="preserve"> adjust the vertical alignment of the ability timer on the action slot (set positive values to shift the timer up, negative values to shift the timer down).</w:t>
+      </w:r>
+    </w:p>
+    <w:p>
+      <w:pPr>
+        <w:pStyle w:val="ListParagraph"/>
+        <w:numPr>
+          <w:ilvl w:val="0"/>
+          <w:numId w:val="20"/>
+        </w:numPr>
+      </w:pPr>
+      <w:r>
+        <w:t>Timer color</w:t>
+      </w:r>
+      <w:r>
+        <w:t xml:space="preserve"> (default: R:</w:t>
+      </w:r>
+      <w:proofErr w:type="gramStart"/>
+      <w:r>
+        <w:t>255;G</w:t>
+      </w:r>
+      <w:proofErr w:type="gramEnd"/>
+      <w:r>
+        <w:t>:255;B:255 –  White) – adjust the color of the ability timer (when not overridden by expiration settings)</w:t>
+      </w:r>
+    </w:p>
+    <w:p>
+      <w:pPr>
+        <w:pStyle w:val="Heading4"/>
+      </w:pPr>
+      <w:r>
         <w:lastRenderedPageBreak/>
-        <w:t>Toggled highlight (default: OFF) – show a custom highlight color for toggled abilities</w:t>
-      </w:r>
-    </w:p>
-    <w:p>
-      <w:pPr>
-        <w:pStyle w:val="ListParagraph"/>
-        <w:numPr>
-          <w:ilvl w:val="0"/>
-          <w:numId w:val="13"/>
-        </w:numPr>
-      </w:pPr>
-      <w:r>
-        <w:t>Toggled highlight color (default: R:255;G:255;B</w:t>
-      </w:r>
-      <w:r>
-        <w:t>:</w:t>
-      </w:r>
-      <w:r>
-        <w:t>255;A:179 –  White)</w:t>
-      </w:r>
-    </w:p>
-    <w:p>
-      <w:pPr>
-        <w:pStyle w:val="ListParagraph"/>
-      </w:pPr>
-    </w:p>
-    <w:p>
-      <w:pPr>
-        <w:pStyle w:val="Heading2"/>
-      </w:pPr>
-      <w:r>
-        <w:t>TIMER DISPLAY</w:t>
-      </w:r>
-    </w:p>
-    <w:p>
-      <w:pPr>
-        <w:pStyle w:val="Heading3"/>
-      </w:pPr>
-      <w:r>
-        <w:t>KEYBOARD UI</w:t>
-      </w:r>
-    </w:p>
-    <w:p>
-      <w:pPr>
-        <w:pStyle w:val="Heading4"/>
-      </w:pPr>
-      <w:r>
-        <w:t>TIMER DISPLAY SETTINGS</w:t>
-      </w:r>
-    </w:p>
-    <w:p>
-      <w:pPr>
-        <w:pStyle w:val="ListParagraph"/>
-        <w:numPr>
-          <w:ilvl w:val="0"/>
-          <w:numId w:val="20"/>
-        </w:numPr>
-      </w:pPr>
-      <w:r>
-        <w:t xml:space="preserve">Timer font (default: Univers 67) – select which font to </w:t>
-      </w:r>
-      <w:r>
-        <w:t xml:space="preserve">use to </w:t>
-      </w:r>
-      <w:r>
-        <w:t>display ability timers</w:t>
-      </w:r>
-    </w:p>
-    <w:p>
-      <w:pPr>
-        <w:pStyle w:val="ListParagraph"/>
-        <w:numPr>
-          <w:ilvl w:val="0"/>
-          <w:numId w:val="20"/>
-        </w:numPr>
-      </w:pPr>
-      <w:r>
-        <w:t>Timer font size (default: 34) – adjust the font size of ability timers</w:t>
-      </w:r>
-    </w:p>
-    <w:p>
-      <w:pPr>
-        <w:pStyle w:val="ListParagraph"/>
-        <w:numPr>
-          <w:ilvl w:val="0"/>
-          <w:numId w:val="20"/>
-        </w:numPr>
-      </w:pPr>
-      <w:r>
-        <w:t>Font style (default: thick-outline) – adjust font effects for ability timers</w:t>
-      </w:r>
-    </w:p>
-    <w:p>
-      <w:pPr>
-        <w:pStyle w:val="ListParagraph"/>
-        <w:numPr>
-          <w:ilvl w:val="0"/>
-          <w:numId w:val="20"/>
-        </w:numPr>
-      </w:pPr>
-      <w:r>
-        <w:t>Adjust timer height (default: 0)</w:t>
-      </w:r>
-      <w:r>
-        <w:t xml:space="preserve"> </w:t>
-      </w:r>
-      <w:r>
-        <w:t>–</w:t>
-      </w:r>
-      <w:r>
-        <w:t xml:space="preserve"> adjust the vertical alignment of the ability timer on the action slot (set positive values to shift the timer up, negative values to shift the timer down).</w:t>
-      </w:r>
-    </w:p>
-    <w:p>
-      <w:pPr>
-        <w:pStyle w:val="ListParagraph"/>
-        <w:numPr>
-          <w:ilvl w:val="0"/>
-          <w:numId w:val="20"/>
-        </w:numPr>
-      </w:pPr>
-      <w:r>
-        <w:t>Timer color</w:t>
-      </w:r>
-      <w:r>
-        <w:t xml:space="preserve"> (default: R:255;G:255;B:255 –  White) – adjust the color of the ability timer (when not overridden by expiration settings)</w:t>
-      </w:r>
-    </w:p>
-    <w:p>
-      <w:pPr>
-        <w:pStyle w:val="Heading4"/>
-      </w:pPr>
-      <w:r>
         <w:t>STACKS DISPLAY SETTINGS</w:t>
       </w:r>
     </w:p>
@@ -2187,8 +2537,13 @@
       </w:r>
     </w:p>
     <w:p>
-      <w:r>
-        <w:t>Ulfsild's Contingency</w:t>
+      <w:proofErr w:type="spellStart"/>
+      <w:r>
+        <w:t>Ulfsild's</w:t>
+      </w:r>
+      <w:proofErr w:type="spellEnd"/>
+      <w:r>
+        <w:t xml:space="preserve"> Contingency</w:t>
       </w:r>
       <w:r>
         <w:t xml:space="preserve"> variants will display a special stack icon (</w:t>
@@ -2209,7 +2564,15 @@
         </w:numPr>
       </w:pPr>
       <w:r>
-        <w:t xml:space="preserve">Stacks font (default: Univers 67) – select which font to </w:t>
+        <w:t xml:space="preserve">Stacks font (default: </w:t>
+      </w:r>
+      <w:proofErr w:type="spellStart"/>
+      <w:r>
+        <w:t>Univers</w:t>
+      </w:r>
+      <w:proofErr w:type="spellEnd"/>
+      <w:r>
+        <w:t xml:space="preserve"> 67) – select which font to </w:t>
       </w:r>
       <w:r>
         <w:t xml:space="preserve">use to </w:t>
@@ -2263,7 +2626,15 @@
         </w:numPr>
       </w:pPr>
       <w:r>
-        <w:t>Stack color (default: R:255;G:204;B:0 –  Gold) – adjust the color of the stack counter</w:t>
+        <w:t>Stack color (default: R:</w:t>
+      </w:r>
+      <w:proofErr w:type="gramStart"/>
+      <w:r>
+        <w:t>255;G</w:t>
+      </w:r>
+      <w:proofErr w:type="gramEnd"/>
+      <w:r>
+        <w:t>:204;B:0 –  Gold) – adjust the color of the stack counter</w:t>
       </w:r>
     </w:p>
     <w:p>
@@ -2295,7 +2666,6 @@
         <w:pStyle w:val="Heading4"/>
       </w:pPr>
       <w:r>
-        <w:lastRenderedPageBreak/>
         <w:t>TARGETS DISPLAY SETTINGS</w:t>
       </w:r>
     </w:p>
@@ -2379,7 +2749,15 @@
         <w:t>Targets</w:t>
       </w:r>
       <w:r>
-        <w:t xml:space="preserve"> font (default: Univers 67) – select which font to </w:t>
+        <w:t xml:space="preserve"> font (default: </w:t>
+      </w:r>
+      <w:proofErr w:type="spellStart"/>
+      <w:r>
+        <w:t>Univers</w:t>
+      </w:r>
+      <w:proofErr w:type="spellEnd"/>
+      <w:r>
+        <w:t xml:space="preserve"> 67) – select which font to </w:t>
       </w:r>
       <w:r>
         <w:t xml:space="preserve">use to </w:t>
@@ -2448,7 +2826,15 @@
         <w:t>Target</w:t>
       </w:r>
       <w:r>
-        <w:t xml:space="preserve"> color (default: R:255;G:204;B:0 –  Gold) – adjust the color of the </w:t>
+        <w:t xml:space="preserve"> color (default: R:</w:t>
+      </w:r>
+      <w:proofErr w:type="gramStart"/>
+      <w:r>
+        <w:t>255;G</w:t>
+      </w:r>
+      <w:proofErr w:type="gramEnd"/>
+      <w:r>
+        <w:t xml:space="preserve">:204;B:0 –  Gold) – adjust the color of the </w:t>
       </w:r>
       <w:r>
         <w:t>target</w:t>
@@ -2484,6 +2870,7 @@
         </w:numPr>
       </w:pPr>
       <w:r>
+        <w:lastRenderedPageBreak/>
         <w:t>Vertical Position (default: 1, top aligned) adjust the vertical alignment of the target counter on the action slot (smaller values shift the counter up, larger values shift it down).</w:t>
       </w:r>
     </w:p>
@@ -2558,7 +2945,15 @@
         <w:t>If more than one ultimate is active it will show the timer for the current bar’s ultimate, otherwise it will show the timer for any active ultimate and</w:t>
       </w:r>
       <w:r>
-        <w:t xml:space="preserve"> will persist through barswap.</w:t>
+        <w:t xml:space="preserve"> will persist through </w:t>
+      </w:r>
+      <w:proofErr w:type="spellStart"/>
+      <w:r>
+        <w:t>barswap</w:t>
+      </w:r>
+      <w:proofErr w:type="spellEnd"/>
+      <w:r>
+        <w:t>.</w:t>
       </w:r>
     </w:p>
     <w:p>
@@ -2570,8 +2965,13 @@
         </w:numPr>
       </w:pPr>
       <w:r>
-        <w:t>Display Ultimate Timer (default: ON) – display a timer for active ultimates</w:t>
-      </w:r>
+        <w:t xml:space="preserve">Display Ultimate Timer (default: ON) – display a timer for active </w:t>
+      </w:r>
+      <w:proofErr w:type="spellStart"/>
+      <w:r>
+        <w:t>ultimates</w:t>
+      </w:r>
+      <w:proofErr w:type="spellEnd"/>
     </w:p>
     <w:p>
       <w:pPr>
@@ -2582,7 +2982,15 @@
         </w:numPr>
       </w:pPr>
       <w:r>
-        <w:t>Ultimate timer font (default: Univers 67) – select which font to</w:t>
+        <w:t xml:space="preserve">Ultimate timer font (default: </w:t>
+      </w:r>
+      <w:proofErr w:type="spellStart"/>
+      <w:r>
+        <w:t>Univers</w:t>
+      </w:r>
+      <w:proofErr w:type="spellEnd"/>
+      <w:r>
+        <w:t xml:space="preserve"> 67) – select which font to</w:t>
       </w:r>
       <w:r>
         <w:t xml:space="preserve"> use to</w:t>
@@ -2639,7 +3047,15 @@
         </w:numPr>
       </w:pPr>
       <w:r>
-        <w:t>Ultimate timer color (default: R:255;G:2</w:t>
+        <w:t>Ultimate timer color (default: R:</w:t>
+      </w:r>
+      <w:proofErr w:type="gramStart"/>
+      <w:r>
+        <w:t>255;G</w:t>
+      </w:r>
+      <w:proofErr w:type="gramEnd"/>
+      <w:r>
+        <w:t>:2</w:t>
       </w:r>
       <w:r>
         <w:t>55</w:t>
@@ -2684,21 +3100,118 @@
         </w:numPr>
       </w:pPr>
       <w:r>
+        <w:t>Horizontal (default: 37) – adjust the horizontal offset of the ultimate timer (positive values shift the timer right, negative values shift it left, default is aligned to the outside right border of the ultimate slot)</w:t>
+      </w:r>
+    </w:p>
+    <w:p>
+      <w:pPr>
+        <w:pStyle w:val="Heading4"/>
+      </w:pPr>
+      <w:r>
+        <w:t>ULTIMATE VALUE SETTINGS</w:t>
+      </w:r>
+    </w:p>
+    <w:p>
+      <w:r>
+        <w:t>Options for configuring display of your current ultimate value</w:t>
+      </w:r>
+    </w:p>
+    <w:p>
+      <w:pPr>
+        <w:pStyle w:val="ListParagraph"/>
+        <w:numPr>
+          <w:ilvl w:val="0"/>
+          <w:numId w:val="22"/>
+        </w:numPr>
+      </w:pPr>
+      <w:r>
+        <w:t xml:space="preserve">Display ultimate number (default: </w:t>
+      </w:r>
+      <w:r>
+        <w:t>ON</w:t>
+      </w:r>
+      <w:r>
+        <w:t>) – display the current ultimate value</w:t>
+      </w:r>
+    </w:p>
+    <w:p>
+      <w:pPr>
+        <w:pStyle w:val="ListParagraph"/>
+        <w:numPr>
+          <w:ilvl w:val="0"/>
+          <w:numId w:val="22"/>
+        </w:numPr>
+      </w:pPr>
+      <w:r>
+        <w:t>Display Mode (default: current) – display options for the current ultimate value. “Current” displays the current ultimate value. “</w:t>
+      </w:r>
+      <w:proofErr w:type="gramStart"/>
+      <w:r>
+        <w:t>Current  /</w:t>
+      </w:r>
+      <w:proofErr w:type="gramEnd"/>
+      <w:r>
+        <w:t xml:space="preserve"> Cost (dynamic)” </w:t>
+      </w:r>
+      <w:r>
+        <w:t>displays</w:t>
+      </w:r>
+      <w:r>
+        <w:t xml:space="preserve"> the current value / ultimate cost when the current value is less than the cost, but switches to just displaying the current value if the current value is enough to cast the ultimate. “Current / Cost (static)” always displays both the current value and the </w:t>
+      </w:r>
+      <w:r>
+        <w:t>cost of the ultimate</w:t>
+      </w:r>
+    </w:p>
+    <w:p>
+      <w:pPr>
+        <w:pStyle w:val="ListParagraph"/>
+        <w:numPr>
+          <w:ilvl w:val="0"/>
+          <w:numId w:val="22"/>
+        </w:numPr>
+      </w:pPr>
+      <w:r>
+        <w:t xml:space="preserve">Ultimate value font (default: </w:t>
+      </w:r>
+      <w:proofErr w:type="spellStart"/>
+      <w:r>
+        <w:t>Univers</w:t>
+      </w:r>
+      <w:proofErr w:type="spellEnd"/>
+      <w:r>
+        <w:t xml:space="preserve"> 67) – select which font to </w:t>
+      </w:r>
+      <w:r>
+        <w:t xml:space="preserve">use to </w:t>
+      </w:r>
+      <w:r>
+        <w:t>display the ultimate value</w:t>
+      </w:r>
+    </w:p>
+    <w:p>
+      <w:pPr>
+        <w:pStyle w:val="ListParagraph"/>
+        <w:numPr>
+          <w:ilvl w:val="0"/>
+          <w:numId w:val="22"/>
+        </w:numPr>
+      </w:pPr>
+      <w:r>
+        <w:t>Ultimate value font size (default: 24) – adjust the font size of the ultimate value</w:t>
+      </w:r>
+    </w:p>
+    <w:p>
+      <w:pPr>
+        <w:pStyle w:val="ListParagraph"/>
+        <w:numPr>
+          <w:ilvl w:val="0"/>
+          <w:numId w:val="22"/>
+        </w:numPr>
+      </w:pPr>
+      <w:r>
         <w:lastRenderedPageBreak/>
-        <w:t>Horizontal (default: 37) – adjust the horizontal offset of the ultimate timer (positive values shift the timer right, negative values shift it left, default is aligned to the outside right border of the ultimate slot)</w:t>
-      </w:r>
-    </w:p>
-    <w:p>
-      <w:pPr>
-        <w:pStyle w:val="Heading4"/>
-      </w:pPr>
-      <w:r>
-        <w:t>ULTIMATE VALUE SETTINGS</w:t>
-      </w:r>
-    </w:p>
-    <w:p>
-      <w:r>
-        <w:t>Options for configuring display of your current ultimate value</w:t>
+        <w:t>Ultimate value font style (default: thick-outline) – adjust font effects for the ultimate value</w:t>
       </w:r>
     </w:p>
     <w:p>
@@ -2710,13 +3223,7 @@
         </w:numPr>
       </w:pPr>
       <w:r>
-        <w:t xml:space="preserve">Display ultimate number (default: </w:t>
-      </w:r>
-      <w:r>
-        <w:t>ON</w:t>
-      </w:r>
-      <w:r>
-        <w:t>) – display the current ultimate value</w:t>
+        <w:t>Vertical (default: -5) – adjust the vertical offset of the ultimate value (negative values shift the timer down, positive values shift it up)</w:t>
       </w:r>
     </w:p>
     <w:p>
@@ -2728,81 +3235,6 @@
         </w:numPr>
       </w:pPr>
       <w:r>
-        <w:t xml:space="preserve">Display Mode (default: current) – display options for the current ultimate value. “Current” displays the current ultimate value. “Current  / Cost (dynamic)” </w:t>
-      </w:r>
-      <w:r>
-        <w:t>displays</w:t>
-      </w:r>
-      <w:r>
-        <w:t xml:space="preserve"> the current value / ultimate cost when the current value is less than the cost, but switches to just displaying the current value if the current value is enough to cast the ultimate. “Current / Cost (static)” always displays both the current value and the </w:t>
-      </w:r>
-      <w:r>
-        <w:t>cost of the ultimate</w:t>
-      </w:r>
-    </w:p>
-    <w:p>
-      <w:pPr>
-        <w:pStyle w:val="ListParagraph"/>
-        <w:numPr>
-          <w:ilvl w:val="0"/>
-          <w:numId w:val="22"/>
-        </w:numPr>
-      </w:pPr>
-      <w:r>
-        <w:t xml:space="preserve">Ultimate value font (default: Univers 67) – select which font to </w:t>
-      </w:r>
-      <w:r>
-        <w:t xml:space="preserve">use to </w:t>
-      </w:r>
-      <w:r>
-        <w:t>display the ultimate value</w:t>
-      </w:r>
-    </w:p>
-    <w:p>
-      <w:pPr>
-        <w:pStyle w:val="ListParagraph"/>
-        <w:numPr>
-          <w:ilvl w:val="0"/>
-          <w:numId w:val="22"/>
-        </w:numPr>
-      </w:pPr>
-      <w:r>
-        <w:t>Ultimate value font size (default: 24) – adjust the font size of the ultimate value</w:t>
-      </w:r>
-    </w:p>
-    <w:p>
-      <w:pPr>
-        <w:pStyle w:val="ListParagraph"/>
-        <w:numPr>
-          <w:ilvl w:val="0"/>
-          <w:numId w:val="22"/>
-        </w:numPr>
-      </w:pPr>
-      <w:r>
-        <w:t>Ultimate value font style (default: thick-outline) – adjust font effects for the ultimate value</w:t>
-      </w:r>
-    </w:p>
-    <w:p>
-      <w:pPr>
-        <w:pStyle w:val="ListParagraph"/>
-        <w:numPr>
-          <w:ilvl w:val="0"/>
-          <w:numId w:val="22"/>
-        </w:numPr>
-      </w:pPr>
-      <w:r>
-        <w:t>Vertical (default: -5) – adjust the vertical offset of the ultimate value (negative values shift the timer down, positive values shift it up)</w:t>
-      </w:r>
-    </w:p>
-    <w:p>
-      <w:pPr>
-        <w:pStyle w:val="ListParagraph"/>
-        <w:numPr>
-          <w:ilvl w:val="0"/>
-          <w:numId w:val="22"/>
-        </w:numPr>
-      </w:pPr>
-      <w:r>
         <w:t>Horizontal (default: -2) – adjust the horizontal offset of the ultimate timer (positive values shift the timer right, negative values shift it left.</w:t>
       </w:r>
     </w:p>
@@ -2823,7 +3255,15 @@
         </w:numPr>
       </w:pPr>
       <w:r>
-        <w:t>Ult Value Base Color (default: R:255;G:255;B:255 –  White) – Color to use for ultimate values if no other condition is met.</w:t>
+        <w:t>Ult Value Base Color (default: R:</w:t>
+      </w:r>
+      <w:proofErr w:type="gramStart"/>
+      <w:r>
+        <w:t>255;G</w:t>
+      </w:r>
+      <w:proofErr w:type="gramEnd"/>
+      <w:r>
+        <w:t>:255;B:255 –  White) – Color to use for ultimate values if no other condition is met.</w:t>
       </w:r>
     </w:p>
     <w:p>
@@ -2835,7 +3275,15 @@
         </w:numPr>
       </w:pPr>
       <w:r>
-        <w:t>Ult Usable Value Color (default: R:0;G:255;B:0 –  Green) – Switch to this color from Ult Value Base Color when the Ultimate becomes usable</w:t>
+        <w:t>Ult Usable Value Color (default: R:</w:t>
+      </w:r>
+      <w:proofErr w:type="gramStart"/>
+      <w:r>
+        <w:t>0;G</w:t>
+      </w:r>
+      <w:proofErr w:type="gramEnd"/>
+      <w:r>
+        <w:t>:255;B:0 –  Green) – Switch to this color from Ult Value Base Color when the Ultimate becomes usable</w:t>
       </w:r>
     </w:p>
     <w:p>
@@ -2847,7 +3295,15 @@
         </w:numPr>
       </w:pPr>
       <w:r>
-        <w:t>Ult Max Value Color (default: R:255;G:0;B:0 –  Red) – Switch to this color as maximum ultimate (500 ult)</w:t>
+        <w:t>Ult Max Value Color (default: R:</w:t>
+      </w:r>
+      <w:proofErr w:type="gramStart"/>
+      <w:r>
+        <w:t>255;G</w:t>
+      </w:r>
+      <w:proofErr w:type="gramEnd"/>
+      <w:r>
+        <w:t>:0;B:0 –  Red) – Switch to this color as maximum ultimate (500 ult)</w:t>
       </w:r>
     </w:p>
     <w:p>
@@ -2859,7 +3315,15 @@
         </w:numPr>
       </w:pPr>
       <w:r>
-        <w:t xml:space="preserve">Ult ‘Almost Ready’ Value Color (default: R:255;G:204;B:0 –  Gold) – Switch to this color when the ultimate value is above the “Ult ‘Almost Ready’ Threshold %, but is below the value needed to cast the ult. </w:t>
+        <w:t>Ult ‘Almost Ready’ Value Color (default: R:</w:t>
+      </w:r>
+      <w:proofErr w:type="gramStart"/>
+      <w:r>
+        <w:t>255;G</w:t>
+      </w:r>
+      <w:proofErr w:type="gramEnd"/>
+      <w:r>
+        <w:t xml:space="preserve">:204;B:0 –  Gold) – Switch to this color when the ultimate value is above the “Ult ‘Almost Ready’ Threshold %, but is below the value needed to cast the ult. </w:t>
       </w:r>
     </w:p>
     <w:p>
@@ -2874,7 +3338,6 @@
         <w:rPr>
           <w:noProof/>
         </w:rPr>
-        <w:lastRenderedPageBreak/>
         <mc:AlternateContent>
           <mc:Choice Requires="wpg">
             <w:drawing>
@@ -3146,7 +3609,15 @@
         <w:ind w:left="360"/>
       </w:pPr>
       <w:r>
-        <w:t>Companion Ultimate Settings – the companion ultimate value will inherit font and size (but not color) of the player ultimate. Position of the companion ultimate slot can be adjusted.</w:t>
+        <w:t xml:space="preserve">Companion Ultimate Settings – the companion ultimate value will inherit font and size (but not color) of the player ultimate. </w:t>
+      </w:r>
+      <w:proofErr w:type="gramStart"/>
+      <w:r>
+        <w:t>Position</w:t>
+      </w:r>
+      <w:proofErr w:type="gramEnd"/>
+      <w:r>
+        <w:t xml:space="preserve"> of the companion ultimate slot can be adjusted.</w:t>
       </w:r>
     </w:p>
     <w:p>
@@ -3190,6 +3661,7 @@
         <w:pStyle w:val="Heading4"/>
       </w:pPr>
       <w:r>
+        <w:lastRenderedPageBreak/>
         <w:t>QUICKSLOT DISPLAY SETTINGS</w:t>
       </w:r>
     </w:p>
@@ -3255,15 +3727,22 @@
           </wp:anchor>
         </w:drawing>
       </w:r>
+      <w:proofErr w:type="spellStart"/>
       <w:r>
         <w:t>Quickslot</w:t>
       </w:r>
-      <w:r>
-        <w:t xml:space="preserve"> cooldown duration (default: ON) – show the time remaining until the q</w:t>
+      <w:proofErr w:type="spellEnd"/>
+      <w:r>
+        <w:t xml:space="preserve"> cooldown duration (default: ON) – show the time remaining until the </w:t>
+      </w:r>
+      <w:proofErr w:type="spellStart"/>
+      <w:r>
+        <w:t>q</w:t>
       </w:r>
       <w:r>
         <w:t>uickslot</w:t>
       </w:r>
+      <w:proofErr w:type="spellEnd"/>
       <w:r>
         <w:t xml:space="preserve"> item is available to be used again</w:t>
       </w:r>
@@ -3276,21 +3755,36 @@
           <w:numId w:val="25"/>
         </w:numPr>
       </w:pPr>
+      <w:proofErr w:type="spellStart"/>
       <w:r>
         <w:t>Q</w:t>
       </w:r>
       <w:r>
         <w:t>uickslot</w:t>
       </w:r>
-      <w:r>
-        <w:t xml:space="preserve"> timer font (default: Univers 67) – select which font to </w:t>
-      </w:r>
-      <w:r>
-        <w:t>use to display the q</w:t>
+      <w:proofErr w:type="spellEnd"/>
+      <w:r>
+        <w:t xml:space="preserve"> timer font (default: </w:t>
+      </w:r>
+      <w:proofErr w:type="spellStart"/>
+      <w:r>
+        <w:t>Univers</w:t>
+      </w:r>
+      <w:proofErr w:type="spellEnd"/>
+      <w:r>
+        <w:t xml:space="preserve"> 67) – select which font to </w:t>
+      </w:r>
+      <w:r>
+        <w:t xml:space="preserve">use to display the </w:t>
+      </w:r>
+      <w:proofErr w:type="spellStart"/>
+      <w:r>
+        <w:t>q</w:t>
       </w:r>
       <w:r>
         <w:t>uickslot</w:t>
       </w:r>
+      <w:proofErr w:type="spellEnd"/>
       <w:r>
         <w:t xml:space="preserve"> cooldown</w:t>
       </w:r>
@@ -3303,18 +3797,25 @@
           <w:numId w:val="25"/>
         </w:numPr>
       </w:pPr>
+      <w:proofErr w:type="spellStart"/>
       <w:r>
         <w:t>Q</w:t>
       </w:r>
       <w:r>
         <w:t>uickslot</w:t>
       </w:r>
-      <w:r>
-        <w:t xml:space="preserve"> timer font size (default: 24) – adjust the font size of the q</w:t>
+      <w:proofErr w:type="spellEnd"/>
+      <w:r>
+        <w:t xml:space="preserve"> timer font size (default: 24) – adjust the font size of the </w:t>
+      </w:r>
+      <w:proofErr w:type="spellStart"/>
+      <w:r>
+        <w:t>q</w:t>
       </w:r>
       <w:r>
         <w:t>uickslot</w:t>
       </w:r>
+      <w:proofErr w:type="spellEnd"/>
       <w:r>
         <w:t xml:space="preserve"> timer</w:t>
       </w:r>
@@ -3327,18 +3828,25 @@
           <w:numId w:val="25"/>
         </w:numPr>
       </w:pPr>
+      <w:proofErr w:type="spellStart"/>
       <w:r>
         <w:t>Q</w:t>
       </w:r>
       <w:r>
         <w:t>uickslot</w:t>
       </w:r>
-      <w:r>
-        <w:t xml:space="preserve"> timer font style (default: outline) – adjust font effects for the q</w:t>
+      <w:proofErr w:type="spellEnd"/>
+      <w:r>
+        <w:t xml:space="preserve"> timer font style (default: outline) – adjust font effects for the </w:t>
+      </w:r>
+      <w:proofErr w:type="spellStart"/>
+      <w:r>
+        <w:t>q</w:t>
       </w:r>
       <w:r>
         <w:t>uickslot</w:t>
       </w:r>
+      <w:proofErr w:type="spellEnd"/>
       <w:r>
         <w:t xml:space="preserve"> timer </w:t>
       </w:r>
@@ -3351,24 +3859,39 @@
           <w:numId w:val="25"/>
         </w:numPr>
       </w:pPr>
+      <w:proofErr w:type="spellStart"/>
       <w:r>
         <w:t>Q</w:t>
       </w:r>
       <w:r>
         <w:t>uickslot</w:t>
       </w:r>
-      <w:r>
-        <w:t xml:space="preserve"> timer color (default: R:255;G:128;B:51 –  </w:t>
+      <w:proofErr w:type="spellEnd"/>
+      <w:r>
+        <w:t xml:space="preserve"> timer color (default: R:</w:t>
+      </w:r>
+      <w:proofErr w:type="gramStart"/>
+      <w:r>
+        <w:t>255;G</w:t>
+      </w:r>
+      <w:proofErr w:type="gramEnd"/>
+      <w:r>
+        <w:t xml:space="preserve">:128;B:51 –  </w:t>
       </w:r>
       <w:r>
         <w:t>Tangerine</w:t>
       </w:r>
       <w:r>
-        <w:t>) – adjust the color of the q</w:t>
+        <w:t xml:space="preserve">) – adjust the color of the </w:t>
+      </w:r>
+      <w:proofErr w:type="spellStart"/>
+      <w:r>
+        <w:t>q</w:t>
       </w:r>
       <w:r>
         <w:t>uickslot</w:t>
       </w:r>
+      <w:proofErr w:type="spellEnd"/>
       <w:r>
         <w:t xml:space="preserve"> timer</w:t>
       </w:r>
@@ -3382,11 +3905,16 @@
         </w:numPr>
       </w:pPr>
       <w:r>
-        <w:t>Vertical (default: 10) – adjust the vertical offset of the q</w:t>
+        <w:t xml:space="preserve">Vertical (default: 10) – adjust the vertical offset of the </w:t>
+      </w:r>
+      <w:proofErr w:type="spellStart"/>
+      <w:r>
+        <w:t>q</w:t>
       </w:r>
       <w:r>
         <w:t>uickslot</w:t>
       </w:r>
+      <w:proofErr w:type="spellEnd"/>
       <w:r>
         <w:t xml:space="preserve"> timer (negative values shift the timer down, positive values shift it up)</w:t>
       </w:r>
@@ -3400,11 +3928,16 @@
         </w:numPr>
       </w:pPr>
       <w:r>
-        <w:t>Horizontal (default: 0) – adjust the horizontal offset of the q</w:t>
+        <w:t xml:space="preserve">Horizontal (default: 0) – adjust the horizontal offset of the </w:t>
+      </w:r>
+      <w:proofErr w:type="spellStart"/>
+      <w:r>
+        <w:t>q</w:t>
       </w:r>
       <w:r>
         <w:t>uickslot</w:t>
       </w:r>
+      <w:proofErr w:type="spellEnd"/>
       <w:r>
         <w:t xml:space="preserve"> timer (positive values shift the timer right, negative values shift it left</w:t>
       </w:r>
@@ -3434,7 +3967,15 @@
         </w:numPr>
       </w:pPr>
       <w:r>
-        <w:t>Timer font (default: Univers 67) – select which font to use to display ability timers</w:t>
+        <w:t xml:space="preserve">Timer font (default: </w:t>
+      </w:r>
+      <w:proofErr w:type="spellStart"/>
+      <w:r>
+        <w:t>Univers</w:t>
+      </w:r>
+      <w:proofErr w:type="spellEnd"/>
+      <w:r>
+        <w:t xml:space="preserve"> 67) – select which font to use to display ability timers</w:t>
       </w:r>
     </w:p>
     <w:p>
@@ -3458,7 +3999,6 @@
         </w:numPr>
       </w:pPr>
       <w:r>
-        <w:lastRenderedPageBreak/>
         <w:t>Font style (default: thick-outline) – adjust font effects for ability timers</w:t>
       </w:r>
     </w:p>
@@ -3483,7 +4023,15 @@
         </w:numPr>
       </w:pPr>
       <w:r>
-        <w:t>Timer color (default: R:255;G:255;B:255 –  White) – adjust the color of the ability timer (when not overridden by expiration settings)</w:t>
+        <w:t>Timer color (default: R:</w:t>
+      </w:r>
+      <w:proofErr w:type="gramStart"/>
+      <w:r>
+        <w:t>255;G</w:t>
+      </w:r>
+      <w:proofErr w:type="gramEnd"/>
+      <w:r>
+        <w:t>:255;B:255 –  White) – adjust the color of the ability timer (when not overridden by expiration settings)</w:t>
       </w:r>
     </w:p>
     <w:p>
@@ -3614,8 +4162,13 @@
       </w:r>
     </w:p>
     <w:p>
-      <w:r>
-        <w:t>Ulfsild's Contingency</w:t>
+      <w:proofErr w:type="spellStart"/>
+      <w:r>
+        <w:t>Ulfsild's</w:t>
+      </w:r>
+      <w:proofErr w:type="spellEnd"/>
+      <w:r>
+        <w:t xml:space="preserve"> Contingency</w:t>
       </w:r>
       <w:r>
         <w:t xml:space="preserve"> variants will display a special stack icon (</w:t>
@@ -3637,7 +4190,16 @@
         </w:numPr>
       </w:pPr>
       <w:r>
-        <w:t>Stacks font (default: Univers 67) – select which font to use to display the stack counter</w:t>
+        <w:lastRenderedPageBreak/>
+        <w:t xml:space="preserve">Stacks font (default: </w:t>
+      </w:r>
+      <w:proofErr w:type="spellStart"/>
+      <w:r>
+        <w:t>Univers</w:t>
+      </w:r>
+      <w:proofErr w:type="spellEnd"/>
+      <w:r>
+        <w:t xml:space="preserve"> 67) – select which font to use to display the stack counter</w:t>
       </w:r>
     </w:p>
     <w:p>
@@ -3673,7 +4235,15 @@
         </w:numPr>
       </w:pPr>
       <w:r>
-        <w:t>Stack color (default: R:255;G:204;B:0 –  Gold) – adjust the color of the stack counter</w:t>
+        <w:t>Stack color (default: R:</w:t>
+      </w:r>
+      <w:proofErr w:type="gramStart"/>
+      <w:r>
+        <w:t>255;G</w:t>
+      </w:r>
+      <w:proofErr w:type="gramEnd"/>
+      <w:r>
+        <w:t>:204;B:0 –  Gold) – adjust the color of the stack counter</w:t>
       </w:r>
     </w:p>
     <w:p>
@@ -3776,8 +4346,15 @@
         </w:numPr>
       </w:pPr>
       <w:r>
-        <w:lastRenderedPageBreak/>
-        <w:t>Targets font (default: Univers 67) – select which font to use to display the targets counter</w:t>
+        <w:t xml:space="preserve">Targets font (default: </w:t>
+      </w:r>
+      <w:proofErr w:type="spellStart"/>
+      <w:r>
+        <w:t>Univers</w:t>
+      </w:r>
+      <w:proofErr w:type="spellEnd"/>
+      <w:r>
+        <w:t xml:space="preserve"> 67) – select which font to use to display the targets counter</w:t>
       </w:r>
     </w:p>
     <w:p>
@@ -3813,7 +4390,15 @@
         </w:numPr>
       </w:pPr>
       <w:r>
-        <w:t>Target color (default: R:255;G:204;B:0 –  Gold) – adjust the color of the target counter</w:t>
+        <w:t>Target color (default: R:</w:t>
+      </w:r>
+      <w:proofErr w:type="gramStart"/>
+      <w:r>
+        <w:t>255;G</w:t>
+      </w:r>
+      <w:proofErr w:type="gramEnd"/>
+      <w:r>
+        <w:t>:204;B:0 –  Gold) – adjust the color of the target counter</w:t>
       </w:r>
       <w:r>
         <w:rPr>
@@ -3910,7 +4495,15 @@
     </w:p>
     <w:p>
       <w:r>
-        <w:t>Options for displaying a timer for active Ultimate effects. If more than one ultimate is active it will show the timer for the current bar’s ultimate, otherwise it will show the timer for any active ultimate and will persist through barswap.</w:t>
+        <w:t xml:space="preserve">Options for displaying a timer for active Ultimate effects. If more than one ultimate is active it will show the timer for the current bar’s ultimate, otherwise it will show the timer for any active ultimate and will persist through </w:t>
+      </w:r>
+      <w:proofErr w:type="spellStart"/>
+      <w:r>
+        <w:t>barswap</w:t>
+      </w:r>
+      <w:proofErr w:type="spellEnd"/>
+      <w:r>
+        <w:t>.</w:t>
       </w:r>
     </w:p>
     <w:p>
@@ -3922,8 +4515,14 @@
         </w:numPr>
       </w:pPr>
       <w:r>
-        <w:t>Display Ultimate Timer (default: ON) – display a timer for active ultimates</w:t>
-      </w:r>
+        <w:lastRenderedPageBreak/>
+        <w:t xml:space="preserve">Display Ultimate Timer (default: ON) – display a timer for active </w:t>
+      </w:r>
+      <w:proofErr w:type="spellStart"/>
+      <w:r>
+        <w:t>ultimates</w:t>
+      </w:r>
+      <w:proofErr w:type="spellEnd"/>
     </w:p>
     <w:p>
       <w:pPr>
@@ -3934,7 +4533,15 @@
         </w:numPr>
       </w:pPr>
       <w:r>
-        <w:t>Ultimate timer font (default: Univers 67) – select which font to use to display the ultimate timer</w:t>
+        <w:t xml:space="preserve">Ultimate timer font (default: </w:t>
+      </w:r>
+      <w:proofErr w:type="spellStart"/>
+      <w:r>
+        <w:t>Univers</w:t>
+      </w:r>
+      <w:proofErr w:type="spellEnd"/>
+      <w:r>
+        <w:t xml:space="preserve"> 67) – select which font to use to display the ultimate timer</w:t>
       </w:r>
     </w:p>
     <w:p>
@@ -3976,7 +4583,15 @@
         </w:numPr>
       </w:pPr>
       <w:r>
-        <w:t>Ultimate timer color (default: R:255;G:255;B:255 –  White) – adjust the color of the ultimate timer</w:t>
+        <w:t>Ultimate timer color (default: R:</w:t>
+      </w:r>
+      <w:proofErr w:type="gramStart"/>
+      <w:r>
+        <w:t>255;G</w:t>
+      </w:r>
+      <w:proofErr w:type="gramEnd"/>
+      <w:r>
+        <w:t>:255;B:255 –  White) – adjust the color of the ultimate timer</w:t>
       </w:r>
     </w:p>
     <w:p>
@@ -4049,100 +4664,176 @@
         </w:numPr>
       </w:pPr>
       <w:r>
+        <w:t>Display Mode (default: current) – display options for the current ultimate value. “Current” displays the current ultimate value. “</w:t>
+      </w:r>
+      <w:proofErr w:type="gramStart"/>
+      <w:r>
+        <w:t>Current  /</w:t>
+      </w:r>
+      <w:proofErr w:type="gramEnd"/>
+      <w:r>
+        <w:t xml:space="preserve"> Cost (dynamic)” </w:t>
+      </w:r>
+      <w:r>
+        <w:t>displays</w:t>
+      </w:r>
+      <w:r>
+        <w:t xml:space="preserve"> the current value / ultimate cost when the current value is less than the cost, but switches to just displaying the current value if the current value is enough to cast the ultimate. “Current / Cost (static)” always displays both the current value and the cost of the ultimate</w:t>
+      </w:r>
+    </w:p>
+    <w:p>
+      <w:pPr>
+        <w:pStyle w:val="ListParagraph"/>
+        <w:numPr>
+          <w:ilvl w:val="0"/>
+          <w:numId w:val="22"/>
+        </w:numPr>
+      </w:pPr>
+      <w:r>
+        <w:t xml:space="preserve">Ultimate value font (default: </w:t>
+      </w:r>
+      <w:proofErr w:type="spellStart"/>
+      <w:r>
+        <w:t>Univers</w:t>
+      </w:r>
+      <w:proofErr w:type="spellEnd"/>
+      <w:r>
+        <w:t xml:space="preserve"> 67) – select which font to use to display the ultimate value</w:t>
+      </w:r>
+    </w:p>
+    <w:p>
+      <w:pPr>
+        <w:pStyle w:val="ListParagraph"/>
+        <w:numPr>
+          <w:ilvl w:val="0"/>
+          <w:numId w:val="22"/>
+        </w:numPr>
+      </w:pPr>
+      <w:r>
+        <w:t xml:space="preserve">Ultimate value font size (default: </w:t>
+      </w:r>
+      <w:r>
+        <w:t>22</w:t>
+      </w:r>
+      <w:r>
+        <w:t>) – adjust the font size of the ultimate value</w:t>
+      </w:r>
+    </w:p>
+    <w:p>
+      <w:pPr>
+        <w:pStyle w:val="ListParagraph"/>
+        <w:numPr>
+          <w:ilvl w:val="0"/>
+          <w:numId w:val="22"/>
+        </w:numPr>
+      </w:pPr>
+      <w:r>
+        <w:t>Ultimate value font style (default: outline) – adjust font effects for the ultimate value</w:t>
+      </w:r>
+    </w:p>
+    <w:p>
+      <w:pPr>
+        <w:pStyle w:val="ListParagraph"/>
+        <w:numPr>
+          <w:ilvl w:val="0"/>
+          <w:numId w:val="22"/>
+        </w:numPr>
+      </w:pPr>
+      <w:r>
+        <w:t xml:space="preserve">Vertical (default: </w:t>
+      </w:r>
+      <w:r>
+        <w:t>-2</w:t>
+      </w:r>
+      <w:r>
+        <w:t>) – adjust the vertical offset of the ultimate value (negative values shift the timer down, positive values shift it up)</w:t>
+      </w:r>
+    </w:p>
+    <w:p>
+      <w:pPr>
+        <w:pStyle w:val="ListParagraph"/>
+        <w:numPr>
+          <w:ilvl w:val="0"/>
+          <w:numId w:val="22"/>
+        </w:numPr>
+      </w:pPr>
+      <w:r>
+        <w:t xml:space="preserve">Horizontal (default: </w:t>
+      </w:r>
+      <w:r>
+        <w:t>-5</w:t>
+      </w:r>
+      <w:r>
+        <w:t>) – adjust the horizontal offset of the ultimate timer (positive values shift the timer right, negative values shift it left.</w:t>
+      </w:r>
+    </w:p>
+    <w:p>
+      <w:pPr>
+        <w:ind w:left="360"/>
+      </w:pPr>
+      <w:r>
+        <w:t>Default is aligned to the inside bottom right border of the ultimate slot</w:t>
+      </w:r>
+    </w:p>
+    <w:p>
+      <w:pPr>
+        <w:pStyle w:val="ListParagraph"/>
+        <w:numPr>
+          <w:ilvl w:val="0"/>
+          <w:numId w:val="23"/>
+        </w:numPr>
+      </w:pPr>
+      <w:r>
+        <w:t>Ult Value Base Color (default: R:</w:t>
+      </w:r>
+      <w:proofErr w:type="gramStart"/>
+      <w:r>
+        <w:t>255;G</w:t>
+      </w:r>
+      <w:proofErr w:type="gramEnd"/>
+      <w:r>
+        <w:t>:255;B:255 –  White) – Color to use for ultimate values if no other condition is met.</w:t>
+      </w:r>
+    </w:p>
+    <w:p>
+      <w:pPr>
+        <w:pStyle w:val="ListParagraph"/>
+        <w:numPr>
+          <w:ilvl w:val="0"/>
+          <w:numId w:val="23"/>
+        </w:numPr>
+      </w:pPr>
+      <w:r>
+        <w:t>Ult Usable Value Color (default: R:</w:t>
+      </w:r>
+      <w:proofErr w:type="gramStart"/>
+      <w:r>
+        <w:t>0;G</w:t>
+      </w:r>
+      <w:proofErr w:type="gramEnd"/>
+      <w:r>
+        <w:t>:255;B:0 –  Green) – Switch to this color from Ult Value Base Color when the Ultimate becomes usable</w:t>
+      </w:r>
+    </w:p>
+    <w:p>
+      <w:pPr>
+        <w:pStyle w:val="ListParagraph"/>
+        <w:numPr>
+          <w:ilvl w:val="0"/>
+          <w:numId w:val="23"/>
+        </w:numPr>
+      </w:pPr>
+      <w:r>
         <w:lastRenderedPageBreak/>
-        <w:t xml:space="preserve">Display Mode (default: current) – display options for the current ultimate value. “Current” displays the current ultimate value. “Current  / Cost (dynamic)” </w:t>
-      </w:r>
-      <w:r>
-        <w:t>displays</w:t>
-      </w:r>
-      <w:r>
-        <w:t xml:space="preserve"> the current value / ultimate cost when the current value is less than the cost, but switches to just displaying the current value if the current value is enough to cast the ultimate. “Current / Cost (static)” always displays both the current value and the cost of the ultimate</w:t>
-      </w:r>
-    </w:p>
-    <w:p>
-      <w:pPr>
-        <w:pStyle w:val="ListParagraph"/>
-        <w:numPr>
-          <w:ilvl w:val="0"/>
-          <w:numId w:val="22"/>
-        </w:numPr>
-      </w:pPr>
-      <w:r>
-        <w:t>Ultimate value font (default: Univers 67) – select which font to use to display the ultimate value</w:t>
-      </w:r>
-    </w:p>
-    <w:p>
-      <w:pPr>
-        <w:pStyle w:val="ListParagraph"/>
-        <w:numPr>
-          <w:ilvl w:val="0"/>
-          <w:numId w:val="22"/>
-        </w:numPr>
-      </w:pPr>
-      <w:r>
-        <w:t xml:space="preserve">Ultimate value font size (default: </w:t>
-      </w:r>
-      <w:r>
-        <w:t>22</w:t>
-      </w:r>
-      <w:r>
-        <w:t>) – adjust the font size of the ultimate value</w:t>
-      </w:r>
-    </w:p>
-    <w:p>
-      <w:pPr>
-        <w:pStyle w:val="ListParagraph"/>
-        <w:numPr>
-          <w:ilvl w:val="0"/>
-          <w:numId w:val="22"/>
-        </w:numPr>
-      </w:pPr>
-      <w:r>
-        <w:t>Ultimate value font style (default: outline) – adjust font effects for the ultimate value</w:t>
-      </w:r>
-    </w:p>
-    <w:p>
-      <w:pPr>
-        <w:pStyle w:val="ListParagraph"/>
-        <w:numPr>
-          <w:ilvl w:val="0"/>
-          <w:numId w:val="22"/>
-        </w:numPr>
-      </w:pPr>
-      <w:r>
-        <w:t xml:space="preserve">Vertical (default: </w:t>
-      </w:r>
-      <w:r>
-        <w:t>-2</w:t>
-      </w:r>
-      <w:r>
-        <w:t>) – adjust the vertical offset of the ultimate value (negative values shift the timer down, positive values shift it up)</w:t>
-      </w:r>
-    </w:p>
-    <w:p>
-      <w:pPr>
-        <w:pStyle w:val="ListParagraph"/>
-        <w:numPr>
-          <w:ilvl w:val="0"/>
-          <w:numId w:val="22"/>
-        </w:numPr>
-      </w:pPr>
-      <w:r>
-        <w:t xml:space="preserve">Horizontal (default: </w:t>
-      </w:r>
-      <w:r>
-        <w:t>-5</w:t>
-      </w:r>
-      <w:r>
-        <w:t>) – adjust the horizontal offset of the ultimate timer (positive values shift the timer right, negative values shift it left.</w:t>
-      </w:r>
-    </w:p>
-    <w:p>
-      <w:pPr>
-        <w:ind w:left="360"/>
-      </w:pPr>
-      <w:r>
-        <w:t>Default is aligned to the inside bottom right border of the ultimate slot</w:t>
+        <w:t>Ult Max Value Color (default: R:</w:t>
+      </w:r>
+      <w:proofErr w:type="gramStart"/>
+      <w:r>
+        <w:t>255;G</w:t>
+      </w:r>
+      <w:proofErr w:type="gramEnd"/>
+      <w:r>
+        <w:t>:0;B:0 –  Red) – Switch to this color as maximum ultimate (500 ult)</w:t>
       </w:r>
     </w:p>
     <w:p>
@@ -4154,43 +4845,15 @@
         </w:numPr>
       </w:pPr>
       <w:r>
-        <w:t>Ult Value Base Color (default: R:255;G:255;B:255 –  White) – Color to use for ultimate values if no other condition is met.</w:t>
-      </w:r>
-    </w:p>
-    <w:p>
-      <w:pPr>
-        <w:pStyle w:val="ListParagraph"/>
-        <w:numPr>
-          <w:ilvl w:val="0"/>
-          <w:numId w:val="23"/>
-        </w:numPr>
-      </w:pPr>
-      <w:r>
-        <w:t>Ult Usable Value Color (default: R:0;G:255;B:0 –  Green) – Switch to this color from Ult Value Base Color when the Ultimate becomes usable</w:t>
-      </w:r>
-    </w:p>
-    <w:p>
-      <w:pPr>
-        <w:pStyle w:val="ListParagraph"/>
-        <w:numPr>
-          <w:ilvl w:val="0"/>
-          <w:numId w:val="23"/>
-        </w:numPr>
-      </w:pPr>
-      <w:r>
-        <w:t>Ult Max Value Color (default: R:255;G:0;B:0 –  Red) – Switch to this color as maximum ultimate (500 ult)</w:t>
-      </w:r>
-    </w:p>
-    <w:p>
-      <w:pPr>
-        <w:pStyle w:val="ListParagraph"/>
-        <w:numPr>
-          <w:ilvl w:val="0"/>
-          <w:numId w:val="23"/>
-        </w:numPr>
-      </w:pPr>
-      <w:r>
-        <w:t xml:space="preserve">Ult ‘Almost Ready’ Value Color (default: R:255;G:204;B:0 –  Gold) – Switch to this color when the ultimate value is above the “Ult ‘Almost Ready’ Threshold %, but is below the value needed to cast the ult. </w:t>
+        <w:t>Ult ‘Almost Ready’ Value Color (default: R:</w:t>
+      </w:r>
+      <w:proofErr w:type="gramStart"/>
+      <w:r>
+        <w:t>255;G</w:t>
+      </w:r>
+      <w:proofErr w:type="gramEnd"/>
+      <w:r>
+        <w:t xml:space="preserve">:204;B:0 –  Gold) – Switch to this color when the ultimate value is above the “Ult ‘Almost Ready’ Threshold %, but is below the value needed to cast the ult. </w:t>
       </w:r>
     </w:p>
     <w:p>
@@ -4445,7 +5108,6 @@
         <w:ind w:left="360"/>
       </w:pPr>
       <w:r>
-        <w:lastRenderedPageBreak/>
         <w:t>Ult Fill Frame Transparency</w:t>
       </w:r>
     </w:p>
@@ -4528,13 +5190,7 @@
         </w:drawing>
       </w:r>
       <w:r>
-        <w:t xml:space="preserve">Ult Fill Frame Alpha (%, default: 100) </w:t>
-      </w:r>
-      <w:r>
-        <w:t>–</w:t>
-      </w:r>
-      <w:r>
-        <w:t xml:space="preserve"> Percentage value for setting the opacity (alpha) of the backdrop behind the ult fill frame. Also applies to companion ultimate.</w:t>
+        <w:t>Ult Fill Frame Alpha (%, default: 100) – Percentage value for setting the opacity (alpha) of the backdrop behind the ult fill frame. Also applies to companion ultimate.</w:t>
       </w:r>
       <w:r>
         <w:t xml:space="preserve"> </w:t>
@@ -4555,13 +5211,7 @@
         <w:t xml:space="preserve"> </w:t>
       </w:r>
       <w:r>
-        <w:t xml:space="preserve">– Percentage value for setting the opacity (alpha) of the </w:t>
-      </w:r>
-      <w:r>
-        <w:t>gold loop ult fill bar</w:t>
-      </w:r>
-      <w:r>
-        <w:t>. Also applies to companion ultimate.</w:t>
+        <w:t>– Percentage value for setting the opacity (alpha) of the gold loop ult fill bar. Also applies to companion ultimate.</w:t>
       </w:r>
     </w:p>
     <w:p>
@@ -4569,7 +5219,15 @@
         <w:ind w:left="360"/>
       </w:pPr>
       <w:r>
-        <w:t>Companion Ultimate Settings – the companion ultimate value will inherit font and size (but not color) of the player ultimate. Position of the companion ultimate slot can be adjusted.</w:t>
+        <w:t xml:space="preserve">Companion Ultimate Settings – the companion ultimate value will inherit font and size (but not color) of the player ultimate. </w:t>
+      </w:r>
+      <w:proofErr w:type="gramStart"/>
+      <w:r>
+        <w:t>Position</w:t>
+      </w:r>
+      <w:proofErr w:type="gramEnd"/>
+      <w:r>
+        <w:t xml:space="preserve"> of the companion ultimate slot can be adjusted.</w:t>
       </w:r>
     </w:p>
     <w:p>
@@ -4613,6 +5271,7 @@
         <w:pStyle w:val="Heading4"/>
       </w:pPr>
       <w:r>
+        <w:lastRenderedPageBreak/>
         <w:t>QUICKSLOT DISPLAY SETTINGS</w:t>
       </w:r>
     </w:p>
@@ -4684,18 +5343,25 @@
           </wp:anchor>
         </w:drawing>
       </w:r>
+      <w:proofErr w:type="spellStart"/>
       <w:r>
         <w:t>Q</w:t>
       </w:r>
       <w:r>
         <w:t>uickslot</w:t>
       </w:r>
-      <w:r>
-        <w:t xml:space="preserve"> cooldown duration (default: ON) – show the time remaining until the q</w:t>
+      <w:proofErr w:type="spellEnd"/>
+      <w:r>
+        <w:t xml:space="preserve"> cooldown duration (default: ON) – show the time remaining until the </w:t>
+      </w:r>
+      <w:proofErr w:type="spellStart"/>
+      <w:r>
+        <w:t>q</w:t>
       </w:r>
       <w:r>
         <w:t>uickslot</w:t>
       </w:r>
+      <w:proofErr w:type="spellEnd"/>
       <w:r>
         <w:t xml:space="preserve"> item is available to be used again</w:t>
       </w:r>
@@ -4714,18 +5380,33 @@
           <w:numId w:val="25"/>
         </w:numPr>
       </w:pPr>
+      <w:proofErr w:type="spellStart"/>
       <w:r>
         <w:t>Q</w:t>
       </w:r>
       <w:r>
         <w:t>uickslot</w:t>
       </w:r>
-      <w:r>
-        <w:t xml:space="preserve"> timer font (default: Univers 67) – select which font to use to display the q</w:t>
+      <w:proofErr w:type="spellEnd"/>
+      <w:r>
+        <w:t xml:space="preserve"> timer font (default: </w:t>
+      </w:r>
+      <w:proofErr w:type="spellStart"/>
+      <w:r>
+        <w:t>Univers</w:t>
+      </w:r>
+      <w:proofErr w:type="spellEnd"/>
+      <w:r>
+        <w:t xml:space="preserve"> 67) – select which font to use to display the </w:t>
+      </w:r>
+      <w:proofErr w:type="spellStart"/>
+      <w:r>
+        <w:t>q</w:t>
       </w:r>
       <w:r>
         <w:t>uickslot</w:t>
       </w:r>
+      <w:proofErr w:type="spellEnd"/>
       <w:r>
         <w:t xml:space="preserve"> cooldown</w:t>
       </w:r>
@@ -4738,12 +5419,14 @@
           <w:numId w:val="25"/>
         </w:numPr>
       </w:pPr>
+      <w:proofErr w:type="spellStart"/>
       <w:r>
         <w:t>Q</w:t>
       </w:r>
       <w:r>
         <w:t>uickslot</w:t>
       </w:r>
+      <w:proofErr w:type="spellEnd"/>
       <w:r>
         <w:t xml:space="preserve"> timer font size (default: </w:t>
       </w:r>
@@ -4751,11 +5434,16 @@
         <w:t>3</w:t>
       </w:r>
       <w:r>
-        <w:t>4) – adjust the font size of the q</w:t>
+        <w:t xml:space="preserve">4) – adjust the font size of the </w:t>
+      </w:r>
+      <w:proofErr w:type="spellStart"/>
+      <w:r>
+        <w:t>q</w:t>
       </w:r>
       <w:r>
         <w:t>uickslot</w:t>
       </w:r>
+      <w:proofErr w:type="spellEnd"/>
       <w:r>
         <w:t xml:space="preserve"> timer</w:t>
       </w:r>
@@ -4768,18 +5456,25 @@
           <w:numId w:val="25"/>
         </w:numPr>
       </w:pPr>
+      <w:proofErr w:type="spellStart"/>
       <w:r>
         <w:t>Q</w:t>
       </w:r>
       <w:r>
         <w:t>uickslot</w:t>
       </w:r>
-      <w:r>
-        <w:t xml:space="preserve"> timer font style (default: outline) – adjust font effects for the q</w:t>
+      <w:proofErr w:type="spellEnd"/>
+      <w:r>
+        <w:t xml:space="preserve"> timer font style (default: outline) – adjust font effects for the </w:t>
+      </w:r>
+      <w:proofErr w:type="spellStart"/>
+      <w:r>
+        <w:t>q</w:t>
       </w:r>
       <w:r>
         <w:t>uickslot</w:t>
       </w:r>
+      <w:proofErr w:type="spellEnd"/>
       <w:r>
         <w:t xml:space="preserve"> timer </w:t>
       </w:r>
@@ -4792,24 +5487,39 @@
           <w:numId w:val="25"/>
         </w:numPr>
       </w:pPr>
+      <w:proofErr w:type="spellStart"/>
       <w:r>
         <w:t>Q</w:t>
       </w:r>
       <w:r>
         <w:t>uickslot</w:t>
       </w:r>
-      <w:r>
-        <w:t xml:space="preserve"> timer color (default: R:255;G:128;B:51 –  </w:t>
+      <w:proofErr w:type="spellEnd"/>
+      <w:r>
+        <w:t xml:space="preserve"> timer color (default: R:</w:t>
+      </w:r>
+      <w:proofErr w:type="gramStart"/>
+      <w:r>
+        <w:t>255;G</w:t>
+      </w:r>
+      <w:proofErr w:type="gramEnd"/>
+      <w:r>
+        <w:t xml:space="preserve">:128;B:51 –  </w:t>
       </w:r>
       <w:r>
         <w:t>Tangerine</w:t>
       </w:r>
       <w:r>
-        <w:t>) – adjust the color of the q</w:t>
+        <w:t xml:space="preserve">) – adjust the color of the </w:t>
+      </w:r>
+      <w:proofErr w:type="spellStart"/>
+      <w:r>
+        <w:t>q</w:t>
       </w:r>
       <w:r>
         <w:t>uickslot</w:t>
       </w:r>
+      <w:proofErr w:type="spellEnd"/>
       <w:r>
         <w:t xml:space="preserve"> timer</w:t>
       </w:r>
@@ -4823,11 +5533,16 @@
         </w:numPr>
       </w:pPr>
       <w:r>
-        <w:t>Vertical (default: 10) – adjust the vertical offset of the q</w:t>
+        <w:t xml:space="preserve">Vertical (default: 10) – adjust the vertical offset of the </w:t>
+      </w:r>
+      <w:proofErr w:type="spellStart"/>
+      <w:r>
+        <w:t>q</w:t>
       </w:r>
       <w:r>
         <w:t>uickslot</w:t>
       </w:r>
+      <w:proofErr w:type="spellEnd"/>
       <w:r>
         <w:t xml:space="preserve"> timer (negative values shift the timer down, positive values shift it up)</w:t>
       </w:r>
@@ -4841,11 +5556,16 @@
         </w:numPr>
       </w:pPr>
       <w:r>
-        <w:t>Horizontal (default: 0) – adjust the horizontal offset of the q</w:t>
+        <w:t xml:space="preserve">Horizontal (default: 0) – adjust the horizontal offset of the </w:t>
+      </w:r>
+      <w:proofErr w:type="spellStart"/>
+      <w:r>
+        <w:t>q</w:t>
       </w:r>
       <w:r>
         <w:t>uickslot</w:t>
       </w:r>
+      <w:proofErr w:type="spellEnd"/>
       <w:r>
         <w:t xml:space="preserve"> timer (positive values shift the timer right, negative values shift it left</w:t>
       </w:r>
@@ -4855,138 +5575,146 @@
         <w:pStyle w:val="Heading3"/>
       </w:pPr>
       <w:r>
+        <w:t>KEYBOARD &amp; GAMEPAD SHARED</w:t>
+      </w:r>
+    </w:p>
+    <w:p>
+      <w:pPr>
+        <w:pStyle w:val="Heading4"/>
+      </w:pPr>
+      <w:r>
+        <w:t>Timer Fade</w:t>
+      </w:r>
+    </w:p>
+    <w:p>
+      <w:pPr>
+        <w:pStyle w:val="ListParagraph"/>
+        <w:numPr>
+          <w:ilvl w:val="0"/>
+          <w:numId w:val="16"/>
+        </w:numPr>
+      </w:pPr>
+      <w:r>
+        <w:t>Delay timer fade (default: ON) – Allow the timer label to display 0 for a set duration as a reminder that the ability has expired</w:t>
+      </w:r>
+    </w:p>
+    <w:p>
+      <w:pPr>
+        <w:pStyle w:val="ListParagraph"/>
+        <w:numPr>
+          <w:ilvl w:val="0"/>
+          <w:numId w:val="16"/>
+        </w:numPr>
+      </w:pPr>
+      <w:r>
+        <w:t xml:space="preserve">Fade delay (default: 2 seconds) – duration to keep the 0 timer if </w:t>
+      </w:r>
+      <w:r>
+        <w:t>“</w:t>
+      </w:r>
+      <w:r>
+        <w:t>Delay timer fade</w:t>
+      </w:r>
+      <w:r>
+        <w:t>”</w:t>
+      </w:r>
+      <w:r>
+        <w:t xml:space="preserve"> is on</w:t>
+      </w:r>
+    </w:p>
+    <w:p>
+      <w:pPr>
+        <w:pStyle w:val="Heading4"/>
+      </w:pPr>
+      <w:r>
+        <w:t>Duration Display Decimals</w:t>
+      </w:r>
+    </w:p>
+    <w:p>
+      <w:pPr>
+        <w:pStyle w:val="ListParagraph"/>
+        <w:numPr>
+          <w:ilvl w:val="0"/>
+          <w:numId w:val="17"/>
+        </w:numPr>
+      </w:pPr>
+      <w:r>
+        <w:t>Enable timer decimals (default: Expire) – Options: Always; will always display decimals for the ability timer. Expire; show ability timer decimals when abilities are near expiration.</w:t>
+      </w:r>
+    </w:p>
+    <w:p>
+      <w:pPr>
+        <w:pStyle w:val="ListParagraph"/>
+        <w:numPr>
+          <w:ilvl w:val="0"/>
+          <w:numId w:val="17"/>
+        </w:numPr>
+      </w:pPr>
+      <w:r>
+        <w:t xml:space="preserve">Decimals threshold </w:t>
+      </w:r>
+      <w:r>
+        <w:t>–</w:t>
+      </w:r>
+      <w:r>
+        <w:t xml:space="preserve"> </w:t>
+      </w:r>
+      <w:r>
+        <w:t xml:space="preserve">(default: 2 seconds) </w:t>
+      </w:r>
+      <w:r>
+        <w:t>the</w:t>
+      </w:r>
+      <w:r>
+        <w:t xml:space="preserve"> time remaining thresholds below which abilities will display decimals if “Enable timer decimals” is set to “expire”</w:t>
+      </w:r>
+    </w:p>
+    <w:p>
+      <w:pPr>
+        <w:pStyle w:val="Heading4"/>
+      </w:pPr>
+      <w:r>
+        <w:t>Display Changes for Expiring Effects</w:t>
+      </w:r>
+    </w:p>
+    <w:p>
+      <w:pPr>
+        <w:pStyle w:val="ListParagraph"/>
+        <w:numPr>
+          <w:ilvl w:val="0"/>
+          <w:numId w:val="18"/>
+        </w:numPr>
+      </w:pPr>
+      <w:r>
+        <w:t xml:space="preserve">Expiring timer threshold (default: 2 seconds) – </w:t>
+      </w:r>
+      <w:r>
+        <w:t xml:space="preserve">timers will be considered “expiring” and change to display decimals, or change their highlight color, </w:t>
+      </w:r>
+      <w:r>
+        <w:t xml:space="preserve">when </w:t>
+      </w:r>
+      <w:r>
+        <w:t>they</w:t>
+      </w:r>
+      <w:r>
+        <w:t xml:space="preserve"> fall below the selected </w:t>
+      </w:r>
+      <w:proofErr w:type="gramStart"/>
+      <w:r>
+        <w:t>amount</w:t>
+      </w:r>
+      <w:proofErr w:type="gramEnd"/>
+      <w:r>
+        <w:t xml:space="preserve"> of seconds remaining if their individual settings are enabled.</w:t>
+      </w:r>
+    </w:p>
+    <w:p>
+      <w:pPr>
+        <w:pStyle w:val="Heading4"/>
+      </w:pPr>
+      <w:r>
         <w:lastRenderedPageBreak/>
-        <w:t>KEYBOARD &amp; GAMEPAD SHARED</w:t>
-      </w:r>
-    </w:p>
-    <w:p>
-      <w:pPr>
-        <w:pStyle w:val="Heading4"/>
-      </w:pPr>
-      <w:r>
-        <w:t>Timer Fade</w:t>
-      </w:r>
-    </w:p>
-    <w:p>
-      <w:pPr>
-        <w:pStyle w:val="ListParagraph"/>
-        <w:numPr>
-          <w:ilvl w:val="0"/>
-          <w:numId w:val="16"/>
-        </w:numPr>
-      </w:pPr>
-      <w:r>
-        <w:t>Delay timer fade (default: ON) – Allow the timer label to display 0 for a set duration as a reminder that the ability has expired</w:t>
-      </w:r>
-    </w:p>
-    <w:p>
-      <w:pPr>
-        <w:pStyle w:val="ListParagraph"/>
-        <w:numPr>
-          <w:ilvl w:val="0"/>
-          <w:numId w:val="16"/>
-        </w:numPr>
-      </w:pPr>
-      <w:r>
-        <w:t xml:space="preserve">Fade delay (default: 2 seconds) – duration to keep the 0 timer if </w:t>
-      </w:r>
-      <w:r>
-        <w:t>“</w:t>
-      </w:r>
-      <w:r>
-        <w:t>Delay timer fade</w:t>
-      </w:r>
-      <w:r>
-        <w:t>”</w:t>
-      </w:r>
-      <w:r>
-        <w:t xml:space="preserve"> is on</w:t>
-      </w:r>
-    </w:p>
-    <w:p>
-      <w:pPr>
-        <w:pStyle w:val="Heading4"/>
-      </w:pPr>
-      <w:r>
-        <w:t>Duration Display Decimals</w:t>
-      </w:r>
-    </w:p>
-    <w:p>
-      <w:pPr>
-        <w:pStyle w:val="ListParagraph"/>
-        <w:numPr>
-          <w:ilvl w:val="0"/>
-          <w:numId w:val="17"/>
-        </w:numPr>
-      </w:pPr>
-      <w:r>
-        <w:t>Enable timer decimals (default: Expire) – Options: Always; will always display decimals for the ability timer. Expire; show ability timer decimals when abilities are near expiration.</w:t>
-      </w:r>
-    </w:p>
-    <w:p>
-      <w:pPr>
-        <w:pStyle w:val="ListParagraph"/>
-        <w:numPr>
-          <w:ilvl w:val="0"/>
-          <w:numId w:val="17"/>
-        </w:numPr>
-      </w:pPr>
-      <w:r>
-        <w:t xml:space="preserve">Decimals threshold </w:t>
-      </w:r>
-      <w:r>
-        <w:t>–</w:t>
-      </w:r>
-      <w:r>
-        <w:t xml:space="preserve"> </w:t>
-      </w:r>
-      <w:r>
-        <w:t xml:space="preserve">(default: 2 seconds) </w:t>
-      </w:r>
-      <w:r>
-        <w:t>the</w:t>
-      </w:r>
-      <w:r>
-        <w:t xml:space="preserve"> time remaining thresholds below which abilities will display decimals if “Enable timer decimals” is set to “expire”</w:t>
-      </w:r>
-    </w:p>
-    <w:p>
-      <w:pPr>
-        <w:pStyle w:val="Heading4"/>
-      </w:pPr>
-      <w:r>
-        <w:t>Display Changes for Expiring Effects</w:t>
-      </w:r>
-    </w:p>
-    <w:p>
-      <w:pPr>
-        <w:pStyle w:val="ListParagraph"/>
-        <w:numPr>
-          <w:ilvl w:val="0"/>
-          <w:numId w:val="18"/>
-        </w:numPr>
-      </w:pPr>
-      <w:r>
-        <w:t xml:space="preserve">Expiring timer threshold (default: 2 seconds) – </w:t>
-      </w:r>
-      <w:r>
-        <w:t xml:space="preserve">timers will be considered “expiring” and change to display decimals, or change their highlight color, </w:t>
-      </w:r>
-      <w:r>
-        <w:t xml:space="preserve">when </w:t>
-      </w:r>
-      <w:r>
-        <w:t>they</w:t>
-      </w:r>
-      <w:r>
-        <w:t xml:space="preserve"> fall below the selected amount of seconds remaining if their individual settings are enabled.</w:t>
-      </w:r>
-    </w:p>
-    <w:p>
-      <w:pPr>
-        <w:pStyle w:val="Heading4"/>
-      </w:pPr>
-      <w:r>
         <w:t>Timer Text</w:t>
       </w:r>
     </w:p>
@@ -5074,7 +5802,15 @@
         <w:t xml:space="preserve"> </w:t>
       </w:r>
       <w:r>
-        <w:t>G:255;B:0 –  Yellow)</w:t>
+        <w:t>G:</w:t>
+      </w:r>
+      <w:proofErr w:type="gramStart"/>
+      <w:r>
+        <w:t>255;B</w:t>
+      </w:r>
+      <w:proofErr w:type="gramEnd"/>
+      <w:r>
+        <w:t>:0 –  Yellow)</w:t>
       </w:r>
     </w:p>
     <w:p>
@@ -5170,7 +5906,15 @@
         </w:numPr>
       </w:pPr>
       <w:r>
-        <w:t>Select highlight color for expiring effects (default: R:255;G:0;B:0;A:179 –  Red)</w:t>
+        <w:t>Select highlight color for expiring effects (default: R:</w:t>
+      </w:r>
+      <w:proofErr w:type="gramStart"/>
+      <w:r>
+        <w:t>255;G</w:t>
+      </w:r>
+      <w:proofErr w:type="gramEnd"/>
+      <w:r>
+        <w:t>:0;B:0;A:179 –  Red)</w:t>
       </w:r>
     </w:p>
     <w:p/>
@@ -5200,7 +5944,6 @@
         <w:pStyle w:val="Heading3"/>
       </w:pPr>
       <w:r>
-        <w:lastRenderedPageBreak/>
         <w:t>TRACKED EFFECTS</w:t>
       </w:r>
     </w:p>
@@ -5226,8 +5969,21 @@
           <w:numId w:val="7"/>
         </w:numPr>
       </w:pPr>
-      <w:r>
-        <w:t>Accountwide Skill Settings (default: ON, requires reloadui) – by default skill configuration changes will be applied to all characters.</w:t>
+      <w:proofErr w:type="spellStart"/>
+      <w:r>
+        <w:t>Accountwide</w:t>
+      </w:r>
+      <w:proofErr w:type="spellEnd"/>
+      <w:r>
+        <w:t xml:space="preserve"> Skill Settings (default: ON, requires </w:t>
+      </w:r>
+      <w:proofErr w:type="spellStart"/>
+      <w:r>
+        <w:t>reloadui</w:t>
+      </w:r>
+      <w:proofErr w:type="spellEnd"/>
+      <w:r>
+        <w:t>) – by default skill configuration changes will be applied to all characters.</w:t>
       </w:r>
     </w:p>
     <w:p>
@@ -5283,7 +6039,15 @@
     </w:p>
     <w:p>
       <w:r>
-        <w:t>Confirm Change – after entering the configuration changes, select confirm change to apply the new configuration. Configuration changes will print a message to the chatbox describing the change made when confirmed</w:t>
+        <w:t xml:space="preserve">Confirm Change – after entering the configuration changes, select confirm change to apply the new configuration. Configuration changes will print a message to the </w:t>
+      </w:r>
+      <w:proofErr w:type="spellStart"/>
+      <w:r>
+        <w:t>chatbox</w:t>
+      </w:r>
+      <w:proofErr w:type="spellEnd"/>
+      <w:r>
+        <w:t xml:space="preserve"> describing the change made when confirmed</w:t>
       </w:r>
     </w:p>
     <w:p>
@@ -5291,6 +6055,7 @@
         <w:rPr>
           <w:noProof/>
         </w:rPr>
+        <w:lastRenderedPageBreak/>
         <mc:AlternateContent>
           <mc:Choice Requires="wpg">
             <w:drawing>
@@ -5606,7 +6371,15 @@
         <w:t xml:space="preserve"> </w:t>
       </w:r>
       <w:r>
-        <w:t>You can also select which effects you do not want to have tracked if you are not the source</w:t>
+        <w:t xml:space="preserve">You can also select which </w:t>
+      </w:r>
+      <w:proofErr w:type="spellStart"/>
+      <w:r>
+        <w:t>effects you</w:t>
+      </w:r>
+      <w:proofErr w:type="spellEnd"/>
+      <w:r>
+        <w:t xml:space="preserve"> do not want to have tracked if you are not the source</w:t>
       </w:r>
       <w:r>
         <w:t>.</w:t>
@@ -5621,7 +6394,15 @@
         </w:numPr>
       </w:pPr>
       <w:r>
-        <w:t>Track Buffs From Others (default: OFF) – by default only effect durations for effects applied by you will be tracked</w:t>
+        <w:t xml:space="preserve">Track Buffs </w:t>
+      </w:r>
+      <w:proofErr w:type="gramStart"/>
+      <w:r>
+        <w:t>From</w:t>
+      </w:r>
+      <w:proofErr w:type="gramEnd"/>
+      <w:r>
+        <w:t xml:space="preserve"> Others (default: OFF) – by default only effect durations for effects applied by you will be tracked</w:t>
       </w:r>
     </w:p>
     <w:p>
@@ -5645,7 +6426,15 @@
         </w:numPr>
       </w:pPr>
       <w:r>
-        <w:t>Add to Blacklist – requires the ability id of the effect to be blacklisted. To blacklist an ability enter the ability id and click “Confirm Blacklist”</w:t>
+        <w:t xml:space="preserve">Add to Blacklist – requires the ability id of the effect to be blacklisted. To blacklist an </w:t>
+      </w:r>
+      <w:proofErr w:type="gramStart"/>
+      <w:r>
+        <w:t>ability</w:t>
+      </w:r>
+      <w:proofErr w:type="gramEnd"/>
+      <w:r>
+        <w:t xml:space="preserve"> enter the ability id and click “Confirm Blacklist”</w:t>
       </w:r>
     </w:p>
     <w:p>
@@ -5666,12 +6455,29 @@
         <w:pStyle w:val="Heading3"/>
       </w:pPr>
       <w:r>
+        <w:lastRenderedPageBreak/>
         <w:t>DEBUFFS ON TARGET</w:t>
       </w:r>
     </w:p>
     <w:p>
       <w:r>
-        <w:t>By default FancyActionBar+ configures effect timers to track the basic ability duration. This feature enables an alternative behavior where the timers for debuffs will instead track durations for the given debuff on the specific enemy being targeted</w:t>
+        <w:t xml:space="preserve">By </w:t>
+      </w:r>
+      <w:proofErr w:type="gramStart"/>
+      <w:r>
+        <w:t>default</w:t>
+      </w:r>
+      <w:proofErr w:type="gramEnd"/>
+      <w:r>
+        <w:t xml:space="preserve"> </w:t>
+      </w:r>
+      <w:proofErr w:type="spellStart"/>
+      <w:r>
+        <w:t>FancyActionBar</w:t>
+      </w:r>
+      <w:proofErr w:type="spellEnd"/>
+      <w:r>
+        <w:t>+ configures effect timers to track the basic ability duration. This feature enables an alternative behavior where the timers for debuffs will instead track durations for the given debuff on the specific enemy being targeted</w:t>
       </w:r>
     </w:p>
     <w:p>
@@ -5695,7 +6501,31 @@
         </w:numPr>
       </w:pPr>
       <w:r>
-        <w:t>Keep Timers For Last Target (default: ON) – with this enabled, when you move your reticle away from the debuffed target it will keep the active duration for the target until a new enemy is targeted. With this OFF, the timer will only show while the reticle is on the debuffed target.</w:t>
+        <w:t xml:space="preserve">Keep Timers </w:t>
+      </w:r>
+      <w:proofErr w:type="gramStart"/>
+      <w:r>
+        <w:t>For</w:t>
+      </w:r>
+      <w:proofErr w:type="gramEnd"/>
+      <w:r>
+        <w:t xml:space="preserve"> Last Target (default: ON) – with this enabled, when you move your reticle away from the </w:t>
+      </w:r>
+      <w:proofErr w:type="spellStart"/>
+      <w:r>
+        <w:t>debuffed</w:t>
+      </w:r>
+      <w:proofErr w:type="spellEnd"/>
+      <w:r>
+        <w:t xml:space="preserve"> target it will keep the active duration for the target until a new enemy is targeted. With this OFF, the timer will only show while the reticle is on the </w:t>
+      </w:r>
+      <w:proofErr w:type="spellStart"/>
+      <w:r>
+        <w:t>debuffed</w:t>
+      </w:r>
+      <w:proofErr w:type="spellEnd"/>
+      <w:r>
+        <w:t xml:space="preserve"> target.</w:t>
       </w:r>
     </w:p>
     <w:p>
@@ -5707,7 +6537,15 @@
         </w:numPr>
       </w:pPr>
       <w:r>
-        <w:t xml:space="preserve">Show Stack Count for Overtaunt Debuff (default: OFF) - </w:t>
+        <w:t xml:space="preserve">Show Stack Count for </w:t>
+      </w:r>
+      <w:proofErr w:type="spellStart"/>
+      <w:r>
+        <w:t>Overtaunt</w:t>
+      </w:r>
+      <w:proofErr w:type="spellEnd"/>
+      <w:r>
+        <w:t xml:space="preserve"> Debuff (default: OFF) - </w:t>
       </w:r>
       <w:r>
         <w:t xml:space="preserve">Multiple taunt sources can cause an enemy to gain taunt immunity, this </w:t>
@@ -5779,7 +6617,6 @@
         </w:numPr>
       </w:pPr>
       <w:r>
-        <w:lastRenderedPageBreak/>
         <w:t>Maximum (default: 120 seconds) – effects with timers longer than this duration will not show on the action bar</w:t>
       </w:r>
     </w:p>
@@ -5880,7 +6717,15 @@
         </w:numPr>
       </w:pPr>
       <w:r>
-        <w:t>Show Instance Counter for One Active Instance (default: OFF) -  by default the instance counter will be hidden if there is only one instance of an effect active</w:t>
+        <w:t xml:space="preserve">Show Instance Counter for One Active Instance (default: OFF) </w:t>
+      </w:r>
+      <w:proofErr w:type="gramStart"/>
+      <w:r>
+        <w:t>-  by</w:t>
+      </w:r>
+      <w:proofErr w:type="gramEnd"/>
+      <w:r>
+        <w:t xml:space="preserve"> default the instance counter will be hidden if there is only one instance of an effect active</w:t>
       </w:r>
     </w:p>
     <w:p>
@@ -5907,7 +6752,15 @@
         </w:numPr>
       </w:pPr>
       <w:r>
-        <w:t>Add to Blacklist – requires the ability id of the effect to be blacklisted. To blacklist an ability enter the ability id and click “Confirm Blacklist”</w:t>
+        <w:t xml:space="preserve">Add to Blacklist – requires the ability id of the effect to be blacklisted. To blacklist an </w:t>
+      </w:r>
+      <w:proofErr w:type="gramStart"/>
+      <w:r>
+        <w:t>ability</w:t>
+      </w:r>
+      <w:proofErr w:type="gramEnd"/>
+      <w:r>
+        <w:t xml:space="preserve"> enter the ability id and click “Confirm Blacklist”</w:t>
       </w:r>
     </w:p>
     <w:p>
@@ -6006,7 +6859,15 @@
         <w:t xml:space="preserve"> (default: ON) – </w:t>
       </w:r>
       <w:r>
-        <w:t>Show stack count for abilities that can have multiple stacks, or can stack multiple times</w:t>
+        <w:t xml:space="preserve">Show stack count for abilities that can have multiple </w:t>
+      </w:r>
+      <w:proofErr w:type="gramStart"/>
+      <w:r>
+        <w:t>stacks, or</w:t>
+      </w:r>
+      <w:proofErr w:type="gramEnd"/>
+      <w:r>
+        <w:t xml:space="preserve"> can stack multiple times</w:t>
       </w:r>
       <w:r>
         <w:t>.</w:t>
@@ -6092,7 +6953,15 @@
         </w:numPr>
       </w:pPr>
       <w:r>
-        <w:t>Enable Perfect Weave (default: OFF, requires ReloadUI) – enables compatibility support for the Perfect Weave addon.</w:t>
+        <w:t xml:space="preserve">Enable Perfect Weave (default: OFF, requires </w:t>
+      </w:r>
+      <w:proofErr w:type="spellStart"/>
+      <w:r>
+        <w:t>ReloadUI</w:t>
+      </w:r>
+      <w:proofErr w:type="spellEnd"/>
+      <w:r>
+        <w:t>) – enables compatibility support for the Perfect Weave addon.</w:t>
       </w:r>
     </w:p>
     <w:p>
@@ -6115,7 +6984,15 @@
         <w:t>Show Enemy Markers (default: OFF) – display a red arrow over the head of enemies you are currently in combat with (</w:t>
       </w:r>
       <w:r>
-        <w:t>this replicates a similar feature found in the untaunted addon</w:t>
+        <w:t xml:space="preserve">this replicates a similar feature found in the </w:t>
+      </w:r>
+      <w:proofErr w:type="spellStart"/>
+      <w:r>
+        <w:t>untaunted</w:t>
+      </w:r>
+      <w:proofErr w:type="spellEnd"/>
+      <w:r>
+        <w:t xml:space="preserve"> addon</w:t>
       </w:r>
       <w:r>
         <w:t>)</w:t>
@@ -6252,7 +7129,15 @@
         </w:numPr>
       </w:pPr>
       <w:r>
-        <w:t>Fill color (default: R:51;G:153;B:255;A:255)</w:t>
+        <w:t>Fill color (default: R:</w:t>
+      </w:r>
+      <w:proofErr w:type="gramStart"/>
+      <w:r>
+        <w:t>51;G</w:t>
+      </w:r>
+      <w:proofErr w:type="gramEnd"/>
+      <w:r>
+        <w:t>:153;B:255;A:255)</w:t>
       </w:r>
     </w:p>
     <w:p>
@@ -6264,7 +7149,15 @@
         </w:numPr>
       </w:pPr>
       <w:r>
-        <w:t>Edge color (default: R:0;G:0;B:0;A:255)</w:t>
+        <w:t>Edge color (default: R:</w:t>
+      </w:r>
+      <w:proofErr w:type="gramStart"/>
+      <w:r>
+        <w:t>0;G</w:t>
+      </w:r>
+      <w:proofErr w:type="gramEnd"/>
+      <w:r>
+        <w:t>:0;B:0;A:255)</w:t>
       </w:r>
     </w:p>
     <w:sectPr>

</xml_diff>

<commit_message>
Support One Bar Reposition Toggle
</commit_message>
<xml_diff>
--- a/FancyActionBar+ User Guide.docx
+++ b/FancyActionBar+ User Guide.docx
@@ -19,7 +19,7 @@
         <w:t>.</w:t>
       </w:r>
       <w:r>
-        <w:t>6</w:t>
+        <w:t>7</w:t>
       </w:r>
     </w:p>
     <w:p>
@@ -54,31 +54,7 @@
           <w:sz w:val="24"/>
           <w:szCs w:val="24"/>
         </w:rPr>
-        <w:t>ancy Action Bar+ builds on the original Fancy Action Bar by @</w:t>
-      </w:r>
-      <w:proofErr w:type="gramStart"/>
-      <w:r>
-        <w:rPr>
-          <w:rFonts w:asciiTheme="minorHAnsi" w:eastAsiaTheme="minorHAnsi" w:hAnsiTheme="minorHAnsi" w:cstheme="minorBidi"/>
-          <w:i/>
-          <w:iCs/>
-          <w:color w:val="auto"/>
-          <w:sz w:val="24"/>
-          <w:szCs w:val="24"/>
-        </w:rPr>
-        <w:t>andy.s</w:t>
-      </w:r>
-      <w:proofErr w:type="gramEnd"/>
-      <w:r>
-        <w:rPr>
-          <w:rFonts w:asciiTheme="minorHAnsi" w:eastAsiaTheme="minorHAnsi" w:hAnsiTheme="minorHAnsi" w:cstheme="minorBidi"/>
-          <w:i/>
-          <w:iCs/>
-          <w:color w:val="auto"/>
-          <w:sz w:val="24"/>
-          <w:szCs w:val="24"/>
-        </w:rPr>
-        <w:t>, (enhance</w:t>
+        <w:t>ancy Action Bar+ builds on the original Fancy Action Bar by @andy.s, (enhance</w:t>
       </w:r>
       <w:r>
         <w:rPr>
@@ -180,6 +156,7 @@
         <w:br/>
       </w:r>
     </w:p>
+    <w:p/>
     <w:p>
       <w:pPr>
         <w:pStyle w:val="Heading2"/>
@@ -188,7 +165,7 @@
         <w:t>Changes in 2.8.</w:t>
       </w:r>
       <w:r>
-        <w:t>6</w:t>
+        <w:t>7</w:t>
       </w:r>
     </w:p>
     <w:p>
@@ -200,10 +177,13 @@
         </w:numPr>
       </w:pPr>
       <w:r>
-        <w:t xml:space="preserve">Bugfix for Ult </w:t>
-      </w:r>
-      <w:r>
-        <w:t>fill bar not refreshing on rezone</w:t>
+        <w:t xml:space="preserve">Add requested menu option to not reposition the action bar in locked action bar mode (toggle: </w:t>
+      </w:r>
+      <w:r>
+        <w:t>Reposition active bar when locked</w:t>
+      </w:r>
+      <w:r>
+        <w:t>)</w:t>
       </w:r>
     </w:p>
     <w:p>
@@ -215,6 +195,41 @@
         </w:numPr>
       </w:pPr>
       <w:r>
+        <w:t>Bugfix for Ult fill bar not refreshing on rezone</w:t>
+      </w:r>
+      <w:r>
+        <w:t xml:space="preserve"> (again)</w:t>
+      </w:r>
+    </w:p>
+    <w:p>
+      <w:pPr>
+        <w:pStyle w:val="Heading2"/>
+      </w:pPr>
+      <w:r>
+        <w:t>Changes in 2.8.6</w:t>
+      </w:r>
+    </w:p>
+    <w:p>
+      <w:pPr>
+        <w:pStyle w:val="ListParagraph"/>
+        <w:numPr>
+          <w:ilvl w:val="0"/>
+          <w:numId w:val="28"/>
+        </w:numPr>
+      </w:pPr>
+      <w:r>
+        <w:t>Bugfix for Ult fill bar not refreshing on rezone</w:t>
+      </w:r>
+    </w:p>
+    <w:p>
+      <w:pPr>
+        <w:pStyle w:val="ListParagraph"/>
+        <w:numPr>
+          <w:ilvl w:val="0"/>
+          <w:numId w:val="28"/>
+        </w:numPr>
+      </w:pPr>
+      <w:r>
         <w:t>Bugfix for when a debuff ability is tracking stacks from a buff</w:t>
       </w:r>
     </w:p>
@@ -382,6 +397,7 @@
         </w:numPr>
       </w:pPr>
       <w:r>
+        <w:lastRenderedPageBreak/>
         <w:t xml:space="preserve">Fix prior known issue with companion ult slot appearing when it </w:t>
       </w:r>
       <w:r>
@@ -425,7 +441,6 @@
         <w:pStyle w:val="Heading2"/>
       </w:pPr>
       <w:r>
-        <w:lastRenderedPageBreak/>
         <w:t>Changes in 2.</w:t>
       </w:r>
       <w:r>
@@ -453,15 +468,7 @@
         <w:t>Force enable gamepad Action Bar style</w:t>
       </w:r>
       <w:r>
-        <w:t xml:space="preserve">). Note that enabling this setting will cause FancyActionBar+ to use the menu options for customizing the gamepad UI. </w:t>
-      </w:r>
-      <w:proofErr w:type="gramStart"/>
-      <w:r>
-        <w:t>Additionally</w:t>
-      </w:r>
-      <w:proofErr w:type="gramEnd"/>
-      <w:r>
-        <w:t xml:space="preserve"> the default (OFF) setting is incompatible with the standalone “Animated Action Bar” addon. Enable this setting to resolve the UI conflicts.</w:t>
+        <w:t>). Note that enabling this setting will cause FancyActionBar+ to use the menu options for customizing the gamepad UI. Additionally the default (OFF) setting is incompatible with the standalone “Animated Action Bar” addon. Enable this setting to resolve the UI conflicts.</w:t>
       </w:r>
     </w:p>
     <w:p>
@@ -618,6 +625,7 @@
         <w:pStyle w:val="Heading2"/>
       </w:pPr>
       <w:r>
+        <w:lastRenderedPageBreak/>
         <w:t>ACTIONBAR</w:t>
       </w:r>
       <w:r>
@@ -667,8 +675,177 @@
         </w:numPr>
       </w:pPr>
       <w:r>
+        <w:t>Actionbar size (default: 100%) slider to change the actionbar scale, supports making the actionbar smaller down to 30% of the default size, or up to 250% larger than the default size.</w:t>
+      </w:r>
+    </w:p>
+    <w:p>
+      <w:pPr>
+        <w:pStyle w:val="ListParagraph"/>
+        <w:numPr>
+          <w:ilvl w:val="0"/>
+          <w:numId w:val="8"/>
+        </w:numPr>
+      </w:pPr>
+      <w:r>
+        <w:t xml:space="preserve">Unlock Actionbar Position (Keyboard) </w:t>
+      </w:r>
+      <w:r>
+        <w:t xml:space="preserve">(default: OFF) </w:t>
+      </w:r>
+      <w:r>
+        <w:t>– switch to ON to allow changing the action bar position on screen when in keyboard mode. Will not affect the gamepad ui action bar position. Switch back to OFF when satisfied with the position.</w:t>
+      </w:r>
+    </w:p>
+    <w:p>
+      <w:pPr>
+        <w:pStyle w:val="Heading3"/>
+      </w:pPr>
+      <w:r>
+        <w:t>Gamepad UI</w:t>
+      </w:r>
+    </w:p>
+    <w:p>
+      <w:r>
+        <w:t>Same options as Keyboard UI, but applies to gamepad mode</w:t>
+      </w:r>
+    </w:p>
+    <w:p>
+      <w:pPr>
+        <w:pStyle w:val="ListParagraph"/>
+        <w:numPr>
+          <w:ilvl w:val="0"/>
+          <w:numId w:val="8"/>
+        </w:numPr>
+      </w:pPr>
+      <w:r>
+        <w:t>Enable Action Bar Resize (default: OFF) – enables the slider to change the actionbar size</w:t>
+      </w:r>
+    </w:p>
+    <w:p>
+      <w:pPr>
+        <w:pStyle w:val="ListParagraph"/>
+        <w:numPr>
+          <w:ilvl w:val="0"/>
+          <w:numId w:val="8"/>
+        </w:numPr>
+      </w:pPr>
+      <w:r>
+        <w:t>Actionbar size (default: 100%) slider to change the actionbar scale, supports making the actionbar smaller down to 30% of the default size, or up to 250% larger than the default size.</w:t>
+      </w:r>
+    </w:p>
+    <w:p>
+      <w:pPr>
+        <w:pStyle w:val="ListParagraph"/>
+        <w:numPr>
+          <w:ilvl w:val="0"/>
+          <w:numId w:val="8"/>
+        </w:numPr>
+      </w:pPr>
+      <w:r>
+        <w:t>Unlock Actionbar Position (</w:t>
+      </w:r>
+      <w:r>
+        <w:t>Gamepad</w:t>
+      </w:r>
+      <w:r>
+        <w:t xml:space="preserve">) </w:t>
+      </w:r>
+      <w:r>
+        <w:t xml:space="preserve">(default: OFF) </w:t>
+      </w:r>
+      <w:r>
+        <w:t>– switch to ON to allow changing the action bar position on screen when in gamepad mode. Will not affect the keyboard ui action bar position. Switch back to OFF when satisfied with the position.</w:t>
+      </w:r>
+    </w:p>
+    <w:p>
+      <w:pPr>
+        <w:pStyle w:val="Heading3"/>
+      </w:pPr>
+      <w:r>
+        <w:t>Additional Shared Options</w:t>
+      </w:r>
+    </w:p>
+    <w:p>
+      <w:pPr>
+        <w:pStyle w:val="ListParagraph"/>
+        <w:numPr>
+          <w:ilvl w:val="0"/>
+          <w:numId w:val="8"/>
+        </w:numPr>
+      </w:pPr>
+      <w:r>
+        <w:t>Center Horizontally – Will center the action bar position horizontally on the screen</w:t>
+      </w:r>
+    </w:p>
+    <w:p>
+      <w:pPr>
+        <w:pStyle w:val="ListParagraph"/>
+        <w:numPr>
+          <w:ilvl w:val="0"/>
+          <w:numId w:val="8"/>
+        </w:numPr>
+      </w:pPr>
+      <w:r>
+        <w:t>Center Vertically – Will center the action bar position vertically on the screen</w:t>
+      </w:r>
+    </w:p>
+    <w:p>
+      <w:pPr>
+        <w:pStyle w:val="ListParagraph"/>
+        <w:numPr>
+          <w:ilvl w:val="0"/>
+          <w:numId w:val="8"/>
+        </w:numPr>
+      </w:pPr>
+      <w:r>
+        <w:t>Undo Last Move – Resets the action bar to the position it was in prior to last being repositioned by the user (after the initial Undo operation, will toggle between the moved and undone positions)</w:t>
+      </w:r>
+    </w:p>
+    <w:p>
+      <w:pPr>
+        <w:pStyle w:val="ListParagraph"/>
+        <w:numPr>
+          <w:ilvl w:val="0"/>
+          <w:numId w:val="8"/>
+        </w:numPr>
+      </w:pPr>
+      <w:r>
+        <w:t xml:space="preserve">Reset Actionbar Position – Resets the action bar to the default Fancy Action Bar+ UI position </w:t>
+      </w:r>
+    </w:p>
+    <w:p>
+      <w:pPr>
+        <w:pStyle w:val="Heading3"/>
+      </w:pPr>
+      <w:r>
         <w:lastRenderedPageBreak/>
-        <w:t>Actionbar size (default: 100%) slider to change the actionbar scale, supports making the actionbar smaller down to 30% of the default size, or up to 250% larger than the default size.</w:t>
+        <w:t>Adjust Quickslot Position</w:t>
+      </w:r>
+    </w:p>
+    <w:p>
+      <w:r>
+        <w:t>A</w:t>
+      </w:r>
+      <w:r>
+        <w:t xml:space="preserve">pplies an offset to the quickslot position. </w:t>
+      </w:r>
+      <w:r>
+        <w:t>Applies to Keyboard UI or Gamepad UI depending on which UI mode is active</w:t>
+      </w:r>
+      <w:r>
+        <w:t>.</w:t>
+      </w:r>
+    </w:p>
+    <w:p>
+      <w:pPr>
+        <w:pStyle w:val="ListParagraph"/>
+        <w:numPr>
+          <w:ilvl w:val="0"/>
+          <w:numId w:val="29"/>
+        </w:numPr>
+      </w:pPr>
+      <w:r>
+        <w:t>Horizontal (X) Position (default: 0), negative values move the slot left, positive values move it right.</w:t>
       </w:r>
     </w:p>
     <w:p>
@@ -680,13 +857,7 @@
         </w:numPr>
       </w:pPr>
       <w:r>
-        <w:t xml:space="preserve">Unlock Actionbar Position (Keyboard) </w:t>
-      </w:r>
-      <w:r>
-        <w:t xml:space="preserve">(default: OFF) </w:t>
-      </w:r>
-      <w:r>
-        <w:t>– switch to ON to allow changing the action bar position on screen when in keyboard mode. Will not affect the gamepad ui action bar position. Switch back to OFF when satisfied with the position.</w:t>
+        <w:t xml:space="preserve">Vertical (Y) Position (default: 0), negative values move the slot up, positive values move it down. </w:t>
       </w:r>
     </w:p>
     <w:p>
@@ -694,170 +865,6 @@
         <w:pStyle w:val="Heading3"/>
       </w:pPr>
       <w:r>
-        <w:t>Gamepad UI</w:t>
-      </w:r>
-    </w:p>
-    <w:p>
-      <w:r>
-        <w:t>Same options as Keyboard UI, but applies to gamepad mode</w:t>
-      </w:r>
-    </w:p>
-    <w:p>
-      <w:pPr>
-        <w:pStyle w:val="ListParagraph"/>
-        <w:numPr>
-          <w:ilvl w:val="0"/>
-          <w:numId w:val="8"/>
-        </w:numPr>
-      </w:pPr>
-      <w:r>
-        <w:t>Enable Action Bar Resize (default: OFF) – enables the slider to change the actionbar size</w:t>
-      </w:r>
-    </w:p>
-    <w:p>
-      <w:pPr>
-        <w:pStyle w:val="ListParagraph"/>
-        <w:numPr>
-          <w:ilvl w:val="0"/>
-          <w:numId w:val="8"/>
-        </w:numPr>
-      </w:pPr>
-      <w:r>
-        <w:t>Actionbar size (default: 100%) slider to change the actionbar scale, supports making the actionbar smaller down to 30% of the default size, or up to 250% larger than the default size.</w:t>
-      </w:r>
-    </w:p>
-    <w:p>
-      <w:pPr>
-        <w:pStyle w:val="ListParagraph"/>
-        <w:numPr>
-          <w:ilvl w:val="0"/>
-          <w:numId w:val="8"/>
-        </w:numPr>
-      </w:pPr>
-      <w:r>
-        <w:t>Unlock Actionbar Position (</w:t>
-      </w:r>
-      <w:r>
-        <w:t>Gamepad</w:t>
-      </w:r>
-      <w:r>
-        <w:t xml:space="preserve">) </w:t>
-      </w:r>
-      <w:r>
-        <w:t xml:space="preserve">(default: OFF) </w:t>
-      </w:r>
-      <w:r>
-        <w:t>– switch to ON to allow changing the action bar position on screen when in gamepad mode. Will not affect the keyboard ui action bar position. Switch back to OFF when satisfied with the position.</w:t>
-      </w:r>
-    </w:p>
-    <w:p>
-      <w:pPr>
-        <w:pStyle w:val="Heading3"/>
-      </w:pPr>
-      <w:r>
-        <w:t>Additional Shared Options</w:t>
-      </w:r>
-    </w:p>
-    <w:p>
-      <w:pPr>
-        <w:pStyle w:val="ListParagraph"/>
-        <w:numPr>
-          <w:ilvl w:val="0"/>
-          <w:numId w:val="8"/>
-        </w:numPr>
-      </w:pPr>
-      <w:r>
-        <w:t>Center Horizontally – Will center the action bar position horizontally on the screen</w:t>
-      </w:r>
-    </w:p>
-    <w:p>
-      <w:pPr>
-        <w:pStyle w:val="ListParagraph"/>
-        <w:numPr>
-          <w:ilvl w:val="0"/>
-          <w:numId w:val="8"/>
-        </w:numPr>
-      </w:pPr>
-      <w:r>
-        <w:t>Center Vertically – Will center the action bar position vertically on the screen</w:t>
-      </w:r>
-    </w:p>
-    <w:p>
-      <w:pPr>
-        <w:pStyle w:val="ListParagraph"/>
-        <w:numPr>
-          <w:ilvl w:val="0"/>
-          <w:numId w:val="8"/>
-        </w:numPr>
-      </w:pPr>
-      <w:r>
-        <w:t>Undo Last Move – Resets the action bar to the position it was in prior to last being repositioned by the user (after the initial Undo operation, will toggle between the moved and undone positions)</w:t>
-      </w:r>
-    </w:p>
-    <w:p>
-      <w:pPr>
-        <w:pStyle w:val="ListParagraph"/>
-        <w:numPr>
-          <w:ilvl w:val="0"/>
-          <w:numId w:val="8"/>
-        </w:numPr>
-      </w:pPr>
-      <w:r>
-        <w:t xml:space="preserve">Reset Actionbar Position – Resets the action bar to the default Fancy Action Bar+ UI position </w:t>
-      </w:r>
-    </w:p>
-    <w:p>
-      <w:pPr>
-        <w:pStyle w:val="Heading3"/>
-      </w:pPr>
-      <w:r>
-        <w:t>Adjust Quickslot Position</w:t>
-      </w:r>
-    </w:p>
-    <w:p>
-      <w:r>
-        <w:t>A</w:t>
-      </w:r>
-      <w:r>
-        <w:t xml:space="preserve">pplies an offset to the quickslot position. </w:t>
-      </w:r>
-      <w:r>
-        <w:t>Applies to Keyboard UI or Gamepad UI depending on which UI mode is active</w:t>
-      </w:r>
-      <w:r>
-        <w:t>.</w:t>
-      </w:r>
-    </w:p>
-    <w:p>
-      <w:pPr>
-        <w:pStyle w:val="ListParagraph"/>
-        <w:numPr>
-          <w:ilvl w:val="0"/>
-          <w:numId w:val="29"/>
-        </w:numPr>
-      </w:pPr>
-      <w:r>
-        <w:t>Horizontal (X) Position (default: 0), negative values move the slot left, positive values move it right.</w:t>
-      </w:r>
-    </w:p>
-    <w:p>
-      <w:pPr>
-        <w:pStyle w:val="ListParagraph"/>
-        <w:numPr>
-          <w:ilvl w:val="0"/>
-          <w:numId w:val="8"/>
-        </w:numPr>
-      </w:pPr>
-      <w:r>
-        <w:t xml:space="preserve">Vertical (Y) Position (default: 0), negative values move the slot up, positive values move it down. </w:t>
-      </w:r>
-    </w:p>
-    <w:p>
-      <w:pPr>
-        <w:pStyle w:val="Heading3"/>
-      </w:pPr>
-      <w:r>
-        <w:lastRenderedPageBreak/>
         <w:t>Adjust Ultimate Slot Position</w:t>
       </w:r>
       <w:r>
@@ -1061,7 +1068,11 @@
         </w:numPr>
       </w:pPr>
       <w:r>
-        <w:t>Vertical (Y) Position (default: 0) - Adjusts the relative position of the front and back action bars along the Y (vertical) axis. This setting effectively changes the gap between the top and bottom bar. Recommended setting: 4 for a gap that matches the gap between action buttons.</w:t>
+        <w:t xml:space="preserve">Vertical (Y) Position (default: 0) - Adjusts the relative position of the front and back action bars along the Y (vertical) axis. This setting effectively changes the gap </w:t>
+      </w:r>
+      <w:r>
+        <w:lastRenderedPageBreak/>
+        <w:t>between the top and bottom bar. Recommended setting: 4 for a gap that matches the gap between action buttons.</w:t>
       </w:r>
     </w:p>
     <w:p>
@@ -1073,15 +1084,7 @@
         </w:numPr>
       </w:pPr>
       <w:r>
-        <w:t xml:space="preserve">Button (X) Spacing (default: 4 </w:t>
-      </w:r>
-      <w:proofErr w:type="gramStart"/>
-      <w:r>
-        <w:t>keyboard</w:t>
-      </w:r>
-      <w:proofErr w:type="gramEnd"/>
-      <w:r>
-        <w:t xml:space="preserve">; 10 gamepad) – Adjusts the spacing between action buttons within the action bar. </w:t>
+        <w:t xml:space="preserve">Button (X) Spacing (default: 4 keyboard; 10 gamepad) – Adjusts the spacing between action buttons within the action bar. </w:t>
       </w:r>
     </w:p>
     <w:p/>
@@ -1090,7 +1093,6 @@
         <w:pStyle w:val="Heading2"/>
       </w:pPr>
       <w:r>
-        <w:lastRenderedPageBreak/>
         <w:t>GENERAL</w:t>
       </w:r>
     </w:p>
@@ -1232,6 +1234,7 @@
         <w:pStyle w:val="Heading2"/>
       </w:pPr>
       <w:r>
+        <w:lastRenderedPageBreak/>
         <w:t>UI CUSTOMIZATION</w:t>
       </w:r>
     </w:p>
@@ -1336,15 +1339,7 @@
         </w:numPr>
       </w:pPr>
       <w:r>
-        <w:t>Frame color (default: R:</w:t>
-      </w:r>
-      <w:proofErr w:type="gramStart"/>
-      <w:r>
-        <w:t>0;G</w:t>
-      </w:r>
-      <w:proofErr w:type="gramEnd"/>
-      <w:r>
-        <w:t>:0;B:0;A:255 –  Black) – allows customization of the ability frame color</w:t>
+        <w:t>Frame color (default: R:0;G:0;B:0;A:255 –  Black) – allows customization of the ability frame color</w:t>
       </w:r>
     </w:p>
     <w:p>
@@ -1359,7 +1354,6 @@
         <w:rPr>
           <w:noProof/>
         </w:rPr>
-        <w:lastRenderedPageBreak/>
         <w:drawing>
           <wp:anchor distT="0" distB="0" distL="114300" distR="114300" simplePos="0" relativeHeight="251665408" behindDoc="0" locked="0" layoutInCell="1" allowOverlap="1" wp14:anchorId="34B65BD9" wp14:editId="1C08E706">
             <wp:simplePos x="0" y="0"/>
@@ -1574,15 +1568,7 @@
         </w:numPr>
       </w:pPr>
       <w:r>
-        <w:t>Highlight color (default: R:</w:t>
-      </w:r>
-      <w:proofErr w:type="gramStart"/>
-      <w:r>
-        <w:t>0;G</w:t>
-      </w:r>
-      <w:proofErr w:type="gramEnd"/>
-      <w:r>
-        <w:t>:255;B:0;A:179 –  Green)</w:t>
+        <w:t>Highlight color (default: R:0;G:255;B:0;A:179 –  Green)</w:t>
       </w:r>
     </w:p>
     <w:p>
@@ -1673,15 +1659,7 @@
         </w:drawing>
       </w:r>
       <w:r>
-        <w:t>Arrow color (default: R:</w:t>
-      </w:r>
-      <w:proofErr w:type="gramStart"/>
-      <w:r>
-        <w:t>0;G</w:t>
-      </w:r>
-      <w:proofErr w:type="gramEnd"/>
-      <w:r>
-        <w:t xml:space="preserve">:255;B:0;A:255 –  Green) </w:t>
+        <w:t xml:space="preserve">Arrow color (default: R:0;G:255;B:0;A:255 –  Green) </w:t>
       </w:r>
     </w:p>
     <w:p>
@@ -1746,15 +1724,7 @@
         </w:numPr>
       </w:pPr>
       <w:r>
-        <w:t xml:space="preserve">Force </w:t>
-      </w:r>
-      <w:proofErr w:type="gramStart"/>
-      <w:r>
-        <w:t>enable</w:t>
-      </w:r>
-      <w:proofErr w:type="gramEnd"/>
-      <w:r>
-        <w:t xml:space="preserve"> gamepad Action Bar style</w:t>
+        <w:t>Force enable gamepad Action Bar style</w:t>
       </w:r>
       <w:r>
         <w:t xml:space="preserve"> (default: OFF) – </w:t>
@@ -1772,6 +1742,7 @@
         </w:numPr>
       </w:pPr>
       <w:r>
+        <w:lastRenderedPageBreak/>
         <w:t>Use thin gamepad button frames borders (default: OFF) – Replaces the default gamepad frames with a minimal 1px black frame border with no backdrop.</w:t>
       </w:r>
     </w:p>
@@ -1830,7 +1801,6 @@
         </w:numPr>
       </w:pPr>
       <w:r>
-        <w:lastRenderedPageBreak/>
         <w:t>Show gamepad ult</w:t>
       </w:r>
       <w:r>
@@ -1957,11 +1927,23 @@
         </w:numPr>
       </w:pPr>
       <w:r>
+        <w:t xml:space="preserve">Reposition active bar when locked (default: ON) - When the locked action bar is hidden the ui will reposition the active bar to center it, aligned with the default quickslot and ult slot positions. If disabled, the inactive bar will be hidden but the action bar will not be repositioned (this does not work properly for when the back bar is the active bar.) </w:t>
+      </w:r>
+    </w:p>
+    <w:p>
+      <w:pPr>
+        <w:pStyle w:val="ListParagraph"/>
+        <w:numPr>
+          <w:ilvl w:val="0"/>
+          <w:numId w:val="15"/>
+        </w:numPr>
+      </w:pPr>
+      <w:r>
         <w:rPr>
           <w:noProof/>
         </w:rPr>
         <w:drawing>
-          <wp:anchor distT="0" distB="0" distL="114300" distR="114300" simplePos="0" relativeHeight="251669504" behindDoc="0" locked="0" layoutInCell="1" allowOverlap="1" wp14:anchorId="47A4DA9B" wp14:editId="30C21A01">
+          <wp:anchor distT="0" distB="0" distL="114300" distR="114300" simplePos="0" relativeHeight="251669504" behindDoc="0" locked="0" layoutInCell="1" allowOverlap="1" wp14:anchorId="47A4DA9B" wp14:editId="05AA1372">
             <wp:simplePos x="0" y="0"/>
             <wp:positionH relativeFrom="column">
               <wp:posOffset>4979670</wp:posOffset>
@@ -2028,7 +2010,7 @@
           <w:noProof/>
         </w:rPr>
         <w:drawing>
-          <wp:anchor distT="0" distB="0" distL="114300" distR="114300" simplePos="0" relativeHeight="251668480" behindDoc="0" locked="0" layoutInCell="1" allowOverlap="1" wp14:anchorId="468F45FA" wp14:editId="1D6E6FC2">
+          <wp:anchor distT="0" distB="0" distL="114300" distR="114300" simplePos="0" relativeHeight="251668480" behindDoc="0" locked="0" layoutInCell="1" allowOverlap="1" wp14:anchorId="468F45FA" wp14:editId="62738B0B">
             <wp:simplePos x="0" y="0"/>
             <wp:positionH relativeFrom="column">
               <wp:posOffset>4958715</wp:posOffset>
@@ -2099,6 +2081,7 @@
         <w:pStyle w:val="Heading3"/>
       </w:pPr>
       <w:r>
+        <w:lastRenderedPageBreak/>
         <w:t>Toggled Ability Highlight</w:t>
       </w:r>
     </w:p>
@@ -2133,15 +2116,7 @@
         </w:numPr>
       </w:pPr>
       <w:r>
-        <w:t>Toggled highlight color (default: R:</w:t>
-      </w:r>
-      <w:proofErr w:type="gramStart"/>
-      <w:r>
-        <w:t>255;G</w:t>
-      </w:r>
-      <w:proofErr w:type="gramEnd"/>
-      <w:r>
-        <w:t>:255;B</w:t>
+        <w:t>Toggled highlight color (default: R:255;G:255;B</w:t>
       </w:r>
       <w:r>
         <w:t>:</w:t>
@@ -2160,7 +2135,6 @@
         <w:pStyle w:val="Heading2"/>
       </w:pPr>
       <w:r>
-        <w:lastRenderedPageBreak/>
         <w:t>TIMER DISPLAY</w:t>
       </w:r>
     </w:p>
@@ -2255,15 +2229,7 @@
         <w:t>Timer color</w:t>
       </w:r>
       <w:r>
-        <w:t xml:space="preserve"> (default: R:</w:t>
-      </w:r>
-      <w:proofErr w:type="gramStart"/>
-      <w:r>
-        <w:t>255;G</w:t>
-      </w:r>
-      <w:proofErr w:type="gramEnd"/>
-      <w:r>
-        <w:t>:255;B:255 –  White) – adjust the color of the ability timer (when not overridden by expiration settings)</w:t>
+        <w:t xml:space="preserve"> (default: R:255;G:255;B:255 –  White) – adjust the color of the ability timer (when not overridden by expiration settings)</w:t>
       </w:r>
     </w:p>
     <w:p>
@@ -2489,15 +2455,7 @@
         </w:numPr>
       </w:pPr>
       <w:r>
-        <w:t>Stack color (default: R:</w:t>
-      </w:r>
-      <w:proofErr w:type="gramStart"/>
-      <w:r>
-        <w:t>255;G</w:t>
-      </w:r>
-      <w:proofErr w:type="gramEnd"/>
-      <w:r>
-        <w:t>:204;B:0 –  Gold) – adjust the color of the stack counter</w:t>
+        <w:t>Stack color (default: R:255;G:204;B:0 –  Gold) – adjust the color of the stack counter</w:t>
       </w:r>
     </w:p>
     <w:p>
@@ -2509,6 +2467,7 @@
         </w:numPr>
       </w:pPr>
       <w:r>
+        <w:lastRenderedPageBreak/>
         <w:t>Horizontal position (default: 37, right aligned) – adjust the horizontal alignment of the stack counter on the action slot (smaller values shift the counter left, larger values shift it right).</w:t>
       </w:r>
     </w:p>
@@ -2529,7 +2488,6 @@
         <w:pStyle w:val="Heading4"/>
       </w:pPr>
       <w:r>
-        <w:lastRenderedPageBreak/>
         <w:t>TARGETS DISPLAY SETTINGS</w:t>
       </w:r>
     </w:p>
@@ -2682,15 +2640,7 @@
         <w:t>Target</w:t>
       </w:r>
       <w:r>
-        <w:t xml:space="preserve"> color (default: R:</w:t>
-      </w:r>
-      <w:proofErr w:type="gramStart"/>
-      <w:r>
-        <w:t>255;G</w:t>
-      </w:r>
-      <w:proofErr w:type="gramEnd"/>
-      <w:r>
-        <w:t xml:space="preserve">:204;B:0 –  Gold) – adjust the color of the </w:t>
+        <w:t xml:space="preserve"> color (default: R:255;G:204;B:0 –  Gold) – adjust the color of the </w:t>
       </w:r>
       <w:r>
         <w:t>target</w:t>
@@ -2866,6 +2816,7 @@
         </w:numPr>
       </w:pPr>
       <w:r>
+        <w:lastRenderedPageBreak/>
         <w:t xml:space="preserve">Ultimate timer font style (default: thick-outline) – adjust font effects for the </w:t>
       </w:r>
       <w:r>
@@ -2881,15 +2832,7 @@
         </w:numPr>
       </w:pPr>
       <w:r>
-        <w:t>Ultimate timer color (default: R:</w:t>
-      </w:r>
-      <w:proofErr w:type="gramStart"/>
-      <w:r>
-        <w:t>255;G</w:t>
-      </w:r>
-      <w:proofErr w:type="gramEnd"/>
-      <w:r>
-        <w:t>:2</w:t>
+        <w:t>Ultimate timer color (default: R:255;G:2</w:t>
       </w:r>
       <w:r>
         <w:t>55</w:t>
@@ -2934,222 +2877,182 @@
         </w:numPr>
       </w:pPr>
       <w:r>
+        <w:t>Horizontal (default: 37) – adjust the horizontal offset of the ultimate timer (positive values shift the timer right, negative values shift it left, default is aligned to the outside right border of the ultimate slot)</w:t>
+      </w:r>
+    </w:p>
+    <w:p>
+      <w:pPr>
+        <w:pStyle w:val="Heading4"/>
+      </w:pPr>
+      <w:r>
+        <w:t>ULTIMATE VALUE SETTINGS</w:t>
+      </w:r>
+    </w:p>
+    <w:p>
+      <w:r>
+        <w:t>Options for configuring display of your current ultimate value</w:t>
+      </w:r>
+    </w:p>
+    <w:p>
+      <w:pPr>
+        <w:pStyle w:val="ListParagraph"/>
+        <w:numPr>
+          <w:ilvl w:val="0"/>
+          <w:numId w:val="22"/>
+        </w:numPr>
+      </w:pPr>
+      <w:r>
+        <w:t xml:space="preserve">Display ultimate number (default: </w:t>
+      </w:r>
+      <w:r>
+        <w:t>ON</w:t>
+      </w:r>
+      <w:r>
+        <w:t>) – display the current ultimate value</w:t>
+      </w:r>
+    </w:p>
+    <w:p>
+      <w:pPr>
+        <w:pStyle w:val="ListParagraph"/>
+        <w:numPr>
+          <w:ilvl w:val="0"/>
+          <w:numId w:val="22"/>
+        </w:numPr>
+      </w:pPr>
+      <w:r>
+        <w:t xml:space="preserve">Display Mode (default: current) – display options for the current ultimate value. “Current” displays the current ultimate value. “Current  / Cost (dynamic)” </w:t>
+      </w:r>
+      <w:r>
+        <w:t>displays</w:t>
+      </w:r>
+      <w:r>
+        <w:t xml:space="preserve"> the current value / ultimate cost when the current value is less than the cost, but switches to just displaying the current value if the current value is enough to cast the ultimate. “Current / Cost (static)” always displays both the current value and the </w:t>
+      </w:r>
+      <w:r>
+        <w:t>cost of the ultimate</w:t>
+      </w:r>
+    </w:p>
+    <w:p>
+      <w:pPr>
+        <w:pStyle w:val="ListParagraph"/>
+        <w:numPr>
+          <w:ilvl w:val="0"/>
+          <w:numId w:val="22"/>
+        </w:numPr>
+      </w:pPr>
+      <w:r>
+        <w:t xml:space="preserve">Ultimate value font (default: Univers 67) – select which font to </w:t>
+      </w:r>
+      <w:r>
+        <w:t xml:space="preserve">use to </w:t>
+      </w:r>
+      <w:r>
+        <w:t>display the ultimate value</w:t>
+      </w:r>
+    </w:p>
+    <w:p>
+      <w:pPr>
+        <w:pStyle w:val="ListParagraph"/>
+        <w:numPr>
+          <w:ilvl w:val="0"/>
+          <w:numId w:val="22"/>
+        </w:numPr>
+      </w:pPr>
+      <w:r>
+        <w:t>Ultimate value font size (default: 24) – adjust the font size of the ultimate value</w:t>
+      </w:r>
+    </w:p>
+    <w:p>
+      <w:pPr>
+        <w:pStyle w:val="ListParagraph"/>
+        <w:numPr>
+          <w:ilvl w:val="0"/>
+          <w:numId w:val="22"/>
+        </w:numPr>
+      </w:pPr>
+      <w:r>
+        <w:t>Ultimate value font style (default: thick-outline) – adjust font effects for the ultimate value</w:t>
+      </w:r>
+    </w:p>
+    <w:p>
+      <w:pPr>
+        <w:pStyle w:val="ListParagraph"/>
+        <w:numPr>
+          <w:ilvl w:val="0"/>
+          <w:numId w:val="22"/>
+        </w:numPr>
+      </w:pPr>
+      <w:r>
+        <w:t>Vertical (default: -5) – adjust the vertical offset of the ultimate value (negative values shift the timer down, positive values shift it up)</w:t>
+      </w:r>
+    </w:p>
+    <w:p>
+      <w:pPr>
+        <w:pStyle w:val="ListParagraph"/>
+        <w:numPr>
+          <w:ilvl w:val="0"/>
+          <w:numId w:val="22"/>
+        </w:numPr>
+      </w:pPr>
+      <w:r>
+        <w:t>Horizontal (default: -2) – adjust the horizontal offset of the ultimate timer (positive values shift the timer right, negative values shift it left.</w:t>
+      </w:r>
+    </w:p>
+    <w:p>
+      <w:pPr>
+        <w:ind w:left="360"/>
+      </w:pPr>
+      <w:r>
+        <w:t>Default is aligned to the inside bottom right border of the ultimate slot</w:t>
+      </w:r>
+    </w:p>
+    <w:p>
+      <w:pPr>
+        <w:pStyle w:val="ListParagraph"/>
+        <w:numPr>
+          <w:ilvl w:val="0"/>
+          <w:numId w:val="23"/>
+        </w:numPr>
+      </w:pPr>
+      <w:r>
+        <w:t>Ult Value Base Color (default: R:255;G:255;B:255 –  White) – Color to use for ultimate values if no other condition is met.</w:t>
+      </w:r>
+    </w:p>
+    <w:p>
+      <w:pPr>
+        <w:pStyle w:val="ListParagraph"/>
+        <w:numPr>
+          <w:ilvl w:val="0"/>
+          <w:numId w:val="23"/>
+        </w:numPr>
+      </w:pPr>
+      <w:r>
+        <w:t>Ult Usable Value Color (default: R:0;G:255;B:0 –  Green) – Switch to this color from Ult Value Base Color when the Ultimate becomes usable</w:t>
+      </w:r>
+    </w:p>
+    <w:p>
+      <w:pPr>
+        <w:pStyle w:val="ListParagraph"/>
+        <w:numPr>
+          <w:ilvl w:val="0"/>
+          <w:numId w:val="23"/>
+        </w:numPr>
+      </w:pPr>
+      <w:r>
+        <w:t>Ult Max Value Color (default: R:255;G:0;B:0 –  Red) – Switch to this color as maximum ultimate (500 ult)</w:t>
+      </w:r>
+    </w:p>
+    <w:p>
+      <w:pPr>
+        <w:pStyle w:val="ListParagraph"/>
+        <w:numPr>
+          <w:ilvl w:val="0"/>
+          <w:numId w:val="23"/>
+        </w:numPr>
+      </w:pPr>
+      <w:r>
         <w:lastRenderedPageBreak/>
-        <w:t>Horizontal (default: 37) – adjust the horizontal offset of the ultimate timer (positive values shift the timer right, negative values shift it left, default is aligned to the outside right border of the ultimate slot)</w:t>
-      </w:r>
-    </w:p>
-    <w:p>
-      <w:pPr>
-        <w:pStyle w:val="Heading4"/>
-      </w:pPr>
-      <w:r>
-        <w:t>ULTIMATE VALUE SETTINGS</w:t>
-      </w:r>
-    </w:p>
-    <w:p>
-      <w:r>
-        <w:t>Options for configuring display of your current ultimate value</w:t>
-      </w:r>
-    </w:p>
-    <w:p>
-      <w:pPr>
-        <w:pStyle w:val="ListParagraph"/>
-        <w:numPr>
-          <w:ilvl w:val="0"/>
-          <w:numId w:val="22"/>
-        </w:numPr>
-      </w:pPr>
-      <w:r>
-        <w:t xml:space="preserve">Display ultimate number (default: </w:t>
-      </w:r>
-      <w:r>
-        <w:t>ON</w:t>
-      </w:r>
-      <w:r>
-        <w:t>) – display the current ultimate value</w:t>
-      </w:r>
-    </w:p>
-    <w:p>
-      <w:pPr>
-        <w:pStyle w:val="ListParagraph"/>
-        <w:numPr>
-          <w:ilvl w:val="0"/>
-          <w:numId w:val="22"/>
-        </w:numPr>
-      </w:pPr>
-      <w:r>
-        <w:t>Display Mode (default: current) – display options for the current ultimate value. “Current” displays the current ultimate value. “</w:t>
-      </w:r>
-      <w:proofErr w:type="gramStart"/>
-      <w:r>
-        <w:t>Current  /</w:t>
-      </w:r>
-      <w:proofErr w:type="gramEnd"/>
-      <w:r>
-        <w:t xml:space="preserve"> Cost (dynamic)” </w:t>
-      </w:r>
-      <w:r>
-        <w:t>displays</w:t>
-      </w:r>
-      <w:r>
-        <w:t xml:space="preserve"> the current value / ultimate cost when the current value is less than the cost, but switches to just displaying the current value if the current value is enough to cast the ultimate. “Current / Cost (static)” always displays both the current value and the </w:t>
-      </w:r>
-      <w:r>
-        <w:t>cost of the ultimate</w:t>
-      </w:r>
-    </w:p>
-    <w:p>
-      <w:pPr>
-        <w:pStyle w:val="ListParagraph"/>
-        <w:numPr>
-          <w:ilvl w:val="0"/>
-          <w:numId w:val="22"/>
-        </w:numPr>
-      </w:pPr>
-      <w:r>
-        <w:t xml:space="preserve">Ultimate value font (default: Univers 67) – select which font to </w:t>
-      </w:r>
-      <w:r>
-        <w:t xml:space="preserve">use to </w:t>
-      </w:r>
-      <w:r>
-        <w:t>display the ultimate value</w:t>
-      </w:r>
-    </w:p>
-    <w:p>
-      <w:pPr>
-        <w:pStyle w:val="ListParagraph"/>
-        <w:numPr>
-          <w:ilvl w:val="0"/>
-          <w:numId w:val="22"/>
-        </w:numPr>
-      </w:pPr>
-      <w:r>
-        <w:t>Ultimate value font size (default: 24) – adjust the font size of the ultimate value</w:t>
-      </w:r>
-    </w:p>
-    <w:p>
-      <w:pPr>
-        <w:pStyle w:val="ListParagraph"/>
-        <w:numPr>
-          <w:ilvl w:val="0"/>
-          <w:numId w:val="22"/>
-        </w:numPr>
-      </w:pPr>
-      <w:r>
-        <w:t>Ultimate value font style (default: thick-outline) – adjust font effects for the ultimate value</w:t>
-      </w:r>
-    </w:p>
-    <w:p>
-      <w:pPr>
-        <w:pStyle w:val="ListParagraph"/>
-        <w:numPr>
-          <w:ilvl w:val="0"/>
-          <w:numId w:val="22"/>
-        </w:numPr>
-      </w:pPr>
-      <w:r>
-        <w:t>Vertical (default: -5) – adjust the vertical offset of the ultimate value (negative values shift the timer down, positive values shift it up)</w:t>
-      </w:r>
-    </w:p>
-    <w:p>
-      <w:pPr>
-        <w:pStyle w:val="ListParagraph"/>
-        <w:numPr>
-          <w:ilvl w:val="0"/>
-          <w:numId w:val="22"/>
-        </w:numPr>
-      </w:pPr>
-      <w:r>
-        <w:t>Horizontal (default: -2) – adjust the horizontal offset of the ultimate timer (positive values shift the timer right, negative values shift it left.</w:t>
-      </w:r>
-    </w:p>
-    <w:p>
-      <w:pPr>
-        <w:ind w:left="360"/>
-      </w:pPr>
-      <w:r>
-        <w:t>Default is aligned to the inside bottom right border of the ultimate slot</w:t>
-      </w:r>
-    </w:p>
-    <w:p>
-      <w:pPr>
-        <w:pStyle w:val="ListParagraph"/>
-        <w:numPr>
-          <w:ilvl w:val="0"/>
-          <w:numId w:val="23"/>
-        </w:numPr>
-      </w:pPr>
-      <w:r>
-        <w:t>Ult Value Base Color (default: R:</w:t>
-      </w:r>
-      <w:proofErr w:type="gramStart"/>
-      <w:r>
-        <w:t>255;G</w:t>
-      </w:r>
-      <w:proofErr w:type="gramEnd"/>
-      <w:r>
-        <w:t>:255;B:255 –  White) – Color to use for ultimate values if no other condition is met.</w:t>
-      </w:r>
-    </w:p>
-    <w:p>
-      <w:pPr>
-        <w:pStyle w:val="ListParagraph"/>
-        <w:numPr>
-          <w:ilvl w:val="0"/>
-          <w:numId w:val="23"/>
-        </w:numPr>
-      </w:pPr>
-      <w:r>
-        <w:t>Ult Usable Value Color (default: R:</w:t>
-      </w:r>
-      <w:proofErr w:type="gramStart"/>
-      <w:r>
-        <w:t>0;G</w:t>
-      </w:r>
-      <w:proofErr w:type="gramEnd"/>
-      <w:r>
-        <w:t>:255;B:0 –  Green) – Switch to this color from Ult Value Base Color when the Ultimate becomes usable</w:t>
-      </w:r>
-    </w:p>
-    <w:p>
-      <w:pPr>
-        <w:pStyle w:val="ListParagraph"/>
-        <w:numPr>
-          <w:ilvl w:val="0"/>
-          <w:numId w:val="23"/>
-        </w:numPr>
-      </w:pPr>
-      <w:r>
-        <w:t>Ult Max Value Color (default: R:</w:t>
-      </w:r>
-      <w:proofErr w:type="gramStart"/>
-      <w:r>
-        <w:t>255;G</w:t>
-      </w:r>
-      <w:proofErr w:type="gramEnd"/>
-      <w:r>
-        <w:t>:0;B:0 –  Red) – Switch to this color as maximum ultimate (500 ult)</w:t>
-      </w:r>
-    </w:p>
-    <w:p>
-      <w:pPr>
-        <w:pStyle w:val="ListParagraph"/>
-        <w:numPr>
-          <w:ilvl w:val="0"/>
-          <w:numId w:val="23"/>
-        </w:numPr>
-      </w:pPr>
-      <w:r>
-        <w:t>Ult ‘Almost Ready’ Value Color (default: R:</w:t>
-      </w:r>
-      <w:proofErr w:type="gramStart"/>
-      <w:r>
-        <w:t>255;G</w:t>
-      </w:r>
-      <w:proofErr w:type="gramEnd"/>
-      <w:r>
-        <w:t xml:space="preserve">:204;B:0 –  Gold) – Switch to this color when the ultimate value is above the “Ult ‘Almost Ready’ Threshold %, but is below the value needed to cast the ult. </w:t>
+        <w:t xml:space="preserve">Ult ‘Almost Ready’ Value Color (default: R:255;G:204;B:0 –  Gold) – Switch to this color when the ultimate value is above the “Ult ‘Almost Ready’ Threshold %, but is below the value needed to cast the ult. </w:t>
       </w:r>
     </w:p>
     <w:p>
@@ -3164,7 +3067,6 @@
         <w:rPr>
           <w:noProof/>
         </w:rPr>
-        <w:lastRenderedPageBreak/>
         <mc:AlternateContent>
           <mc:Choice Requires="wpg">
             <w:drawing>
@@ -3648,15 +3550,7 @@
         <w:t>uickslot</w:t>
       </w:r>
       <w:r>
-        <w:t xml:space="preserve"> timer color (default: R:</w:t>
-      </w:r>
-      <w:proofErr w:type="gramStart"/>
-      <w:r>
-        <w:t>255;G</w:t>
-      </w:r>
-      <w:proofErr w:type="gramEnd"/>
-      <w:r>
-        <w:t xml:space="preserve">:128;B:51 –  </w:t>
+        <w:t xml:space="preserve"> timer color (default: R:255;G:128;B:51 –  </w:t>
       </w:r>
       <w:r>
         <w:t>Tangerine</w:t>
@@ -3712,6 +3606,7 @@
         <w:pStyle w:val="Heading3"/>
       </w:pPr>
       <w:r>
+        <w:lastRenderedPageBreak/>
         <w:t>GAMEPAD UI</w:t>
       </w:r>
     </w:p>
@@ -3756,7 +3651,6 @@
         </w:numPr>
       </w:pPr>
       <w:r>
-        <w:lastRenderedPageBreak/>
         <w:t>Font style (default: thick-outline) – adjust font effects for ability timers</w:t>
       </w:r>
     </w:p>
@@ -3781,15 +3675,7 @@
         </w:numPr>
       </w:pPr>
       <w:r>
-        <w:t>Timer color (default: R:</w:t>
-      </w:r>
-      <w:proofErr w:type="gramStart"/>
-      <w:r>
-        <w:t>255;G</w:t>
-      </w:r>
-      <w:proofErr w:type="gramEnd"/>
-      <w:r>
-        <w:t>:255;B:255 –  White) – adjust the color of the ability timer (when not overridden by expiration settings)</w:t>
+        <w:t>Timer color (default: R:255;G:255;B:255 –  White) – adjust the color of the ability timer (when not overridden by expiration settings)</w:t>
       </w:r>
     </w:p>
     <w:p>
@@ -3979,15 +3865,7 @@
         </w:numPr>
       </w:pPr>
       <w:r>
-        <w:t>Stack color (default: R:</w:t>
-      </w:r>
-      <w:proofErr w:type="gramStart"/>
-      <w:r>
-        <w:t>255;G</w:t>
-      </w:r>
-      <w:proofErr w:type="gramEnd"/>
-      <w:r>
-        <w:t>:204;B:0 –  Gold) – adjust the color of the stack counter</w:t>
+        <w:t>Stack color (default: R:255;G:204;B:0 –  Gold) – adjust the color of the stack counter</w:t>
       </w:r>
     </w:p>
     <w:p>
@@ -4019,6 +3897,7 @@
         <w:pStyle w:val="Heading4"/>
       </w:pPr>
       <w:r>
+        <w:lastRenderedPageBreak/>
         <w:t>TARGETS DISPLAY SETTINGS</w:t>
       </w:r>
     </w:p>
@@ -4090,7 +3969,6 @@
         </w:numPr>
       </w:pPr>
       <w:r>
-        <w:lastRenderedPageBreak/>
         <w:t>Targets font (default: Univers 67) – select which font to use to display the targets counter</w:t>
       </w:r>
     </w:p>
@@ -4127,15 +4005,7 @@
         </w:numPr>
       </w:pPr>
       <w:r>
-        <w:t>Target color (default: R:</w:t>
-      </w:r>
-      <w:proofErr w:type="gramStart"/>
-      <w:r>
-        <w:t>255;G</w:t>
-      </w:r>
-      <w:proofErr w:type="gramEnd"/>
-      <w:r>
-        <w:t>:204;B:0 –  Gold) – adjust the color of the target counter</w:t>
+        <w:t>Target color (default: R:255;G:204;B:0 –  Gold) – adjust the color of the target counter</w:t>
       </w:r>
       <w:r>
         <w:rPr>
@@ -4298,15 +4168,7 @@
         </w:numPr>
       </w:pPr>
       <w:r>
-        <w:t>Ultimate timer color (default: R:</w:t>
-      </w:r>
-      <w:proofErr w:type="gramStart"/>
-      <w:r>
-        <w:t>255;G</w:t>
-      </w:r>
-      <w:proofErr w:type="gramEnd"/>
-      <w:r>
-        <w:t>:255;B:255 –  White) – adjust the color of the ultimate timer</w:t>
+        <w:t>Ultimate timer color (default: R:255;G:255;B:255 –  White) – adjust the color of the ultimate timer</w:t>
       </w:r>
     </w:p>
     <w:p>
@@ -4330,6 +4192,7 @@
         </w:numPr>
       </w:pPr>
       <w:r>
+        <w:lastRenderedPageBreak/>
         <w:t xml:space="preserve">Horizontal (default: </w:t>
       </w:r>
       <w:r>
@@ -4379,16 +4242,7 @@
         </w:numPr>
       </w:pPr>
       <w:r>
-        <w:lastRenderedPageBreak/>
-        <w:t>Display Mode (default: current) – display options for the current ultimate value. “Current” displays the current ultimate value. “</w:t>
-      </w:r>
-      <w:proofErr w:type="gramStart"/>
-      <w:r>
-        <w:t>Current  /</w:t>
-      </w:r>
-      <w:proofErr w:type="gramEnd"/>
-      <w:r>
-        <w:t xml:space="preserve"> Cost (dynamic)” </w:t>
+        <w:t xml:space="preserve">Display Mode (default: current) – display options for the current ultimate value. “Current” displays the current ultimate value. “Current  / Cost (dynamic)” </w:t>
       </w:r>
       <w:r>
         <w:t>displays</w:t>
@@ -4492,15 +4346,7 @@
         </w:numPr>
       </w:pPr>
       <w:r>
-        <w:t>Ult Value Base Color (default: R:</w:t>
-      </w:r>
-      <w:proofErr w:type="gramStart"/>
-      <w:r>
-        <w:t>255;G</w:t>
-      </w:r>
-      <w:proofErr w:type="gramEnd"/>
-      <w:r>
-        <w:t>:255;B:255 –  White) – Color to use for ultimate values if no other condition is met.</w:t>
+        <w:t>Ult Value Base Color (default: R:255;G:255;B:255 –  White) – Color to use for ultimate values if no other condition is met.</w:t>
       </w:r>
     </w:p>
     <w:p>
@@ -4512,15 +4358,7 @@
         </w:numPr>
       </w:pPr>
       <w:r>
-        <w:t>Ult Usable Value Color (default: R:</w:t>
-      </w:r>
-      <w:proofErr w:type="gramStart"/>
-      <w:r>
-        <w:t>0;G</w:t>
-      </w:r>
-      <w:proofErr w:type="gramEnd"/>
-      <w:r>
-        <w:t>:255;B:0 –  Green) – Switch to this color from Ult Value Base Color when the Ultimate becomes usable</w:t>
+        <w:t>Ult Usable Value Color (default: R:0;G:255;B:0 –  Green) – Switch to this color from Ult Value Base Color when the Ultimate becomes usable</w:t>
       </w:r>
     </w:p>
     <w:p>
@@ -4532,15 +4370,7 @@
         </w:numPr>
       </w:pPr>
       <w:r>
-        <w:t>Ult Max Value Color (default: R:</w:t>
-      </w:r>
-      <w:proofErr w:type="gramStart"/>
-      <w:r>
-        <w:t>255;G</w:t>
-      </w:r>
-      <w:proofErr w:type="gramEnd"/>
-      <w:r>
-        <w:t>:0;B:0 –  Red) – Switch to this color as maximum ultimate (500 ult)</w:t>
+        <w:t>Ult Max Value Color (default: R:255;G:0;B:0 –  Red) – Switch to this color as maximum ultimate (500 ult)</w:t>
       </w:r>
     </w:p>
     <w:p>
@@ -4552,15 +4382,7 @@
         </w:numPr>
       </w:pPr>
       <w:r>
-        <w:t>Ult ‘Almost Ready’ Value Color (default: R:</w:t>
-      </w:r>
-      <w:proofErr w:type="gramStart"/>
-      <w:r>
-        <w:t>255;G</w:t>
-      </w:r>
-      <w:proofErr w:type="gramEnd"/>
-      <w:r>
-        <w:t xml:space="preserve">:204;B:0 –  Gold) – Switch to this color when the ultimate value is above the “Ult ‘Almost Ready’ Threshold %, but is below the value needed to cast the ult. </w:t>
+        <w:t xml:space="preserve">Ult ‘Almost Ready’ Value Color (default: R:255;G:204;B:0 –  Gold) – Switch to this color when the ultimate value is above the “Ult ‘Almost Ready’ Threshold %, but is below the value needed to cast the ult. </w:t>
       </w:r>
     </w:p>
     <w:p>
@@ -4575,6 +4397,7 @@
         <w:rPr>
           <w:noProof/>
         </w:rPr>
+        <w:lastRenderedPageBreak/>
         <mc:AlternateContent>
           <mc:Choice Requires="wpg">
             <w:drawing>
@@ -4815,7 +4638,6 @@
         <w:ind w:left="360"/>
       </w:pPr>
       <w:r>
-        <w:lastRenderedPageBreak/>
         <w:t>Ult Fill Frame Transparency</w:t>
       </w:r>
     </w:p>
@@ -5097,6 +4919,7 @@
         </w:numPr>
       </w:pPr>
       <w:r>
+        <w:lastRenderedPageBreak/>
         <w:t>Q</w:t>
       </w:r>
       <w:r>
@@ -5157,15 +4980,7 @@
         <w:t>uickslot</w:t>
       </w:r>
       <w:r>
-        <w:t xml:space="preserve"> timer color (default: R:</w:t>
-      </w:r>
-      <w:proofErr w:type="gramStart"/>
-      <w:r>
-        <w:t>255;G</w:t>
-      </w:r>
-      <w:proofErr w:type="gramEnd"/>
-      <w:r>
-        <w:t xml:space="preserve">:128;B:51 –  </w:t>
+        <w:t xml:space="preserve"> timer color (default: R:255;G:128;B:51 –  </w:t>
       </w:r>
       <w:r>
         <w:t>Tangerine</w:t>
@@ -5221,7 +5036,6 @@
         <w:pStyle w:val="Heading3"/>
       </w:pPr>
       <w:r>
-        <w:lastRenderedPageBreak/>
         <w:t>KEYBOARD &amp; GAMEPAD SHARED</w:t>
       </w:r>
     </w:p>
@@ -5345,15 +5159,7 @@
         <w:t>they</w:t>
       </w:r>
       <w:r>
-        <w:t xml:space="preserve"> fall below the selected </w:t>
-      </w:r>
-      <w:proofErr w:type="gramStart"/>
-      <w:r>
-        <w:t>amount</w:t>
-      </w:r>
-      <w:proofErr w:type="gramEnd"/>
-      <w:r>
-        <w:t xml:space="preserve"> of seconds remaining if their individual settings are enabled.</w:t>
+        <w:t xml:space="preserve"> fall below the selected amount of seconds remaining if their individual settings are enabled.</w:t>
       </w:r>
     </w:p>
     <w:p>
@@ -5448,15 +5254,7 @@
         <w:t xml:space="preserve"> </w:t>
       </w:r>
       <w:r>
-        <w:t>G:</w:t>
-      </w:r>
-      <w:proofErr w:type="gramStart"/>
-      <w:r>
-        <w:t>255;B</w:t>
-      </w:r>
-      <w:proofErr w:type="gramEnd"/>
-      <w:r>
-        <w:t>:0 –  Yellow)</w:t>
+        <w:t>G:255;B:0 –  Yellow)</w:t>
       </w:r>
     </w:p>
     <w:p>
@@ -5464,6 +5262,7 @@
         <w:pStyle w:val="Heading4"/>
       </w:pPr>
       <w:r>
+        <w:lastRenderedPageBreak/>
         <w:t>Highlight</w:t>
       </w:r>
     </w:p>
@@ -5552,15 +5351,7 @@
         </w:numPr>
       </w:pPr>
       <w:r>
-        <w:t>Select highlight color for expiring effects (default: R:</w:t>
-      </w:r>
-      <w:proofErr w:type="gramStart"/>
-      <w:r>
-        <w:t>255;G</w:t>
-      </w:r>
-      <w:proofErr w:type="gramEnd"/>
-      <w:r>
-        <w:t>:0;B:0;A:179 –  Red)</w:t>
+        <w:t>Select highlight color for expiring effects (default: R:255;G:0;B:0;A:179 –  Red)</w:t>
       </w:r>
     </w:p>
     <w:p/>
@@ -5590,7 +5381,6 @@
         <w:pStyle w:val="Heading3"/>
       </w:pPr>
       <w:r>
-        <w:lastRenderedPageBreak/>
         <w:t>TRACKED EFFECTS</w:t>
       </w:r>
     </w:p>
@@ -5681,6 +5471,7 @@
         <w:rPr>
           <w:noProof/>
         </w:rPr>
+        <w:lastRenderedPageBreak/>
         <mc:AlternateContent>
           <mc:Choice Requires="wpg">
             <w:drawing>
@@ -6011,15 +5802,7 @@
         </w:numPr>
       </w:pPr>
       <w:r>
-        <w:t xml:space="preserve">Track Buffs </w:t>
-      </w:r>
-      <w:proofErr w:type="gramStart"/>
-      <w:r>
-        <w:t>From</w:t>
-      </w:r>
-      <w:proofErr w:type="gramEnd"/>
-      <w:r>
-        <w:t xml:space="preserve"> Others (default: OFF) – by default only effect durations for effects applied by you will be tracked</w:t>
+        <w:t>Track Buffs From Others (default: OFF) – by default only effect durations for effects applied by you will be tracked</w:t>
       </w:r>
     </w:p>
     <w:p>
@@ -6043,15 +5826,7 @@
         </w:numPr>
       </w:pPr>
       <w:r>
-        <w:t xml:space="preserve">Add to Blacklist – requires the ability id of the effect to be blacklisted. To blacklist an </w:t>
-      </w:r>
-      <w:proofErr w:type="gramStart"/>
-      <w:r>
-        <w:t>ability</w:t>
-      </w:r>
-      <w:proofErr w:type="gramEnd"/>
-      <w:r>
-        <w:t xml:space="preserve"> enter the ability id and click “Confirm Blacklist”</w:t>
+        <w:t>Add to Blacklist – requires the ability id of the effect to be blacklisted. To blacklist an ability enter the ability id and click “Confirm Blacklist”</w:t>
       </w:r>
     </w:p>
     <w:p>
@@ -6072,20 +5847,13 @@
         <w:pStyle w:val="Heading3"/>
       </w:pPr>
       <w:r>
+        <w:lastRenderedPageBreak/>
         <w:t>DEBUFFS ON TARGET</w:t>
       </w:r>
     </w:p>
     <w:p>
       <w:r>
-        <w:t xml:space="preserve">By </w:t>
-      </w:r>
-      <w:proofErr w:type="gramStart"/>
-      <w:r>
-        <w:t>default</w:t>
-      </w:r>
-      <w:proofErr w:type="gramEnd"/>
-      <w:r>
-        <w:t xml:space="preserve"> FancyActionBar+ configures effect timers to track the basic ability duration. This feature enables an alternative behavior where the timers for debuffs will instead track durations for the given debuff on the specific enemy being targeted</w:t>
+        <w:t>By default FancyActionBar+ configures effect timers to track the basic ability duration. This feature enables an alternative behavior where the timers for debuffs will instead track durations for the given debuff on the specific enemy being targeted</w:t>
       </w:r>
     </w:p>
     <w:p>
@@ -6109,15 +5877,7 @@
         </w:numPr>
       </w:pPr>
       <w:r>
-        <w:t xml:space="preserve">Keep Timers </w:t>
-      </w:r>
-      <w:proofErr w:type="gramStart"/>
-      <w:r>
-        <w:t>For</w:t>
-      </w:r>
-      <w:proofErr w:type="gramEnd"/>
-      <w:r>
-        <w:t xml:space="preserve"> Last Target (default: ON) – with this enabled, when you move your reticle away from the debuffed target it will keep the active duration for the target until a new enemy is targeted. With this OFF, the timer will only show while the reticle is on the debuffed target.</w:t>
+        <w:t>Keep Timers For Last Target (default: ON) – with this enabled, when you move your reticle away from the debuffed target it will keep the active duration for the target until a new enemy is targeted. With this OFF, the timer will only show while the reticle is on the debuffed target.</w:t>
       </w:r>
     </w:p>
     <w:p>
@@ -6201,7 +5961,6 @@
         </w:numPr>
       </w:pPr>
       <w:r>
-        <w:lastRenderedPageBreak/>
         <w:t>Maximum (default: 120 seconds) – effects with timers longer than this duration will not show on the action bar</w:t>
       </w:r>
     </w:p>
@@ -6302,15 +6061,7 @@
         </w:numPr>
       </w:pPr>
       <w:r>
-        <w:t xml:space="preserve">Show Instance Counter for One Active Instance (default: OFF) </w:t>
-      </w:r>
-      <w:proofErr w:type="gramStart"/>
-      <w:r>
-        <w:t>-  by</w:t>
-      </w:r>
-      <w:proofErr w:type="gramEnd"/>
-      <w:r>
-        <w:t xml:space="preserve"> default the instance counter will be hidden if there is only one instance of an effect active</w:t>
+        <w:t>Show Instance Counter for One Active Instance (default: OFF) -  by default the instance counter will be hidden if there is only one instance of an effect active</w:t>
       </w:r>
     </w:p>
     <w:p>
@@ -6337,15 +6088,7 @@
         </w:numPr>
       </w:pPr>
       <w:r>
-        <w:t xml:space="preserve">Add to Blacklist – requires the ability id of the effect to be blacklisted. To blacklist an </w:t>
-      </w:r>
-      <w:proofErr w:type="gramStart"/>
-      <w:r>
-        <w:t>ability</w:t>
-      </w:r>
-      <w:proofErr w:type="gramEnd"/>
-      <w:r>
-        <w:t xml:space="preserve"> enter the ability id and click “Confirm Blacklist”</w:t>
+        <w:t>Add to Blacklist – requires the ability id of the effect to be blacklisted. To blacklist an ability enter the ability id and click “Confirm Blacklist”</w:t>
       </w:r>
     </w:p>
     <w:p>
@@ -6444,15 +6187,7 @@
         <w:t xml:space="preserve"> (default: ON) – </w:t>
       </w:r>
       <w:r>
-        <w:t xml:space="preserve">Show stack count for abilities that can have multiple </w:t>
-      </w:r>
-      <w:proofErr w:type="gramStart"/>
-      <w:r>
-        <w:t>stacks, or</w:t>
-      </w:r>
-      <w:proofErr w:type="gramEnd"/>
-      <w:r>
-        <w:t xml:space="preserve"> can stack multiple times</w:t>
+        <w:t>Show stack count for abilities that can have multiple stacks, or can stack multiple times</w:t>
       </w:r>
       <w:r>
         <w:t>.</w:t>
@@ -6698,15 +6433,7 @@
         </w:numPr>
       </w:pPr>
       <w:r>
-        <w:t>Fill color (default: R:</w:t>
-      </w:r>
-      <w:proofErr w:type="gramStart"/>
-      <w:r>
-        <w:t>51;G</w:t>
-      </w:r>
-      <w:proofErr w:type="gramEnd"/>
-      <w:r>
-        <w:t>:153;B:255;A:255)</w:t>
+        <w:t>Fill color (default: R:51;G:153;B:255;A:255)</w:t>
       </w:r>
     </w:p>
     <w:p>
@@ -6718,15 +6445,7 @@
         </w:numPr>
       </w:pPr>
       <w:r>
-        <w:t>Edge color (default: R:</w:t>
-      </w:r>
-      <w:proofErr w:type="gramStart"/>
-      <w:r>
-        <w:t>0;G</w:t>
-      </w:r>
-      <w:proofErr w:type="gramEnd"/>
-      <w:r>
-        <w:t>:0;B:0;A:255)</w:t>
+        <w:t>Edge color (default: R:0;G:0;B:0;A:255)</w:t>
       </w:r>
     </w:p>
     <w:sectPr>
@@ -11360,7 +11079,6 @@
   <w:style w:type="character" w:default="1" w:styleId="DefaultParagraphFont">
     <w:name w:val="Default Paragraph Font"/>
     <w:uiPriority w:val="1"/>
-    <w:semiHidden/>
     <w:unhideWhenUsed/>
   </w:style>
   <w:style w:type="table" w:default="1" w:styleId="TableNormal">

</xml_diff>

<commit_message>
Update Docs for 2.8.8
</commit_message>
<xml_diff>
--- a/FancyActionBar+ User Guide.docx
+++ b/FancyActionBar+ User Guide.docx
@@ -19,7 +19,7 @@
         <w:t>.</w:t>
       </w:r>
       <w:r>
-        <w:t>7</w:t>
+        <w:t>8</w:t>
       </w:r>
     </w:p>
     <w:p>
@@ -54,7 +54,31 @@
           <w:sz w:val="24"/>
           <w:szCs w:val="24"/>
         </w:rPr>
-        <w:t>ancy Action Bar+ builds on the original Fancy Action Bar by @andy.s, (enhance</w:t>
+        <w:t>ancy Action Bar+ builds on the original Fancy Action Bar by @</w:t>
+      </w:r>
+      <w:proofErr w:type="gramStart"/>
+      <w:r>
+        <w:rPr>
+          <w:rFonts w:asciiTheme="minorHAnsi" w:eastAsiaTheme="minorHAnsi" w:hAnsiTheme="minorHAnsi" w:cstheme="minorBidi"/>
+          <w:i/>
+          <w:iCs/>
+          <w:color w:val="auto"/>
+          <w:sz w:val="24"/>
+          <w:szCs w:val="24"/>
+        </w:rPr>
+        <w:t>andy.s</w:t>
+      </w:r>
+      <w:proofErr w:type="gramEnd"/>
+      <w:r>
+        <w:rPr>
+          <w:rFonts w:asciiTheme="minorHAnsi" w:eastAsiaTheme="minorHAnsi" w:hAnsiTheme="minorHAnsi" w:cstheme="minorBidi"/>
+          <w:i/>
+          <w:iCs/>
+          <w:color w:val="auto"/>
+          <w:sz w:val="24"/>
+          <w:szCs w:val="24"/>
+        </w:rPr>
+        <w:t>, (enhance</w:t>
       </w:r>
       <w:r>
         <w:rPr>
@@ -165,7 +189,7 @@
         <w:t>Changes in 2.8.</w:t>
       </w:r>
       <w:r>
-        <w:t>7</w:t>
+        <w:t>8</w:t>
       </w:r>
     </w:p>
     <w:p>
@@ -177,6 +201,66 @@
         </w:numPr>
       </w:pPr>
       <w:r>
+        <w:t>Menu Setting to Adjust the health Bar position to prevent conflicting with FAB (default: ON, disable under Miscellaneous)</w:t>
+      </w:r>
+    </w:p>
+    <w:p>
+      <w:pPr>
+        <w:pStyle w:val="ListParagraph"/>
+        <w:numPr>
+          <w:ilvl w:val="0"/>
+          <w:numId w:val="28"/>
+        </w:numPr>
+      </w:pPr>
+      <w:r>
+        <w:t xml:space="preserve">Fix for Hotkey text placement in </w:t>
+      </w:r>
+      <w:proofErr w:type="spellStart"/>
+      <w:r>
+        <w:t>onebar</w:t>
+      </w:r>
+      <w:proofErr w:type="spellEnd"/>
+      <w:r>
+        <w:t xml:space="preserve"> mode</w:t>
+      </w:r>
+    </w:p>
+    <w:p>
+      <w:pPr>
+        <w:pStyle w:val="ListParagraph"/>
+        <w:numPr>
+          <w:ilvl w:val="0"/>
+          <w:numId w:val="28"/>
+        </w:numPr>
+      </w:pPr>
+      <w:r>
+        <w:t xml:space="preserve">Try Bugfix for reported error with backbar overlays in </w:t>
+      </w:r>
+      <w:proofErr w:type="spellStart"/>
+      <w:r>
+        <w:t>onebar</w:t>
+      </w:r>
+      <w:proofErr w:type="spellEnd"/>
+      <w:r>
+        <w:t xml:space="preserve"> mode</w:t>
+      </w:r>
+    </w:p>
+    <w:p>
+      <w:pPr>
+        <w:pStyle w:val="Heading2"/>
+      </w:pPr>
+      <w:r>
+        <w:t>Changes in 2.8.7</w:t>
+      </w:r>
+    </w:p>
+    <w:p>
+      <w:pPr>
+        <w:pStyle w:val="ListParagraph"/>
+        <w:numPr>
+          <w:ilvl w:val="0"/>
+          <w:numId w:val="28"/>
+        </w:numPr>
+      </w:pPr>
+      <w:r>
         <w:t xml:space="preserve">Add requested menu option to not reposition the action bar in locked action bar mode (toggle: </w:t>
       </w:r>
       <w:r>
@@ -195,10 +279,39 @@
         </w:numPr>
       </w:pPr>
       <w:r>
+        <w:t>Bugfix for Ult fill bar not refreshing on rezone (again)</w:t>
+      </w:r>
+    </w:p>
+    <w:p>
+      <w:pPr>
+        <w:pStyle w:val="Heading2"/>
+      </w:pPr>
+      <w:r>
+        <w:t>Changes in 2.8.6</w:t>
+      </w:r>
+    </w:p>
+    <w:p>
+      <w:pPr>
+        <w:pStyle w:val="ListParagraph"/>
+        <w:numPr>
+          <w:ilvl w:val="0"/>
+          <w:numId w:val="28"/>
+        </w:numPr>
+      </w:pPr>
+      <w:r>
         <w:t>Bugfix for Ult fill bar not refreshing on rezone</w:t>
       </w:r>
-      <w:r>
-        <w:t xml:space="preserve"> (again)</w:t>
+    </w:p>
+    <w:p>
+      <w:pPr>
+        <w:pStyle w:val="ListParagraph"/>
+        <w:numPr>
+          <w:ilvl w:val="0"/>
+          <w:numId w:val="28"/>
+        </w:numPr>
+      </w:pPr>
+      <w:r>
+        <w:t>Bugfix for when a debuff ability is tracking stacks from a buff</w:t>
       </w:r>
     </w:p>
     <w:p>
@@ -206,7 +319,7 @@
         <w:pStyle w:val="Heading2"/>
       </w:pPr>
       <w:r>
-        <w:t>Changes in 2.8.6</w:t>
+        <w:t>Changes in 2.8.5</w:t>
       </w:r>
     </w:p>
     <w:p>
@@ -218,7 +331,7 @@
         </w:numPr>
       </w:pPr>
       <w:r>
-        <w:t>Bugfix for Ult fill bar not refreshing on rezone</w:t>
+        <w:t>Bugfix for Ult Overlays</w:t>
       </w:r>
     </w:p>
     <w:p>
@@ -230,7 +343,7 @@
         </w:numPr>
       </w:pPr>
       <w:r>
-        <w:t>Bugfix for when a debuff ability is tracking stacks from a buff</w:t>
+        <w:t>Bugfix for Reposition menu setting</w:t>
       </w:r>
     </w:p>
     <w:p>
@@ -238,7 +351,7 @@
         <w:pStyle w:val="Heading2"/>
       </w:pPr>
       <w:r>
-        <w:t>Changes in 2.8.5</w:t>
+        <w:t>Changes in 2.8.4</w:t>
       </w:r>
     </w:p>
     <w:p>
@@ -250,7 +363,23 @@
         </w:numPr>
       </w:pPr>
       <w:r>
-        <w:t>Bugfix for Ult Overlays</w:t>
+        <w:t xml:space="preserve">Bugfix for </w:t>
+      </w:r>
+      <w:proofErr w:type="spellStart"/>
+      <w:r>
+        <w:t>DarkUI</w:t>
+      </w:r>
+      <w:proofErr w:type="spellEnd"/>
+      <w:r>
+        <w:t xml:space="preserve"> compatibility</w:t>
+      </w:r>
+    </w:p>
+    <w:p>
+      <w:pPr>
+        <w:pStyle w:val="Heading2"/>
+      </w:pPr>
+      <w:r>
+        <w:t>Changes in 2.8.3</w:t>
       </w:r>
     </w:p>
     <w:p>
@@ -262,7 +391,57 @@
         </w:numPr>
       </w:pPr>
       <w:r>
-        <w:t>Bugfix for Reposition menu setting</w:t>
+        <w:t xml:space="preserve">Add support for Target and Stack counters for </w:t>
+      </w:r>
+      <w:proofErr w:type="spellStart"/>
+      <w:r>
+        <w:t>Ultimates</w:t>
+      </w:r>
+      <w:proofErr w:type="spellEnd"/>
+    </w:p>
+    <w:p>
+      <w:pPr>
+        <w:pStyle w:val="ListParagraph"/>
+        <w:numPr>
+          <w:ilvl w:val="0"/>
+          <w:numId w:val="28"/>
+        </w:numPr>
+      </w:pPr>
+      <w:r>
+        <w:t>Bugfixes for Azurah compatibility</w:t>
+      </w:r>
+    </w:p>
+    <w:p>
+      <w:pPr>
+        <w:pStyle w:val="ListParagraph"/>
+        <w:numPr>
+          <w:ilvl w:val="0"/>
+          <w:numId w:val="28"/>
+        </w:numPr>
+      </w:pPr>
+      <w:r>
+        <w:t xml:space="preserve">Bugfixes for </w:t>
+      </w:r>
+      <w:proofErr w:type="spellStart"/>
+      <w:r>
+        <w:t>DarkUI</w:t>
+      </w:r>
+      <w:proofErr w:type="spellEnd"/>
+      <w:r>
+        <w:t xml:space="preserve"> compatibility</w:t>
+      </w:r>
+    </w:p>
+    <w:p>
+      <w:pPr>
+        <w:pStyle w:val="ListParagraph"/>
+        <w:numPr>
+          <w:ilvl w:val="0"/>
+          <w:numId w:val="28"/>
+        </w:numPr>
+      </w:pPr>
+      <w:r>
+        <w:lastRenderedPageBreak/>
+        <w:t>Bugfixes for thin gamepad button frames</w:t>
       </w:r>
     </w:p>
     <w:p>
@@ -270,7 +449,7 @@
         <w:pStyle w:val="Heading2"/>
       </w:pPr>
       <w:r>
-        <w:t>Changes in 2.8.4</w:t>
+        <w:t>Changes in 2.8.2</w:t>
       </w:r>
     </w:p>
     <w:p>
@@ -282,7 +461,61 @@
         </w:numPr>
       </w:pPr>
       <w:r>
-        <w:t>Bugfix for DarkUI compatibility</w:t>
+        <w:t>Add "use thin gamepad button frame borders"</w:t>
+      </w:r>
+      <w:r>
+        <w:t xml:space="preserve"> </w:t>
+      </w:r>
+    </w:p>
+    <w:p>
+      <w:pPr>
+        <w:pStyle w:val="ListParagraph"/>
+        <w:numPr>
+          <w:ilvl w:val="0"/>
+          <w:numId w:val="28"/>
+        </w:numPr>
+      </w:pPr>
+      <w:r>
+        <w:t>Add adjustment for Button (X) Spacing</w:t>
+      </w:r>
+    </w:p>
+    <w:p>
+      <w:pPr>
+        <w:pStyle w:val="ListParagraph"/>
+        <w:numPr>
+          <w:ilvl w:val="0"/>
+          <w:numId w:val="28"/>
+        </w:numPr>
+      </w:pPr>
+      <w:r>
+        <w:t>Add option for setting the ult frame transparency in Gamepad UI</w:t>
+      </w:r>
+    </w:p>
+    <w:p>
+      <w:pPr>
+        <w:pStyle w:val="ListParagraph"/>
+        <w:numPr>
+          <w:ilvl w:val="0"/>
+          <w:numId w:val="28"/>
+        </w:numPr>
+      </w:pPr>
+      <w:r>
+        <w:t xml:space="preserve">Fix prior known issue with companion ult slot appearing when it </w:t>
+      </w:r>
+      <w:r>
+        <w:t>shouldn’t</w:t>
+      </w:r>
+    </w:p>
+    <w:p>
+      <w:pPr>
+        <w:pStyle w:val="ListParagraph"/>
+        <w:numPr>
+          <w:ilvl w:val="0"/>
+          <w:numId w:val="28"/>
+        </w:numPr>
+      </w:pPr>
+      <w:r>
+        <w:t>Fix issue with action bar position becoming incorrectly set after switching UI modes</w:t>
       </w:r>
     </w:p>
     <w:p>
@@ -290,7 +523,36 @@
         <w:pStyle w:val="Heading2"/>
       </w:pPr>
       <w:r>
-        <w:t>Changes in 2.8.3</w:t>
+        <w:t>Changes in 2.8.1</w:t>
+      </w:r>
+    </w:p>
+    <w:p>
+      <w:pPr>
+        <w:pStyle w:val="ListParagraph"/>
+        <w:numPr>
+          <w:ilvl w:val="0"/>
+          <w:numId w:val="31"/>
+        </w:numPr>
+      </w:pPr>
+      <w:r>
+        <w:t>Fixed an issue where hotkey text could become anchored to the wrong action bar</w:t>
+      </w:r>
+    </w:p>
+    <w:p>
+      <w:pPr>
+        <w:pStyle w:val="Heading2"/>
+      </w:pPr>
+      <w:r>
+        <w:t>Changes in 2.</w:t>
+      </w:r>
+      <w:r>
+        <w:t>8</w:t>
+      </w:r>
+      <w:r>
+        <w:t>.</w:t>
+      </w:r>
+      <w:r>
+        <w:t>0</w:t>
       </w:r>
     </w:p>
     <w:p>
@@ -302,7 +564,29 @@
         </w:numPr>
       </w:pPr>
       <w:r>
-        <w:t>Add support for Target and Stack counters for Ultimates</w:t>
+        <w:t xml:space="preserve">Implement option to allow enabling the Gamepad Action Bar theme while in Keyboard Mode (UI Customization &gt; Miscellaneous &gt; </w:t>
+      </w:r>
+      <w:r>
+        <w:t>Force enable gamepad Action Bar style</w:t>
+      </w:r>
+      <w:r>
+        <w:t xml:space="preserve">). Note that enabling this setting will cause </w:t>
+      </w:r>
+      <w:proofErr w:type="spellStart"/>
+      <w:r>
+        <w:t>FancyActionBar</w:t>
+      </w:r>
+      <w:proofErr w:type="spellEnd"/>
+      <w:r>
+        <w:t xml:space="preserve">+ to use the menu options for customizing the gamepad UI. </w:t>
+      </w:r>
+      <w:proofErr w:type="gramStart"/>
+      <w:r>
+        <w:t>Additionally</w:t>
+      </w:r>
+      <w:proofErr w:type="gramEnd"/>
+      <w:r>
+        <w:t xml:space="preserve"> the default (OFF) setting is incompatible with the standalone “Animated Action Bar” addon. Enable this setting to resolve the UI conflicts.</w:t>
       </w:r>
     </w:p>
     <w:p>
@@ -314,7 +598,13 @@
         </w:numPr>
       </w:pPr>
       <w:r>
-        <w:t>Bugfixes for Azurah compatibility</w:t>
+        <w:t xml:space="preserve">Added a menu option to disable showing the Stack counter (Under </w:t>
+      </w:r>
+      <w:r>
+        <w:t>Miscellaneous Options</w:t>
+      </w:r>
+      <w:r>
+        <w:t>)</w:t>
       </w:r>
     </w:p>
     <w:p>
@@ -326,7 +616,10 @@
         </w:numPr>
       </w:pPr>
       <w:r>
-        <w:t>Bugfixes for DarkUI compatibility</w:t>
+        <w:t xml:space="preserve">Added options to adjust the spacing between the front and back action bars, as well as the relative position of the front and back action bars with respect to each other </w:t>
+      </w:r>
+      <w:r>
+        <w:t>(ACTIONBAR SIZE &amp; POSITION &gt; Adjust Bar Spacing and Offset)</w:t>
       </w:r>
     </w:p>
     <w:p>
@@ -338,15 +631,15 @@
         </w:numPr>
       </w:pPr>
       <w:r>
-        <w:t>Bugfixes for thin gamepad button frames</w:t>
-      </w:r>
-    </w:p>
-    <w:p>
-      <w:pPr>
-        <w:pStyle w:val="Heading2"/>
-      </w:pPr>
-      <w:r>
-        <w:t>Changes in 2.8.2</w:t>
+        <w:t xml:space="preserve">Offsets for </w:t>
+      </w:r>
+      <w:proofErr w:type="spellStart"/>
+      <w:r>
+        <w:t>Quickslot</w:t>
+      </w:r>
+      <w:proofErr w:type="spellEnd"/>
+      <w:r>
+        <w:t xml:space="preserve"> and Ultimate slot will now be set independently for Keyboard UI and Gamepad UI.</w:t>
       </w:r>
     </w:p>
     <w:p>
@@ -358,10 +651,21 @@
         </w:numPr>
       </w:pPr>
       <w:r>
-        <w:t>Add "use thin gamepad button frame borders"</w:t>
-      </w:r>
-      <w:r>
-        <w:t xml:space="preserve"> </w:t>
+        <w:t xml:space="preserve">Effects that were handled through the “special Effects” code will now be able to count their </w:t>
+      </w:r>
+      <w:r>
+        <w:t xml:space="preserve">affected </w:t>
+      </w:r>
+      <w:r>
+        <w:t>targets</w:t>
+      </w:r>
+    </w:p>
+    <w:p>
+      <w:pPr>
+        <w:ind w:left="360"/>
+      </w:pPr>
+      <w:r>
+        <w:t>Bugfixes:</w:t>
       </w:r>
     </w:p>
     <w:p>
@@ -373,7 +677,7 @@
         </w:numPr>
       </w:pPr>
       <w:r>
-        <w:t>Add adjustment for Button (X) Spacing</w:t>
+        <w:t>Fix an issue where Action Bar elements were not properly updating when loading an armory build.</w:t>
       </w:r>
     </w:p>
     <w:p>
@@ -385,7 +689,7 @@
         </w:numPr>
       </w:pPr>
       <w:r>
-        <w:t>Add option for setting the ult frame transparency in Gamepad UI</w:t>
+        <w:t>Fixed an issue where effects that changed the cost of an Ultimate ability would not update the displayed cost.</w:t>
       </w:r>
     </w:p>
     <w:p>
@@ -397,204 +701,27 @@
         </w:numPr>
       </w:pPr>
       <w:r>
+        <w:t>Fixed several issues with detecting and resetting the default action bar position when swapping between UI modes</w:t>
+      </w:r>
+    </w:p>
+    <w:p>
+      <w:pPr>
+        <w:ind w:left="360"/>
+      </w:pPr>
+      <w:r>
+        <w:t>Known Issues:</w:t>
+      </w:r>
+    </w:p>
+    <w:p>
+      <w:pPr>
+        <w:pStyle w:val="ListParagraph"/>
+        <w:numPr>
+          <w:ilvl w:val="0"/>
+          <w:numId w:val="30"/>
+        </w:numPr>
+      </w:pPr>
+      <w:r>
         <w:lastRenderedPageBreak/>
-        <w:t xml:space="preserve">Fix prior known issue with companion ult slot appearing when it </w:t>
-      </w:r>
-      <w:r>
-        <w:t>shouldn’t</w:t>
-      </w:r>
-    </w:p>
-    <w:p>
-      <w:pPr>
-        <w:pStyle w:val="ListParagraph"/>
-        <w:numPr>
-          <w:ilvl w:val="0"/>
-          <w:numId w:val="28"/>
-        </w:numPr>
-      </w:pPr>
-      <w:r>
-        <w:t>Fix issue with action bar position becoming incorrectly set after switching UI modes</w:t>
-      </w:r>
-    </w:p>
-    <w:p>
-      <w:pPr>
-        <w:pStyle w:val="Heading2"/>
-      </w:pPr>
-      <w:r>
-        <w:t>Changes in 2.8.1</w:t>
-      </w:r>
-    </w:p>
-    <w:p>
-      <w:pPr>
-        <w:pStyle w:val="ListParagraph"/>
-        <w:numPr>
-          <w:ilvl w:val="0"/>
-          <w:numId w:val="31"/>
-        </w:numPr>
-      </w:pPr>
-      <w:r>
-        <w:t>Fixed an issue where hotkey text could become anchored to the wrong action bar</w:t>
-      </w:r>
-    </w:p>
-    <w:p>
-      <w:pPr>
-        <w:pStyle w:val="Heading2"/>
-      </w:pPr>
-      <w:r>
-        <w:t>Changes in 2.</w:t>
-      </w:r>
-      <w:r>
-        <w:t>8</w:t>
-      </w:r>
-      <w:r>
-        <w:t>.</w:t>
-      </w:r>
-      <w:r>
-        <w:t>0</w:t>
-      </w:r>
-    </w:p>
-    <w:p>
-      <w:pPr>
-        <w:pStyle w:val="ListParagraph"/>
-        <w:numPr>
-          <w:ilvl w:val="0"/>
-          <w:numId w:val="28"/>
-        </w:numPr>
-      </w:pPr>
-      <w:r>
-        <w:t xml:space="preserve">Implement option to allow enabling the Gamepad Action Bar theme while in Keyboard Mode (UI Customization &gt; Miscellaneous &gt; </w:t>
-      </w:r>
-      <w:r>
-        <w:t>Force enable gamepad Action Bar style</w:t>
-      </w:r>
-      <w:r>
-        <w:t>). Note that enabling this setting will cause FancyActionBar+ to use the menu options for customizing the gamepad UI. Additionally the default (OFF) setting is incompatible with the standalone “Animated Action Bar” addon. Enable this setting to resolve the UI conflicts.</w:t>
-      </w:r>
-    </w:p>
-    <w:p>
-      <w:pPr>
-        <w:pStyle w:val="ListParagraph"/>
-        <w:numPr>
-          <w:ilvl w:val="0"/>
-          <w:numId w:val="28"/>
-        </w:numPr>
-      </w:pPr>
-      <w:r>
-        <w:t xml:space="preserve">Added a menu option to disable showing the Stack counter (Under </w:t>
-      </w:r>
-      <w:r>
-        <w:t>Miscellaneous Options</w:t>
-      </w:r>
-      <w:r>
-        <w:t>)</w:t>
-      </w:r>
-    </w:p>
-    <w:p>
-      <w:pPr>
-        <w:pStyle w:val="ListParagraph"/>
-        <w:numPr>
-          <w:ilvl w:val="0"/>
-          <w:numId w:val="28"/>
-        </w:numPr>
-      </w:pPr>
-      <w:r>
-        <w:t xml:space="preserve">Added options to adjust the spacing between the front and back action bars, as well as the relative position of the front and back action bars with respect to each other </w:t>
-      </w:r>
-      <w:r>
-        <w:t>(ACTIONBAR SIZE &amp; POSITION &gt; Adjust Bar Spacing and Offset)</w:t>
-      </w:r>
-    </w:p>
-    <w:p>
-      <w:pPr>
-        <w:pStyle w:val="ListParagraph"/>
-        <w:numPr>
-          <w:ilvl w:val="0"/>
-          <w:numId w:val="28"/>
-        </w:numPr>
-      </w:pPr>
-      <w:r>
-        <w:t>Offsets for Quickslot and Ultimate slot will now be set independently for Keyboard UI and Gamepad UI.</w:t>
-      </w:r>
-    </w:p>
-    <w:p>
-      <w:pPr>
-        <w:pStyle w:val="ListParagraph"/>
-        <w:numPr>
-          <w:ilvl w:val="0"/>
-          <w:numId w:val="28"/>
-        </w:numPr>
-      </w:pPr>
-      <w:r>
-        <w:t xml:space="preserve">Effects that were handled through the “special Effects” code will now be able to count their </w:t>
-      </w:r>
-      <w:r>
-        <w:t xml:space="preserve">affected </w:t>
-      </w:r>
-      <w:r>
-        <w:t>targets</w:t>
-      </w:r>
-    </w:p>
-    <w:p>
-      <w:pPr>
-        <w:ind w:left="360"/>
-      </w:pPr>
-      <w:r>
-        <w:t>Bugfixes:</w:t>
-      </w:r>
-    </w:p>
-    <w:p>
-      <w:pPr>
-        <w:pStyle w:val="ListParagraph"/>
-        <w:numPr>
-          <w:ilvl w:val="0"/>
-          <w:numId w:val="28"/>
-        </w:numPr>
-      </w:pPr>
-      <w:r>
-        <w:t>Fix an issue where Action Bar elements were not properly updating when loading an armory build.</w:t>
-      </w:r>
-    </w:p>
-    <w:p>
-      <w:pPr>
-        <w:pStyle w:val="ListParagraph"/>
-        <w:numPr>
-          <w:ilvl w:val="0"/>
-          <w:numId w:val="28"/>
-        </w:numPr>
-      </w:pPr>
-      <w:r>
-        <w:t>Fixed an issue where effects that changed the cost of an Ultimate ability would not update the displayed cost.</w:t>
-      </w:r>
-    </w:p>
-    <w:p>
-      <w:pPr>
-        <w:pStyle w:val="ListParagraph"/>
-        <w:numPr>
-          <w:ilvl w:val="0"/>
-          <w:numId w:val="28"/>
-        </w:numPr>
-      </w:pPr>
-      <w:r>
-        <w:t>Fixed several issues with detecting and resetting the default action bar position when swapping between UI modes</w:t>
-      </w:r>
-    </w:p>
-    <w:p>
-      <w:pPr>
-        <w:ind w:left="360"/>
-      </w:pPr>
-      <w:r>
-        <w:t>Known Issues:</w:t>
-      </w:r>
-    </w:p>
-    <w:p>
-      <w:pPr>
-        <w:pStyle w:val="ListParagraph"/>
-        <w:numPr>
-          <w:ilvl w:val="0"/>
-          <w:numId w:val="30"/>
-        </w:numPr>
-      </w:pPr>
-      <w:r>
         <w:t>An empty ultimate slot may occasionally appear for summoned companions without ultimate abilities unlocked</w:t>
       </w:r>
     </w:p>
@@ -625,25 +752,292 @@
         <w:pStyle w:val="Heading2"/>
       </w:pPr>
       <w:r>
+        <w:t>ACTIONBAR</w:t>
+      </w:r>
+      <w:r>
+        <w:t xml:space="preserve"> SIZE &amp; POSITION</w:t>
+      </w:r>
+    </w:p>
+    <w:p>
+      <w:r>
+        <w:t xml:space="preserve">Options for changing the size and position of the action bar, </w:t>
+      </w:r>
+      <w:proofErr w:type="spellStart"/>
+      <w:r>
+        <w:t>q</w:t>
+      </w:r>
+      <w:r>
+        <w:t>uickslot</w:t>
+      </w:r>
+      <w:proofErr w:type="spellEnd"/>
+      <w:r>
+        <w:t xml:space="preserve"> and ultimate slot</w:t>
+      </w:r>
+    </w:p>
+    <w:p>
+      <w:pPr>
+        <w:pStyle w:val="Heading3"/>
+      </w:pPr>
+      <w:r>
+        <w:t>Keyboard UI</w:t>
+      </w:r>
+    </w:p>
+    <w:p>
+      <w:pPr>
+        <w:pStyle w:val="ListParagraph"/>
+        <w:numPr>
+          <w:ilvl w:val="0"/>
+          <w:numId w:val="8"/>
+        </w:numPr>
+      </w:pPr>
+      <w:r>
+        <w:t xml:space="preserve">Enable Action Bar Resize (default: OFF) – enables the slider to change the </w:t>
+      </w:r>
+      <w:proofErr w:type="spellStart"/>
+      <w:r>
+        <w:t>actionbar</w:t>
+      </w:r>
+      <w:proofErr w:type="spellEnd"/>
+      <w:r>
+        <w:t xml:space="preserve"> size</w:t>
+      </w:r>
+    </w:p>
+    <w:p>
+      <w:pPr>
+        <w:pStyle w:val="ListParagraph"/>
+        <w:numPr>
+          <w:ilvl w:val="0"/>
+          <w:numId w:val="8"/>
+        </w:numPr>
+      </w:pPr>
+      <w:proofErr w:type="spellStart"/>
+      <w:r>
+        <w:t>Actionbar</w:t>
+      </w:r>
+      <w:proofErr w:type="spellEnd"/>
+      <w:r>
+        <w:t xml:space="preserve"> size (default: 100%) slider to change the </w:t>
+      </w:r>
+      <w:proofErr w:type="spellStart"/>
+      <w:r>
+        <w:t>actionbar</w:t>
+      </w:r>
+      <w:proofErr w:type="spellEnd"/>
+      <w:r>
+        <w:t xml:space="preserve"> scale, supports making the </w:t>
+      </w:r>
+      <w:proofErr w:type="spellStart"/>
+      <w:r>
+        <w:t>actionbar</w:t>
+      </w:r>
+      <w:proofErr w:type="spellEnd"/>
+      <w:r>
+        <w:t xml:space="preserve"> smaller down to 30% of the default size, or up to 250% larger than the default size.</w:t>
+      </w:r>
+    </w:p>
+    <w:p>
+      <w:pPr>
+        <w:pStyle w:val="ListParagraph"/>
+        <w:numPr>
+          <w:ilvl w:val="0"/>
+          <w:numId w:val="8"/>
+        </w:numPr>
+      </w:pPr>
+      <w:r>
+        <w:t xml:space="preserve">Unlock </w:t>
+      </w:r>
+      <w:proofErr w:type="spellStart"/>
+      <w:r>
+        <w:t>Actionbar</w:t>
+      </w:r>
+      <w:proofErr w:type="spellEnd"/>
+      <w:r>
+        <w:t xml:space="preserve"> Position (Keyboard) </w:t>
+      </w:r>
+      <w:r>
+        <w:t xml:space="preserve">(default: OFF) </w:t>
+      </w:r>
+      <w:r>
+        <w:t xml:space="preserve">– switch to ON to allow changing the action bar position on screen when in keyboard mode. Will not affect the gamepad </w:t>
+      </w:r>
+      <w:proofErr w:type="spellStart"/>
+      <w:r>
+        <w:t>ui</w:t>
+      </w:r>
+      <w:proofErr w:type="spellEnd"/>
+      <w:r>
+        <w:t xml:space="preserve"> action bar position. Switch back to OFF when satisfied with the position.</w:t>
+      </w:r>
+    </w:p>
+    <w:p>
+      <w:pPr>
+        <w:pStyle w:val="Heading3"/>
+      </w:pPr>
+      <w:r>
+        <w:t>Gamepad UI</w:t>
+      </w:r>
+    </w:p>
+    <w:p>
+      <w:r>
+        <w:t>Same options as Keyboard UI, but applies to gamepad mode</w:t>
+      </w:r>
+    </w:p>
+    <w:p>
+      <w:pPr>
+        <w:pStyle w:val="ListParagraph"/>
+        <w:numPr>
+          <w:ilvl w:val="0"/>
+          <w:numId w:val="8"/>
+        </w:numPr>
+      </w:pPr>
+      <w:r>
+        <w:t xml:space="preserve">Enable Action Bar Resize (default: OFF) – enables the slider to change the </w:t>
+      </w:r>
+      <w:proofErr w:type="spellStart"/>
+      <w:r>
+        <w:t>actionbar</w:t>
+      </w:r>
+      <w:proofErr w:type="spellEnd"/>
+      <w:r>
+        <w:t xml:space="preserve"> size</w:t>
+      </w:r>
+    </w:p>
+    <w:p>
+      <w:pPr>
+        <w:pStyle w:val="ListParagraph"/>
+        <w:numPr>
+          <w:ilvl w:val="0"/>
+          <w:numId w:val="8"/>
+        </w:numPr>
+      </w:pPr>
+      <w:proofErr w:type="spellStart"/>
+      <w:r>
+        <w:t>Actionbar</w:t>
+      </w:r>
+      <w:proofErr w:type="spellEnd"/>
+      <w:r>
+        <w:t xml:space="preserve"> size (default: 100%) slider to change the </w:t>
+      </w:r>
+      <w:proofErr w:type="spellStart"/>
+      <w:r>
+        <w:t>actionbar</w:t>
+      </w:r>
+      <w:proofErr w:type="spellEnd"/>
+      <w:r>
+        <w:t xml:space="preserve"> scale, supports making the </w:t>
+      </w:r>
+      <w:proofErr w:type="spellStart"/>
+      <w:r>
+        <w:t>actionbar</w:t>
+      </w:r>
+      <w:proofErr w:type="spellEnd"/>
+      <w:r>
+        <w:t xml:space="preserve"> smaller down to 30% of the default size, or up to 250% larger than the default size.</w:t>
+      </w:r>
+    </w:p>
+    <w:p>
+      <w:pPr>
+        <w:pStyle w:val="ListParagraph"/>
+        <w:numPr>
+          <w:ilvl w:val="0"/>
+          <w:numId w:val="8"/>
+        </w:numPr>
+      </w:pPr>
+      <w:r>
+        <w:t xml:space="preserve">Unlock </w:t>
+      </w:r>
+      <w:proofErr w:type="spellStart"/>
+      <w:r>
+        <w:t>Actionbar</w:t>
+      </w:r>
+      <w:proofErr w:type="spellEnd"/>
+      <w:r>
+        <w:t xml:space="preserve"> Position (</w:t>
+      </w:r>
+      <w:r>
+        <w:t>Gamepad</w:t>
+      </w:r>
+      <w:r>
+        <w:t xml:space="preserve">) </w:t>
+      </w:r>
+      <w:r>
+        <w:t xml:space="preserve">(default: OFF) </w:t>
+      </w:r>
+      <w:r>
+        <w:t xml:space="preserve">– switch to ON to allow changing the action bar position on screen when in gamepad mode. Will not affect the keyboard </w:t>
+      </w:r>
+      <w:proofErr w:type="spellStart"/>
+      <w:r>
+        <w:t>ui</w:t>
+      </w:r>
+      <w:proofErr w:type="spellEnd"/>
+      <w:r>
+        <w:t xml:space="preserve"> action bar position. Switch back to OFF when satisfied with the position.</w:t>
+      </w:r>
+    </w:p>
+    <w:p>
+      <w:pPr>
+        <w:pStyle w:val="Heading3"/>
+      </w:pPr>
+      <w:r>
+        <w:t>Additional Shared Options</w:t>
+      </w:r>
+    </w:p>
+    <w:p>
+      <w:pPr>
+        <w:pStyle w:val="ListParagraph"/>
+        <w:numPr>
+          <w:ilvl w:val="0"/>
+          <w:numId w:val="8"/>
+        </w:numPr>
+      </w:pPr>
+      <w:r>
+        <w:t>Center Horizontally – Will center the action bar position horizontally on the screen</w:t>
+      </w:r>
+    </w:p>
+    <w:p>
+      <w:pPr>
+        <w:pStyle w:val="ListParagraph"/>
+        <w:numPr>
+          <w:ilvl w:val="0"/>
+          <w:numId w:val="8"/>
+        </w:numPr>
+      </w:pPr>
+      <w:r>
+        <w:t>Center Vertically – Will center the action bar position vertically on the screen</w:t>
+      </w:r>
+    </w:p>
+    <w:p>
+      <w:pPr>
+        <w:pStyle w:val="ListParagraph"/>
+        <w:numPr>
+          <w:ilvl w:val="0"/>
+          <w:numId w:val="8"/>
+        </w:numPr>
+      </w:pPr>
+      <w:r>
+        <w:t>Undo Last Move – Resets the action bar to the position it was in prior to last being repositioned by the user (after the initial Undo operation, will toggle between the moved and undone positions)</w:t>
+      </w:r>
+    </w:p>
+    <w:p>
+      <w:pPr>
+        <w:pStyle w:val="ListParagraph"/>
+        <w:numPr>
+          <w:ilvl w:val="0"/>
+          <w:numId w:val="8"/>
+        </w:numPr>
+      </w:pPr>
+      <w:r>
         <w:lastRenderedPageBreak/>
-        <w:t>ACTIONBAR</w:t>
-      </w:r>
-      <w:r>
-        <w:t xml:space="preserve"> SIZE &amp; POSITION</w:t>
-      </w:r>
-    </w:p>
-    <w:p>
-      <w:r>
-        <w:t xml:space="preserve">Options for changing the size and position of the action bar, </w:t>
-      </w:r>
-      <w:r>
-        <w:t>q</w:t>
-      </w:r>
-      <w:r>
-        <w:t>uickslot</w:t>
-      </w:r>
-      <w:r>
-        <w:t xml:space="preserve"> and ultimate slot</w:t>
+        <w:t xml:space="preserve">Reset </w:t>
+      </w:r>
+      <w:proofErr w:type="spellStart"/>
+      <w:r>
+        <w:t>Actionbar</w:t>
+      </w:r>
+      <w:proofErr w:type="spellEnd"/>
+      <w:r>
+        <w:t xml:space="preserve"> Position – Resets the action bar to the default Fancy Action Bar+ UI position </w:t>
       </w:r>
     </w:p>
     <w:p>
@@ -651,7 +1045,49 @@
         <w:pStyle w:val="Heading3"/>
       </w:pPr>
       <w:r>
-        <w:t>Keyboard UI</w:t>
+        <w:t xml:space="preserve">Adjust </w:t>
+      </w:r>
+      <w:proofErr w:type="spellStart"/>
+      <w:r>
+        <w:t>Quickslot</w:t>
+      </w:r>
+      <w:proofErr w:type="spellEnd"/>
+      <w:r>
+        <w:t xml:space="preserve"> Position</w:t>
+      </w:r>
+    </w:p>
+    <w:p>
+      <w:r>
+        <w:t>A</w:t>
+      </w:r>
+      <w:r>
+        <w:t xml:space="preserve">pplies an offset to the </w:t>
+      </w:r>
+      <w:proofErr w:type="spellStart"/>
+      <w:r>
+        <w:t>quickslot</w:t>
+      </w:r>
+      <w:proofErr w:type="spellEnd"/>
+      <w:r>
+        <w:t xml:space="preserve"> position. </w:t>
+      </w:r>
+      <w:r>
+        <w:t>Applies to Keyboard UI or Gamepad UI depending on which UI mode is active</w:t>
+      </w:r>
+      <w:r>
+        <w:t>.</w:t>
+      </w:r>
+    </w:p>
+    <w:p>
+      <w:pPr>
+        <w:pStyle w:val="ListParagraph"/>
+        <w:numPr>
+          <w:ilvl w:val="0"/>
+          <w:numId w:val="29"/>
+        </w:numPr>
+      </w:pPr>
+      <w:r>
+        <w:t>Horizontal (X) Position (default: 0), negative values move the slot left, positive values move it right.</w:t>
       </w:r>
     </w:p>
     <w:p>
@@ -663,37 +1099,7 @@
         </w:numPr>
       </w:pPr>
       <w:r>
-        <w:t>Enable Action Bar Resize (default: OFF) – enables the slider to change the actionbar size</w:t>
-      </w:r>
-    </w:p>
-    <w:p>
-      <w:pPr>
-        <w:pStyle w:val="ListParagraph"/>
-        <w:numPr>
-          <w:ilvl w:val="0"/>
-          <w:numId w:val="8"/>
-        </w:numPr>
-      </w:pPr>
-      <w:r>
-        <w:t>Actionbar size (default: 100%) slider to change the actionbar scale, supports making the actionbar smaller down to 30% of the default size, or up to 250% larger than the default size.</w:t>
-      </w:r>
-    </w:p>
-    <w:p>
-      <w:pPr>
-        <w:pStyle w:val="ListParagraph"/>
-        <w:numPr>
-          <w:ilvl w:val="0"/>
-          <w:numId w:val="8"/>
-        </w:numPr>
-      </w:pPr>
-      <w:r>
-        <w:t xml:space="preserve">Unlock Actionbar Position (Keyboard) </w:t>
-      </w:r>
-      <w:r>
-        <w:t xml:space="preserve">(default: OFF) </w:t>
-      </w:r>
-      <w:r>
-        <w:t>– switch to ON to allow changing the action bar position on screen when in keyboard mode. Will not affect the gamepad ui action bar position. Switch back to OFF when satisfied with the position.</w:t>
+        <w:t xml:space="preserve">Vertical (Y) Position (default: 0), negative values move the slot up, positive values move it down. </w:t>
       </w:r>
     </w:p>
     <w:p>
@@ -701,185 +1107,29 @@
         <w:pStyle w:val="Heading3"/>
       </w:pPr>
       <w:r>
-        <w:t>Gamepad UI</w:t>
-      </w:r>
-    </w:p>
-    <w:p>
-      <w:r>
-        <w:t>Same options as Keyboard UI, but applies to gamepad mode</w:t>
-      </w:r>
-    </w:p>
-    <w:p>
-      <w:pPr>
-        <w:pStyle w:val="ListParagraph"/>
-        <w:numPr>
-          <w:ilvl w:val="0"/>
-          <w:numId w:val="8"/>
-        </w:numPr>
-      </w:pPr>
-      <w:r>
-        <w:t>Enable Action Bar Resize (default: OFF) – enables the slider to change the actionbar size</w:t>
-      </w:r>
-    </w:p>
-    <w:p>
-      <w:pPr>
-        <w:pStyle w:val="ListParagraph"/>
-        <w:numPr>
-          <w:ilvl w:val="0"/>
-          <w:numId w:val="8"/>
-        </w:numPr>
-      </w:pPr>
-      <w:r>
-        <w:t>Actionbar size (default: 100%) slider to change the actionbar scale, supports making the actionbar smaller down to 30% of the default size, or up to 250% larger than the default size.</w:t>
-      </w:r>
-    </w:p>
-    <w:p>
-      <w:pPr>
-        <w:pStyle w:val="ListParagraph"/>
-        <w:numPr>
-          <w:ilvl w:val="0"/>
-          <w:numId w:val="8"/>
-        </w:numPr>
-      </w:pPr>
-      <w:r>
-        <w:t>Unlock Actionbar Position (</w:t>
-      </w:r>
-      <w:r>
-        <w:t>Gamepad</w:t>
-      </w:r>
-      <w:r>
-        <w:t xml:space="preserve">) </w:t>
-      </w:r>
-      <w:r>
-        <w:t xml:space="preserve">(default: OFF) </w:t>
-      </w:r>
-      <w:r>
-        <w:t>– switch to ON to allow changing the action bar position on screen when in gamepad mode. Will not affect the keyboard ui action bar position. Switch back to OFF when satisfied with the position.</w:t>
-      </w:r>
-    </w:p>
-    <w:p>
-      <w:pPr>
-        <w:pStyle w:val="Heading3"/>
-      </w:pPr>
-      <w:r>
-        <w:t>Additional Shared Options</w:t>
-      </w:r>
-    </w:p>
-    <w:p>
-      <w:pPr>
-        <w:pStyle w:val="ListParagraph"/>
-        <w:numPr>
-          <w:ilvl w:val="0"/>
-          <w:numId w:val="8"/>
-        </w:numPr>
-      </w:pPr>
-      <w:r>
-        <w:t>Center Horizontally – Will center the action bar position horizontally on the screen</w:t>
-      </w:r>
-    </w:p>
-    <w:p>
-      <w:pPr>
-        <w:pStyle w:val="ListParagraph"/>
-        <w:numPr>
-          <w:ilvl w:val="0"/>
-          <w:numId w:val="8"/>
-        </w:numPr>
-      </w:pPr>
-      <w:r>
-        <w:t>Center Vertically – Will center the action bar position vertically on the screen</w:t>
-      </w:r>
-    </w:p>
-    <w:p>
-      <w:pPr>
-        <w:pStyle w:val="ListParagraph"/>
-        <w:numPr>
-          <w:ilvl w:val="0"/>
-          <w:numId w:val="8"/>
-        </w:numPr>
-      </w:pPr>
-      <w:r>
-        <w:t>Undo Last Move – Resets the action bar to the position it was in prior to last being repositioned by the user (after the initial Undo operation, will toggle between the moved and undone positions)</w:t>
-      </w:r>
-    </w:p>
-    <w:p>
-      <w:pPr>
-        <w:pStyle w:val="ListParagraph"/>
-        <w:numPr>
-          <w:ilvl w:val="0"/>
-          <w:numId w:val="8"/>
-        </w:numPr>
-      </w:pPr>
-      <w:r>
-        <w:t xml:space="preserve">Reset Actionbar Position – Resets the action bar to the default Fancy Action Bar+ UI position </w:t>
-      </w:r>
-    </w:p>
-    <w:p>
-      <w:pPr>
-        <w:pStyle w:val="Heading3"/>
-      </w:pPr>
-      <w:r>
-        <w:lastRenderedPageBreak/>
-        <w:t>Adjust Quickslot Position</w:t>
-      </w:r>
-    </w:p>
-    <w:p>
-      <w:r>
-        <w:t>A</w:t>
-      </w:r>
-      <w:r>
-        <w:t xml:space="preserve">pplies an offset to the quickslot position. </w:t>
+        <w:t>Adjust Ultimate Slot Position</w:t>
+      </w:r>
+      <w:r>
+        <w:t xml:space="preserve"> </w:t>
+      </w:r>
+    </w:p>
+    <w:p>
+      <w:r>
+        <w:t xml:space="preserve">Applies an offset to the ultimate slot position. </w:t>
       </w:r>
       <w:r>
         <w:t>Applies to Keyboard UI or Gamepad UI depending on which UI mode is active</w:t>
       </w:r>
       <w:r>
-        <w:t>.</w:t>
-      </w:r>
-    </w:p>
-    <w:p>
-      <w:pPr>
-        <w:pStyle w:val="ListParagraph"/>
-        <w:numPr>
-          <w:ilvl w:val="0"/>
-          <w:numId w:val="29"/>
-        </w:numPr>
-      </w:pPr>
-      <w:r>
-        <w:t>Horizontal (X) Position (default: 0), negative values move the slot left, positive values move it right.</w:t>
-      </w:r>
-    </w:p>
-    <w:p>
-      <w:pPr>
-        <w:pStyle w:val="ListParagraph"/>
-        <w:numPr>
-          <w:ilvl w:val="0"/>
-          <w:numId w:val="8"/>
-        </w:numPr>
-      </w:pPr>
-      <w:r>
-        <w:t xml:space="preserve">Vertical (Y) Position (default: 0), negative values move the slot up, positive values move it down. </w:t>
-      </w:r>
-    </w:p>
-    <w:p>
-      <w:pPr>
-        <w:pStyle w:val="Heading3"/>
-      </w:pPr>
-      <w:r>
-        <w:t>Adjust Ultimate Slot Position</w:t>
-      </w:r>
-      <w:r>
-        <w:t xml:space="preserve"> </w:t>
-      </w:r>
-    </w:p>
-    <w:p>
-      <w:r>
-        <w:t xml:space="preserve">Applies an offset to the ultimate slot position. </w:t>
-      </w:r>
-      <w:r>
-        <w:t>Applies to Keyboard UI or Gamepad UI depending on which UI mode is active</w:t>
-      </w:r>
-      <w:r>
-        <w:t>. Companion Ultimates will appear to the right of wherever the ultimate slot is placed</w:t>
+        <w:t xml:space="preserve">. Companion </w:t>
+      </w:r>
+      <w:proofErr w:type="spellStart"/>
+      <w:r>
+        <w:t>Ultimates</w:t>
+      </w:r>
+      <w:proofErr w:type="spellEnd"/>
+      <w:r>
+        <w:t xml:space="preserve"> will appear to the right of wherever the ultimate slot is placed</w:t>
       </w:r>
     </w:p>
     <w:p>
@@ -1068,11 +1318,8 @@
         </w:numPr>
       </w:pPr>
       <w:r>
-        <w:t xml:space="preserve">Vertical (Y) Position (default: 0) - Adjusts the relative position of the front and back action bars along the Y (vertical) axis. This setting effectively changes the gap </w:t>
-      </w:r>
-      <w:r>
         <w:lastRenderedPageBreak/>
-        <w:t>between the top and bottom bar. Recommended setting: 4 for a gap that matches the gap between action buttons.</w:t>
+        <w:t>Vertical (Y) Position (default: 0) - Adjusts the relative position of the front and back action bars along the Y (vertical) axis. This setting effectively changes the gap between the top and bottom bar. Recommended setting: 4 for a gap that matches the gap between action buttons.</w:t>
       </w:r>
     </w:p>
     <w:p>
@@ -1084,7 +1331,15 @@
         </w:numPr>
       </w:pPr>
       <w:r>
-        <w:t xml:space="preserve">Button (X) Spacing (default: 4 keyboard; 10 gamepad) – Adjusts the spacing between action buttons within the action bar. </w:t>
+        <w:t xml:space="preserve">Button (X) Spacing (default: 4 </w:t>
+      </w:r>
+      <w:proofErr w:type="gramStart"/>
+      <w:r>
+        <w:t>keyboard</w:t>
+      </w:r>
+      <w:proofErr w:type="gramEnd"/>
+      <w:r>
+        <w:t xml:space="preserve">; 10 gamepad) – Adjusts the spacing between action buttons within the action bar. </w:t>
       </w:r>
     </w:p>
     <w:p/>
@@ -1339,7 +1594,15 @@
         </w:numPr>
       </w:pPr>
       <w:r>
-        <w:t>Frame color (default: R:0;G:0;B:0;A:255 –  Black) – allows customization of the ability frame color</w:t>
+        <w:t>Frame color (default: R:</w:t>
+      </w:r>
+      <w:proofErr w:type="gramStart"/>
+      <w:r>
+        <w:t>0;G</w:t>
+      </w:r>
+      <w:proofErr w:type="gramEnd"/>
+      <w:r>
+        <w:t>:0;B:0;A:255 –  Black) – allows customization of the ability frame color</w:t>
       </w:r>
     </w:p>
     <w:p>
@@ -1568,7 +1831,15 @@
         </w:numPr>
       </w:pPr>
       <w:r>
-        <w:t>Highlight color (default: R:0;G:255;B:0;A:179 –  Green)</w:t>
+        <w:t>Highlight color (default: R:</w:t>
+      </w:r>
+      <w:proofErr w:type="gramStart"/>
+      <w:r>
+        <w:t>0;G</w:t>
+      </w:r>
+      <w:proofErr w:type="gramEnd"/>
+      <w:r>
+        <w:t>:255;B:0;A:179 –  Green)</w:t>
       </w:r>
     </w:p>
     <w:p>
@@ -1659,7 +1930,15 @@
         </w:drawing>
       </w:r>
       <w:r>
-        <w:t xml:space="preserve">Arrow color (default: R:0;G:255;B:0;A:255 –  Green) </w:t>
+        <w:t>Arrow color (default: R:</w:t>
+      </w:r>
+      <w:proofErr w:type="gramStart"/>
+      <w:r>
+        <w:t>0;G</w:t>
+      </w:r>
+      <w:proofErr w:type="gramEnd"/>
+      <w:r>
+        <w:t xml:space="preserve">:255;B:0;A:255 –  Green) </w:t>
       </w:r>
     </w:p>
     <w:p>
@@ -1671,11 +1950,16 @@
         </w:numPr>
       </w:pPr>
       <w:r>
-        <w:t>Adjust Q</w:t>
+        <w:t xml:space="preserve">Adjust </w:t>
+      </w:r>
+      <w:proofErr w:type="spellStart"/>
+      <w:r>
+        <w:t>Q</w:t>
       </w:r>
       <w:r>
         <w:t>uickslot</w:t>
       </w:r>
+      <w:proofErr w:type="spellEnd"/>
       <w:r>
         <w:t xml:space="preserve"> placement</w:t>
       </w:r>
@@ -1683,11 +1967,16 @@
         <w:t xml:space="preserve"> (default: ON) - m</w:t>
       </w:r>
       <w:r>
-        <w:t>ove Q</w:t>
+        <w:t xml:space="preserve">ove </w:t>
+      </w:r>
+      <w:proofErr w:type="spellStart"/>
+      <w:r>
+        <w:t>Q</w:t>
       </w:r>
       <w:r>
         <w:t>uickslot</w:t>
       </w:r>
+      <w:proofErr w:type="spellEnd"/>
       <w:r>
         <w:t xml:space="preserve"> closer to the Action Bar if the arrow is hidden</w:t>
       </w:r>
@@ -1724,7 +2013,15 @@
         </w:numPr>
       </w:pPr>
       <w:r>
-        <w:t>Force enable gamepad Action Bar style</w:t>
+        <w:t xml:space="preserve">Force </w:t>
+      </w:r>
+      <w:proofErr w:type="gramStart"/>
+      <w:r>
+        <w:t>enable</w:t>
+      </w:r>
+      <w:proofErr w:type="gramEnd"/>
+      <w:r>
+        <w:t xml:space="preserve"> gamepad Action Bar style</w:t>
       </w:r>
       <w:r>
         <w:t xml:space="preserve"> (default: OFF) – </w:t>
@@ -1807,7 +2104,15 @@
         <w:t>imate</w:t>
       </w:r>
       <w:r>
-        <w:t xml:space="preserve"> hotkeys (default: ON) – Show the LB RB labels for gamepad UI. Set this to OFF to allow quickslot placement adjustments in gamepad UI</w:t>
+        <w:t xml:space="preserve"> hotkeys (default: ON) – Show the LB RB labels for gamepad UI. Set this to OFF to allow </w:t>
+      </w:r>
+      <w:proofErr w:type="spellStart"/>
+      <w:r>
+        <w:t>quickslot</w:t>
+      </w:r>
+      <w:proofErr w:type="spellEnd"/>
+      <w:r>
+        <w:t xml:space="preserve"> placement adjustments in gamepad UI</w:t>
       </w:r>
     </w:p>
     <w:p>
@@ -1843,7 +2148,31 @@
         <w:t>Action b</w:t>
       </w:r>
       <w:r>
-        <w:t xml:space="preserve">ars (default: ON) – When enabled if an effect locks the ability to barswap (such as equipping the Oakensoul ring, transforming into a Werewolf, picking up Volendrung, or various effects in dungeons or Trials such as the Ghost light Transformation in </w:t>
+        <w:t xml:space="preserve">ars (default: ON) – When enabled if an effect locks the ability to </w:t>
+      </w:r>
+      <w:proofErr w:type="spellStart"/>
+      <w:r>
+        <w:t>barswap</w:t>
+      </w:r>
+      <w:proofErr w:type="spellEnd"/>
+      <w:r>
+        <w:t xml:space="preserve"> (such as equipping the </w:t>
+      </w:r>
+      <w:proofErr w:type="spellStart"/>
+      <w:r>
+        <w:t>Oakensoul</w:t>
+      </w:r>
+      <w:proofErr w:type="spellEnd"/>
+      <w:r>
+        <w:t xml:space="preserve"> ring, transforming into a Werewolf, picking up </w:t>
+      </w:r>
+      <w:proofErr w:type="spellStart"/>
+      <w:r>
+        <w:t>Volendrung</w:t>
+      </w:r>
+      <w:proofErr w:type="spellEnd"/>
+      <w:r>
+        <w:t xml:space="preserve">, or various effects in dungeons or Trials such as the Ghost light Transformation in </w:t>
       </w:r>
       <w:r>
         <w:t xml:space="preserve">Lucent </w:t>
@@ -1927,7 +2256,23 @@
         </w:numPr>
       </w:pPr>
       <w:r>
-        <w:t xml:space="preserve">Reposition active bar when locked (default: ON) - When the locked action bar is hidden the ui will reposition the active bar to center it, aligned with the default quickslot and ult slot positions. If disabled, the inactive bar will be hidden but the action bar will not be repositioned (this does not work properly for when the back bar is the active bar.) </w:t>
+        <w:t xml:space="preserve">Reposition active bar when locked (default: ON) - When the locked action bar is hidden the </w:t>
+      </w:r>
+      <w:proofErr w:type="spellStart"/>
+      <w:r>
+        <w:t>ui</w:t>
+      </w:r>
+      <w:proofErr w:type="spellEnd"/>
+      <w:r>
+        <w:t xml:space="preserve"> will reposition the active bar to center it, aligned with the default </w:t>
+      </w:r>
+      <w:proofErr w:type="spellStart"/>
+      <w:r>
+        <w:t>quickslot</w:t>
+      </w:r>
+      <w:proofErr w:type="spellEnd"/>
+      <w:r>
+        <w:t xml:space="preserve"> and ult slot positions. If disabled, the inactive bar will be hidden but the action bar will not be repositioned (this does not work properly for when the back bar is the active bar.) </w:t>
       </w:r>
     </w:p>
     <w:p>
@@ -1943,7 +2288,7 @@
           <w:noProof/>
         </w:rPr>
         <w:drawing>
-          <wp:anchor distT="0" distB="0" distL="114300" distR="114300" simplePos="0" relativeHeight="251669504" behindDoc="0" locked="0" layoutInCell="1" allowOverlap="1" wp14:anchorId="47A4DA9B" wp14:editId="05AA1372">
+          <wp:anchor distT="0" distB="0" distL="114300" distR="114300" simplePos="0" relativeHeight="251669504" behindDoc="0" locked="0" layoutInCell="1" allowOverlap="1" wp14:anchorId="47A4DA9B" wp14:editId="1D6F4B3B">
             <wp:simplePos x="0" y="0"/>
             <wp:positionH relativeFrom="column">
               <wp:posOffset>4979670</wp:posOffset>
@@ -2010,7 +2355,7 @@
           <w:noProof/>
         </w:rPr>
         <w:drawing>
-          <wp:anchor distT="0" distB="0" distL="114300" distR="114300" simplePos="0" relativeHeight="251668480" behindDoc="0" locked="0" layoutInCell="1" allowOverlap="1" wp14:anchorId="468F45FA" wp14:editId="62738B0B">
+          <wp:anchor distT="0" distB="0" distL="114300" distR="114300" simplePos="0" relativeHeight="251668480" behindDoc="0" locked="0" layoutInCell="1" allowOverlap="1" wp14:anchorId="468F45FA" wp14:editId="456060D3">
             <wp:simplePos x="0" y="0"/>
             <wp:positionH relativeFrom="column">
               <wp:posOffset>4958715</wp:posOffset>
@@ -2116,7 +2461,15 @@
         </w:numPr>
       </w:pPr>
       <w:r>
-        <w:t>Toggled highlight color (default: R:255;G:255;B</w:t>
+        <w:t>Toggled highlight color (default: R:</w:t>
+      </w:r>
+      <w:proofErr w:type="gramStart"/>
+      <w:r>
+        <w:t>255;G</w:t>
+      </w:r>
+      <w:proofErr w:type="gramEnd"/>
+      <w:r>
+        <w:t>:255;B</w:t>
       </w:r>
       <w:r>
         <w:t>:</w:t>
@@ -2163,7 +2516,15 @@
         </w:numPr>
       </w:pPr>
       <w:r>
-        <w:t xml:space="preserve">Timer font (default: Univers 67) – select which font to </w:t>
+        <w:t xml:space="preserve">Timer font (default: </w:t>
+      </w:r>
+      <w:proofErr w:type="spellStart"/>
+      <w:r>
+        <w:t>Univers</w:t>
+      </w:r>
+      <w:proofErr w:type="spellEnd"/>
+      <w:r>
+        <w:t xml:space="preserve"> 67) – select which font to </w:t>
       </w:r>
       <w:r>
         <w:t xml:space="preserve">use to </w:t>
@@ -2229,7 +2590,15 @@
         <w:t>Timer color</w:t>
       </w:r>
       <w:r>
-        <w:t xml:space="preserve"> (default: R:255;G:255;B:255 –  White) – adjust the color of the ability timer (when not overridden by expiration settings)</w:t>
+        <w:t xml:space="preserve"> (default: R:</w:t>
+      </w:r>
+      <w:proofErr w:type="gramStart"/>
+      <w:r>
+        <w:t>255;G</w:t>
+      </w:r>
+      <w:proofErr w:type="gramEnd"/>
+      <w:r>
+        <w:t>:255;B:255 –  White) – adjust the color of the ability timer (when not overridden by expiration settings)</w:t>
       </w:r>
     </w:p>
     <w:p>
@@ -2379,8 +2748,13 @@
       </w:r>
     </w:p>
     <w:p>
-      <w:r>
-        <w:t>Ulfsild's Contingency</w:t>
+      <w:proofErr w:type="spellStart"/>
+      <w:r>
+        <w:t>Ulfsild's</w:t>
+      </w:r>
+      <w:proofErr w:type="spellEnd"/>
+      <w:r>
+        <w:t xml:space="preserve"> Contingency</w:t>
       </w:r>
       <w:r>
         <w:t xml:space="preserve"> variants will display a special stack icon (</w:t>
@@ -2401,7 +2775,15 @@
         </w:numPr>
       </w:pPr>
       <w:r>
-        <w:t xml:space="preserve">Stacks font (default: Univers 67) – select which font to </w:t>
+        <w:t xml:space="preserve">Stacks font (default: </w:t>
+      </w:r>
+      <w:proofErr w:type="spellStart"/>
+      <w:r>
+        <w:t>Univers</w:t>
+      </w:r>
+      <w:proofErr w:type="spellEnd"/>
+      <w:r>
+        <w:t xml:space="preserve"> 67) – select which font to </w:t>
       </w:r>
       <w:r>
         <w:t xml:space="preserve">use to </w:t>
@@ -2455,7 +2837,15 @@
         </w:numPr>
       </w:pPr>
       <w:r>
-        <w:t>Stack color (default: R:255;G:204;B:0 –  Gold) – adjust the color of the stack counter</w:t>
+        <w:t>Stack color (default: R:</w:t>
+      </w:r>
+      <w:proofErr w:type="gramStart"/>
+      <w:r>
+        <w:t>255;G</w:t>
+      </w:r>
+      <w:proofErr w:type="gramEnd"/>
+      <w:r>
+        <w:t>:204;B:0 –  Gold) – adjust the color of the stack counter</w:t>
       </w:r>
     </w:p>
     <w:p>
@@ -2571,7 +2961,15 @@
         <w:t>Targets</w:t>
       </w:r>
       <w:r>
-        <w:t xml:space="preserve"> font (default: Univers 67) – select which font to </w:t>
+        <w:t xml:space="preserve"> font (default: </w:t>
+      </w:r>
+      <w:proofErr w:type="spellStart"/>
+      <w:r>
+        <w:t>Univers</w:t>
+      </w:r>
+      <w:proofErr w:type="spellEnd"/>
+      <w:r>
+        <w:t xml:space="preserve"> 67) – select which font to </w:t>
       </w:r>
       <w:r>
         <w:t xml:space="preserve">use to </w:t>
@@ -2640,7 +3038,15 @@
         <w:t>Target</w:t>
       </w:r>
       <w:r>
-        <w:t xml:space="preserve"> color (default: R:255;G:204;B:0 –  Gold) – adjust the color of the </w:t>
+        <w:t xml:space="preserve"> color (default: R:</w:t>
+      </w:r>
+      <w:proofErr w:type="gramStart"/>
+      <w:r>
+        <w:t>255;G</w:t>
+      </w:r>
+      <w:proofErr w:type="gramEnd"/>
+      <w:r>
+        <w:t xml:space="preserve">:204;B:0 –  Gold) – adjust the color of the </w:t>
       </w:r>
       <w:r>
         <w:t>target</w:t>
@@ -2750,7 +3156,15 @@
         <w:t>If more than one ultimate is active it will show the timer for the current bar’s ultimate, otherwise it will show the timer for any active ultimate and</w:t>
       </w:r>
       <w:r>
-        <w:t xml:space="preserve"> will persist through barswap.</w:t>
+        <w:t xml:space="preserve"> will persist through </w:t>
+      </w:r>
+      <w:proofErr w:type="spellStart"/>
+      <w:r>
+        <w:t>barswap</w:t>
+      </w:r>
+      <w:proofErr w:type="spellEnd"/>
+      <w:r>
+        <w:t>.</w:t>
       </w:r>
     </w:p>
     <w:p>
@@ -2762,8 +3176,13 @@
         </w:numPr>
       </w:pPr>
       <w:r>
-        <w:t>Display Ultimate Timer (default: ON) – display a timer for active ultimates</w:t>
-      </w:r>
+        <w:t xml:space="preserve">Display Ultimate Timer (default: ON) – display a timer for active </w:t>
+      </w:r>
+      <w:proofErr w:type="spellStart"/>
+      <w:r>
+        <w:t>ultimates</w:t>
+      </w:r>
+      <w:proofErr w:type="spellEnd"/>
     </w:p>
     <w:p>
       <w:pPr>
@@ -2774,7 +3193,15 @@
         </w:numPr>
       </w:pPr>
       <w:r>
-        <w:t>Ultimate timer font (default: Univers 67) – select which font to</w:t>
+        <w:t xml:space="preserve">Ultimate timer font (default: </w:t>
+      </w:r>
+      <w:proofErr w:type="spellStart"/>
+      <w:r>
+        <w:t>Univers</w:t>
+      </w:r>
+      <w:proofErr w:type="spellEnd"/>
+      <w:r>
+        <w:t xml:space="preserve"> 67) – select which font to</w:t>
       </w:r>
       <w:r>
         <w:t xml:space="preserve"> use to</w:t>
@@ -2832,7 +3259,15 @@
         </w:numPr>
       </w:pPr>
       <w:r>
-        <w:t>Ultimate timer color (default: R:255;G:2</w:t>
+        <w:t>Ultimate timer color (default: R:</w:t>
+      </w:r>
+      <w:proofErr w:type="gramStart"/>
+      <w:r>
+        <w:t>255;G</w:t>
+      </w:r>
+      <w:proofErr w:type="gramEnd"/>
+      <w:r>
+        <w:t>:2</w:t>
       </w:r>
       <w:r>
         <w:t>55</w:t>
@@ -2920,7 +3355,15 @@
         </w:numPr>
       </w:pPr>
       <w:r>
-        <w:t xml:space="preserve">Display Mode (default: current) – display options for the current ultimate value. “Current” displays the current ultimate value. “Current  / Cost (dynamic)” </w:t>
+        <w:t>Display Mode (default: current) – display options for the current ultimate value. “Current” displays the current ultimate value. “</w:t>
+      </w:r>
+      <w:proofErr w:type="gramStart"/>
+      <w:r>
+        <w:t>Current  /</w:t>
+      </w:r>
+      <w:proofErr w:type="gramEnd"/>
+      <w:r>
+        <w:t xml:space="preserve"> Cost (dynamic)” </w:t>
       </w:r>
       <w:r>
         <w:t>displays</w:t>
@@ -2941,7 +3384,15 @@
         </w:numPr>
       </w:pPr>
       <w:r>
-        <w:t xml:space="preserve">Ultimate value font (default: Univers 67) – select which font to </w:t>
+        <w:t xml:space="preserve">Ultimate value font (default: </w:t>
+      </w:r>
+      <w:proofErr w:type="spellStart"/>
+      <w:r>
+        <w:t>Univers</w:t>
+      </w:r>
+      <w:proofErr w:type="spellEnd"/>
+      <w:r>
+        <w:t xml:space="preserve"> 67) – select which font to </w:t>
       </w:r>
       <w:r>
         <w:t xml:space="preserve">use to </w:t>
@@ -3015,7 +3466,15 @@
         </w:numPr>
       </w:pPr>
       <w:r>
-        <w:t>Ult Value Base Color (default: R:255;G:255;B:255 –  White) – Color to use for ultimate values if no other condition is met.</w:t>
+        <w:t>Ult Value Base Color (default: R:</w:t>
+      </w:r>
+      <w:proofErr w:type="gramStart"/>
+      <w:r>
+        <w:t>255;G</w:t>
+      </w:r>
+      <w:proofErr w:type="gramEnd"/>
+      <w:r>
+        <w:t>:255;B:255 –  White) – Color to use for ultimate values if no other condition is met.</w:t>
       </w:r>
     </w:p>
     <w:p>
@@ -3027,7 +3486,15 @@
         </w:numPr>
       </w:pPr>
       <w:r>
-        <w:t>Ult Usable Value Color (default: R:0;G:255;B:0 –  Green) – Switch to this color from Ult Value Base Color when the Ultimate becomes usable</w:t>
+        <w:t>Ult Usable Value Color (default: R:</w:t>
+      </w:r>
+      <w:proofErr w:type="gramStart"/>
+      <w:r>
+        <w:t>0;G</w:t>
+      </w:r>
+      <w:proofErr w:type="gramEnd"/>
+      <w:r>
+        <w:t>:255;B:0 –  Green) – Switch to this color from Ult Value Base Color when the Ultimate becomes usable</w:t>
       </w:r>
     </w:p>
     <w:p>
@@ -3039,7 +3506,15 @@
         </w:numPr>
       </w:pPr>
       <w:r>
-        <w:t>Ult Max Value Color (default: R:255;G:0;B:0 –  Red) – Switch to this color as maximum ultimate (500 ult)</w:t>
+        <w:t>Ult Max Value Color (default: R:</w:t>
+      </w:r>
+      <w:proofErr w:type="gramStart"/>
+      <w:r>
+        <w:t>255;G</w:t>
+      </w:r>
+      <w:proofErr w:type="gramEnd"/>
+      <w:r>
+        <w:t>:0;B:0 –  Red) – Switch to this color as maximum ultimate (500 ult)</w:t>
       </w:r>
     </w:p>
     <w:p>
@@ -3052,7 +3527,15 @@
       </w:pPr>
       <w:r>
         <w:lastRenderedPageBreak/>
-        <w:t xml:space="preserve">Ult ‘Almost Ready’ Value Color (default: R:255;G:204;B:0 –  Gold) – Switch to this color when the ultimate value is above the “Ult ‘Almost Ready’ Threshold %, but is below the value needed to cast the ult. </w:t>
+        <w:t>Ult ‘Almost Ready’ Value Color (default: R:</w:t>
+      </w:r>
+      <w:proofErr w:type="gramStart"/>
+      <w:r>
+        <w:t>255;G</w:t>
+      </w:r>
+      <w:proofErr w:type="gramEnd"/>
+      <w:r>
+        <w:t xml:space="preserve">:204;B:0 –  Gold) – Switch to this color when the ultimate value is above the “Ult ‘Almost Ready’ Threshold %, but is below the value needed to cast the ult. </w:t>
       </w:r>
     </w:p>
     <w:p>
@@ -3447,15 +3930,22 @@
           </wp:anchor>
         </w:drawing>
       </w:r>
+      <w:proofErr w:type="spellStart"/>
       <w:r>
         <w:t>Quickslot</w:t>
       </w:r>
-      <w:r>
-        <w:t xml:space="preserve"> cooldown duration (default: ON) – show the time remaining until the q</w:t>
+      <w:proofErr w:type="spellEnd"/>
+      <w:r>
+        <w:t xml:space="preserve"> cooldown duration (default: ON) – show the time remaining until the </w:t>
+      </w:r>
+      <w:proofErr w:type="spellStart"/>
+      <w:r>
+        <w:t>q</w:t>
       </w:r>
       <w:r>
         <w:t>uickslot</w:t>
       </w:r>
+      <w:proofErr w:type="spellEnd"/>
       <w:r>
         <w:t xml:space="preserve"> item is available to be used again</w:t>
       </w:r>
@@ -3468,21 +3958,36 @@
           <w:numId w:val="25"/>
         </w:numPr>
       </w:pPr>
+      <w:proofErr w:type="spellStart"/>
       <w:r>
         <w:t>Q</w:t>
       </w:r>
       <w:r>
         <w:t>uickslot</w:t>
       </w:r>
-      <w:r>
-        <w:t xml:space="preserve"> timer font (default: Univers 67) – select which font to </w:t>
-      </w:r>
-      <w:r>
-        <w:t>use to display the q</w:t>
+      <w:proofErr w:type="spellEnd"/>
+      <w:r>
+        <w:t xml:space="preserve"> timer font (default: </w:t>
+      </w:r>
+      <w:proofErr w:type="spellStart"/>
+      <w:r>
+        <w:t>Univers</w:t>
+      </w:r>
+      <w:proofErr w:type="spellEnd"/>
+      <w:r>
+        <w:t xml:space="preserve"> 67) – select which font to </w:t>
+      </w:r>
+      <w:r>
+        <w:t xml:space="preserve">use to display the </w:t>
+      </w:r>
+      <w:proofErr w:type="spellStart"/>
+      <w:r>
+        <w:t>q</w:t>
       </w:r>
       <w:r>
         <w:t>uickslot</w:t>
       </w:r>
+      <w:proofErr w:type="spellEnd"/>
       <w:r>
         <w:t xml:space="preserve"> cooldown</w:t>
       </w:r>
@@ -3495,18 +4000,25 @@
           <w:numId w:val="25"/>
         </w:numPr>
       </w:pPr>
+      <w:proofErr w:type="spellStart"/>
       <w:r>
         <w:t>Q</w:t>
       </w:r>
       <w:r>
         <w:t>uickslot</w:t>
       </w:r>
-      <w:r>
-        <w:t xml:space="preserve"> timer font size (default: 24) – adjust the font size of the q</w:t>
+      <w:proofErr w:type="spellEnd"/>
+      <w:r>
+        <w:t xml:space="preserve"> timer font size (default: 24) – adjust the font size of the </w:t>
+      </w:r>
+      <w:proofErr w:type="spellStart"/>
+      <w:r>
+        <w:t>q</w:t>
       </w:r>
       <w:r>
         <w:t>uickslot</w:t>
       </w:r>
+      <w:proofErr w:type="spellEnd"/>
       <w:r>
         <w:t xml:space="preserve"> timer</w:t>
       </w:r>
@@ -3519,18 +4031,25 @@
           <w:numId w:val="25"/>
         </w:numPr>
       </w:pPr>
+      <w:proofErr w:type="spellStart"/>
       <w:r>
         <w:t>Q</w:t>
       </w:r>
       <w:r>
         <w:t>uickslot</w:t>
       </w:r>
-      <w:r>
-        <w:t xml:space="preserve"> timer font style (default: outline) – adjust font effects for the q</w:t>
+      <w:proofErr w:type="spellEnd"/>
+      <w:r>
+        <w:t xml:space="preserve"> timer font style (default: outline) – adjust font effects for the </w:t>
+      </w:r>
+      <w:proofErr w:type="spellStart"/>
+      <w:r>
+        <w:t>q</w:t>
       </w:r>
       <w:r>
         <w:t>uickslot</w:t>
       </w:r>
+      <w:proofErr w:type="spellEnd"/>
       <w:r>
         <w:t xml:space="preserve"> timer </w:t>
       </w:r>
@@ -3543,24 +4062,39 @@
           <w:numId w:val="25"/>
         </w:numPr>
       </w:pPr>
+      <w:proofErr w:type="spellStart"/>
       <w:r>
         <w:t>Q</w:t>
       </w:r>
       <w:r>
         <w:t>uickslot</w:t>
       </w:r>
-      <w:r>
-        <w:t xml:space="preserve"> timer color (default: R:255;G:128;B:51 –  </w:t>
+      <w:proofErr w:type="spellEnd"/>
+      <w:r>
+        <w:t xml:space="preserve"> timer color (default: R:</w:t>
+      </w:r>
+      <w:proofErr w:type="gramStart"/>
+      <w:r>
+        <w:t>255;G</w:t>
+      </w:r>
+      <w:proofErr w:type="gramEnd"/>
+      <w:r>
+        <w:t xml:space="preserve">:128;B:51 –  </w:t>
       </w:r>
       <w:r>
         <w:t>Tangerine</w:t>
       </w:r>
       <w:r>
-        <w:t>) – adjust the color of the q</w:t>
+        <w:t xml:space="preserve">) – adjust the color of the </w:t>
+      </w:r>
+      <w:proofErr w:type="spellStart"/>
+      <w:r>
+        <w:t>q</w:t>
       </w:r>
       <w:r>
         <w:t>uickslot</w:t>
       </w:r>
+      <w:proofErr w:type="spellEnd"/>
       <w:r>
         <w:t xml:space="preserve"> timer</w:t>
       </w:r>
@@ -3574,11 +4108,16 @@
         </w:numPr>
       </w:pPr>
       <w:r>
-        <w:t>Vertical (default: 10) – adjust the vertical offset of the q</w:t>
+        <w:t xml:space="preserve">Vertical (default: 10) – adjust the vertical offset of the </w:t>
+      </w:r>
+      <w:proofErr w:type="spellStart"/>
+      <w:r>
+        <w:t>q</w:t>
       </w:r>
       <w:r>
         <w:t>uickslot</w:t>
       </w:r>
+      <w:proofErr w:type="spellEnd"/>
       <w:r>
         <w:t xml:space="preserve"> timer (negative values shift the timer down, positive values shift it up)</w:t>
       </w:r>
@@ -3592,11 +4131,16 @@
         </w:numPr>
       </w:pPr>
       <w:r>
-        <w:t>Horizontal (default: 0) – adjust the horizontal offset of the q</w:t>
+        <w:t xml:space="preserve">Horizontal (default: 0) – adjust the horizontal offset of the </w:t>
+      </w:r>
+      <w:proofErr w:type="spellStart"/>
+      <w:r>
+        <w:t>q</w:t>
       </w:r>
       <w:r>
         <w:t>uickslot</w:t>
       </w:r>
+      <w:proofErr w:type="spellEnd"/>
       <w:r>
         <w:t xml:space="preserve"> timer (positive values shift the timer right, negative values shift it left</w:t>
       </w:r>
@@ -3627,7 +4171,15 @@
         </w:numPr>
       </w:pPr>
       <w:r>
-        <w:t>Timer font (default: Univers 67) – select which font to use to display ability timers</w:t>
+        <w:t xml:space="preserve">Timer font (default: </w:t>
+      </w:r>
+      <w:proofErr w:type="spellStart"/>
+      <w:r>
+        <w:t>Univers</w:t>
+      </w:r>
+      <w:proofErr w:type="spellEnd"/>
+      <w:r>
+        <w:t xml:space="preserve"> 67) – select which font to use to display ability timers</w:t>
       </w:r>
     </w:p>
     <w:p>
@@ -3675,7 +4227,15 @@
         </w:numPr>
       </w:pPr>
       <w:r>
-        <w:t>Timer color (default: R:255;G:255;B:255 –  White) – adjust the color of the ability timer (when not overridden by expiration settings)</w:t>
+        <w:t>Timer color (default: R:</w:t>
+      </w:r>
+      <w:proofErr w:type="gramStart"/>
+      <w:r>
+        <w:t>255;G</w:t>
+      </w:r>
+      <w:proofErr w:type="gramEnd"/>
+      <w:r>
+        <w:t>:255;B:255 –  White) – adjust the color of the ability timer (when not overridden by expiration settings)</w:t>
       </w:r>
     </w:p>
     <w:p>
@@ -3806,8 +4366,13 @@
       </w:r>
     </w:p>
     <w:p>
-      <w:r>
-        <w:t>Ulfsild's Contingency</w:t>
+      <w:proofErr w:type="spellStart"/>
+      <w:r>
+        <w:t>Ulfsild's</w:t>
+      </w:r>
+      <w:proofErr w:type="spellEnd"/>
+      <w:r>
+        <w:t xml:space="preserve"> Contingency</w:t>
       </w:r>
       <w:r>
         <w:t xml:space="preserve"> variants will display a special stack icon (</w:t>
@@ -3829,7 +4394,15 @@
         </w:numPr>
       </w:pPr>
       <w:r>
-        <w:t>Stacks font (default: Univers 67) – select which font to use to display the stack counter</w:t>
+        <w:t xml:space="preserve">Stacks font (default: </w:t>
+      </w:r>
+      <w:proofErr w:type="spellStart"/>
+      <w:r>
+        <w:t>Univers</w:t>
+      </w:r>
+      <w:proofErr w:type="spellEnd"/>
+      <w:r>
+        <w:t xml:space="preserve"> 67) – select which font to use to display the stack counter</w:t>
       </w:r>
     </w:p>
     <w:p>
@@ -3865,7 +4438,15 @@
         </w:numPr>
       </w:pPr>
       <w:r>
-        <w:t>Stack color (default: R:255;G:204;B:0 –  Gold) – adjust the color of the stack counter</w:t>
+        <w:t>Stack color (default: R:</w:t>
+      </w:r>
+      <w:proofErr w:type="gramStart"/>
+      <w:r>
+        <w:t>255;G</w:t>
+      </w:r>
+      <w:proofErr w:type="gramEnd"/>
+      <w:r>
+        <w:t>:204;B:0 –  Gold) – adjust the color of the stack counter</w:t>
       </w:r>
     </w:p>
     <w:p>
@@ -3969,7 +4550,15 @@
         </w:numPr>
       </w:pPr>
       <w:r>
-        <w:t>Targets font (default: Univers 67) – select which font to use to display the targets counter</w:t>
+        <w:t xml:space="preserve">Targets font (default: </w:t>
+      </w:r>
+      <w:proofErr w:type="spellStart"/>
+      <w:r>
+        <w:t>Univers</w:t>
+      </w:r>
+      <w:proofErr w:type="spellEnd"/>
+      <w:r>
+        <w:t xml:space="preserve"> 67) – select which font to use to display the targets counter</w:t>
       </w:r>
     </w:p>
     <w:p>
@@ -4005,7 +4594,15 @@
         </w:numPr>
       </w:pPr>
       <w:r>
-        <w:t>Target color (default: R:255;G:204;B:0 –  Gold) – adjust the color of the target counter</w:t>
+        <w:t>Target color (default: R:</w:t>
+      </w:r>
+      <w:proofErr w:type="gramStart"/>
+      <w:r>
+        <w:t>255;G</w:t>
+      </w:r>
+      <w:proofErr w:type="gramEnd"/>
+      <w:r>
+        <w:t>:204;B:0 –  Gold) – adjust the color of the target counter</w:t>
       </w:r>
       <w:r>
         <w:rPr>
@@ -4102,7 +4699,15 @@
     </w:p>
     <w:p>
       <w:r>
-        <w:t>Options for displaying a timer for active Ultimate effects. If more than one ultimate is active it will show the timer for the current bar’s ultimate, otherwise it will show the timer for any active ultimate and will persist through barswap.</w:t>
+        <w:t xml:space="preserve">Options for displaying a timer for active Ultimate effects. If more than one ultimate is active it will show the timer for the current bar’s ultimate, otherwise it will show the timer for any active ultimate and will persist through </w:t>
+      </w:r>
+      <w:proofErr w:type="spellStart"/>
+      <w:r>
+        <w:t>barswap</w:t>
+      </w:r>
+      <w:proofErr w:type="spellEnd"/>
+      <w:r>
+        <w:t>.</w:t>
       </w:r>
     </w:p>
     <w:p>
@@ -4114,8 +4719,13 @@
         </w:numPr>
       </w:pPr>
       <w:r>
-        <w:t>Display Ultimate Timer (default: ON) – display a timer for active ultimates</w:t>
-      </w:r>
+        <w:t xml:space="preserve">Display Ultimate Timer (default: ON) – display a timer for active </w:t>
+      </w:r>
+      <w:proofErr w:type="spellStart"/>
+      <w:r>
+        <w:t>ultimates</w:t>
+      </w:r>
+      <w:proofErr w:type="spellEnd"/>
     </w:p>
     <w:p>
       <w:pPr>
@@ -4126,7 +4736,15 @@
         </w:numPr>
       </w:pPr>
       <w:r>
-        <w:t>Ultimate timer font (default: Univers 67) – select which font to use to display the ultimate timer</w:t>
+        <w:t xml:space="preserve">Ultimate timer font (default: </w:t>
+      </w:r>
+      <w:proofErr w:type="spellStart"/>
+      <w:r>
+        <w:t>Univers</w:t>
+      </w:r>
+      <w:proofErr w:type="spellEnd"/>
+      <w:r>
+        <w:t xml:space="preserve"> 67) – select which font to use to display the ultimate timer</w:t>
       </w:r>
     </w:p>
     <w:p>
@@ -4168,7 +4786,15 @@
         </w:numPr>
       </w:pPr>
       <w:r>
-        <w:t>Ultimate timer color (default: R:255;G:255;B:255 –  White) – adjust the color of the ultimate timer</w:t>
+        <w:t>Ultimate timer color (default: R:</w:t>
+      </w:r>
+      <w:proofErr w:type="gramStart"/>
+      <w:r>
+        <w:t>255;G</w:t>
+      </w:r>
+      <w:proofErr w:type="gramEnd"/>
+      <w:r>
+        <w:t>:255;B:255 –  White) – adjust the color of the ultimate timer</w:t>
       </w:r>
     </w:p>
     <w:p>
@@ -4242,7 +4868,15 @@
         </w:numPr>
       </w:pPr>
       <w:r>
-        <w:t xml:space="preserve">Display Mode (default: current) – display options for the current ultimate value. “Current” displays the current ultimate value. “Current  / Cost (dynamic)” </w:t>
+        <w:t>Display Mode (default: current) – display options for the current ultimate value. “Current” displays the current ultimate value. “</w:t>
+      </w:r>
+      <w:proofErr w:type="gramStart"/>
+      <w:r>
+        <w:t>Current  /</w:t>
+      </w:r>
+      <w:proofErr w:type="gramEnd"/>
+      <w:r>
+        <w:t xml:space="preserve"> Cost (dynamic)” </w:t>
       </w:r>
       <w:r>
         <w:t>displays</w:t>
@@ -4260,7 +4894,15 @@
         </w:numPr>
       </w:pPr>
       <w:r>
-        <w:t>Ultimate value font (default: Univers 67) – select which font to use to display the ultimate value</w:t>
+        <w:t xml:space="preserve">Ultimate value font (default: </w:t>
+      </w:r>
+      <w:proofErr w:type="spellStart"/>
+      <w:r>
+        <w:t>Univers</w:t>
+      </w:r>
+      <w:proofErr w:type="spellEnd"/>
+      <w:r>
+        <w:t xml:space="preserve"> 67) – select which font to use to display the ultimate value</w:t>
       </w:r>
     </w:p>
     <w:p>
@@ -4346,7 +4988,15 @@
         </w:numPr>
       </w:pPr>
       <w:r>
-        <w:t>Ult Value Base Color (default: R:255;G:255;B:255 –  White) – Color to use for ultimate values if no other condition is met.</w:t>
+        <w:t>Ult Value Base Color (default: R:</w:t>
+      </w:r>
+      <w:proofErr w:type="gramStart"/>
+      <w:r>
+        <w:t>255;G</w:t>
+      </w:r>
+      <w:proofErr w:type="gramEnd"/>
+      <w:r>
+        <w:t>:255;B:255 –  White) – Color to use for ultimate values if no other condition is met.</w:t>
       </w:r>
     </w:p>
     <w:p>
@@ -4358,7 +5008,15 @@
         </w:numPr>
       </w:pPr>
       <w:r>
-        <w:t>Ult Usable Value Color (default: R:0;G:255;B:0 –  Green) – Switch to this color from Ult Value Base Color when the Ultimate becomes usable</w:t>
+        <w:t>Ult Usable Value Color (default: R:</w:t>
+      </w:r>
+      <w:proofErr w:type="gramStart"/>
+      <w:r>
+        <w:t>0;G</w:t>
+      </w:r>
+      <w:proofErr w:type="gramEnd"/>
+      <w:r>
+        <w:t>:255;B:0 –  Green) – Switch to this color from Ult Value Base Color when the Ultimate becomes usable</w:t>
       </w:r>
     </w:p>
     <w:p>
@@ -4370,7 +5028,15 @@
         </w:numPr>
       </w:pPr>
       <w:r>
-        <w:t>Ult Max Value Color (default: R:255;G:0;B:0 –  Red) – Switch to this color as maximum ultimate (500 ult)</w:t>
+        <w:t>Ult Max Value Color (default: R:</w:t>
+      </w:r>
+      <w:proofErr w:type="gramStart"/>
+      <w:r>
+        <w:t>255;G</w:t>
+      </w:r>
+      <w:proofErr w:type="gramEnd"/>
+      <w:r>
+        <w:t>:0;B:0 –  Red) – Switch to this color as maximum ultimate (500 ult)</w:t>
       </w:r>
     </w:p>
     <w:p>
@@ -4382,7 +5048,15 @@
         </w:numPr>
       </w:pPr>
       <w:r>
-        <w:t xml:space="preserve">Ult ‘Almost Ready’ Value Color (default: R:255;G:204;B:0 –  Gold) – Switch to this color when the ultimate value is above the “Ult ‘Almost Ready’ Threshold %, but is below the value needed to cast the ult. </w:t>
+        <w:t>Ult ‘Almost Ready’ Value Color (default: R:</w:t>
+      </w:r>
+      <w:proofErr w:type="gramStart"/>
+      <w:r>
+        <w:t>255;G</w:t>
+      </w:r>
+      <w:proofErr w:type="gramEnd"/>
+      <w:r>
+        <w:t xml:space="preserve">:204;B:0 –  Gold) – Switch to this color when the ultimate value is above the “Ult ‘Almost Ready’ Threshold %, but is below the value needed to cast the ult. </w:t>
       </w:r>
     </w:p>
     <w:p>
@@ -4864,18 +5538,25 @@
           </wp:anchor>
         </w:drawing>
       </w:r>
+      <w:proofErr w:type="spellStart"/>
       <w:r>
         <w:t>Q</w:t>
       </w:r>
       <w:r>
         <w:t>uickslot</w:t>
       </w:r>
-      <w:r>
-        <w:t xml:space="preserve"> cooldown duration (default: ON) – show the time remaining until the q</w:t>
+      <w:proofErr w:type="spellEnd"/>
+      <w:r>
+        <w:t xml:space="preserve"> cooldown duration (default: ON) – show the time remaining until the </w:t>
+      </w:r>
+      <w:proofErr w:type="spellStart"/>
+      <w:r>
+        <w:t>q</w:t>
       </w:r>
       <w:r>
         <w:t>uickslot</w:t>
       </w:r>
+      <w:proofErr w:type="spellEnd"/>
       <w:r>
         <w:t xml:space="preserve"> item is available to be used again</w:t>
       </w:r>
@@ -4894,18 +5575,33 @@
           <w:numId w:val="25"/>
         </w:numPr>
       </w:pPr>
+      <w:proofErr w:type="spellStart"/>
       <w:r>
         <w:t>Q</w:t>
       </w:r>
       <w:r>
         <w:t>uickslot</w:t>
       </w:r>
-      <w:r>
-        <w:t xml:space="preserve"> timer font (default: Univers 67) – select which font to use to display the q</w:t>
+      <w:proofErr w:type="spellEnd"/>
+      <w:r>
+        <w:t xml:space="preserve"> timer font (default: </w:t>
+      </w:r>
+      <w:proofErr w:type="spellStart"/>
+      <w:r>
+        <w:t>Univers</w:t>
+      </w:r>
+      <w:proofErr w:type="spellEnd"/>
+      <w:r>
+        <w:t xml:space="preserve"> 67) – select which font to use to display the </w:t>
+      </w:r>
+      <w:proofErr w:type="spellStart"/>
+      <w:r>
+        <w:t>q</w:t>
       </w:r>
       <w:r>
         <w:t>uickslot</w:t>
       </w:r>
+      <w:proofErr w:type="spellEnd"/>
       <w:r>
         <w:t xml:space="preserve"> cooldown</w:t>
       </w:r>
@@ -4918,6 +5614,7 @@
           <w:numId w:val="25"/>
         </w:numPr>
       </w:pPr>
+      <w:proofErr w:type="spellStart"/>
       <w:r>
         <w:lastRenderedPageBreak/>
         <w:t>Q</w:t>
@@ -4925,6 +5622,7 @@
       <w:r>
         <w:t>uickslot</w:t>
       </w:r>
+      <w:proofErr w:type="spellEnd"/>
       <w:r>
         <w:t xml:space="preserve"> timer font size (default: </w:t>
       </w:r>
@@ -4932,11 +5630,16 @@
         <w:t>3</w:t>
       </w:r>
       <w:r>
-        <w:t>4) – adjust the font size of the q</w:t>
+        <w:t xml:space="preserve">4) – adjust the font size of the </w:t>
+      </w:r>
+      <w:proofErr w:type="spellStart"/>
+      <w:r>
+        <w:t>q</w:t>
       </w:r>
       <w:r>
         <w:t>uickslot</w:t>
       </w:r>
+      <w:proofErr w:type="spellEnd"/>
       <w:r>
         <w:t xml:space="preserve"> timer</w:t>
       </w:r>
@@ -4949,18 +5652,25 @@
           <w:numId w:val="25"/>
         </w:numPr>
       </w:pPr>
+      <w:proofErr w:type="spellStart"/>
       <w:r>
         <w:t>Q</w:t>
       </w:r>
       <w:r>
         <w:t>uickslot</w:t>
       </w:r>
-      <w:r>
-        <w:t xml:space="preserve"> timer font style (default: outline) – adjust font effects for the q</w:t>
+      <w:proofErr w:type="spellEnd"/>
+      <w:r>
+        <w:t xml:space="preserve"> timer font style (default: outline) – adjust font effects for the </w:t>
+      </w:r>
+      <w:proofErr w:type="spellStart"/>
+      <w:r>
+        <w:t>q</w:t>
       </w:r>
       <w:r>
         <w:t>uickslot</w:t>
       </w:r>
+      <w:proofErr w:type="spellEnd"/>
       <w:r>
         <w:t xml:space="preserve"> timer </w:t>
       </w:r>
@@ -4973,24 +5683,39 @@
           <w:numId w:val="25"/>
         </w:numPr>
       </w:pPr>
+      <w:proofErr w:type="spellStart"/>
       <w:r>
         <w:t>Q</w:t>
       </w:r>
       <w:r>
         <w:t>uickslot</w:t>
       </w:r>
-      <w:r>
-        <w:t xml:space="preserve"> timer color (default: R:255;G:128;B:51 –  </w:t>
+      <w:proofErr w:type="spellEnd"/>
+      <w:r>
+        <w:t xml:space="preserve"> timer color (default: R:</w:t>
+      </w:r>
+      <w:proofErr w:type="gramStart"/>
+      <w:r>
+        <w:t>255;G</w:t>
+      </w:r>
+      <w:proofErr w:type="gramEnd"/>
+      <w:r>
+        <w:t xml:space="preserve">:128;B:51 –  </w:t>
       </w:r>
       <w:r>
         <w:t>Tangerine</w:t>
       </w:r>
       <w:r>
-        <w:t>) – adjust the color of the q</w:t>
+        <w:t xml:space="preserve">) – adjust the color of the </w:t>
+      </w:r>
+      <w:proofErr w:type="spellStart"/>
+      <w:r>
+        <w:t>q</w:t>
       </w:r>
       <w:r>
         <w:t>uickslot</w:t>
       </w:r>
+      <w:proofErr w:type="spellEnd"/>
       <w:r>
         <w:t xml:space="preserve"> timer</w:t>
       </w:r>
@@ -5004,11 +5729,16 @@
         </w:numPr>
       </w:pPr>
       <w:r>
-        <w:t>Vertical (default: 10) – adjust the vertical offset of the q</w:t>
+        <w:t xml:space="preserve">Vertical (default: 10) – adjust the vertical offset of the </w:t>
+      </w:r>
+      <w:proofErr w:type="spellStart"/>
+      <w:r>
+        <w:t>q</w:t>
       </w:r>
       <w:r>
         <w:t>uickslot</w:t>
       </w:r>
+      <w:proofErr w:type="spellEnd"/>
       <w:r>
         <w:t xml:space="preserve"> timer (negative values shift the timer down, positive values shift it up)</w:t>
       </w:r>
@@ -5022,11 +5752,16 @@
         </w:numPr>
       </w:pPr>
       <w:r>
-        <w:t>Horizontal (default: 0) – adjust the horizontal offset of the q</w:t>
+        <w:t xml:space="preserve">Horizontal (default: 0) – adjust the horizontal offset of the </w:t>
+      </w:r>
+      <w:proofErr w:type="spellStart"/>
+      <w:r>
+        <w:t>q</w:t>
       </w:r>
       <w:r>
         <w:t>uickslot</w:t>
       </w:r>
+      <w:proofErr w:type="spellEnd"/>
       <w:r>
         <w:t xml:space="preserve"> timer (positive values shift the timer right, negative values shift it left</w:t>
       </w:r>
@@ -5159,7 +5894,15 @@
         <w:t>they</w:t>
       </w:r>
       <w:r>
-        <w:t xml:space="preserve"> fall below the selected amount of seconds remaining if their individual settings are enabled.</w:t>
+        <w:t xml:space="preserve"> fall below the selected </w:t>
+      </w:r>
+      <w:proofErr w:type="gramStart"/>
+      <w:r>
+        <w:t>amount</w:t>
+      </w:r>
+      <w:proofErr w:type="gramEnd"/>
+      <w:r>
+        <w:t xml:space="preserve"> of seconds remaining if their individual settings are enabled.</w:t>
       </w:r>
     </w:p>
     <w:p>
@@ -5254,7 +5997,15 @@
         <w:t xml:space="preserve"> </w:t>
       </w:r>
       <w:r>
-        <w:t>G:255;B:0 –  Yellow)</w:t>
+        <w:t>G:</w:t>
+      </w:r>
+      <w:proofErr w:type="gramStart"/>
+      <w:r>
+        <w:t>255;B</w:t>
+      </w:r>
+      <w:proofErr w:type="gramEnd"/>
+      <w:r>
+        <w:t>:0 –  Yellow)</w:t>
       </w:r>
     </w:p>
     <w:p>
@@ -5351,7 +6102,15 @@
         </w:numPr>
       </w:pPr>
       <w:r>
-        <w:t>Select highlight color for expiring effects (default: R:255;G:0;B:0;A:179 –  Red)</w:t>
+        <w:t>Select highlight color for expiring effects (default: R:</w:t>
+      </w:r>
+      <w:proofErr w:type="gramStart"/>
+      <w:r>
+        <w:t>255;G</w:t>
+      </w:r>
+      <w:proofErr w:type="gramEnd"/>
+      <w:r>
+        <w:t>:0;B:0;A:179 –  Red)</w:t>
       </w:r>
     </w:p>
     <w:p/>
@@ -5406,8 +6165,21 @@
           <w:numId w:val="7"/>
         </w:numPr>
       </w:pPr>
-      <w:r>
-        <w:t>Accountwide Skill Settings (default: ON, requires reloadui) – by default skill configuration changes will be applied to all characters.</w:t>
+      <w:proofErr w:type="spellStart"/>
+      <w:r>
+        <w:t>Accountwide</w:t>
+      </w:r>
+      <w:proofErr w:type="spellEnd"/>
+      <w:r>
+        <w:t xml:space="preserve"> Skill Settings (default: ON, requires </w:t>
+      </w:r>
+      <w:proofErr w:type="spellStart"/>
+      <w:r>
+        <w:t>reloadui</w:t>
+      </w:r>
+      <w:proofErr w:type="spellEnd"/>
+      <w:r>
+        <w:t>) – by default skill configuration changes will be applied to all characters.</w:t>
       </w:r>
     </w:p>
     <w:p>
@@ -5463,7 +6235,15 @@
     </w:p>
     <w:p>
       <w:r>
-        <w:t>Confirm Change – after entering the configuration changes, select confirm change to apply the new configuration. Configuration changes will print a message to the chatbox describing the change made when confirmed</w:t>
+        <w:t xml:space="preserve">Confirm Change – after entering the configuration changes, select confirm change to apply the new configuration. Configuration changes will print a message to the </w:t>
+      </w:r>
+      <w:proofErr w:type="spellStart"/>
+      <w:r>
+        <w:t>chatbox</w:t>
+      </w:r>
+      <w:proofErr w:type="spellEnd"/>
+      <w:r>
+        <w:t xml:space="preserve"> describing the change made when confirmed</w:t>
       </w:r>
     </w:p>
     <w:p>
@@ -5787,7 +6567,15 @@
         <w:t xml:space="preserve"> </w:t>
       </w:r>
       <w:r>
-        <w:t>You can also select which effects you do not want to have tracked if you are not the source</w:t>
+        <w:t xml:space="preserve">You can also select which </w:t>
+      </w:r>
+      <w:proofErr w:type="spellStart"/>
+      <w:r>
+        <w:t>effects you</w:t>
+      </w:r>
+      <w:proofErr w:type="spellEnd"/>
+      <w:r>
+        <w:t xml:space="preserve"> do not want to have tracked if you are not the source</w:t>
       </w:r>
       <w:r>
         <w:t>.</w:t>
@@ -5802,7 +6590,15 @@
         </w:numPr>
       </w:pPr>
       <w:r>
-        <w:t>Track Buffs From Others (default: OFF) – by default only effect durations for effects applied by you will be tracked</w:t>
+        <w:t xml:space="preserve">Track Buffs </w:t>
+      </w:r>
+      <w:proofErr w:type="gramStart"/>
+      <w:r>
+        <w:t>From</w:t>
+      </w:r>
+      <w:proofErr w:type="gramEnd"/>
+      <w:r>
+        <w:t xml:space="preserve"> Others (default: OFF) – by default only effect durations for effects applied by you will be tracked</w:t>
       </w:r>
     </w:p>
     <w:p>
@@ -5826,7 +6622,15 @@
         </w:numPr>
       </w:pPr>
       <w:r>
-        <w:t>Add to Blacklist – requires the ability id of the effect to be blacklisted. To blacklist an ability enter the ability id and click “Confirm Blacklist”</w:t>
+        <w:t xml:space="preserve">Add to Blacklist – requires the ability id of the effect to be blacklisted. To blacklist an </w:t>
+      </w:r>
+      <w:proofErr w:type="gramStart"/>
+      <w:r>
+        <w:t>ability</w:t>
+      </w:r>
+      <w:proofErr w:type="gramEnd"/>
+      <w:r>
+        <w:t xml:space="preserve"> enter the ability id and click “Confirm Blacklist”</w:t>
       </w:r>
     </w:p>
     <w:p>
@@ -5853,7 +6657,23 @@
     </w:p>
     <w:p>
       <w:r>
-        <w:t>By default FancyActionBar+ configures effect timers to track the basic ability duration. This feature enables an alternative behavior where the timers for debuffs will instead track durations for the given debuff on the specific enemy being targeted</w:t>
+        <w:t xml:space="preserve">By </w:t>
+      </w:r>
+      <w:proofErr w:type="gramStart"/>
+      <w:r>
+        <w:t>default</w:t>
+      </w:r>
+      <w:proofErr w:type="gramEnd"/>
+      <w:r>
+        <w:t xml:space="preserve"> </w:t>
+      </w:r>
+      <w:proofErr w:type="spellStart"/>
+      <w:r>
+        <w:t>FancyActionBar</w:t>
+      </w:r>
+      <w:proofErr w:type="spellEnd"/>
+      <w:r>
+        <w:t>+ configures effect timers to track the basic ability duration. This feature enables an alternative behavior where the timers for debuffs will instead track durations for the given debuff on the specific enemy being targeted</w:t>
       </w:r>
     </w:p>
     <w:p>
@@ -5877,7 +6697,31 @@
         </w:numPr>
       </w:pPr>
       <w:r>
-        <w:t>Keep Timers For Last Target (default: ON) – with this enabled, when you move your reticle away from the debuffed target it will keep the active duration for the target until a new enemy is targeted. With this OFF, the timer will only show while the reticle is on the debuffed target.</w:t>
+        <w:t xml:space="preserve">Keep Timers </w:t>
+      </w:r>
+      <w:proofErr w:type="gramStart"/>
+      <w:r>
+        <w:t>For</w:t>
+      </w:r>
+      <w:proofErr w:type="gramEnd"/>
+      <w:r>
+        <w:t xml:space="preserve"> Last Target (default: ON) – with this enabled, when you move your reticle away from the </w:t>
+      </w:r>
+      <w:proofErr w:type="spellStart"/>
+      <w:r>
+        <w:t>debuffed</w:t>
+      </w:r>
+      <w:proofErr w:type="spellEnd"/>
+      <w:r>
+        <w:t xml:space="preserve"> target it will keep the active duration for the target until a new enemy is targeted. With this OFF, the timer will only show while the reticle is on the </w:t>
+      </w:r>
+      <w:proofErr w:type="spellStart"/>
+      <w:r>
+        <w:t>debuffed</w:t>
+      </w:r>
+      <w:proofErr w:type="spellEnd"/>
+      <w:r>
+        <w:t xml:space="preserve"> target.</w:t>
       </w:r>
     </w:p>
     <w:p>
@@ -5889,7 +6733,15 @@
         </w:numPr>
       </w:pPr>
       <w:r>
-        <w:t xml:space="preserve">Show Stack Count for Overtaunt Debuff (default: OFF) - </w:t>
+        <w:t xml:space="preserve">Show Stack Count for </w:t>
+      </w:r>
+      <w:proofErr w:type="spellStart"/>
+      <w:r>
+        <w:t>Overtaunt</w:t>
+      </w:r>
+      <w:proofErr w:type="spellEnd"/>
+      <w:r>
+        <w:t xml:space="preserve"> Debuff (default: OFF) - </w:t>
       </w:r>
       <w:r>
         <w:t xml:space="preserve">Multiple taunt sources can cause an enemy to gain taunt immunity, this </w:t>
@@ -6061,7 +6913,15 @@
         </w:numPr>
       </w:pPr>
       <w:r>
-        <w:t>Show Instance Counter for One Active Instance (default: OFF) -  by default the instance counter will be hidden if there is only one instance of an effect active</w:t>
+        <w:t xml:space="preserve">Show Instance Counter for One Active Instance (default: OFF) </w:t>
+      </w:r>
+      <w:proofErr w:type="gramStart"/>
+      <w:r>
+        <w:t>-  by</w:t>
+      </w:r>
+      <w:proofErr w:type="gramEnd"/>
+      <w:r>
+        <w:t xml:space="preserve"> default the instance counter will be hidden if there is only one instance of an effect active</w:t>
       </w:r>
     </w:p>
     <w:p>
@@ -6088,7 +6948,15 @@
         </w:numPr>
       </w:pPr>
       <w:r>
-        <w:t>Add to Blacklist – requires the ability id of the effect to be blacklisted. To blacklist an ability enter the ability id and click “Confirm Blacklist”</w:t>
+        <w:t xml:space="preserve">Add to Blacklist – requires the ability id of the effect to be blacklisted. To blacklist an </w:t>
+      </w:r>
+      <w:proofErr w:type="gramStart"/>
+      <w:r>
+        <w:t>ability</w:t>
+      </w:r>
+      <w:proofErr w:type="gramEnd"/>
+      <w:r>
+        <w:t xml:space="preserve"> enter the ability id and click “Confirm Blacklist”</w:t>
       </w:r>
     </w:p>
     <w:p>
@@ -6187,7 +7055,15 @@
         <w:t xml:space="preserve"> (default: ON) – </w:t>
       </w:r>
       <w:r>
-        <w:t>Show stack count for abilities that can have multiple stacks, or can stack multiple times</w:t>
+        <w:t xml:space="preserve">Show stack count for abilities that can have multiple </w:t>
+      </w:r>
+      <w:proofErr w:type="gramStart"/>
+      <w:r>
+        <w:t>stacks, or</w:t>
+      </w:r>
+      <w:proofErr w:type="gramEnd"/>
+      <w:r>
+        <w:t xml:space="preserve"> can stack multiple times</w:t>
       </w:r>
       <w:r>
         <w:t>.</w:t>
@@ -6273,7 +7149,52 @@
         </w:numPr>
       </w:pPr>
       <w:r>
-        <w:t>Enable Perfect Weave (default: OFF, requires ReloadUI) – enables compatibility support for the Perfect Weave addon.</w:t>
+        <w:t xml:space="preserve">Enable Perfect Weave (default: OFF, requires </w:t>
+      </w:r>
+      <w:proofErr w:type="spellStart"/>
+      <w:r>
+        <w:t>ReloadUI</w:t>
+      </w:r>
+      <w:proofErr w:type="spellEnd"/>
+      <w:r>
+        <w:t>) – enables compatibility support for the Perfect Weave addon.</w:t>
+      </w:r>
+    </w:p>
+    <w:p>
+      <w:pPr>
+        <w:pStyle w:val="ListParagraph"/>
+        <w:numPr>
+          <w:ilvl w:val="0"/>
+          <w:numId w:val="1"/>
+        </w:numPr>
+      </w:pPr>
+      <w:r>
+        <w:t xml:space="preserve">Adjust Health Bar (default: ON, requires </w:t>
+      </w:r>
+      <w:proofErr w:type="spellStart"/>
+      <w:r>
+        <w:t>ReloadUI</w:t>
+      </w:r>
+      <w:proofErr w:type="spellEnd"/>
+      <w:r>
+        <w:t>) - T</w:t>
+      </w:r>
+      <w:r>
+        <w:t xml:space="preserve">he scale of Fancy Action Bar+ can cause it to overlap the health bar in its default position. When enabled, if FAB is in </w:t>
+      </w:r>
+      <w:r>
+        <w:t>its</w:t>
+      </w:r>
+      <w:r>
+        <w:t xml:space="preserve"> default position, it will </w:t>
+      </w:r>
+      <w:proofErr w:type="spellStart"/>
+      <w:r>
+        <w:t>reanchor</w:t>
+      </w:r>
+      <w:proofErr w:type="spellEnd"/>
+      <w:r>
+        <w:t xml:space="preserve"> the default health bar to be above the action bar. If FAB is moved, it will not adjust the health bar. Disabling this setting will require reloading the UI. Installation of Azurah will cause this setting to be ignored          </w:t>
       </w:r>
     </w:p>
     <w:p>
@@ -6296,7 +7217,15 @@
         <w:t>Show Enemy Markers (default: OFF) – display a red arrow over the head of enemies you are currently in combat with (</w:t>
       </w:r>
       <w:r>
-        <w:t>this replicates a similar feature found in the untaunted addon</w:t>
+        <w:t xml:space="preserve">this replicates a similar feature found in the </w:t>
+      </w:r>
+      <w:proofErr w:type="spellStart"/>
+      <w:r>
+        <w:t>untaunted</w:t>
+      </w:r>
+      <w:proofErr w:type="spellEnd"/>
+      <w:r>
+        <w:t xml:space="preserve"> addon</w:t>
       </w:r>
       <w:r>
         <w:t>)</w:t>
@@ -6433,7 +7362,15 @@
         </w:numPr>
       </w:pPr>
       <w:r>
-        <w:t>Fill color (default: R:51;G:153;B:255;A:255)</w:t>
+        <w:t>Fill color (default: R:</w:t>
+      </w:r>
+      <w:proofErr w:type="gramStart"/>
+      <w:r>
+        <w:t>51;G</w:t>
+      </w:r>
+      <w:proofErr w:type="gramEnd"/>
+      <w:r>
+        <w:t>:153;B:255;A:255)</w:t>
       </w:r>
     </w:p>
     <w:p>
@@ -6445,7 +7382,15 @@
         </w:numPr>
       </w:pPr>
       <w:r>
-        <w:t>Edge color (default: R:0;G:0;B:0;A:255)</w:t>
+        <w:t>Edge color (default: R:</w:t>
+      </w:r>
+      <w:proofErr w:type="gramStart"/>
+      <w:r>
+        <w:t>0;G</w:t>
+      </w:r>
+      <w:proofErr w:type="gramEnd"/>
+      <w:r>
+        <w:t>:0;B:0;A:255)</w:t>
       </w:r>
     </w:p>
     <w:sectPr>
@@ -11079,6 +12024,7 @@
   <w:style w:type="character" w:default="1" w:styleId="DefaultParagraphFont">
     <w:name w:val="Default Paragraph Font"/>
     <w:uiPriority w:val="1"/>
+    <w:semiHidden/>
     <w:unhideWhenUsed/>
   </w:style>
   <w:style w:type="table" w:default="1" w:styleId="TableNormal">

</xml_diff>